<commit_message>
amended extended project proposal and gannt chart
</commit_message>
<xml_diff>
--- a/Assignment 3/EPP_EdwardsDwayne.docx
+++ b/Assignment 3/EPP_EdwardsDwayne.docx
@@ -21,12 +21,21 @@
     </w:p>
     <w:p>
       <w:r>
-        <w:t>Distributed System for ‘MSc Properties’.</w:t>
-      </w:r>
-    </w:p>
-    <w:p>
-      <w:r>
-        <w:t>D</w:t>
+        <w:t>Development of a d</w:t>
+      </w:r>
+      <w:r>
+        <w:t xml:space="preserve">istributed </w:t>
+      </w:r>
+      <w:r>
+        <w:t>s</w:t>
+      </w:r>
+      <w:r>
+        <w:t>ystem for ‘MSc Properties’.</w:t>
+      </w:r>
+    </w:p>
+    <w:p>
+      <w:r>
+        <w:t>To d</w:t>
       </w:r>
       <w:r>
         <w:t>evelop and i</w:t>
@@ -35,16 +44,25 @@
         <w:t>m</w:t>
       </w:r>
       <w:r>
-        <w:t>plement a distributed system for MSc Properties</w:t>
+        <w:t xml:space="preserve">plement a distributed system for </w:t>
+      </w:r>
+      <w:r>
+        <w:t>‘</w:t>
+      </w:r>
+      <w:r>
+        <w:t>MSc Properties</w:t>
+      </w:r>
+      <w:r>
+        <w:t>’</w:t>
       </w:r>
       <w:r>
         <w:t xml:space="preserve"> to manage their business data and</w:t>
       </w:r>
       <w:r>
-        <w:t xml:space="preserve"> meets the required functionality and performance desired by MSc Properties, </w:t>
-      </w:r>
-      <w:r>
-        <w:t xml:space="preserve">and </w:t>
+        <w:t xml:space="preserve"> meet the required functionality and performance desired by MSc Properties,</w:t>
+      </w:r>
+      <w:r>
+        <w:t xml:space="preserve"> </w:t>
       </w:r>
       <w:r>
         <w:t>ensuring it is</w:t>
@@ -55,25 +73,285 @@
       <w:r>
         <w:t>ndable, and usable.</w:t>
       </w:r>
-    </w:p>
-    <w:p>
-      <w:pPr>
-        <w:pStyle w:val="ListParagraph"/>
-        <w:numPr>
-          <w:ilvl w:val="0"/>
-          <w:numId w:val="1"/>
-        </w:numPr>
-      </w:pPr>
-      <w:r>
-        <w:t>Explore the different techniques that support program specification, design, validation and evolution of software</w:t>
-      </w:r>
-    </w:p>
-    <w:p>
-      <w:r>
-        <w:t>Word Count = 53</w:t>
+      <w:r>
+        <w:t xml:space="preserve"> In doing this I will explore the different techniques that support program specification, design, validation and evolution of software.</w:t>
+      </w:r>
+    </w:p>
+    <w:p>
+      <w:r>
+        <w:t>W</w:t>
+      </w:r>
+      <w:r>
+        <w:t>ord Count = 61</w:t>
+      </w:r>
+    </w:p>
+    <w:p/>
+    <w:p>
+      <w:pPr>
+        <w:rPr>
+          <w:b/>
+          <w:sz w:val="28"/>
+          <w:szCs w:val="28"/>
+        </w:rPr>
+      </w:pPr>
+      <w:r>
+        <w:rPr>
+          <w:b/>
+          <w:sz w:val="28"/>
+          <w:szCs w:val="28"/>
+        </w:rPr>
+        <w:t>Objectives</w:t>
+      </w:r>
+    </w:p>
+    <w:p>
+      <w:pPr>
+        <w:rPr>
+          <w:b/>
+          <w:sz w:val="24"/>
+          <w:szCs w:val="24"/>
+        </w:rPr>
+      </w:pPr>
+      <w:r>
+        <w:rPr>
+          <w:b/>
+          <w:sz w:val="24"/>
+          <w:szCs w:val="24"/>
+        </w:rPr>
+        <w:t>Core Objectives</w:t>
+      </w:r>
+    </w:p>
+    <w:p>
+      <w:r>
+        <w:t>Analyse ‘MSc Properties’ curr</w:t>
+      </w:r>
+      <w:r>
+        <w:t>ent business processes by week 4</w:t>
+      </w:r>
+      <w:r>
+        <w:t xml:space="preserve"> of my project.</w:t>
+      </w:r>
+    </w:p>
+    <w:p>
+      <w:r>
+        <w:t xml:space="preserve">Complete a </w:t>
+      </w:r>
+      <w:r>
+        <w:t>literature search and</w:t>
+      </w:r>
+      <w:r>
+        <w:t xml:space="preserve"> review of existing data management systems, identifying where possible the software engineering models, methodologies, tools and metrics used in t</w:t>
+      </w:r>
+      <w:r>
+        <w:t>he development process by week 7</w:t>
+      </w:r>
+      <w:r>
+        <w:t xml:space="preserve"> of my project.</w:t>
+      </w:r>
+    </w:p>
+    <w:p>
+      <w:r>
+        <w:t>Set out the</w:t>
+      </w:r>
+      <w:r>
+        <w:t xml:space="preserve"> functional and non-functional requirements for the proposed development within the requirements document </w:t>
+      </w:r>
+      <w:r>
+        <w:t>by week 9</w:t>
+      </w:r>
+      <w:r>
+        <w:t xml:space="preserve"> of my project.</w:t>
+      </w:r>
+    </w:p>
+    <w:p>
+      <w:r>
+        <w:t>Ensure required resources are available for the entire project by wee</w:t>
+      </w:r>
+      <w:r>
+        <w:t>k 9</w:t>
       </w:r>
       <w:bookmarkStart w:id="0" w:name="_GoBack"/>
       <w:bookmarkEnd w:id="0"/>
+      <w:r>
+        <w:t xml:space="preserve"> of my project.</w:t>
+      </w:r>
+    </w:p>
+    <w:p>
+      <w:r>
+        <w:t>Carry out risk assessment of project by week 10 of my project.</w:t>
+      </w:r>
+    </w:p>
+    <w:p>
+      <w:r>
+        <w:t xml:space="preserve">Develop a suitable data management system model that meets the requirements defined </w:t>
+      </w:r>
+      <w:r>
+        <w:t>by week 15</w:t>
+      </w:r>
+      <w:r>
+        <w:t xml:space="preserve"> of my project.</w:t>
+      </w:r>
+    </w:p>
+    <w:p>
+      <w:r>
+        <w:t>Write test scripts to test the implementation of the data management outlined in the development model by week 19 of my project.</w:t>
+      </w:r>
+    </w:p>
+    <w:p>
+      <w:r>
+        <w:t xml:space="preserve">Develop a suitable database to handle the business data and import the test data </w:t>
+      </w:r>
+      <w:r>
+        <w:t xml:space="preserve">into the database </w:t>
+      </w:r>
+      <w:r>
+        <w:t xml:space="preserve">by week </w:t>
+      </w:r>
+      <w:r>
+        <w:t>22 of my project.</w:t>
+      </w:r>
+    </w:p>
+    <w:p>
+      <w:r>
+        <w:t>Develop a suitable application to handle the business processes and connect to the database to store the business data by week 24 of my project.</w:t>
+      </w:r>
+    </w:p>
+    <w:p>
+      <w:r>
+        <w:t>Develop a suitable search facility so ‘MSc Properties’ can search for information stored in the database, and should be implemented by week 24 of my project.</w:t>
+      </w:r>
+    </w:p>
+    <w:p>
+      <w:r>
+        <w:t>Develop reporting functionality so ‘MSc Properties’ senior members of staff can report on business performance indicators by week 24 of my project.</w:t>
+      </w:r>
+    </w:p>
+    <w:p>
+      <w:r>
+        <w:t>Develop a log in facility so ‘MSc Properties’ users</w:t>
+      </w:r>
+      <w:r>
+        <w:t>, allowing for restricted access</w:t>
+      </w:r>
+      <w:r>
+        <w:t>, and prevent unauthorised access and should be implemented by week 26 of my project.</w:t>
+      </w:r>
+    </w:p>
+    <w:p>
+      <w:r>
+        <w:t>Test</w:t>
+      </w:r>
+      <w:r>
+        <w:t xml:space="preserve"> the system using the test scripts created, ensuring the test results are above the acceptable failure rate defined in the requirements by week 35 of my project.</w:t>
+      </w:r>
+    </w:p>
+    <w:p>
+      <w:r>
+        <w:t xml:space="preserve">Develop and test a </w:t>
+      </w:r>
+      <w:r>
+        <w:t xml:space="preserve">user manual for the system by week </w:t>
+      </w:r>
+      <w:r>
+        <w:t>35 of my project.</w:t>
+      </w:r>
+    </w:p>
+    <w:p>
+      <w:r>
+        <w:lastRenderedPageBreak/>
+        <w:t xml:space="preserve">Evaluate the project in a </w:t>
+      </w:r>
+      <w:r>
+        <w:t xml:space="preserve">report to detail the entire project development and outline what went well and what could have been done better during the development by </w:t>
+      </w:r>
+      <w:r>
+        <w:t>week 35 of my project.</w:t>
+      </w:r>
+    </w:p>
+    <w:p/>
+    <w:p>
+      <w:pPr>
+        <w:rPr>
+          <w:b/>
+          <w:sz w:val="24"/>
+          <w:szCs w:val="24"/>
+        </w:rPr>
+      </w:pPr>
+      <w:r>
+        <w:rPr>
+          <w:b/>
+          <w:sz w:val="24"/>
+          <w:szCs w:val="24"/>
+        </w:rPr>
+        <w:t>Advanced Objectives</w:t>
+      </w:r>
+    </w:p>
+    <w:p>
+      <w:r>
+        <w:t>Develop a website to advertise ‘MSc Properties’ property portfolio to potential customers.</w:t>
+      </w:r>
+      <w:r>
+        <w:t xml:space="preserve"> C</w:t>
+      </w:r>
+      <w:r>
+        <w:t>ustomers will be able to register and submit interest for a property through the website</w:t>
+      </w:r>
+      <w:r>
+        <w:t xml:space="preserve"> and</w:t>
+      </w:r>
+      <w:r>
+        <w:t xml:space="preserve"> should be implemented by week 25 of my project.</w:t>
+      </w:r>
+    </w:p>
+    <w:p>
+      <w:r>
+        <w:t>‘MSc Properties’ would like a website to advertise their letting service for potential suppliers</w:t>
+      </w:r>
+      <w:r>
+        <w:t>. S</w:t>
+      </w:r>
+      <w:r>
+        <w:t>uppliers will be able to register and submit properties they would like ‘MSc Properties’ to manage on their behalf</w:t>
+      </w:r>
+      <w:r>
+        <w:t xml:space="preserve"> and </w:t>
+      </w:r>
+      <w:r>
+        <w:t>should be implemented by week 25</w:t>
+      </w:r>
+      <w:r>
+        <w:t xml:space="preserve"> </w:t>
+      </w:r>
+      <w:r>
+        <w:t>of my project.</w:t>
+      </w:r>
+    </w:p>
+    <w:p>
+      <w:r>
+        <w:t xml:space="preserve"> ‘MSc Properties’ would like a document management system that allows for</w:t>
+      </w:r>
+      <w:r>
+        <w:t xml:space="preserve"> documents</w:t>
+      </w:r>
+      <w:r>
+        <w:t xml:space="preserve"> to be stored electronically</w:t>
+      </w:r>
+      <w:r>
+        <w:t xml:space="preserve"> and</w:t>
+      </w:r>
+      <w:r>
+        <w:t xml:space="preserve"> should be implemented by week 30 of my project.</w:t>
+      </w:r>
+    </w:p>
+    <w:p>
+      <w:r>
+        <w:t>‘MSc Properties’ would like a reset password facility, so ‘MSc Properties’ users are able to reset their password if they have forgotten it allowing users to establish access to the ‘MSc Properties’ system. This should be implemented by week 30 of my project.</w:t>
+      </w:r>
+    </w:p>
+    <w:p/>
+    <w:p>
+      <w:r>
+        <w:t>Word Count = 459</w:t>
+      </w:r>
     </w:p>
     <w:p/>
     <w:p>
@@ -90,190 +368,147 @@
           <w:sz w:val="28"/>
           <w:szCs w:val="28"/>
         </w:rPr>
-        <w:t>Objectives</w:t>
-      </w:r>
-    </w:p>
-    <w:p>
-      <w:pPr>
-        <w:rPr>
-          <w:b/>
-          <w:sz w:val="24"/>
-          <w:szCs w:val="24"/>
-        </w:rPr>
-      </w:pPr>
-      <w:r>
-        <w:rPr>
-          <w:b/>
-          <w:sz w:val="24"/>
-          <w:szCs w:val="24"/>
-        </w:rPr>
-        <w:t>Core Objectives</w:t>
-      </w:r>
-    </w:p>
-    <w:p>
-      <w:r>
-        <w:t>Complete a literature search and literature review of existing data management systems, identifying where possible the software engineering models, methodologies, tools and metrics used in the development process by week 9 of my project.</w:t>
-      </w:r>
-    </w:p>
-    <w:p>
-      <w:r>
-        <w:t>Set out ‘MSc Properties’ functional and non-functional requirements for the proposed development within the requirements document and have signed off by week 11 of my project.</w:t>
-      </w:r>
-    </w:p>
-    <w:p>
-      <w:r>
-        <w:t xml:space="preserve">Develop a suitable data management system model that meets the requirements defined by ‘MSc Properties’ </w:t>
-      </w:r>
-      <w:r>
-        <w:t>model for ‘MSc Properties’ to manage its business data</w:t>
-      </w:r>
-      <w:r>
-        <w:t>, and have signed off by week 17 of my project.</w:t>
-      </w:r>
-    </w:p>
-    <w:p>
-      <w:r>
-        <w:t>Write test scripts to test the implementation of the data management system for ‘MSc Properties’ distributed system outlined in the development model, and have signed off by week 19 of my project.</w:t>
-      </w:r>
-    </w:p>
-    <w:p>
-      <w:r>
-        <w:t>Develop a suitable search facility so ‘MSc Properties’ can search for information stored in the ‘MSc Properties’ database, and should be implemented by week 24 of my project.</w:t>
-      </w:r>
-    </w:p>
-    <w:p>
-      <w:r>
-        <w:t>Develop reporting functionality so ‘MSc Properties’ senior members of staff can report on business performance indicators (void period for properties, profit/loss for properties, etc.), allowing reports to be produced and should be implemented by week 24 of my project.</w:t>
-      </w:r>
-    </w:p>
-    <w:p>
-      <w:r>
-        <w:t>Develop a log in facility so ‘MSc Properties’ users (Employees, Customers and Suppliers) can log in to the distributed system, allowing for limited access to ‘MSc Properties’ system for users who have been granted limited access, and prevent unauthorised access and should be implemented by week 26 of my project.</w:t>
-      </w:r>
-    </w:p>
-    <w:p>
-      <w:r>
-        <w:t>Evaluate the data management system using the test scripts created, ensuring the test results are above the acceptable failure rate defined in the requirements and have signed off by week 35 of my project.</w:t>
-      </w:r>
-    </w:p>
-    <w:p>
-      <w:r>
-        <w:t>Complete the final project report to detail the entire project development and outline what went well and what could have been done better during the development, and submit to ‘MSc Properties’ by 11th January 2016.</w:t>
-      </w:r>
-    </w:p>
-    <w:p/>
-    <w:p>
-      <w:pPr>
-        <w:rPr>
-          <w:b/>
-          <w:sz w:val="24"/>
-          <w:szCs w:val="24"/>
-        </w:rPr>
-      </w:pPr>
-      <w:r>
-        <w:rPr>
-          <w:b/>
-          <w:sz w:val="24"/>
-          <w:szCs w:val="24"/>
-        </w:rPr>
+        <w:t>Background</w:t>
+      </w:r>
+    </w:p>
+    <w:p>
+      <w:r>
+        <w:t>‘MSc Properties’ is a</w:t>
+      </w:r>
+      <w:r>
+        <w:t xml:space="preserve"> fictional </w:t>
+      </w:r>
+      <w:r>
+        <w:t>estate agent with a number of sites nationwide across England. Due to recent legislation changes resulting in local councils being able to house homeless families outside of the local borough and welfare caps in benefits meaning families are having to move out of their local borough due to not being able to afford l</w:t>
+      </w:r>
+      <w:r>
+        <w:t>ocal rents, ‘MSc Properties’</w:t>
+      </w:r>
+      <w:r>
+        <w:t xml:space="preserve"> require the need to be able to transfer customers from one site to another site, meaning the transfer of data across sites that</w:t>
+      </w:r>
+      <w:r>
+        <w:t xml:space="preserve"> could be 100’s of miles apart.</w:t>
+      </w:r>
+    </w:p>
+    <w:p>
+      <w:r>
+        <w:t>‘MSc’ Properties currently have a paper filing system, where customers and/or the landlords of properties fill out an application form to request a service from ‘M</w:t>
+      </w:r>
+      <w:r>
+        <w:t>S</w:t>
+      </w:r>
+      <w:r>
+        <w:t xml:space="preserve">c Properties’. Customers will have to provide their personal information, along with the properties they have an interest in letting. Landlords will have to provide their personal information, along with the property information </w:t>
+      </w:r>
+      <w:r>
+        <w:t xml:space="preserve">for the property they would like </w:t>
+      </w:r>
+      <w:r>
+        <w:t>managed. Part of the landlord/customer sign up process is to bring in a number of documents confirming their information</w:t>
+      </w:r>
+      <w:r>
+        <w:t>, and o</w:t>
+      </w:r>
+      <w:r>
+        <w:t xml:space="preserve">nce customers have agreed on a property to let, and once ‘MSc Properties’ have agreed to manage a property for a landlord, contracts will be drawn up and signed respectively and </w:t>
+      </w:r>
+      <w:r>
+        <w:t xml:space="preserve">all documents </w:t>
+      </w:r>
+      <w:r>
+        <w:t>stored on file.</w:t>
+      </w:r>
+    </w:p>
+    <w:p>
+      <w:r>
+        <w:t xml:space="preserve">‘MSc Properties’ currently </w:t>
+      </w:r>
+      <w:r>
+        <w:t>advertise their property portfolio through pictures in their store windows for properties for that area, and store managers carry out a revenue monitoring exercise each month, going through each file for the store and carrying out budget monitoring and cash flow forecasting, along with reports for the month</w:t>
+      </w:r>
+      <w:r>
+        <w:t>s</w:t>
+      </w:r>
+      <w:r>
+        <w:t xml:space="preserve"> business activity. Also there is a </w:t>
+      </w:r>
+      <w:r>
+        <w:t>staff hierarchy within</w:t>
+      </w:r>
+      <w:r>
+        <w:t xml:space="preserve"> ‘MSc Properties’ </w:t>
+      </w:r>
+      <w:r>
+        <w:t>where specific tasks and responsibilities are assigned to certain staff roles meaning that not all staff can carry out each task due to privileges.</w:t>
+      </w:r>
+    </w:p>
+    <w:p>
+      <w:r>
         <w:lastRenderedPageBreak/>
-        <w:t>Advanced Objectives</w:t>
-      </w:r>
-    </w:p>
-    <w:p>
-      <w:r>
-        <w:t>Develop a website to advertise ‘MSc Properties’ property portfolio to potential customers. ‘MSc Properties’ members of staff will be able to amend the properties being advertised and customers will be able to register and submit interest for a property through the website. This should be implemented by week 25 of my project.</w:t>
-      </w:r>
-    </w:p>
-    <w:p>
-      <w:r>
-        <w:t>‘MSc Properties’ would like a website to advertise their letting service for potential suppliers, so ‘MSc Properties’ members of staff will be able to update the services provided and suppliers will be able to register and submit properties they would like ‘MSc Properties’ to manage on their behalf. This should be implemented by week 25of my project.</w:t>
-      </w:r>
-    </w:p>
-    <w:p>
-      <w:r>
-        <w:t xml:space="preserve"> ‘MSc Properties’ would like a document management system that allows for documents (Customers ID, Suppliers lease contracts, tenancy agreements etc.) to be stored electronically, so ‘MSc Properties’ members of staff can view these documents from any computer that has access to the ‘MSc Properties’ system. This should be implemented by week 30 of my project.</w:t>
-      </w:r>
-    </w:p>
-    <w:p>
-      <w:r>
-        <w:t>‘MSc Properties’ would like a reset password facility, so ‘MSc Properties’ users are able to reset their password if they have forgotten it allowing users to establish access to the ‘MSc Properties’ system. This should be implemented by week 30 of my project.</w:t>
-      </w:r>
-    </w:p>
-    <w:p/>
-    <w:p>
-      <w:r>
-        <w:t>Word Count = 524</w:t>
-      </w:r>
-    </w:p>
-    <w:p/>
-    <w:p>
-      <w:pPr>
-        <w:rPr>
-          <w:b/>
-          <w:sz w:val="28"/>
-          <w:szCs w:val="28"/>
-        </w:rPr>
-      </w:pPr>
-      <w:r>
-        <w:rPr>
-          <w:b/>
-          <w:sz w:val="28"/>
-          <w:szCs w:val="28"/>
-        </w:rPr>
-        <w:t>Background</w:t>
-      </w:r>
-    </w:p>
-    <w:p>
-      <w:r>
-        <w:t>‘MSc Properties’ is a</w:t>
-      </w:r>
-      <w:r>
-        <w:t xml:space="preserve"> fictional </w:t>
-      </w:r>
-      <w:r>
-        <w:t>estate agent with a number of sites nationwide across England. Due to recent legislation changes resulting in local councils being able to house homeless families outside of the local borough and welfare caps in benefits meaning families are having to move out of their local borough due to not being able to afford local rents, ‘MSc Properties’ has required the need to be able to transfer customers from one site to another site, meaning the transfer of data across sites that could be 100’s of miles apart. For my MSc dissertation I am going to develop a distributed system that allows employees of ‘MSc Properties’ to create and manage the property portfolio and the customer accounts for the business, as well as creating and managing both tenancies and rent accounts for ‘MSc Properties’, meaning that data can be stored on a server or locally and all the different sites of ‘MSc Properties’ will be able to access this data. The system will also allow managers of the ‘MSc Properties’ sites to manage their employee accounts from their own site, and will have a login facility, which will work across all the different sites of ‘MSc Properties’.</w:t>
-      </w:r>
-    </w:p>
-    <w:p/>
-    <w:p>
-      <w:pPr>
-        <w:rPr>
-          <w:color w:val="FF0000"/>
-        </w:rPr>
-      </w:pPr>
-      <w:r>
-        <w:rPr>
-          <w:color w:val="FF0000"/>
-          <w:highlight w:val="yellow"/>
-        </w:rPr>
-        <w:t xml:space="preserve">‘MSc Properties’ is a fictional estate agent with a number of sites nationwide across England. Due to recent legislation changes resulting in local councils being able to house homeless families outside of the local borough and welfare caps in benefits meaning families are having to move out of their local borough due to not being able to afford local rents, ‘MSc Properties’ has required the need to be able to transfer customers from one site to another site, meaning the transfer of data across sites that could be 100’s of miles apart. For my MSc dissertation I am going to develop a distributed system that allows employees of ‘MSc Properties’ to create and manage the property portfolio and the customer accounts for the business, as well as creating and managing both tenancies and rent </w:t>
-      </w:r>
-      <w:r>
-        <w:rPr>
-          <w:color w:val="FF0000"/>
-          <w:highlight w:val="yellow"/>
-        </w:rPr>
-        <w:lastRenderedPageBreak/>
-        <w:t>accounts for ‘MSc Properties’, meaning that data can be stored on a server or locally and all the different sites of ‘MSc Properties’ will be able to access this data. The system will also allow managers of the ‘MSc Properties’ sites to manage their employee accounts from their own site, and will have a login facility, which will work across all the different sites of ‘MSc Properties’.</w:t>
-      </w:r>
-    </w:p>
-    <w:p/>
-    <w:p>
-      <w:r>
-        <w:rPr>
-          <w:highlight w:val="yellow"/>
-        </w:rPr>
-        <w:t>Word Count = 202</w:t>
-      </w:r>
-      <w:r>
-        <w:rPr>
-          <w:highlight w:val="yellow"/>
-        </w:rPr>
-        <w:t xml:space="preserve"> – Needs to be between 300 and 500 words</w:t>
-      </w:r>
-      <w:r>
-        <w:t xml:space="preserve"> (403)</w:t>
+        <w:t xml:space="preserve">For my MSc dissertation I am going to develop a distributed system </w:t>
+      </w:r>
+      <w:r>
+        <w:t>for</w:t>
+      </w:r>
+      <w:r>
+        <w:t xml:space="preserve"> ‘MSc Properties’ to create and manage the</w:t>
+      </w:r>
+      <w:r>
+        <w:t>ir</w:t>
+      </w:r>
+      <w:r>
+        <w:t xml:space="preserve"> property portfolio and the</w:t>
+      </w:r>
+      <w:r>
+        <w:t>ir</w:t>
+      </w:r>
+      <w:r>
+        <w:t xml:space="preserve"> customer accounts, as well as creating and managing both tenancies and rent accounts</w:t>
+      </w:r>
+      <w:r>
+        <w:t>.</w:t>
+      </w:r>
+      <w:r>
+        <w:t xml:space="preserve"> </w:t>
+      </w:r>
+      <w:r>
+        <w:t xml:space="preserve">This </w:t>
+      </w:r>
+      <w:r>
+        <w:t>mean</w:t>
+      </w:r>
+      <w:r>
+        <w:t>s</w:t>
+      </w:r>
+      <w:r>
+        <w:t xml:space="preserve"> that data can be stored on a server or locally and all the different sites of ‘MSc Properties’ will be able to access this data. The system</w:t>
+      </w:r>
+      <w:r>
+        <w:t xml:space="preserve"> will have a login facility to provide restricted access for users,</w:t>
+      </w:r>
+      <w:r>
+        <w:t xml:space="preserve"> and</w:t>
+      </w:r>
+      <w:r>
+        <w:t xml:space="preserve"> will also allow managers of</w:t>
+      </w:r>
+      <w:r>
+        <w:t xml:space="preserve"> ‘MSc Properties’ stor</w:t>
+      </w:r>
+      <w:r>
+        <w:t>es to manage their employee accounts from their own site.</w:t>
+      </w:r>
+      <w:r>
+        <w:t xml:space="preserve"> The system will also allow ‘MSc Properties’ managers to report on business data.</w:t>
+      </w:r>
+    </w:p>
+    <w:p>
+      <w:r>
+        <w:t xml:space="preserve">Word Count = </w:t>
+      </w:r>
+      <w:r>
+        <w:t>406</w:t>
       </w:r>
     </w:p>
     <w:p/>
@@ -317,25 +552,23 @@
           <w:sz w:val="22"/>
           <w:szCs w:val="22"/>
         </w:rPr>
-        <w:t>To assist me in designing the distributed system, I’m going to use the unified modelling language (UML) to develop diagrams which will allow me to virtualize the design of the structure, behaviour and interaction of the distributed system. When designing the distributed system I’m going to use programming techniques to ensure my program has high cohesion, strong encapsulation, and low coupling. This means the components in my program will be designed to match a well-defined idea, the related components in my program will be kept together in one place and the encapsulated component will be insulated from the outside world using techniques such as interfaces and abstract classes, and lastly components will be as less dependent on each other as possible.</w:t>
-      </w:r>
-    </w:p>
-    <w:p>
-      <w:pPr>
-        <w:pStyle w:val="Standard"/>
+        <w:t xml:space="preserve">To assist me in designing the distributed system, I’m going to use the unified modelling language (UML) to develop diagrams which will allow me to virtualize the design of the structure, behaviour and interaction of the distributed system. When designing </w:t>
+      </w:r>
+      <w:r>
         <w:rPr>
           <w:rFonts w:asciiTheme="minorHAnsi" w:hAnsiTheme="minorHAnsi"/>
           <w:sz w:val="22"/>
           <w:szCs w:val="22"/>
         </w:rPr>
-      </w:pPr>
+        <w:t xml:space="preserve">and implementing </w:t>
+      </w:r>
       <w:r>
         <w:rPr>
           <w:rFonts w:asciiTheme="minorHAnsi" w:hAnsiTheme="minorHAnsi"/>
           <w:sz w:val="22"/>
           <w:szCs w:val="22"/>
         </w:rPr>
-        <w:t>For the implementation of the distributed system, I will use more programming techniques such as sockets or remote method invocation (RMI), this will allow me to develop a distributed system that can communicate between hosts and a server on the same or different networks. I will also use Java GUI frameworks such as AWT and Swing to develop the Java interface. I will also use JDBC</w:t>
+        <w:t>the distributed system I’m going to use programming techniques to ensure my program has high cohesion, strong e</w:t>
       </w:r>
       <w:r>
         <w:rPr>
@@ -343,59 +576,77 @@
           <w:sz w:val="22"/>
           <w:szCs w:val="22"/>
         </w:rPr>
-        <w:t xml:space="preserve"> or ORM</w:t>
-      </w:r>
-      <w:r>
+        <w:t>ncapsulation, and low coupling.</w:t>
+      </w:r>
+    </w:p>
+    <w:p>
+      <w:pPr>
+        <w:pStyle w:val="Standard"/>
         <w:rPr>
           <w:rFonts w:asciiTheme="minorHAnsi" w:hAnsiTheme="minorHAnsi"/>
           <w:sz w:val="22"/>
           <w:szCs w:val="22"/>
         </w:rPr>
-        <w:t xml:space="preserve"> to provide a common interface (API) to the MySQL database, allowing the distributed system to interact with the database. During the development I will use a concurrent version system to track the evolution of files in the development, allowing me to keep track of updates made and a rollback facility to go back to a previous working version if necessary.</w:t>
-      </w:r>
-    </w:p>
-    <w:p>
-      <w:pPr>
-        <w:pStyle w:val="Standard"/>
+      </w:pPr>
+      <w:r>
         <w:rPr>
           <w:rFonts w:asciiTheme="minorHAnsi" w:hAnsiTheme="minorHAnsi"/>
           <w:sz w:val="22"/>
           <w:szCs w:val="22"/>
         </w:rPr>
-      </w:pPr>
+        <w:t>For the implementation of the distributed system, I will use more programming techniques such as sockets or remote method invocation (RMI), this will allow me to develop a distributed system that can communicate between hosts and a server on the same or different networks. I will also use Java GUI frameworks such as AWT and Swing to develop the Java interface. I will also use JDBC</w:t>
+      </w:r>
       <w:r>
         <w:rPr>
           <w:rFonts w:asciiTheme="minorHAnsi" w:hAnsiTheme="minorHAnsi"/>
           <w:sz w:val="22"/>
           <w:szCs w:val="22"/>
         </w:rPr>
-        <w:t>For the testing of my program source code I am going to use a number of testing strategies to ensure my program developed has no faults or errors at runtime and the program works as set out by the requirements. I am going to do unit testing using the white box testing strategy as this will allow me to test individual components as a single to ensure each of these work alone and find defects with my program source code as early as possible in the development. White box testing will mean the test script developers know how the source code is written so will mean they can write strict tests that the units must pass using boundary values to test the system and get the best results. I am also going to do integration testing and system testing using the black box testing strategy as this will allow me to take the individual components of my program tested in the unit tests and test them as a group to ensure the components of my program work together as intended. Black box testing will mean the test script developers do not know how the source code is written so test scripts will be developed on the basis of the project requirements and therefore if the programmer has got the logic incorrect but the system works, these tests will identify if the system conforms to the actual requirements. To allow me to control the execution of my tests and compare actual outcomes against predicted outcomes, I am going to use a bug tracking and testing tool.</w:t>
-      </w:r>
-    </w:p>
-    <w:p>
-      <w:pPr>
-        <w:pStyle w:val="Standard"/>
+        <w:t xml:space="preserve"> or ORM</w:t>
+      </w:r>
+      <w:r>
         <w:rPr>
           <w:rFonts w:asciiTheme="minorHAnsi" w:hAnsiTheme="minorHAnsi"/>
           <w:sz w:val="22"/>
           <w:szCs w:val="22"/>
         </w:rPr>
-      </w:pPr>
-      <w:r>
+        <w:t xml:space="preserve"> to provide a common interface (API) to the MySQL database, allowing the distributed system to interact with the database. During the development I will use a concurrent version system to track the evolution of files in the development, allowing me to keep track of updates made and a rollback facility to go back to a previous working version if necessary.</w:t>
+      </w:r>
+    </w:p>
+    <w:p>
+      <w:pPr>
+        <w:pStyle w:val="Standard"/>
         <w:rPr>
           <w:rFonts w:asciiTheme="minorHAnsi" w:hAnsiTheme="minorHAnsi"/>
           <w:sz w:val="22"/>
           <w:szCs w:val="22"/>
         </w:rPr>
-        <w:t>Word count = 515</w:t>
-      </w:r>
+      </w:pPr>
       <w:r>
         <w:rPr>
           <w:rFonts w:asciiTheme="minorHAnsi" w:hAnsiTheme="minorHAnsi"/>
           <w:sz w:val="22"/>
           <w:szCs w:val="22"/>
         </w:rPr>
-        <w:t xml:space="preserve"> – Needs to be between 300 and 500 words</w:t>
+        <w:t>For the testing of my program source code I am going to use a number of testing strategies to ensure my program developed has no faults or errors at runtime and the program works as set out by the requirements. I am going to do unit testing using the white box testing strategy as this will allow me to test individual components as a single to ensure each of these work alone and find defects with my program source code as early as possible in the development. I am also going to do integration testing and system testing using the black box testing strategy as this will allow me to take the individual components of my program tested in the unit tests and test them as a group to ensure the components of my program work together as intended. To allow me to control the execution of my tests and compare actual outcomes against predicted outcomes, I am going to use a bug tracking and testing tool.</w:t>
+      </w:r>
+    </w:p>
+    <w:p>
+      <w:pPr>
+        <w:pStyle w:val="Standard"/>
+        <w:rPr>
+          <w:rFonts w:asciiTheme="minorHAnsi" w:hAnsiTheme="minorHAnsi"/>
+          <w:sz w:val="22"/>
+          <w:szCs w:val="22"/>
+        </w:rPr>
+      </w:pPr>
+      <w:r>
+        <w:rPr>
+          <w:rFonts w:asciiTheme="minorHAnsi" w:hAnsiTheme="minorHAnsi"/>
+          <w:sz w:val="22"/>
+          <w:szCs w:val="22"/>
+        </w:rPr>
+        <w:t>Word count = 359</w:t>
       </w:r>
     </w:p>
     <w:p/>
@@ -431,7 +682,7 @@
           <w:kern w:val="3"/>
           <w:lang w:eastAsia="zh-CN"/>
         </w:rPr>
-        <w:t xml:space="preserve">As this is a large project consisting of the development of a piece of software, it is very important </w:t>
+        <w:t xml:space="preserve">As this is a large project, it is very important </w:t>
       </w:r>
       <w:r>
         <w:rPr>
@@ -479,7 +730,111 @@
           <w:kern w:val="3"/>
           <w:lang w:eastAsia="zh-CN"/>
         </w:rPr>
-        <w:t xml:space="preserve">moothly from start to finish. I have used a </w:t>
+        <w:t xml:space="preserve">moothly from start to finish. I have used a fundamental planning tool called a Gantt chart, which provides a graphical illustration of the schedule of </w:t>
+      </w:r>
+      <w:r>
+        <w:rPr>
+          <w:rFonts w:eastAsia="Cambria" w:cs="Cambria"/>
+          <w:kern w:val="3"/>
+          <w:lang w:eastAsia="zh-CN"/>
+        </w:rPr>
+        <w:t xml:space="preserve">the </w:t>
+      </w:r>
+      <w:r>
+        <w:rPr>
+          <w:rFonts w:eastAsia="Cambria" w:cs="Cambria"/>
+          <w:kern w:val="3"/>
+          <w:lang w:eastAsia="zh-CN"/>
+        </w:rPr>
+        <w:t xml:space="preserve">project, broken down by </w:t>
+      </w:r>
+      <w:r>
+        <w:rPr>
+          <w:rFonts w:eastAsia="Cambria" w:cs="Cambria"/>
+          <w:kern w:val="3"/>
+          <w:lang w:eastAsia="zh-CN"/>
+        </w:rPr>
+        <w:t>project objectives</w:t>
+      </w:r>
+      <w:r>
+        <w:rPr>
+          <w:rFonts w:eastAsia="Cambria" w:cs="Cambria"/>
+          <w:kern w:val="3"/>
+          <w:lang w:eastAsia="zh-CN"/>
+        </w:rPr>
+        <w:t xml:space="preserve">, </w:t>
+      </w:r>
+      <w:r>
+        <w:rPr>
+          <w:rFonts w:eastAsia="Cambria" w:cs="Cambria"/>
+          <w:kern w:val="3"/>
+          <w:lang w:eastAsia="zh-CN"/>
+        </w:rPr>
+        <w:t xml:space="preserve">with completion dates for each objective, which </w:t>
+      </w:r>
+      <w:r>
+        <w:rPr>
+          <w:rFonts w:eastAsia="Cambria" w:cs="Cambria"/>
+          <w:kern w:val="3"/>
+          <w:lang w:eastAsia="zh-CN"/>
+        </w:rPr>
+        <w:t xml:space="preserve">will help me to track </w:t>
+      </w:r>
+      <w:r>
+        <w:rPr>
+          <w:rFonts w:eastAsia="Cambria" w:cs="Cambria"/>
+          <w:kern w:val="3"/>
+          <w:lang w:eastAsia="zh-CN"/>
+        </w:rPr>
+        <w:t>the</w:t>
+      </w:r>
+      <w:r>
+        <w:rPr>
+          <w:rFonts w:eastAsia="Cambria" w:cs="Cambria"/>
+          <w:kern w:val="3"/>
+          <w:lang w:eastAsia="zh-CN"/>
+        </w:rPr>
+        <w:t xml:space="preserve"> activities in the project</w:t>
+      </w:r>
+      <w:r>
+        <w:rPr>
+          <w:rFonts w:eastAsia="Cambria" w:cs="Cambria"/>
+          <w:kern w:val="3"/>
+          <w:lang w:eastAsia="zh-CN"/>
+        </w:rPr>
+        <w:t xml:space="preserve"> and make changes to work being carried out if necessary</w:t>
+      </w:r>
+      <w:r>
+        <w:rPr>
+          <w:rFonts w:eastAsia="Cambria" w:cs="Cambria"/>
+          <w:kern w:val="3"/>
+          <w:lang w:eastAsia="zh-CN"/>
+        </w:rPr>
+        <w:t>. This tool will be used to manage my time and allow me to stay on schedule as there is a lot of tasks that need to be completed in a limited time frame.</w:t>
+      </w:r>
+      <w:r>
+        <w:rPr>
+          <w:rFonts w:eastAsia="Cambria" w:cs="Cambria"/>
+          <w:kern w:val="3"/>
+          <w:lang w:eastAsia="zh-CN"/>
+        </w:rPr>
+        <w:t xml:space="preserve"> This is outlined in a software management article [6], where the article identifies “a recent update of the Chaos </w:t>
+      </w:r>
+      <w:r>
+        <w:rPr>
+          <w:rFonts w:eastAsia="Cambria" w:cs="Cambria"/>
+          <w:kern w:val="3"/>
+          <w:lang w:eastAsia="zh-CN"/>
+        </w:rPr>
+        <w:t>Report from the Standish Group</w:t>
+      </w:r>
+      <w:r>
+        <w:rPr>
+          <w:rFonts w:eastAsia="Cambria" w:cs="Cambria"/>
+          <w:kern w:val="3"/>
+          <w:lang w:eastAsia="zh-CN"/>
+        </w:rPr>
+        <w:t xml:space="preserve">, outlines a recipe for success that includes 10 </w:t>
       </w:r>
       <w:r>
         <w:rPr>
@@ -488,151 +843,12 @@
           <w:lang w:eastAsia="zh-CN"/>
         </w:rPr>
         <w:lastRenderedPageBreak/>
-        <w:t xml:space="preserve">fundamental planning tool called a Gantt chart, which provides a graphical illustration of the schedule of </w:t>
-      </w:r>
-      <w:r>
-        <w:rPr>
-          <w:rFonts w:eastAsia="Cambria" w:cs="Cambria"/>
-          <w:kern w:val="3"/>
-          <w:lang w:eastAsia="zh-CN"/>
-        </w:rPr>
-        <w:t xml:space="preserve">the </w:t>
-      </w:r>
-      <w:r>
-        <w:rPr>
-          <w:rFonts w:eastAsia="Cambria" w:cs="Cambria"/>
-          <w:kern w:val="3"/>
-          <w:lang w:eastAsia="zh-CN"/>
-        </w:rPr>
-        <w:t xml:space="preserve">project, broken down by </w:t>
-      </w:r>
-      <w:r>
-        <w:rPr>
-          <w:rFonts w:eastAsia="Cambria" w:cs="Cambria"/>
-          <w:kern w:val="3"/>
-          <w:lang w:eastAsia="zh-CN"/>
-        </w:rPr>
-        <w:t>project objectives</w:t>
-      </w:r>
-      <w:r>
-        <w:rPr>
-          <w:rFonts w:eastAsia="Cambria" w:cs="Cambria"/>
-          <w:kern w:val="3"/>
-          <w:lang w:eastAsia="zh-CN"/>
-        </w:rPr>
-        <w:t xml:space="preserve">, </w:t>
-      </w:r>
-      <w:r>
-        <w:rPr>
-          <w:rFonts w:eastAsia="Cambria" w:cs="Cambria"/>
-          <w:kern w:val="3"/>
-          <w:lang w:eastAsia="zh-CN"/>
-        </w:rPr>
-        <w:t xml:space="preserve">with completion dates for each objective, which </w:t>
-      </w:r>
-      <w:r>
-        <w:rPr>
-          <w:rFonts w:eastAsia="Cambria" w:cs="Cambria"/>
-          <w:kern w:val="3"/>
-          <w:lang w:eastAsia="zh-CN"/>
-        </w:rPr>
-        <w:t xml:space="preserve">will help me to track </w:t>
-      </w:r>
-      <w:r>
-        <w:rPr>
-          <w:rFonts w:eastAsia="Cambria" w:cs="Cambria"/>
-          <w:kern w:val="3"/>
-          <w:lang w:eastAsia="zh-CN"/>
-        </w:rPr>
-        <w:t>the</w:t>
-      </w:r>
-      <w:r>
-        <w:rPr>
-          <w:rFonts w:eastAsia="Cambria" w:cs="Cambria"/>
-          <w:kern w:val="3"/>
-          <w:lang w:eastAsia="zh-CN"/>
-        </w:rPr>
-        <w:t xml:space="preserve"> activities in the project</w:t>
-      </w:r>
-      <w:r>
-        <w:rPr>
-          <w:rFonts w:eastAsia="Cambria" w:cs="Cambria"/>
-          <w:kern w:val="3"/>
-          <w:lang w:eastAsia="zh-CN"/>
-        </w:rPr>
-        <w:t xml:space="preserve"> and make changes to work being carried out if necessary</w:t>
-      </w:r>
-      <w:r>
-        <w:rPr>
-          <w:rFonts w:eastAsia="Cambria" w:cs="Cambria"/>
-          <w:kern w:val="3"/>
-          <w:lang w:eastAsia="zh-CN"/>
-        </w:rPr>
-        <w:t>. This tool will be used to manage my time and allow me to stay on schedule as there is a lot of tasks that need to be completed in a limited time frame.</w:t>
-      </w:r>
-      <w:r>
-        <w:rPr>
-          <w:rFonts w:eastAsia="Cambria" w:cs="Cambria"/>
-          <w:kern w:val="3"/>
-          <w:lang w:eastAsia="zh-CN"/>
-        </w:rPr>
-        <w:t xml:space="preserve"> This is outlined in a software management article [6], where the article identifies “a recent update of the Chaos </w:t>
-      </w:r>
-      <w:r>
-        <w:rPr>
-          <w:rFonts w:eastAsia="Cambria" w:cs="Cambria"/>
-          <w:kern w:val="3"/>
-          <w:lang w:eastAsia="zh-CN"/>
-        </w:rPr>
-        <w:t>Report from the Standish Group</w:t>
-      </w:r>
-      <w:r>
-        <w:rPr>
-          <w:rFonts w:eastAsia="Cambria" w:cs="Cambria"/>
-          <w:kern w:val="3"/>
-          <w:lang w:eastAsia="zh-CN"/>
-        </w:rPr>
-        <w:t>, outlines a recipe for success that includes 10 items. The first three items are executive support, user involvement, and experienced project management.”, so project management is one of the 3 key factors to successful projects.</w:t>
-      </w:r>
-    </w:p>
-    <w:p>
-      <w:pPr>
-        <w:rPr>
-          <w:rFonts w:eastAsia="Cambria" w:cs="Cambria"/>
-          <w:kern w:val="3"/>
-          <w:lang w:eastAsia="zh-CN"/>
-        </w:rPr>
-      </w:pPr>
-    </w:p>
-    <w:p>
-      <w:pPr>
-        <w:rPr>
-          <w:rFonts w:eastAsia="Cambria" w:cs="Cambria"/>
-          <w:kern w:val="3"/>
-          <w:lang w:eastAsia="zh-CN"/>
-        </w:rPr>
-      </w:pPr>
-      <w:r>
-        <w:rPr>
-          <w:rFonts w:eastAsia="Cambria" w:cs="Cambria"/>
-          <w:kern w:val="3"/>
-          <w:highlight w:val="yellow"/>
-          <w:lang w:eastAsia="zh-CN"/>
-        </w:rPr>
-        <w:t>Gantt chart</w:t>
-      </w:r>
-      <w:r>
-        <w:rPr>
-          <w:rFonts w:eastAsia="Cambria" w:cs="Cambria"/>
-          <w:kern w:val="3"/>
-          <w:highlight w:val="yellow"/>
-          <w:lang w:eastAsia="zh-CN"/>
-        </w:rPr>
-        <w:t xml:space="preserve"> here</w:t>
-      </w:r>
-    </w:p>
-    <w:p>
-      <w:pPr>
+        <w:t>items. The first three items are executive support, user involvement, and experienced project management.”, so project management is one of the 3 key factors to successful projects.</w:t>
+      </w:r>
+    </w:p>
+    <w:p>
+      <w:pPr>
+        <w:contextualSpacing/>
         <w:rPr>
           <w:rFonts w:eastAsia="Cambria" w:cs="Cambria"/>
           <w:kern w:val="3"/>
@@ -877,8 +1093,17 @@
           <w:kern w:val="3"/>
           <w:lang w:eastAsia="zh-CN"/>
         </w:rPr>
-        <w:t>Word count = 472</w:t>
-      </w:r>
+        <w:t>Word count = 463</w:t>
+      </w:r>
+    </w:p>
+    <w:p>
+      <w:pPr>
+        <w:rPr>
+          <w:rFonts w:eastAsia="Cambria" w:cs="Cambria"/>
+          <w:kern w:val="3"/>
+          <w:lang w:eastAsia="zh-CN"/>
+        </w:rPr>
+      </w:pPr>
     </w:p>
     <w:p>
       <w:pPr>
@@ -918,69 +1143,79 @@
     </w:p>
     <w:p>
       <w:r>
+        <w:t xml:space="preserve">This means the work I am planning to do during this project fits in with my target award MSc Computer Science (Software Engineering), because </w:t>
+      </w:r>
+      <w:r>
+        <w:t xml:space="preserve">I will be applying the software engineering models </w:t>
+      </w:r>
+      <w:r>
+        <w:t xml:space="preserve">I have studied during my course </w:t>
+      </w:r>
+      <w:r>
+        <w:t>such as</w:t>
+      </w:r>
+      <w:r>
+        <w:t xml:space="preserve"> agile to my software development</w:t>
+      </w:r>
+      <w:r>
+        <w:t>.</w:t>
+      </w:r>
+      <w:r>
+        <w:t xml:space="preserve"> </w:t>
+      </w:r>
+      <w:r>
+        <w:t xml:space="preserve">I will also be applying software engineering methodology I have studied during my course such as Inheritance and Interfaces to my software development. </w:t>
+      </w:r>
+      <w:r>
+        <w:t xml:space="preserve">I will </w:t>
+      </w:r>
+      <w:r>
+        <w:t xml:space="preserve">also </w:t>
+      </w:r>
+      <w:r>
+        <w:t xml:space="preserve">be applying </w:t>
+      </w:r>
+      <w:r>
+        <w:t xml:space="preserve">the software engineering tools </w:t>
+      </w:r>
+      <w:r>
+        <w:t xml:space="preserve">I have studied during my course </w:t>
+      </w:r>
+      <w:r>
+        <w:t>such as unified modelling language (UML)</w:t>
+      </w:r>
+      <w:r>
+        <w:t xml:space="preserve"> to my software </w:t>
+      </w:r>
+      <w:r>
+        <w:t>development. Lastly</w:t>
+      </w:r>
+      <w:r>
+        <w:t xml:space="preserve"> I will be applying metrics such as cohesion, coupling, bugs etc. to my software development.</w:t>
+      </w:r>
+      <w:r>
+        <w:t xml:space="preserve"> By me exploring and applying these different software engineering techniques it will allow me to deliver useful software to </w:t>
+      </w:r>
+      <w:r>
+        <w:t>‘</w:t>
+      </w:r>
+      <w:r>
+        <w:t>MSc Properties</w:t>
+      </w:r>
+      <w:r>
+        <w:t>’</w:t>
+      </w:r>
+      <w:r>
+        <w:t xml:space="preserve"> which in essence is Software Engineering.</w:t>
+      </w:r>
+    </w:p>
+    <w:p>
+      <w:r>
         <w:lastRenderedPageBreak/>
-        <w:t xml:space="preserve">This means the work I am planning to do during this project fits in with my target award MSc Computer Science (Software Engineering), because </w:t>
-      </w:r>
-      <w:r>
-        <w:t xml:space="preserve">I will be applying the software engineering models </w:t>
-      </w:r>
-      <w:r>
-        <w:t xml:space="preserve">I have studied during my course </w:t>
-      </w:r>
-      <w:r>
-        <w:t xml:space="preserve">such as the waterfall model </w:t>
-      </w:r>
-      <w:r>
-        <w:t>and</w:t>
-      </w:r>
-      <w:r>
-        <w:t xml:space="preserve"> agile to my software development</w:t>
-      </w:r>
-      <w:r>
-        <w:t>.</w:t>
-      </w:r>
-      <w:r>
-        <w:t xml:space="preserve"> </w:t>
-      </w:r>
-      <w:r>
-        <w:t xml:space="preserve">I will also be applying software engineering methodology I have studied during my course such as Inheritance and Interfaces to my software development. </w:t>
-      </w:r>
-      <w:r>
-        <w:t xml:space="preserve">I will </w:t>
-      </w:r>
-      <w:r>
-        <w:t xml:space="preserve">also </w:t>
-      </w:r>
-      <w:r>
-        <w:t xml:space="preserve">be applying </w:t>
-      </w:r>
-      <w:r>
-        <w:t xml:space="preserve">the software engineering tools </w:t>
-      </w:r>
-      <w:r>
-        <w:t xml:space="preserve">I have studied during my course </w:t>
-      </w:r>
-      <w:r>
-        <w:t>such as unified modelling language (UML)</w:t>
-      </w:r>
-      <w:r>
-        <w:t xml:space="preserve"> to my software </w:t>
-      </w:r>
-      <w:r>
-        <w:t>development. Lastly</w:t>
-      </w:r>
-      <w:r>
-        <w:t xml:space="preserve"> I will be applying metrics such as cohesion, coupling, bugs etc. to my software development.</w:t>
-      </w:r>
-      <w:r>
-        <w:t xml:space="preserve"> By me exploring and applying these different software engineering techniques it will allow me to deliver useful software to MSc Properties which in essence is Software Engineering.</w:t>
-      </w:r>
-    </w:p>
-    <w:p>
-      <w:r>
-        <w:t>Word count = 236</w:t>
-      </w:r>
-    </w:p>
+        <w:t>Word count = 232</w:t>
+      </w:r>
+    </w:p>
+    <w:p/>
     <w:p/>
     <w:p>
       <w:pPr>
@@ -1288,11 +1523,13 @@
         <w:t xml:space="preserve">I am planning to meet these </w:t>
       </w:r>
       <w:r>
-        <w:t xml:space="preserve">resource and skill requirements, by ensuring I have the required hardware in pace before development work begins, I will then download the required software resources and test these to ensure they work appropriately. Once I have carried out a literature </w:t>
-      </w:r>
-      <w:r>
-        <w:lastRenderedPageBreak/>
-        <w:t xml:space="preserve">review of the required </w:t>
+        <w:t>resource and skill requirements, by ensuring I have the required hardware in p</w:t>
+      </w:r>
+      <w:r>
+        <w:t>l</w:t>
+      </w:r>
+      <w:r>
+        <w:t xml:space="preserve">ace before development work begins, I will then download the required software resources and test these to ensure they work appropriately. Once I have carried out a literature review of the required </w:t>
       </w:r>
       <w:r>
         <w:t xml:space="preserve">skills, </w:t>
@@ -1332,12 +1569,19 @@
     </w:p>
     <w:p>
       <w:r>
+        <w:lastRenderedPageBreak/>
         <w:t>Ethics Approval is when a committee of University of Hertfordshire staff approve “any student undertaking a study involving the use of human participants which is undertaken as part of a programme of work for which the University of Hertfordshire is responsible for” [6].</w:t>
       </w:r>
     </w:p>
     <w:p>
       <w:r>
-        <w:t>My project will not require ethics approval because I am not undertaking research that involves collecting data from human participants, and although my system will store ‘MSc Properties’ business data which includes personal information, I will use dummy information which replicates the personal information throughout the development of my project.</w:t>
+        <w:t>My project will not require ethics approval because I am not undertaking research that involves collecting data from human participants, and although my sys</w:t>
+      </w:r>
+      <w:r>
+        <w:t xml:space="preserve">tem will store </w:t>
+      </w:r>
+      <w:r>
+        <w:t>business data which includes personal information, I will use dummy information which replicates the personal information throughout the development of my project.</w:t>
       </w:r>
     </w:p>
     <w:p>
@@ -1506,7 +1750,6 @@
           <w:sz w:val="28"/>
           <w:szCs w:val="28"/>
         </w:rPr>
-        <w:lastRenderedPageBreak/>
         <w:t>Bibliography</w:t>
       </w:r>
     </w:p>
@@ -1626,6 +1869,7 @@
           <w:sz w:val="20"/>
           <w:szCs w:val="20"/>
         </w:rPr>
+        <w:lastRenderedPageBreak/>
         <w:t>University of Hertfordshire. (2015).</w:t>
       </w:r>
       <w:r>

</xml_diff>

<commit_message>
amended Gannt Chart and Extended Project Proposal
</commit_message>
<xml_diff>
--- a/Assignment 3/EPP_EdwardsDwayne.docx
+++ b/Assignment 3/EPP_EdwardsDwayne.docx
@@ -164,352 +164,389 @@
     </w:p>
     <w:p>
       <w:r>
-        <w:t>Ensure required resources are available for the entire project by wee</w:t>
-      </w:r>
-      <w:r>
-        <w:t>k 9</w:t>
+        <w:t>Ensure required resources are available for the entire project by week 9 of my project.</w:t>
+      </w:r>
+    </w:p>
+    <w:p>
+      <w:r>
+        <w:t>Carry out risk assessment of project by week 10 of my project.</w:t>
+      </w:r>
+    </w:p>
+    <w:p>
+      <w:r>
+        <w:t xml:space="preserve">Develop a suitable data management system model that meets the requirements defined </w:t>
+      </w:r>
+      <w:r>
+        <w:t>by week 14</w:t>
+      </w:r>
+      <w:r>
+        <w:t xml:space="preserve"> of my project.</w:t>
+      </w:r>
+    </w:p>
+    <w:p>
+      <w:r>
+        <w:t>Write test scripts to test the implementation of the data management outlined in the development m</w:t>
+      </w:r>
+      <w:r>
+        <w:t>odel by week 15</w:t>
+      </w:r>
+      <w:r>
+        <w:t xml:space="preserve"> of my project.</w:t>
+      </w:r>
+    </w:p>
+    <w:p>
+      <w:r>
+        <w:t xml:space="preserve">Develop a suitable database to handle the business data and import the test data </w:t>
+      </w:r>
+      <w:r>
+        <w:t xml:space="preserve">into the database </w:t>
+      </w:r>
+      <w:r>
+        <w:t xml:space="preserve">by week </w:t>
+      </w:r>
+      <w:r>
+        <w:t>15</w:t>
+      </w:r>
+      <w:r>
+        <w:t xml:space="preserve"> of my project.</w:t>
+      </w:r>
+    </w:p>
+    <w:p>
+      <w:r>
+        <w:t>Develop a suitable application to handle the business processes and connect to the database to store the business data by week 24 of my project.</w:t>
+      </w:r>
+    </w:p>
+    <w:p>
+      <w:r>
+        <w:t>Develop a suitable search facility so ‘MSc Properties’ can search for information stored in the database, and should be implemented by week 24 of my project.</w:t>
+      </w:r>
+    </w:p>
+    <w:p>
+      <w:r>
+        <w:t>Develop reporting functionality so ‘MSc Properties’ senior members of staff can report on business performance indicators by week 24 of my project.</w:t>
+      </w:r>
+    </w:p>
+    <w:p>
+      <w:r>
+        <w:t>Develop a log in facility so ‘MSc Properties’ users</w:t>
+      </w:r>
+      <w:r>
+        <w:t>, allowing for restricted access</w:t>
+      </w:r>
+      <w:r>
+        <w:t>, and prevent unauthorised access and should be implemented by week 26 of my project.</w:t>
+      </w:r>
+    </w:p>
+    <w:p>
+      <w:r>
+        <w:t>Test</w:t>
+      </w:r>
+      <w:r>
+        <w:t xml:space="preserve"> the system using the test scripts created, ensuring the test results are above the acceptable failure rate defined in the requirements by week 35 of my project.</w:t>
+      </w:r>
+    </w:p>
+    <w:p>
+      <w:r>
+        <w:t xml:space="preserve">Develop and test a </w:t>
+      </w:r>
+      <w:r>
+        <w:t xml:space="preserve">user </w:t>
+      </w:r>
+      <w:r>
+        <w:t>manual for the system by week 31</w:t>
+      </w:r>
+      <w:r>
+        <w:t xml:space="preserve"> of my project.</w:t>
+      </w:r>
+    </w:p>
+    <w:p>
+      <w:r>
+        <w:lastRenderedPageBreak/>
+        <w:t xml:space="preserve">Evaluate the project in a </w:t>
+      </w:r>
+      <w:r>
+        <w:t xml:space="preserve">report to detail the entire project development and outline what went well and what could have been done better during the development by </w:t>
+      </w:r>
+      <w:r>
+        <w:t>week 35 of my project.</w:t>
+      </w:r>
+    </w:p>
+    <w:p/>
+    <w:p>
+      <w:pPr>
+        <w:rPr>
+          <w:b/>
+          <w:sz w:val="24"/>
+          <w:szCs w:val="24"/>
+        </w:rPr>
+      </w:pPr>
+      <w:r>
+        <w:rPr>
+          <w:b/>
+          <w:sz w:val="24"/>
+          <w:szCs w:val="24"/>
+        </w:rPr>
+        <w:t>Advanced Objectives</w:t>
+      </w:r>
+    </w:p>
+    <w:p>
+      <w:r>
+        <w:t xml:space="preserve">Develop a website to advertise ‘MSc Properties’ </w:t>
+      </w:r>
+      <w:r>
+        <w:t xml:space="preserve">services offered to potential customers/suppliers. </w:t>
+      </w:r>
+      <w:r>
+        <w:t>C</w:t>
+      </w:r>
+      <w:r>
+        <w:t>ustomers</w:t>
+      </w:r>
+      <w:r>
+        <w:t>/Suppliers</w:t>
+      </w:r>
+      <w:r>
+        <w:t xml:space="preserve"> will be able to register and submit </w:t>
+      </w:r>
+      <w:r>
+        <w:t>a service request</w:t>
+      </w:r>
+      <w:r>
+        <w:t xml:space="preserve"> through the website</w:t>
+      </w:r>
+      <w:r>
+        <w:t xml:space="preserve"> and</w:t>
+      </w:r>
+      <w:r>
+        <w:t xml:space="preserve"> </w:t>
+      </w:r>
+      <w:r>
+        <w:t>should be implemented by week 26</w:t>
+      </w:r>
+      <w:r>
+        <w:t xml:space="preserve"> of my project.</w:t>
+      </w:r>
+    </w:p>
+    <w:p>
+      <w:r>
+        <w:t xml:space="preserve"> ‘MSc Properties’ would like a document management system that allows for</w:t>
+      </w:r>
+      <w:r>
+        <w:t xml:space="preserve"> documents</w:t>
+      </w:r>
+      <w:r>
+        <w:t xml:space="preserve"> to be stored electronically</w:t>
+      </w:r>
+      <w:r>
+        <w:t xml:space="preserve"> and</w:t>
+      </w:r>
+      <w:r>
+        <w:t xml:space="preserve"> </w:t>
+      </w:r>
+      <w:r>
+        <w:t>should be implemented by week 26</w:t>
+      </w:r>
+      <w:r>
+        <w:t xml:space="preserve"> of my project.</w:t>
+      </w:r>
+    </w:p>
+    <w:p>
+      <w:r>
+        <w:t>‘MSc Properties’ would like a reset password facility, so ‘MSc Properties’ users are able to reset their password if they have forgotten it allowing users to establish access to the ‘MSc Properties’ system. This should be implemented by week 30 of my project.</w:t>
+      </w:r>
+    </w:p>
+    <w:p/>
+    <w:p>
+      <w:r>
+        <w:t>Word Count = 442</w:t>
+      </w:r>
+    </w:p>
+    <w:p/>
+    <w:p>
+      <w:pPr>
+        <w:rPr>
+          <w:b/>
+          <w:sz w:val="28"/>
+          <w:szCs w:val="28"/>
+        </w:rPr>
+      </w:pPr>
+      <w:r>
+        <w:rPr>
+          <w:b/>
+          <w:sz w:val="28"/>
+          <w:szCs w:val="28"/>
+        </w:rPr>
+        <w:t>Background</w:t>
+      </w:r>
+    </w:p>
+    <w:p>
+      <w:r>
+        <w:t>‘MSc Properties’ is a</w:t>
+      </w:r>
+      <w:r>
+        <w:t xml:space="preserve"> fictional </w:t>
+      </w:r>
+      <w:r>
+        <w:t xml:space="preserve">estate agent with a number of sites nationwide across England. Due to recent legislation changes resulting in local councils being able to house homeless families outside </w:t>
+      </w:r>
+      <w:r>
+        <w:t>of the local borough and benefit</w:t>
+      </w:r>
+      <w:r>
+        <w:t xml:space="preserve"> </w:t>
+      </w:r>
+      <w:r>
+        <w:t>caps [7]</w:t>
+      </w:r>
+      <w:r>
+        <w:t xml:space="preserve"> </w:t>
+      </w:r>
+      <w:r>
+        <w:t>meaning families</w:t>
+      </w:r>
+      <w:r>
+        <w:t xml:space="preserve"> hav</w:t>
+      </w:r>
+      <w:r>
+        <w:t>e</w:t>
+      </w:r>
+      <w:r>
+        <w:t xml:space="preserve"> to move out of their local borough due to not being able to afford l</w:t>
+      </w:r>
+      <w:r>
+        <w:t>ocal rents, ‘MSc Properties’</w:t>
+      </w:r>
+      <w:r>
+        <w:t xml:space="preserve"> require the need to be able to transfer customers from one site to another site, meaning the transfer of data across sites that</w:t>
+      </w:r>
+      <w:r>
+        <w:t xml:space="preserve"> could be 100’s of miles apart.</w:t>
+      </w:r>
+    </w:p>
+    <w:p>
+      <w:r>
+        <w:t>‘MSc’ Properties currently have a paper filing system, where customers and/or the landlords of properties fill out an application form to request a service from ‘M</w:t>
+      </w:r>
+      <w:r>
+        <w:t>S</w:t>
+      </w:r>
+      <w:r>
+        <w:t xml:space="preserve">c Properties’. Customers will have to provide their personal information, along with the properties they have an interest in letting. Landlords will have to provide their personal information, along with the property information </w:t>
+      </w:r>
+      <w:r>
+        <w:t xml:space="preserve">for the property they would like </w:t>
+      </w:r>
+      <w:r>
+        <w:t>managed. Part of the landlord/customer sign up process is to bring in a number of documents confirming their information</w:t>
+      </w:r>
+      <w:r>
+        <w:t>, and o</w:t>
+      </w:r>
+      <w:r>
+        <w:t xml:space="preserve">nce customers have agreed on a property to let, and once ‘MSc Properties’ have agreed to manage a property for a landlord, contracts will be drawn up and signed respectively and </w:t>
+      </w:r>
+      <w:r>
+        <w:t xml:space="preserve">all documents </w:t>
+      </w:r>
+      <w:r>
+        <w:t>stored on file.</w:t>
+      </w:r>
+    </w:p>
+    <w:p>
+      <w:r>
+        <w:t xml:space="preserve">‘MSc Properties’ currently </w:t>
+      </w:r>
+      <w:r>
+        <w:t>advertise their property portfolio through pictures in their store windows for properties for that area, and store managers carry out a revenue monitoring exercise each month, going through each file for the store and carrying out budget monitoring and cash flow forecasting, along with reports for the month</w:t>
+      </w:r>
+      <w:r>
+        <w:t>s</w:t>
+      </w:r>
+      <w:r>
+        <w:t xml:space="preserve"> business activity. Also there is a </w:t>
+      </w:r>
+      <w:r>
+        <w:t>staff hierarchy within</w:t>
+      </w:r>
+      <w:r>
+        <w:t xml:space="preserve"> ‘MSc Properties’ </w:t>
+      </w:r>
+      <w:r>
+        <w:t>where specific tasks and responsibilities are assigned to certain staff roles meaning that not all staff can carry out each task due to privileges.</w:t>
+      </w:r>
+    </w:p>
+    <w:p>
+      <w:r>
+        <w:t xml:space="preserve">For my MSc dissertation I am going to develop a distributed system </w:t>
+      </w:r>
+      <w:r>
+        <w:t>for</w:t>
+      </w:r>
+      <w:r>
+        <w:t xml:space="preserve"> ‘MSc Properties’ to create and manage the</w:t>
+      </w:r>
+      <w:r>
+        <w:t>ir</w:t>
+      </w:r>
+      <w:r>
+        <w:t xml:space="preserve"> property portfolio and the</w:t>
+      </w:r>
+      <w:r>
+        <w:t>ir</w:t>
+      </w:r>
+      <w:r>
+        <w:t xml:space="preserve"> customer accounts, as well as creating and managing both tenancies and rent accounts</w:t>
+      </w:r>
+      <w:r>
+        <w:t>.</w:t>
+      </w:r>
+      <w:r>
+        <w:t xml:space="preserve"> </w:t>
+      </w:r>
+      <w:r>
+        <w:t xml:space="preserve">This </w:t>
+      </w:r>
+      <w:r>
+        <w:t>mean</w:t>
+      </w:r>
+      <w:r>
+        <w:t>s</w:t>
+      </w:r>
+      <w:r>
+        <w:t xml:space="preserve"> that data can be stored on a server or locally and all the different sites of ‘MSc Properties’ will be able to access this data. The system</w:t>
+      </w:r>
+      <w:r>
+        <w:t xml:space="preserve"> will have a login </w:t>
+      </w:r>
+      <w:r>
+        <w:lastRenderedPageBreak/>
+        <w:t>facility to provide restricted access for users,</w:t>
+      </w:r>
+      <w:r>
+        <w:t xml:space="preserve"> and</w:t>
+      </w:r>
+      <w:r>
+        <w:t xml:space="preserve"> will also allow managers of</w:t>
+      </w:r>
+      <w:r>
+        <w:t xml:space="preserve"> ‘MSc Properties’ stor</w:t>
+      </w:r>
+      <w:r>
+        <w:t>es to manage their employee accounts from their own site.</w:t>
+      </w:r>
+      <w:r>
+        <w:t xml:space="preserve"> The system will also allow ‘MSc Properties’ managers to report on business data.</w:t>
+      </w:r>
+    </w:p>
+    <w:p>
+      <w:r>
+        <w:t xml:space="preserve">Word Count = </w:t>
+      </w:r>
+      <w:r>
+        <w:t>404</w:t>
       </w:r>
       <w:bookmarkStart w:id="0" w:name="_GoBack"/>
       <w:bookmarkEnd w:id="0"/>
-      <w:r>
-        <w:t xml:space="preserve"> of my project.</w:t>
-      </w:r>
-    </w:p>
-    <w:p>
-      <w:r>
-        <w:t>Carry out risk assessment of project by week 10 of my project.</w:t>
-      </w:r>
-    </w:p>
-    <w:p>
-      <w:r>
-        <w:t xml:space="preserve">Develop a suitable data management system model that meets the requirements defined </w:t>
-      </w:r>
-      <w:r>
-        <w:t>by week 15</w:t>
-      </w:r>
-      <w:r>
-        <w:t xml:space="preserve"> of my project.</w:t>
-      </w:r>
-    </w:p>
-    <w:p>
-      <w:r>
-        <w:t>Write test scripts to test the implementation of the data management outlined in the development model by week 19 of my project.</w:t>
-      </w:r>
-    </w:p>
-    <w:p>
-      <w:r>
-        <w:t xml:space="preserve">Develop a suitable database to handle the business data and import the test data </w:t>
-      </w:r>
-      <w:r>
-        <w:t xml:space="preserve">into the database </w:t>
-      </w:r>
-      <w:r>
-        <w:t xml:space="preserve">by week </w:t>
-      </w:r>
-      <w:r>
-        <w:t>22 of my project.</w:t>
-      </w:r>
-    </w:p>
-    <w:p>
-      <w:r>
-        <w:t>Develop a suitable application to handle the business processes and connect to the database to store the business data by week 24 of my project.</w:t>
-      </w:r>
-    </w:p>
-    <w:p>
-      <w:r>
-        <w:t>Develop a suitable search facility so ‘MSc Properties’ can search for information stored in the database, and should be implemented by week 24 of my project.</w:t>
-      </w:r>
-    </w:p>
-    <w:p>
-      <w:r>
-        <w:t>Develop reporting functionality so ‘MSc Properties’ senior members of staff can report on business performance indicators by week 24 of my project.</w:t>
-      </w:r>
-    </w:p>
-    <w:p>
-      <w:r>
-        <w:t>Develop a log in facility so ‘MSc Properties’ users</w:t>
-      </w:r>
-      <w:r>
-        <w:t>, allowing for restricted access</w:t>
-      </w:r>
-      <w:r>
-        <w:t>, and prevent unauthorised access and should be implemented by week 26 of my project.</w:t>
-      </w:r>
-    </w:p>
-    <w:p>
-      <w:r>
-        <w:t>Test</w:t>
-      </w:r>
-      <w:r>
-        <w:t xml:space="preserve"> the system using the test scripts created, ensuring the test results are above the acceptable failure rate defined in the requirements by week 35 of my project.</w:t>
-      </w:r>
-    </w:p>
-    <w:p>
-      <w:r>
-        <w:t xml:space="preserve">Develop and test a </w:t>
-      </w:r>
-      <w:r>
-        <w:t xml:space="preserve">user manual for the system by week </w:t>
-      </w:r>
-      <w:r>
-        <w:t>35 of my project.</w:t>
-      </w:r>
-    </w:p>
-    <w:p>
-      <w:r>
-        <w:lastRenderedPageBreak/>
-        <w:t xml:space="preserve">Evaluate the project in a </w:t>
-      </w:r>
-      <w:r>
-        <w:t xml:space="preserve">report to detail the entire project development and outline what went well and what could have been done better during the development by </w:t>
-      </w:r>
-      <w:r>
-        <w:t>week 35 of my project.</w:t>
-      </w:r>
-    </w:p>
-    <w:p/>
-    <w:p>
-      <w:pPr>
-        <w:rPr>
-          <w:b/>
-          <w:sz w:val="24"/>
-          <w:szCs w:val="24"/>
-        </w:rPr>
-      </w:pPr>
-      <w:r>
-        <w:rPr>
-          <w:b/>
-          <w:sz w:val="24"/>
-          <w:szCs w:val="24"/>
-        </w:rPr>
-        <w:t>Advanced Objectives</w:t>
-      </w:r>
-    </w:p>
-    <w:p>
-      <w:r>
-        <w:t>Develop a website to advertise ‘MSc Properties’ property portfolio to potential customers.</w:t>
-      </w:r>
-      <w:r>
-        <w:t xml:space="preserve"> C</w:t>
-      </w:r>
-      <w:r>
-        <w:t>ustomers will be able to register and submit interest for a property through the website</w:t>
-      </w:r>
-      <w:r>
-        <w:t xml:space="preserve"> and</w:t>
-      </w:r>
-      <w:r>
-        <w:t xml:space="preserve"> should be implemented by week 25 of my project.</w:t>
-      </w:r>
-    </w:p>
-    <w:p>
-      <w:r>
-        <w:t>‘MSc Properties’ would like a website to advertise their letting service for potential suppliers</w:t>
-      </w:r>
-      <w:r>
-        <w:t>. S</w:t>
-      </w:r>
-      <w:r>
-        <w:t>uppliers will be able to register and submit properties they would like ‘MSc Properties’ to manage on their behalf</w:t>
-      </w:r>
-      <w:r>
-        <w:t xml:space="preserve"> and </w:t>
-      </w:r>
-      <w:r>
-        <w:t>should be implemented by week 25</w:t>
-      </w:r>
-      <w:r>
-        <w:t xml:space="preserve"> </w:t>
-      </w:r>
-      <w:r>
-        <w:t>of my project.</w:t>
-      </w:r>
-    </w:p>
-    <w:p>
-      <w:r>
-        <w:t xml:space="preserve"> ‘MSc Properties’ would like a document management system that allows for</w:t>
-      </w:r>
-      <w:r>
-        <w:t xml:space="preserve"> documents</w:t>
-      </w:r>
-      <w:r>
-        <w:t xml:space="preserve"> to be stored electronically</w:t>
-      </w:r>
-      <w:r>
-        <w:t xml:space="preserve"> and</w:t>
-      </w:r>
-      <w:r>
-        <w:t xml:space="preserve"> should be implemented by week 30 of my project.</w:t>
-      </w:r>
-    </w:p>
-    <w:p>
-      <w:r>
-        <w:t>‘MSc Properties’ would like a reset password facility, so ‘MSc Properties’ users are able to reset their password if they have forgotten it allowing users to establish access to the ‘MSc Properties’ system. This should be implemented by week 30 of my project.</w:t>
-      </w:r>
-    </w:p>
-    <w:p/>
-    <w:p>
-      <w:r>
-        <w:t>Word Count = 459</w:t>
-      </w:r>
-    </w:p>
-    <w:p/>
-    <w:p>
-      <w:pPr>
-        <w:rPr>
-          <w:b/>
-          <w:sz w:val="28"/>
-          <w:szCs w:val="28"/>
-        </w:rPr>
-      </w:pPr>
-      <w:r>
-        <w:rPr>
-          <w:b/>
-          <w:sz w:val="28"/>
-          <w:szCs w:val="28"/>
-        </w:rPr>
-        <w:t>Background</w:t>
-      </w:r>
-    </w:p>
-    <w:p>
-      <w:r>
-        <w:t>‘MSc Properties’ is a</w:t>
-      </w:r>
-      <w:r>
-        <w:t xml:space="preserve"> fictional </w:t>
-      </w:r>
-      <w:r>
-        <w:t>estate agent with a number of sites nationwide across England. Due to recent legislation changes resulting in local councils being able to house homeless families outside of the local borough and welfare caps in benefits meaning families are having to move out of their local borough due to not being able to afford l</w:t>
-      </w:r>
-      <w:r>
-        <w:t>ocal rents, ‘MSc Properties’</w:t>
-      </w:r>
-      <w:r>
-        <w:t xml:space="preserve"> require the need to be able to transfer customers from one site to another site, meaning the transfer of data across sites that</w:t>
-      </w:r>
-      <w:r>
-        <w:t xml:space="preserve"> could be 100’s of miles apart.</w:t>
-      </w:r>
-    </w:p>
-    <w:p>
-      <w:r>
-        <w:t>‘MSc’ Properties currently have a paper filing system, where customers and/or the landlords of properties fill out an application form to request a service from ‘M</w:t>
-      </w:r>
-      <w:r>
-        <w:t>S</w:t>
-      </w:r>
-      <w:r>
-        <w:t xml:space="preserve">c Properties’. Customers will have to provide their personal information, along with the properties they have an interest in letting. Landlords will have to provide their personal information, along with the property information </w:t>
-      </w:r>
-      <w:r>
-        <w:t xml:space="preserve">for the property they would like </w:t>
-      </w:r>
-      <w:r>
-        <w:t>managed. Part of the landlord/customer sign up process is to bring in a number of documents confirming their information</w:t>
-      </w:r>
-      <w:r>
-        <w:t>, and o</w:t>
-      </w:r>
-      <w:r>
-        <w:t xml:space="preserve">nce customers have agreed on a property to let, and once ‘MSc Properties’ have agreed to manage a property for a landlord, contracts will be drawn up and signed respectively and </w:t>
-      </w:r>
-      <w:r>
-        <w:t xml:space="preserve">all documents </w:t>
-      </w:r>
-      <w:r>
-        <w:t>stored on file.</w:t>
-      </w:r>
-    </w:p>
-    <w:p>
-      <w:r>
-        <w:t xml:space="preserve">‘MSc Properties’ currently </w:t>
-      </w:r>
-      <w:r>
-        <w:t>advertise their property portfolio through pictures in their store windows for properties for that area, and store managers carry out a revenue monitoring exercise each month, going through each file for the store and carrying out budget monitoring and cash flow forecasting, along with reports for the month</w:t>
-      </w:r>
-      <w:r>
-        <w:t>s</w:t>
-      </w:r>
-      <w:r>
-        <w:t xml:space="preserve"> business activity. Also there is a </w:t>
-      </w:r>
-      <w:r>
-        <w:t>staff hierarchy within</w:t>
-      </w:r>
-      <w:r>
-        <w:t xml:space="preserve"> ‘MSc Properties’ </w:t>
-      </w:r>
-      <w:r>
-        <w:t>where specific tasks and responsibilities are assigned to certain staff roles meaning that not all staff can carry out each task due to privileges.</w:t>
-      </w:r>
-    </w:p>
-    <w:p>
-      <w:r>
-        <w:lastRenderedPageBreak/>
-        <w:t xml:space="preserve">For my MSc dissertation I am going to develop a distributed system </w:t>
-      </w:r>
-      <w:r>
-        <w:t>for</w:t>
-      </w:r>
-      <w:r>
-        <w:t xml:space="preserve"> ‘MSc Properties’ to create and manage the</w:t>
-      </w:r>
-      <w:r>
-        <w:t>ir</w:t>
-      </w:r>
-      <w:r>
-        <w:t xml:space="preserve"> property portfolio and the</w:t>
-      </w:r>
-      <w:r>
-        <w:t>ir</w:t>
-      </w:r>
-      <w:r>
-        <w:t xml:space="preserve"> customer accounts, as well as creating and managing both tenancies and rent accounts</w:t>
-      </w:r>
-      <w:r>
-        <w:t>.</w:t>
-      </w:r>
-      <w:r>
-        <w:t xml:space="preserve"> </w:t>
-      </w:r>
-      <w:r>
-        <w:t xml:space="preserve">This </w:t>
-      </w:r>
-      <w:r>
-        <w:t>mean</w:t>
-      </w:r>
-      <w:r>
-        <w:t>s</w:t>
-      </w:r>
-      <w:r>
-        <w:t xml:space="preserve"> that data can be stored on a server or locally and all the different sites of ‘MSc Properties’ will be able to access this data. The system</w:t>
-      </w:r>
-      <w:r>
-        <w:t xml:space="preserve"> will have a login facility to provide restricted access for users,</w:t>
-      </w:r>
-      <w:r>
-        <w:t xml:space="preserve"> and</w:t>
-      </w:r>
-      <w:r>
-        <w:t xml:space="preserve"> will also allow managers of</w:t>
-      </w:r>
-      <w:r>
-        <w:t xml:space="preserve"> ‘MSc Properties’ stor</w:t>
-      </w:r>
-      <w:r>
-        <w:t>es to manage their employee accounts from their own site.</w:t>
-      </w:r>
-      <w:r>
-        <w:t xml:space="preserve"> The system will also allow ‘MSc Properties’ managers to report on business data.</w:t>
-      </w:r>
-    </w:p>
-    <w:p>
-      <w:r>
-        <w:t xml:space="preserve">Word Count = </w:t>
-      </w:r>
-      <w:r>
-        <w:t>406</w:t>
-      </w:r>
     </w:p>
     <w:p/>
     <w:p>
@@ -834,8 +871,27 @@
           <w:kern w:val="3"/>
           <w:lang w:eastAsia="zh-CN"/>
         </w:rPr>
-        <w:t xml:space="preserve">, outlines a recipe for success that includes 10 </w:t>
-      </w:r>
+        <w:t>, outlines a recipe for success that includes 10 items. The first three items are executive support, user involvement, and experienced project management.”, so project management is one of the 3 key factors to successful projects.</w:t>
+      </w:r>
+    </w:p>
+    <w:p>
+      <w:pPr>
+        <w:contextualSpacing/>
+        <w:rPr>
+          <w:rFonts w:eastAsia="Cambria" w:cs="Cambria"/>
+          <w:kern w:val="3"/>
+          <w:lang w:eastAsia="zh-CN"/>
+        </w:rPr>
+      </w:pPr>
+    </w:p>
+    <w:p>
+      <w:pPr>
+        <w:rPr>
+          <w:rFonts w:eastAsia="Cambria" w:cs="Cambria"/>
+          <w:kern w:val="3"/>
+          <w:lang w:eastAsia="zh-CN"/>
+        </w:rPr>
+      </w:pPr>
       <w:r>
         <w:rPr>
           <w:rFonts w:eastAsia="Cambria" w:cs="Cambria"/>
@@ -843,33 +899,6 @@
           <w:lang w:eastAsia="zh-CN"/>
         </w:rPr>
         <w:lastRenderedPageBreak/>
-        <w:t>items. The first three items are executive support, user involvement, and experienced project management.”, so project management is one of the 3 key factors to successful projects.</w:t>
-      </w:r>
-    </w:p>
-    <w:p>
-      <w:pPr>
-        <w:contextualSpacing/>
-        <w:rPr>
-          <w:rFonts w:eastAsia="Cambria" w:cs="Cambria"/>
-          <w:kern w:val="3"/>
-          <w:lang w:eastAsia="zh-CN"/>
-        </w:rPr>
-      </w:pPr>
-    </w:p>
-    <w:p>
-      <w:pPr>
-        <w:rPr>
-          <w:rFonts w:eastAsia="Cambria" w:cs="Cambria"/>
-          <w:kern w:val="3"/>
-          <w:lang w:eastAsia="zh-CN"/>
-        </w:rPr>
-      </w:pPr>
-      <w:r>
-        <w:rPr>
-          <w:rFonts w:eastAsia="Cambria" w:cs="Cambria"/>
-          <w:kern w:val="3"/>
-          <w:lang w:eastAsia="zh-CN"/>
-        </w:rPr>
         <w:t>I am now going to explain how the proje</w:t>
       </w:r>
       <w:r>
@@ -1211,7 +1240,6 @@
     </w:p>
     <w:p>
       <w:r>
-        <w:lastRenderedPageBreak/>
         <w:t>Word count = 232</w:t>
       </w:r>
     </w:p>
@@ -2197,6 +2225,29 @@
           <w:szCs w:val="20"/>
         </w:rPr>
         <w:t>. 1 (1), p131-133</w:t>
+      </w:r>
+    </w:p>
+    <w:p>
+      <w:pPr>
+        <w:pStyle w:val="ListParagraph"/>
+        <w:numPr>
+          <w:ilvl w:val="0"/>
+          <w:numId w:val="2"/>
+        </w:numPr>
+        <w:contextualSpacing w:val="0"/>
+        <w:rPr>
+          <w:rFonts w:ascii="Verdana" w:hAnsi="Verdana"/>
+          <w:sz w:val="20"/>
+          <w:szCs w:val="20"/>
+        </w:rPr>
+      </w:pPr>
+      <w:r>
+        <w:rPr>
+          <w:rFonts w:ascii="Verdana" w:hAnsi="Verdana"/>
+          <w:sz w:val="20"/>
+          <w:szCs w:val="20"/>
+        </w:rPr>
+        <w:t>https://www.citizensadvice.org.uk/benefits/the-benefit-cap/the-benefit-cap-what-you-need-to-know/</w:t>
       </w:r>
     </w:p>
     <w:sectPr>

</xml_diff>

<commit_message>
updated extended project proposal bibliography
</commit_message>
<xml_diff>
--- a/Assignment 3/EPP_EdwardsDwayne.docx
+++ b/Assignment 3/EPP_EdwardsDwayne.docx
@@ -76,6 +76,8 @@
       <w:r>
         <w:t xml:space="preserve"> In doing this I will explore the different techniques that support program specification, design, validation and evolution of software.</w:t>
       </w:r>
+      <w:bookmarkStart w:id="0" w:name="_GoBack"/>
+      <w:bookmarkEnd w:id="0"/>
     </w:p>
     <w:p>
       <w:r>
@@ -396,7 +398,10 @@
         <w:t xml:space="preserve"> </w:t>
       </w:r>
       <w:r>
-        <w:t>caps [7]</w:t>
+        <w:t>caps [23</w:t>
+      </w:r>
+      <w:r>
+        <w:t>]</w:t>
       </w:r>
       <w:r>
         <w:t xml:space="preserve"> </w:t>
@@ -545,8 +550,6 @@
       <w:r>
         <w:t>404</w:t>
       </w:r>
-      <w:bookmarkStart w:id="0" w:name="_GoBack"/>
-      <w:bookmarkEnd w:id="0"/>
     </w:p>
     <w:p/>
     <w:p>
@@ -855,7 +858,23 @@
           <w:kern w:val="3"/>
           <w:lang w:eastAsia="zh-CN"/>
         </w:rPr>
-        <w:t xml:space="preserve"> This is outlined in a software management article [6], where the article identifies “a recent update of the Chaos </w:t>
+        <w:t xml:space="preserve"> This is outlined in </w:t>
+      </w:r>
+      <w:r>
+        <w:rPr>
+          <w:rFonts w:eastAsia="Cambria" w:cs="Cambria"/>
+          <w:kern w:val="3"/>
+          <w:lang w:eastAsia="zh-CN"/>
+        </w:rPr>
+        <w:t>a software management article [5</w:t>
+      </w:r>
+      <w:r>
+        <w:rPr>
+          <w:rFonts w:eastAsia="Cambria" w:cs="Cambria"/>
+          <w:kern w:val="3"/>
+          <w:lang w:eastAsia="zh-CN"/>
+        </w:rPr>
+        <w:t xml:space="preserve">], where the article identifies “a recent update of the Chaos </w:t>
       </w:r>
       <w:r>
         <w:rPr>
@@ -1598,7 +1617,13 @@
     <w:p>
       <w:r>
         <w:lastRenderedPageBreak/>
-        <w:t>Ethics Approval is when a committee of University of Hertfordshire staff approve “any student undertaking a study involving the use of human participants which is undertaken as part of a programme of work for which the University of Hertfordshire is responsible for” [6].</w:t>
+        <w:t>Ethics Approval is when a committee of University of Hertfordshire staff approve “any student undertaking a study involving the use of human participants which is undertaken as part of a programme of work for which the University of Hert</w:t>
+      </w:r>
+      <w:r>
+        <w:t>fordshire is responsible for” [24</w:t>
+      </w:r>
+      <w:r>
+        <w:t>].</w:t>
       </w:r>
     </w:p>
     <w:p>
@@ -1798,7 +1823,43 @@
           <w:sz w:val="20"/>
           <w:szCs w:val="20"/>
         </w:rPr>
-        <w:t>Ian Sommerville. (2011). Introduction. In: Horton, M. and Hirsch, M. and Goldstein, M. and Holcomb, J.</w:t>
+        <w:t>Sommerville</w:t>
+      </w:r>
+      <w:r>
+        <w:rPr>
+          <w:rFonts w:ascii="Verdana" w:hAnsi="Verdana"/>
+          <w:color w:val="000000"/>
+          <w:sz w:val="20"/>
+          <w:szCs w:val="20"/>
+        </w:rPr>
+        <w:t>, I</w:t>
+      </w:r>
+      <w:r>
+        <w:rPr>
+          <w:rFonts w:ascii="Verdana" w:hAnsi="Verdana"/>
+          <w:color w:val="000000"/>
+          <w:sz w:val="20"/>
+          <w:szCs w:val="20"/>
+        </w:rPr>
+        <w:t xml:space="preserve">. (2011). Introduction. In: Horton, M. and Hirsch, M. and Goldstein, M. </w:t>
+      </w:r>
+      <w:r>
+        <w:rPr>
+          <w:rFonts w:ascii="Verdana" w:hAnsi="Verdana"/>
+          <w:color w:val="000000"/>
+          <w:sz w:val="20"/>
+          <w:szCs w:val="20"/>
+        </w:rPr>
+        <w:t xml:space="preserve">and Bell, C. </w:t>
+      </w:r>
+      <w:r>
+        <w:rPr>
+          <w:rFonts w:ascii="Verdana" w:hAnsi="Verdana"/>
+          <w:color w:val="000000"/>
+          <w:sz w:val="20"/>
+          <w:szCs w:val="20"/>
+        </w:rPr>
+        <w:t>and Holcomb, J.</w:t>
       </w:r>
       <w:r>
         <w:rPr>
@@ -1828,7 +1889,16 @@
           <w:sz w:val="20"/>
           <w:szCs w:val="20"/>
         </w:rPr>
-        <w:t>. 9th ed. Boston: Pearson. p1-26.</w:t>
+        <w:t>. 9th ed. Boston: Pearson. P</w:t>
+      </w:r>
+      <w:r>
+        <w:rPr>
+          <w:rFonts w:ascii="Verdana" w:hAnsi="Verdana"/>
+          <w:color w:val="000000"/>
+          <w:sz w:val="20"/>
+          <w:szCs w:val="20"/>
+        </w:rPr>
+        <w:t>1-26.</w:t>
       </w:r>
     </w:p>
     <w:p>
@@ -1840,45 +1910,58 @@
         </w:numPr>
         <w:ind w:left="714" w:hanging="357"/>
         <w:contextualSpacing w:val="0"/>
-      </w:pPr>
-      <w:r>
-        <w:rPr>
-          <w:rFonts w:ascii="Verdana" w:hAnsi="Verdana"/>
-          <w:color w:val="000000"/>
-          <w:sz w:val="20"/>
-          <w:szCs w:val="20"/>
-        </w:rPr>
-        <w:t>University of Hertfordshire. (2015).</w:t>
-      </w:r>
-      <w:r>
-        <w:rPr>
-          <w:rStyle w:val="apple-converted-space"/>
-          <w:rFonts w:ascii="Verdana" w:hAnsi="Verdana"/>
-          <w:color w:val="000000"/>
-          <w:sz w:val="20"/>
-          <w:szCs w:val="20"/>
-        </w:rPr>
-        <w:t> </w:t>
+        <w:rPr>
+          <w:rFonts w:ascii="Verdana" w:hAnsi="Verdana"/>
+          <w:color w:val="000000"/>
+          <w:sz w:val="20"/>
+          <w:szCs w:val="20"/>
+        </w:rPr>
+      </w:pPr>
+      <w:r>
+        <w:rPr>
+          <w:rFonts w:ascii="Verdana" w:hAnsi="Verdana"/>
+          <w:color w:val="000000"/>
+          <w:sz w:val="20"/>
+          <w:szCs w:val="20"/>
+        </w:rPr>
+        <w:t xml:space="preserve">Coulouris, G. and Dollimore, J. and Kindberg, T. and Blair, G. (2012). Charecterization of Distributed Systems. In: Horton, M. and Hirsch, M. and Goldstein, M. and Bell, C. and Holcomb, J. </w:t>
       </w:r>
       <w:r>
         <w:rPr>
           <w:rFonts w:ascii="Verdana" w:hAnsi="Verdana"/>
           <w:i/>
-          <w:iCs/>
-          <w:color w:val="000000"/>
-          <w:sz w:val="20"/>
-          <w:szCs w:val="20"/>
-        </w:rPr>
-        <w:t>Assignment 1 - Project Proposal.</w:t>
-      </w:r>
-      <w:r>
-        <w:rPr>
-          <w:rFonts w:ascii="Verdana" w:hAnsi="Verdana"/>
-          <w:color w:val="000000"/>
-          <w:sz w:val="20"/>
-          <w:szCs w:val="20"/>
-        </w:rPr>
-        <w:t>Available: http://assignments.herts.ac.uk/assignmentsV2-war/getAssignmentFile?assID=68036&amp;file=A1_PP_Briefing_1415CA.doc. Last accessed 23rd Jun 2015.</w:t>
+          <w:color w:val="000000"/>
+          <w:sz w:val="20"/>
+          <w:szCs w:val="20"/>
+        </w:rPr>
+        <w:t>Distributed Systems Concepts and Design.</w:t>
+      </w:r>
+      <w:r>
+        <w:rPr>
+          <w:rFonts w:ascii="Verdana" w:hAnsi="Verdana"/>
+          <w:color w:val="000000"/>
+          <w:sz w:val="20"/>
+          <w:szCs w:val="20"/>
+        </w:rPr>
+        <w:t xml:space="preserve"> 5th ed. Unit</w:t>
+      </w:r>
+      <w:r>
+        <w:rPr>
+          <w:rFonts w:ascii="Verdana" w:hAnsi="Verdana"/>
+          <w:color w:val="000000"/>
+          <w:sz w:val="20"/>
+          <w:szCs w:val="20"/>
+        </w:rPr>
+        <w:t>ed States of America: Pearson. P</w:t>
+      </w:r>
+      <w:r>
+        <w:rPr>
+          <w:rFonts w:ascii="Verdana" w:hAnsi="Verdana"/>
+          <w:color w:val="000000"/>
+          <w:sz w:val="20"/>
+          <w:szCs w:val="20"/>
+        </w:rPr>
+        <w:t>17-52.</w:t>
       </w:r>
     </w:p>
     <w:p>
@@ -1898,7 +1981,34 @@
           <w:szCs w:val="20"/>
         </w:rPr>
         <w:lastRenderedPageBreak/>
-        <w:t>University of Hertfordshire. (2015).</w:t>
+        <w:t xml:space="preserve">Sommerville, I. (2011). </w:t>
+      </w:r>
+      <w:r>
+        <w:rPr>
+          <w:rFonts w:ascii="Verdana" w:hAnsi="Verdana"/>
+          <w:color w:val="000000"/>
+          <w:sz w:val="20"/>
+          <w:szCs w:val="20"/>
+        </w:rPr>
+        <w:t>Distributed software engineering</w:t>
+      </w:r>
+      <w:r>
+        <w:rPr>
+          <w:rFonts w:ascii="Verdana" w:hAnsi="Verdana"/>
+          <w:color w:val="000000"/>
+          <w:sz w:val="20"/>
+          <w:szCs w:val="20"/>
+        </w:rPr>
+        <w:t xml:space="preserve">. In: </w:t>
+      </w:r>
+      <w:r>
+        <w:rPr>
+          <w:rFonts w:ascii="Verdana" w:hAnsi="Verdana"/>
+          <w:color w:val="000000"/>
+          <w:sz w:val="20"/>
+          <w:szCs w:val="20"/>
+        </w:rPr>
+        <w:t>Horton, M. and Hirsch, M. and Goldstein, M. and Bell, C. and Holcomb, J.</w:t>
       </w:r>
       <w:r>
         <w:rPr>
@@ -1919,44 +2029,52 @@
           <w:sz w:val="20"/>
           <w:szCs w:val="20"/>
         </w:rPr>
-        <w:t>Assignment 2 - Extended Project Proposal.</w:t>
-      </w:r>
-      <w:r>
-        <w:rPr>
-          <w:rStyle w:val="apple-converted-space"/>
-          <w:rFonts w:ascii="Verdana" w:hAnsi="Verdana"/>
-          <w:color w:val="000000"/>
-          <w:sz w:val="20"/>
-          <w:szCs w:val="20"/>
-        </w:rPr>
-        <w:t> </w:t>
-      </w:r>
-      <w:r>
-        <w:rPr>
-          <w:rFonts w:ascii="Verdana" w:hAnsi="Verdana"/>
-          <w:color w:val="000000"/>
-          <w:sz w:val="20"/>
-          <w:szCs w:val="20"/>
-        </w:rPr>
-        <w:t xml:space="preserve">Available: </w:t>
-      </w:r>
-      <w:r>
-        <w:rPr>
-          <w:rFonts w:ascii="Verdana" w:hAnsi="Verdana"/>
-          <w:color w:val="000000"/>
-          <w:sz w:val="20"/>
-          <w:szCs w:val="20"/>
-        </w:rPr>
-        <w:t>http://assignments.herts.ac.uk/assignmentsV2-war/getAssignmentFile?assID=68038&amp;file=A2-EPP-Briefing-1415CA.doc</w:t>
-      </w:r>
-      <w:r>
-        <w:rPr>
-          <w:rFonts w:ascii="Verdana" w:hAnsi="Verdana"/>
-          <w:color w:val="000000"/>
-          <w:sz w:val="20"/>
-          <w:szCs w:val="20"/>
-        </w:rPr>
-        <w:t xml:space="preserve"> Last accessed 23rd Jun 2015.</w:t>
+        <w:t>Software Engineering</w:t>
+      </w:r>
+      <w:r>
+        <w:rPr>
+          <w:rFonts w:ascii="Verdana" w:hAnsi="Verdana"/>
+          <w:color w:val="000000"/>
+          <w:sz w:val="20"/>
+          <w:szCs w:val="20"/>
+        </w:rPr>
+        <w:t>. 9th ed. Boston: Pearson. P</w:t>
+      </w:r>
+      <w:r>
+        <w:rPr>
+          <w:rFonts w:ascii="Verdana" w:hAnsi="Verdana"/>
+          <w:color w:val="000000"/>
+          <w:sz w:val="20"/>
+          <w:szCs w:val="20"/>
+        </w:rPr>
+        <w:t>479</w:t>
+      </w:r>
+      <w:r>
+        <w:rPr>
+          <w:rFonts w:ascii="Verdana" w:hAnsi="Verdana"/>
+          <w:color w:val="000000"/>
+          <w:sz w:val="20"/>
+          <w:szCs w:val="20"/>
+        </w:rPr>
+        <w:t>-</w:t>
+      </w:r>
+      <w:r>
+        <w:rPr>
+          <w:rFonts w:ascii="Verdana" w:hAnsi="Verdana"/>
+          <w:color w:val="000000"/>
+          <w:sz w:val="20"/>
+          <w:szCs w:val="20"/>
+        </w:rPr>
+        <w:t>507</w:t>
+      </w:r>
+      <w:r>
+        <w:rPr>
+          <w:rFonts w:ascii="Verdana" w:hAnsi="Verdana"/>
+          <w:color w:val="000000"/>
+          <w:sz w:val="20"/>
+          <w:szCs w:val="20"/>
+        </w:rPr>
+        <w:t>.</w:t>
       </w:r>
     </w:p>
     <w:p>
@@ -1975,7 +2093,34 @@
           <w:sz w:val="20"/>
           <w:szCs w:val="20"/>
         </w:rPr>
-        <w:t>University of Hertfordshire. (2015).</w:t>
+        <w:t>Sommerville, I</w:t>
+      </w:r>
+      <w:r>
+        <w:rPr>
+          <w:rFonts w:ascii="Verdana" w:hAnsi="Verdana"/>
+          <w:color w:val="000000"/>
+          <w:sz w:val="20"/>
+          <w:szCs w:val="20"/>
+        </w:rPr>
+        <w:t>. (2011). Software processes</w:t>
+      </w:r>
+      <w:r>
+        <w:rPr>
+          <w:rFonts w:ascii="Verdana" w:hAnsi="Verdana"/>
+          <w:color w:val="000000"/>
+          <w:sz w:val="20"/>
+          <w:szCs w:val="20"/>
+        </w:rPr>
+        <w:t xml:space="preserve">. In: </w:t>
+      </w:r>
+      <w:r>
+        <w:rPr>
+          <w:rFonts w:ascii="Verdana" w:hAnsi="Verdana"/>
+          <w:color w:val="000000"/>
+          <w:sz w:val="20"/>
+          <w:szCs w:val="20"/>
+        </w:rPr>
+        <w:t>Horton, M. and Hirsch, M. and Goldstein, M. and Bell, C. and Holcomb, J.</w:t>
       </w:r>
       <w:r>
         <w:rPr>
@@ -1996,44 +2141,52 @@
           <w:sz w:val="20"/>
           <w:szCs w:val="20"/>
         </w:rPr>
-        <w:t>Assignment 3 - Interim Progress Report.</w:t>
-      </w:r>
-      <w:r>
-        <w:rPr>
-          <w:rStyle w:val="apple-converted-space"/>
-          <w:rFonts w:ascii="Verdana" w:hAnsi="Verdana"/>
-          <w:color w:val="000000"/>
-          <w:sz w:val="20"/>
-          <w:szCs w:val="20"/>
-        </w:rPr>
-        <w:t> </w:t>
-      </w:r>
-      <w:r>
-        <w:rPr>
-          <w:rFonts w:ascii="Verdana" w:hAnsi="Verdana"/>
-          <w:color w:val="000000"/>
-          <w:sz w:val="20"/>
-          <w:szCs w:val="20"/>
-        </w:rPr>
-        <w:t xml:space="preserve">Available: </w:t>
-      </w:r>
-      <w:r>
-        <w:rPr>
-          <w:rFonts w:ascii="Verdana" w:hAnsi="Verdana"/>
-          <w:color w:val="000000"/>
-          <w:sz w:val="20"/>
-          <w:szCs w:val="20"/>
-        </w:rPr>
-        <w:t>http://assignments.herts.ac.uk/assignmentsV2-war/getAssignmentFile?assID=68039&amp;file=A3-IPR-Briefing_2014-15_CA.doc</w:t>
-      </w:r>
-      <w:r>
-        <w:rPr>
-          <w:rFonts w:ascii="Verdana" w:hAnsi="Verdana"/>
-          <w:color w:val="000000"/>
-          <w:sz w:val="20"/>
-          <w:szCs w:val="20"/>
-        </w:rPr>
-        <w:t xml:space="preserve"> Last accessed 23rd Jun 2015.</w:t>
+        <w:t>Software Engineering</w:t>
+      </w:r>
+      <w:r>
+        <w:rPr>
+          <w:rFonts w:ascii="Verdana" w:hAnsi="Verdana"/>
+          <w:color w:val="000000"/>
+          <w:sz w:val="20"/>
+          <w:szCs w:val="20"/>
+        </w:rPr>
+        <w:t xml:space="preserve">. 9th ed. Boston: Pearson. </w:t>
+      </w:r>
+      <w:r>
+        <w:rPr>
+          <w:rFonts w:ascii="Verdana" w:hAnsi="Verdana"/>
+          <w:color w:val="000000"/>
+          <w:sz w:val="20"/>
+          <w:szCs w:val="20"/>
+        </w:rPr>
+        <w:t>P27</w:t>
+      </w:r>
+      <w:r>
+        <w:rPr>
+          <w:rFonts w:ascii="Verdana" w:hAnsi="Verdana"/>
+          <w:color w:val="000000"/>
+          <w:sz w:val="20"/>
+          <w:szCs w:val="20"/>
+        </w:rPr>
+        <w:t>-</w:t>
+      </w:r>
+      <w:r>
+        <w:rPr>
+          <w:rFonts w:ascii="Verdana" w:hAnsi="Verdana"/>
+          <w:color w:val="000000"/>
+          <w:sz w:val="20"/>
+          <w:szCs w:val="20"/>
+        </w:rPr>
+        <w:t>55</w:t>
+      </w:r>
+      <w:r>
+        <w:rPr>
+          <w:rFonts w:ascii="Verdana" w:hAnsi="Verdana"/>
+          <w:color w:val="000000"/>
+          <w:sz w:val="20"/>
+          <w:szCs w:val="20"/>
+        </w:rPr>
+        <w:t>.</w:t>
       </w:r>
     </w:p>
     <w:p>
@@ -2048,124 +2201,28 @@
       <w:r>
         <w:rPr>
           <w:rFonts w:ascii="Verdana" w:hAnsi="Verdana"/>
-          <w:color w:val="000000"/>
-          <w:sz w:val="20"/>
-          <w:szCs w:val="20"/>
-        </w:rPr>
-        <w:t>University of Hertfordshire. (2015).</w:t>
-      </w:r>
-      <w:r>
-        <w:rPr>
-          <w:rStyle w:val="apple-converted-space"/>
-          <w:rFonts w:ascii="Verdana" w:hAnsi="Verdana"/>
-          <w:color w:val="000000"/>
-          <w:sz w:val="20"/>
-          <w:szCs w:val="20"/>
-        </w:rPr>
-        <w:t> </w:t>
+          <w:sz w:val="20"/>
+          <w:szCs w:val="20"/>
+        </w:rPr>
+        <w:t xml:space="preserve">Cockburn, A. and Highsmith, J. and Bohem, B. (2001). Agile Software Development: The Business of Innovation. </w:t>
       </w:r>
       <w:r>
         <w:rPr>
           <w:rFonts w:ascii="Verdana" w:hAnsi="Verdana"/>
           <w:i/>
           <w:iCs/>
-          <w:color w:val="000000"/>
-          <w:sz w:val="20"/>
-          <w:szCs w:val="20"/>
-        </w:rPr>
-        <w:t>Assignment 4</w:t>
-      </w:r>
-      <w:r>
-        <w:rPr>
-          <w:rFonts w:ascii="Verdana" w:hAnsi="Verdana"/>
-          <w:i/>
-          <w:iCs/>
-          <w:color w:val="000000"/>
-          <w:sz w:val="20"/>
-          <w:szCs w:val="20"/>
-        </w:rPr>
-        <w:t xml:space="preserve"> - </w:t>
-      </w:r>
-      <w:r>
-        <w:rPr>
-          <w:rFonts w:ascii="Verdana" w:hAnsi="Verdana"/>
-          <w:i/>
-          <w:iCs/>
-          <w:color w:val="000000"/>
-          <w:sz w:val="20"/>
-          <w:szCs w:val="20"/>
-        </w:rPr>
-        <w:t>Final</w:t>
-      </w:r>
-      <w:r>
-        <w:rPr>
-          <w:rFonts w:ascii="Verdana" w:hAnsi="Verdana"/>
-          <w:i/>
-          <w:iCs/>
-          <w:color w:val="000000"/>
-          <w:sz w:val="20"/>
-          <w:szCs w:val="20"/>
-        </w:rPr>
-        <w:t xml:space="preserve"> </w:t>
-      </w:r>
-      <w:r>
-        <w:rPr>
-          <w:rFonts w:ascii="Verdana" w:hAnsi="Verdana"/>
-          <w:i/>
-          <w:iCs/>
-          <w:color w:val="000000"/>
-          <w:sz w:val="20"/>
-          <w:szCs w:val="20"/>
-        </w:rPr>
-        <w:t xml:space="preserve">Project </w:t>
-      </w:r>
-      <w:r>
-        <w:rPr>
-          <w:rFonts w:ascii="Verdana" w:hAnsi="Verdana"/>
-          <w:i/>
-          <w:iCs/>
-          <w:color w:val="000000"/>
-          <w:sz w:val="20"/>
-          <w:szCs w:val="20"/>
-        </w:rPr>
-        <w:t>Report.</w:t>
-      </w:r>
-      <w:r>
-        <w:rPr>
-          <w:rStyle w:val="apple-converted-space"/>
-          <w:rFonts w:ascii="Verdana" w:hAnsi="Verdana"/>
-          <w:color w:val="000000"/>
-          <w:sz w:val="20"/>
-          <w:szCs w:val="20"/>
-        </w:rPr>
-        <w:t> </w:t>
-      </w:r>
-      <w:r>
-        <w:rPr>
-          <w:rFonts w:ascii="Verdana" w:hAnsi="Verdana"/>
-          <w:color w:val="000000"/>
-          <w:sz w:val="20"/>
-          <w:szCs w:val="20"/>
-        </w:rPr>
-        <w:t xml:space="preserve">Available: </w:t>
-      </w:r>
-      <w:r>
-        <w:rPr>
-          <w:rFonts w:ascii="Verdana" w:hAnsi="Verdana"/>
-          <w:color w:val="000000"/>
-          <w:sz w:val="20"/>
-          <w:szCs w:val="20"/>
-        </w:rPr>
-        <w:t>http://assignments.herts.ac.uk/assignmentsV2-war/getAssignmentFile?assID=68041&amp;file=A4_FPR_Briefing_2014-2015_CA.doc</w:t>
-      </w:r>
-      <w:r>
-        <w:rPr>
-          <w:rFonts w:ascii="Verdana" w:hAnsi="Verdana"/>
-          <w:color w:val="000000"/>
-          <w:sz w:val="20"/>
-          <w:szCs w:val="20"/>
-        </w:rPr>
-        <w:t xml:space="preserve"> Last accessed 23rd Jun 2015.</w:t>
+          <w:sz w:val="20"/>
+          <w:szCs w:val="20"/>
+        </w:rPr>
+        <w:t>Computer</w:t>
+      </w:r>
+      <w:r>
+        <w:rPr>
+          <w:rFonts w:ascii="Verdana" w:hAnsi="Verdana"/>
+          <w:sz w:val="20"/>
+          <w:szCs w:val="20"/>
+        </w:rPr>
+        <w:t>. 1 (1), p131-133</w:t>
       </w:r>
     </w:p>
     <w:p>
@@ -2176,55 +2233,99 @@
           <w:numId w:val="2"/>
         </w:numPr>
         <w:contextualSpacing w:val="0"/>
-        <w:rPr>
-          <w:rFonts w:ascii="Verdana" w:hAnsi="Verdana"/>
-          <w:sz w:val="20"/>
-          <w:szCs w:val="20"/>
-        </w:rPr>
-      </w:pPr>
-      <w:r>
-        <w:rPr>
-          <w:rFonts w:ascii="Verdana" w:hAnsi="Verdana"/>
-          <w:sz w:val="20"/>
-          <w:szCs w:val="20"/>
-        </w:rPr>
-        <w:t xml:space="preserve">Cockburn, A, Highsmith, J and </w:t>
-      </w:r>
-      <w:proofErr w:type="spellStart"/>
-      <w:r>
-        <w:rPr>
-          <w:rFonts w:ascii="Verdana" w:hAnsi="Verdana"/>
-          <w:sz w:val="20"/>
-          <w:szCs w:val="20"/>
-        </w:rPr>
-        <w:t>Bohem</w:t>
-      </w:r>
-      <w:proofErr w:type="spellEnd"/>
-      <w:r>
-        <w:rPr>
-          <w:rFonts w:ascii="Verdana" w:hAnsi="Verdana"/>
-          <w:sz w:val="20"/>
-          <w:szCs w:val="20"/>
-        </w:rPr>
-        <w:t xml:space="preserve">, B. (2001). Agile Software Development: The Business of Innovation. </w:t>
+      </w:pPr>
+      <w:r>
+        <w:rPr>
+          <w:rFonts w:ascii="Verdana" w:hAnsi="Verdana"/>
+          <w:color w:val="000000"/>
+          <w:sz w:val="20"/>
+          <w:szCs w:val="20"/>
+        </w:rPr>
+        <w:t>Sommerville, I</w:t>
+      </w:r>
+      <w:r>
+        <w:rPr>
+          <w:rFonts w:ascii="Verdana" w:hAnsi="Verdana"/>
+          <w:color w:val="000000"/>
+          <w:sz w:val="20"/>
+          <w:szCs w:val="20"/>
+        </w:rPr>
+        <w:t>. (2011). Requirements engineering</w:t>
+      </w:r>
+      <w:r>
+        <w:rPr>
+          <w:rFonts w:ascii="Verdana" w:hAnsi="Verdana"/>
+          <w:color w:val="000000"/>
+          <w:sz w:val="20"/>
+          <w:szCs w:val="20"/>
+        </w:rPr>
+        <w:t xml:space="preserve">. In: </w:t>
+      </w:r>
+      <w:r>
+        <w:rPr>
+          <w:rFonts w:ascii="Verdana" w:hAnsi="Verdana"/>
+          <w:color w:val="000000"/>
+          <w:sz w:val="20"/>
+          <w:szCs w:val="20"/>
+        </w:rPr>
+        <w:t>Horton, M. and Hirsch, M. and Goldstein, M. and Bell, C. and Holcomb, J.</w:t>
+      </w:r>
+      <w:r>
+        <w:rPr>
+          <w:rStyle w:val="apple-converted-space"/>
+          <w:rFonts w:ascii="Verdana" w:hAnsi="Verdana"/>
+          <w:color w:val="000000"/>
+          <w:sz w:val="20"/>
+          <w:szCs w:val="20"/>
+        </w:rPr>
+        <w:t> </w:t>
       </w:r>
       <w:r>
         <w:rPr>
           <w:rFonts w:ascii="Verdana" w:hAnsi="Verdana"/>
           <w:i/>
           <w:iCs/>
-          <w:sz w:val="20"/>
-          <w:szCs w:val="20"/>
-        </w:rPr>
-        <w:t>Computer</w:t>
-      </w:r>
-      <w:r>
-        <w:rPr>
-          <w:rFonts w:ascii="Verdana" w:hAnsi="Verdana"/>
-          <w:sz w:val="20"/>
-          <w:szCs w:val="20"/>
-        </w:rPr>
-        <w:t>. 1 (1), p131-133</w:t>
+          <w:color w:val="000000"/>
+          <w:sz w:val="20"/>
+          <w:szCs w:val="20"/>
+        </w:rPr>
+        <w:t>Software Engineering</w:t>
+      </w:r>
+      <w:r>
+        <w:rPr>
+          <w:rFonts w:ascii="Verdana" w:hAnsi="Verdana"/>
+          <w:color w:val="000000"/>
+          <w:sz w:val="20"/>
+          <w:szCs w:val="20"/>
+        </w:rPr>
+        <w:t>. 9th ed. Boston: Pearson. P82</w:t>
+      </w:r>
+      <w:r>
+        <w:rPr>
+          <w:rFonts w:ascii="Verdana" w:hAnsi="Verdana"/>
+          <w:color w:val="000000"/>
+          <w:sz w:val="20"/>
+          <w:szCs w:val="20"/>
+        </w:rPr>
+        <w:t>-</w:t>
+      </w:r>
+      <w:r>
+        <w:rPr>
+          <w:rFonts w:ascii="Verdana" w:hAnsi="Verdana"/>
+          <w:color w:val="000000"/>
+          <w:sz w:val="20"/>
+          <w:szCs w:val="20"/>
+        </w:rPr>
+        <w:t>117</w:t>
+      </w:r>
+      <w:r>
+        <w:rPr>
+          <w:rFonts w:ascii="Verdana" w:hAnsi="Verdana"/>
+          <w:color w:val="000000"/>
+          <w:sz w:val="20"/>
+          <w:szCs w:val="20"/>
+        </w:rPr>
+        <w:t>.</w:t>
       </w:r>
     </w:p>
     <w:p>
@@ -2235,20 +2336,1678 @@
           <w:numId w:val="2"/>
         </w:numPr>
         <w:contextualSpacing w:val="0"/>
-        <w:rPr>
-          <w:rFonts w:ascii="Verdana" w:hAnsi="Verdana"/>
-          <w:sz w:val="20"/>
-          <w:szCs w:val="20"/>
-        </w:rPr>
-      </w:pPr>
-      <w:r>
-        <w:rPr>
-          <w:rFonts w:ascii="Verdana" w:hAnsi="Verdana"/>
-          <w:sz w:val="20"/>
-          <w:szCs w:val="20"/>
-        </w:rPr>
-        <w:t>https://www.citizensadvice.org.uk/benefits/the-benefit-cap/the-benefit-cap-what-you-need-to-know/</w:t>
-      </w:r>
+      </w:pPr>
+      <w:r>
+        <w:rPr>
+          <w:rFonts w:ascii="Verdana" w:hAnsi="Verdana"/>
+          <w:color w:val="000000"/>
+          <w:sz w:val="20"/>
+          <w:szCs w:val="20"/>
+        </w:rPr>
+        <w:t xml:space="preserve">Sommerville, I. </w:t>
+      </w:r>
+      <w:r>
+        <w:rPr>
+          <w:rFonts w:ascii="Verdana" w:hAnsi="Verdana"/>
+          <w:color w:val="000000"/>
+          <w:sz w:val="20"/>
+          <w:szCs w:val="20"/>
+        </w:rPr>
+        <w:t>(2011). System modeling</w:t>
+      </w:r>
+      <w:r>
+        <w:rPr>
+          <w:rFonts w:ascii="Verdana" w:hAnsi="Verdana"/>
+          <w:color w:val="000000"/>
+          <w:sz w:val="20"/>
+          <w:szCs w:val="20"/>
+        </w:rPr>
+        <w:t xml:space="preserve">. In: </w:t>
+      </w:r>
+      <w:r>
+        <w:rPr>
+          <w:rFonts w:ascii="Verdana" w:hAnsi="Verdana"/>
+          <w:color w:val="000000"/>
+          <w:sz w:val="20"/>
+          <w:szCs w:val="20"/>
+        </w:rPr>
+        <w:t>Horton, M. and Hirsch, M. and Goldstein, M. and Bell, C. and Holcomb, J.</w:t>
+      </w:r>
+      <w:r>
+        <w:rPr>
+          <w:rStyle w:val="apple-converted-space"/>
+          <w:rFonts w:ascii="Verdana" w:hAnsi="Verdana"/>
+          <w:color w:val="000000"/>
+          <w:sz w:val="20"/>
+          <w:szCs w:val="20"/>
+        </w:rPr>
+        <w:t> </w:t>
+      </w:r>
+      <w:r>
+        <w:rPr>
+          <w:rFonts w:ascii="Verdana" w:hAnsi="Verdana"/>
+          <w:i/>
+          <w:iCs/>
+          <w:color w:val="000000"/>
+          <w:sz w:val="20"/>
+          <w:szCs w:val="20"/>
+        </w:rPr>
+        <w:t>Software Engineering</w:t>
+      </w:r>
+      <w:r>
+        <w:rPr>
+          <w:rFonts w:ascii="Verdana" w:hAnsi="Verdana"/>
+          <w:color w:val="000000"/>
+          <w:sz w:val="20"/>
+          <w:szCs w:val="20"/>
+        </w:rPr>
+        <w:t>. 9th ed. Boston: Pearson. P</w:t>
+      </w:r>
+      <w:r>
+        <w:rPr>
+          <w:rFonts w:ascii="Verdana" w:hAnsi="Verdana"/>
+          <w:color w:val="000000"/>
+          <w:sz w:val="20"/>
+          <w:szCs w:val="20"/>
+        </w:rPr>
+        <w:t>118</w:t>
+      </w:r>
+      <w:r>
+        <w:rPr>
+          <w:rFonts w:ascii="Verdana" w:hAnsi="Verdana"/>
+          <w:color w:val="000000"/>
+          <w:sz w:val="20"/>
+          <w:szCs w:val="20"/>
+        </w:rPr>
+        <w:t>-</w:t>
+      </w:r>
+      <w:r>
+        <w:rPr>
+          <w:rFonts w:ascii="Verdana" w:hAnsi="Verdana"/>
+          <w:color w:val="000000"/>
+          <w:sz w:val="20"/>
+          <w:szCs w:val="20"/>
+        </w:rPr>
+        <w:t>146</w:t>
+      </w:r>
+      <w:r>
+        <w:rPr>
+          <w:rFonts w:ascii="Verdana" w:hAnsi="Verdana"/>
+          <w:color w:val="000000"/>
+          <w:sz w:val="20"/>
+          <w:szCs w:val="20"/>
+        </w:rPr>
+        <w:t>.</w:t>
+      </w:r>
+    </w:p>
+    <w:p>
+      <w:pPr>
+        <w:pStyle w:val="ListParagraph"/>
+        <w:numPr>
+          <w:ilvl w:val="0"/>
+          <w:numId w:val="2"/>
+        </w:numPr>
+        <w:contextualSpacing w:val="0"/>
+        <w:rPr>
+          <w:rFonts w:ascii="Verdana" w:hAnsi="Verdana"/>
+          <w:color w:val="000000"/>
+          <w:sz w:val="20"/>
+          <w:szCs w:val="20"/>
+        </w:rPr>
+      </w:pPr>
+      <w:r>
+        <w:rPr>
+          <w:rFonts w:ascii="Verdana" w:hAnsi="Verdana"/>
+          <w:color w:val="000000"/>
+          <w:sz w:val="20"/>
+          <w:szCs w:val="20"/>
+        </w:rPr>
+        <w:t>Connolly, T. and Begg, C.</w:t>
+      </w:r>
+      <w:r>
+        <w:rPr>
+          <w:rFonts w:ascii="Verdana" w:hAnsi="Verdana"/>
+          <w:color w:val="000000"/>
+          <w:sz w:val="20"/>
+          <w:szCs w:val="20"/>
+        </w:rPr>
+        <w:t xml:space="preserve"> (2005). </w:t>
+      </w:r>
+      <w:r>
+        <w:rPr>
+          <w:rFonts w:ascii="Verdana" w:hAnsi="Verdana"/>
+          <w:color w:val="000000"/>
+          <w:sz w:val="20"/>
+          <w:szCs w:val="20"/>
+        </w:rPr>
+        <w:t>Normalization</w:t>
+      </w:r>
+      <w:r>
+        <w:rPr>
+          <w:rFonts w:ascii="Verdana" w:hAnsi="Verdana"/>
+          <w:color w:val="000000"/>
+          <w:sz w:val="20"/>
+          <w:szCs w:val="20"/>
+        </w:rPr>
+        <w:t xml:space="preserve">. In: McGettrick, A. </w:t>
+      </w:r>
+      <w:r>
+        <w:rPr>
+          <w:rFonts w:ascii="Verdana" w:hAnsi="Verdana"/>
+          <w:i/>
+          <w:color w:val="000000"/>
+          <w:sz w:val="20"/>
+          <w:szCs w:val="20"/>
+        </w:rPr>
+        <w:t>Database Systems A Practical Approach to Design, Implementation and Management.</w:t>
+      </w:r>
+      <w:r>
+        <w:rPr>
+          <w:rFonts w:ascii="Verdana" w:hAnsi="Verdana"/>
+          <w:color w:val="000000"/>
+          <w:sz w:val="20"/>
+          <w:szCs w:val="20"/>
+        </w:rPr>
+        <w:t xml:space="preserve"> 4th ed. United </w:t>
+      </w:r>
+      <w:r>
+        <w:rPr>
+          <w:rFonts w:ascii="Verdana" w:hAnsi="Verdana"/>
+          <w:color w:val="000000"/>
+          <w:sz w:val="20"/>
+          <w:szCs w:val="20"/>
+        </w:rPr>
+        <w:t>States of America: Pearson. P387</w:t>
+      </w:r>
+      <w:r>
+        <w:rPr>
+          <w:rFonts w:ascii="Verdana" w:hAnsi="Verdana"/>
+          <w:color w:val="000000"/>
+          <w:sz w:val="20"/>
+          <w:szCs w:val="20"/>
+        </w:rPr>
+        <w:t>-</w:t>
+      </w:r>
+      <w:r>
+        <w:rPr>
+          <w:rFonts w:ascii="Verdana" w:hAnsi="Verdana"/>
+          <w:color w:val="000000"/>
+          <w:sz w:val="20"/>
+          <w:szCs w:val="20"/>
+        </w:rPr>
+        <w:t>414</w:t>
+      </w:r>
+      <w:r>
+        <w:rPr>
+          <w:rFonts w:ascii="Verdana" w:hAnsi="Verdana"/>
+          <w:color w:val="000000"/>
+          <w:sz w:val="20"/>
+          <w:szCs w:val="20"/>
+        </w:rPr>
+        <w:t>.</w:t>
+      </w:r>
+    </w:p>
+    <w:p>
+      <w:pPr>
+        <w:pStyle w:val="ListParagraph"/>
+        <w:numPr>
+          <w:ilvl w:val="0"/>
+          <w:numId w:val="2"/>
+        </w:numPr>
+        <w:contextualSpacing w:val="0"/>
+        <w:rPr>
+          <w:rFonts w:ascii="Verdana" w:hAnsi="Verdana"/>
+          <w:color w:val="000000"/>
+          <w:sz w:val="20"/>
+          <w:szCs w:val="20"/>
+        </w:rPr>
+      </w:pPr>
+      <w:r>
+        <w:rPr>
+          <w:rFonts w:ascii="Verdana" w:hAnsi="Verdana"/>
+          <w:color w:val="000000"/>
+          <w:sz w:val="20"/>
+          <w:szCs w:val="20"/>
+        </w:rPr>
+        <w:t>Connolly, T. and Begg, C.</w:t>
+      </w:r>
+      <w:r>
+        <w:rPr>
+          <w:rFonts w:ascii="Verdana" w:hAnsi="Verdana"/>
+          <w:color w:val="000000"/>
+          <w:sz w:val="20"/>
+          <w:szCs w:val="20"/>
+        </w:rPr>
+        <w:t xml:space="preserve"> (2005). </w:t>
+      </w:r>
+      <w:r>
+        <w:rPr>
+          <w:rFonts w:ascii="Verdana" w:hAnsi="Verdana"/>
+          <w:color w:val="000000"/>
+          <w:sz w:val="20"/>
+          <w:szCs w:val="20"/>
+        </w:rPr>
+        <w:t>Entity-Relationship Modeling</w:t>
+      </w:r>
+      <w:r>
+        <w:rPr>
+          <w:rFonts w:ascii="Verdana" w:hAnsi="Verdana"/>
+          <w:color w:val="000000"/>
+          <w:sz w:val="20"/>
+          <w:szCs w:val="20"/>
+        </w:rPr>
+        <w:t xml:space="preserve">. In: McGettrick, A. </w:t>
+      </w:r>
+      <w:r>
+        <w:rPr>
+          <w:rFonts w:ascii="Verdana" w:hAnsi="Verdana"/>
+          <w:i/>
+          <w:color w:val="000000"/>
+          <w:sz w:val="20"/>
+          <w:szCs w:val="20"/>
+        </w:rPr>
+        <w:t>Database Systems A Practical Approach to Design, Implementation and Management.</w:t>
+      </w:r>
+      <w:r>
+        <w:rPr>
+          <w:rFonts w:ascii="Verdana" w:hAnsi="Verdana"/>
+          <w:color w:val="000000"/>
+          <w:sz w:val="20"/>
+          <w:szCs w:val="20"/>
+        </w:rPr>
+        <w:t xml:space="preserve"> 4th ed. United </w:t>
+      </w:r>
+      <w:r>
+        <w:rPr>
+          <w:rFonts w:ascii="Verdana" w:hAnsi="Verdana"/>
+          <w:color w:val="000000"/>
+          <w:sz w:val="20"/>
+          <w:szCs w:val="20"/>
+        </w:rPr>
+        <w:t>States of America: Pearson. P387</w:t>
+      </w:r>
+      <w:r>
+        <w:rPr>
+          <w:rFonts w:ascii="Verdana" w:hAnsi="Verdana"/>
+          <w:color w:val="000000"/>
+          <w:sz w:val="20"/>
+          <w:szCs w:val="20"/>
+        </w:rPr>
+        <w:t>-</w:t>
+      </w:r>
+      <w:r>
+        <w:rPr>
+          <w:rFonts w:ascii="Verdana" w:hAnsi="Verdana"/>
+          <w:color w:val="000000"/>
+          <w:sz w:val="20"/>
+          <w:szCs w:val="20"/>
+        </w:rPr>
+        <w:t>414</w:t>
+      </w:r>
+      <w:r>
+        <w:rPr>
+          <w:rFonts w:ascii="Verdana" w:hAnsi="Verdana"/>
+          <w:color w:val="000000"/>
+          <w:sz w:val="20"/>
+          <w:szCs w:val="20"/>
+        </w:rPr>
+        <w:t>.</w:t>
+      </w:r>
+    </w:p>
+    <w:p>
+      <w:pPr>
+        <w:pStyle w:val="ListParagraph"/>
+        <w:numPr>
+          <w:ilvl w:val="0"/>
+          <w:numId w:val="2"/>
+        </w:numPr>
+        <w:contextualSpacing w:val="0"/>
+      </w:pPr>
+      <w:r>
+        <w:rPr>
+          <w:rFonts w:ascii="Verdana" w:hAnsi="Verdana"/>
+          <w:color w:val="000000"/>
+          <w:sz w:val="20"/>
+          <w:szCs w:val="20"/>
+        </w:rPr>
+        <w:t xml:space="preserve">Sommerville, I. </w:t>
+      </w:r>
+      <w:r>
+        <w:rPr>
+          <w:rFonts w:ascii="Verdana" w:hAnsi="Verdana"/>
+          <w:color w:val="000000"/>
+          <w:sz w:val="20"/>
+          <w:szCs w:val="20"/>
+        </w:rPr>
+        <w:t>(2011). Design and implementation</w:t>
+      </w:r>
+      <w:r>
+        <w:rPr>
+          <w:rFonts w:ascii="Verdana" w:hAnsi="Verdana"/>
+          <w:color w:val="000000"/>
+          <w:sz w:val="20"/>
+          <w:szCs w:val="20"/>
+        </w:rPr>
+        <w:t xml:space="preserve">. In: </w:t>
+      </w:r>
+      <w:r>
+        <w:rPr>
+          <w:rFonts w:ascii="Verdana" w:hAnsi="Verdana"/>
+          <w:color w:val="000000"/>
+          <w:sz w:val="20"/>
+          <w:szCs w:val="20"/>
+        </w:rPr>
+        <w:t>Horton, M. and Hirsch, M. and Goldstein, M. and Bell, C. and Holcomb, J.</w:t>
+      </w:r>
+      <w:r>
+        <w:rPr>
+          <w:rStyle w:val="apple-converted-space"/>
+          <w:rFonts w:ascii="Verdana" w:hAnsi="Verdana"/>
+          <w:color w:val="000000"/>
+          <w:sz w:val="20"/>
+          <w:szCs w:val="20"/>
+        </w:rPr>
+        <w:t> </w:t>
+      </w:r>
+      <w:r>
+        <w:rPr>
+          <w:rFonts w:ascii="Verdana" w:hAnsi="Verdana"/>
+          <w:i/>
+          <w:iCs/>
+          <w:color w:val="000000"/>
+          <w:sz w:val="20"/>
+          <w:szCs w:val="20"/>
+        </w:rPr>
+        <w:t>Software Engineering</w:t>
+      </w:r>
+      <w:r>
+        <w:rPr>
+          <w:rFonts w:ascii="Verdana" w:hAnsi="Verdana"/>
+          <w:color w:val="000000"/>
+          <w:sz w:val="20"/>
+          <w:szCs w:val="20"/>
+        </w:rPr>
+        <w:t>. 9th ed. Boston: Pearson. P</w:t>
+      </w:r>
+      <w:r>
+        <w:rPr>
+          <w:rFonts w:ascii="Verdana" w:hAnsi="Verdana"/>
+          <w:color w:val="000000"/>
+          <w:sz w:val="20"/>
+          <w:szCs w:val="20"/>
+        </w:rPr>
+        <w:t>176</w:t>
+      </w:r>
+      <w:r>
+        <w:rPr>
+          <w:rFonts w:ascii="Verdana" w:hAnsi="Verdana"/>
+          <w:color w:val="000000"/>
+          <w:sz w:val="20"/>
+          <w:szCs w:val="20"/>
+        </w:rPr>
+        <w:t>-</w:t>
+      </w:r>
+      <w:r>
+        <w:rPr>
+          <w:rFonts w:ascii="Verdana" w:hAnsi="Verdana"/>
+          <w:color w:val="000000"/>
+          <w:sz w:val="20"/>
+          <w:szCs w:val="20"/>
+        </w:rPr>
+        <w:t>204</w:t>
+      </w:r>
+      <w:r>
+        <w:rPr>
+          <w:rFonts w:ascii="Verdana" w:hAnsi="Verdana"/>
+          <w:color w:val="000000"/>
+          <w:sz w:val="20"/>
+          <w:szCs w:val="20"/>
+        </w:rPr>
+        <w:t>.</w:t>
+      </w:r>
+    </w:p>
+    <w:p>
+      <w:pPr>
+        <w:pStyle w:val="ListParagraph"/>
+        <w:numPr>
+          <w:ilvl w:val="0"/>
+          <w:numId w:val="2"/>
+        </w:numPr>
+        <w:contextualSpacing w:val="0"/>
+        <w:rPr>
+          <w:rFonts w:ascii="Verdana" w:hAnsi="Verdana"/>
+          <w:color w:val="000000"/>
+          <w:sz w:val="20"/>
+          <w:szCs w:val="20"/>
+        </w:rPr>
+      </w:pPr>
+      <w:r>
+        <w:rPr>
+          <w:rFonts w:ascii="Verdana" w:hAnsi="Verdana"/>
+          <w:color w:val="000000"/>
+          <w:sz w:val="20"/>
+          <w:szCs w:val="20"/>
+        </w:rPr>
+        <w:t>Reges, S. and Stepp, M</w:t>
+      </w:r>
+      <w:r>
+        <w:rPr>
+          <w:rFonts w:ascii="Verdana" w:hAnsi="Verdana"/>
+          <w:color w:val="000000"/>
+          <w:sz w:val="20"/>
+          <w:szCs w:val="20"/>
+        </w:rPr>
+        <w:t xml:space="preserve">. (2011). Graphical User Interface. In: Hirsch, M. and Goldstein, M. and Bell, C. and Holcomb, J. </w:t>
+      </w:r>
+      <w:r>
+        <w:rPr>
+          <w:rFonts w:ascii="Verdana" w:hAnsi="Verdana"/>
+          <w:i/>
+          <w:color w:val="000000"/>
+          <w:sz w:val="20"/>
+          <w:szCs w:val="20"/>
+        </w:rPr>
+        <w:t>Building Java Programs A Back to Basics Approach.</w:t>
+      </w:r>
+      <w:r>
+        <w:rPr>
+          <w:rFonts w:ascii="Verdana" w:hAnsi="Verdana"/>
+          <w:color w:val="000000"/>
+          <w:sz w:val="20"/>
+          <w:szCs w:val="20"/>
+        </w:rPr>
+        <w:t xml:space="preserve"> 2nd ed. Boston: Pearson. P</w:t>
+      </w:r>
+      <w:r>
+        <w:rPr>
+          <w:rFonts w:ascii="Verdana" w:hAnsi="Verdana"/>
+          <w:color w:val="000000"/>
+          <w:sz w:val="20"/>
+          <w:szCs w:val="20"/>
+        </w:rPr>
+        <w:t>846-909.</w:t>
+      </w:r>
+    </w:p>
+    <w:p>
+      <w:pPr>
+        <w:pStyle w:val="ListParagraph"/>
+        <w:numPr>
+          <w:ilvl w:val="0"/>
+          <w:numId w:val="2"/>
+        </w:numPr>
+        <w:contextualSpacing w:val="0"/>
+        <w:rPr>
+          <w:rFonts w:ascii="Verdana" w:hAnsi="Verdana"/>
+          <w:color w:val="000000"/>
+          <w:sz w:val="20"/>
+          <w:szCs w:val="20"/>
+        </w:rPr>
+      </w:pPr>
+      <w:r>
+        <w:rPr>
+          <w:rFonts w:ascii="Verdana" w:hAnsi="Verdana"/>
+          <w:color w:val="000000"/>
+          <w:sz w:val="20"/>
+          <w:szCs w:val="20"/>
+        </w:rPr>
+        <w:t xml:space="preserve">Coulouris, G. and Dollimore, J. and Kindberg, T. and Blair, G. (2012). </w:t>
+      </w:r>
+      <w:r>
+        <w:rPr>
+          <w:rFonts w:ascii="Verdana" w:hAnsi="Verdana"/>
+          <w:color w:val="000000"/>
+          <w:sz w:val="20"/>
+          <w:szCs w:val="20"/>
+        </w:rPr>
+        <w:t>Remote Invocation</w:t>
+      </w:r>
+      <w:r>
+        <w:rPr>
+          <w:rFonts w:ascii="Verdana" w:hAnsi="Verdana"/>
+          <w:color w:val="000000"/>
+          <w:sz w:val="20"/>
+          <w:szCs w:val="20"/>
+        </w:rPr>
+        <w:t xml:space="preserve">. In: Horton, M. and Hirsch, M. and Goldstein, M. and Bell, C. and Holcomb, J. </w:t>
+      </w:r>
+      <w:r>
+        <w:rPr>
+          <w:rFonts w:ascii="Verdana" w:hAnsi="Verdana"/>
+          <w:i/>
+          <w:color w:val="000000"/>
+          <w:sz w:val="20"/>
+          <w:szCs w:val="20"/>
+        </w:rPr>
+        <w:t>Distributed Systems Concepts and Design.</w:t>
+      </w:r>
+      <w:r>
+        <w:rPr>
+          <w:rFonts w:ascii="Verdana" w:hAnsi="Verdana"/>
+          <w:color w:val="000000"/>
+          <w:sz w:val="20"/>
+          <w:szCs w:val="20"/>
+        </w:rPr>
+        <w:t xml:space="preserve"> 5th ed. United</w:t>
+      </w:r>
+      <w:r>
+        <w:rPr>
+          <w:rFonts w:ascii="Verdana" w:hAnsi="Verdana"/>
+          <w:color w:val="000000"/>
+          <w:sz w:val="20"/>
+          <w:szCs w:val="20"/>
+        </w:rPr>
+        <w:t xml:space="preserve"> States of America: Pearson. P201-246</w:t>
+      </w:r>
+      <w:r>
+        <w:rPr>
+          <w:rFonts w:ascii="Verdana" w:hAnsi="Verdana"/>
+          <w:color w:val="000000"/>
+          <w:sz w:val="20"/>
+          <w:szCs w:val="20"/>
+        </w:rPr>
+        <w:t>.</w:t>
+      </w:r>
+    </w:p>
+    <w:p>
+      <w:pPr>
+        <w:pStyle w:val="ListParagraph"/>
+        <w:numPr>
+          <w:ilvl w:val="0"/>
+          <w:numId w:val="2"/>
+        </w:numPr>
+        <w:contextualSpacing w:val="0"/>
+        <w:rPr>
+          <w:rFonts w:ascii="Verdana" w:hAnsi="Verdana"/>
+          <w:color w:val="000000"/>
+          <w:sz w:val="20"/>
+          <w:szCs w:val="20"/>
+        </w:rPr>
+      </w:pPr>
+      <w:r>
+        <w:rPr>
+          <w:rFonts w:ascii="Verdana" w:hAnsi="Verdana"/>
+          <w:color w:val="000000"/>
+          <w:sz w:val="20"/>
+          <w:szCs w:val="20"/>
+        </w:rPr>
+        <w:t xml:space="preserve">Coulouris, G. and Dollimore, J. and Kindberg, T. and Blair, G. (2012). </w:t>
+      </w:r>
+      <w:r>
+        <w:rPr>
+          <w:rFonts w:ascii="Verdana" w:hAnsi="Verdana"/>
+          <w:color w:val="000000"/>
+          <w:sz w:val="20"/>
+          <w:szCs w:val="20"/>
+        </w:rPr>
+        <w:t>Distributed Objects and Components</w:t>
+      </w:r>
+      <w:r>
+        <w:rPr>
+          <w:rFonts w:ascii="Verdana" w:hAnsi="Verdana"/>
+          <w:color w:val="000000"/>
+          <w:sz w:val="20"/>
+          <w:szCs w:val="20"/>
+        </w:rPr>
+        <w:t xml:space="preserve">. In: Horton, M. and Hirsch, M. and Goldstein, M. and Bell, C. and Holcomb, J. </w:t>
+      </w:r>
+      <w:r>
+        <w:rPr>
+          <w:rFonts w:ascii="Verdana" w:hAnsi="Verdana"/>
+          <w:i/>
+          <w:color w:val="000000"/>
+          <w:sz w:val="20"/>
+          <w:szCs w:val="20"/>
+        </w:rPr>
+        <w:t>Distributed Systems Concepts and Design.</w:t>
+      </w:r>
+      <w:r>
+        <w:rPr>
+          <w:rFonts w:ascii="Verdana" w:hAnsi="Verdana"/>
+          <w:color w:val="000000"/>
+          <w:sz w:val="20"/>
+          <w:szCs w:val="20"/>
+        </w:rPr>
+        <w:t xml:space="preserve"> 5th ed. United States of America: Pearson. </w:t>
+      </w:r>
+      <w:r>
+        <w:rPr>
+          <w:rFonts w:ascii="Verdana" w:hAnsi="Verdana"/>
+          <w:color w:val="000000"/>
+          <w:sz w:val="20"/>
+          <w:szCs w:val="20"/>
+        </w:rPr>
+        <w:t>P</w:t>
+      </w:r>
+      <w:r>
+        <w:rPr>
+          <w:rFonts w:ascii="Verdana" w:hAnsi="Verdana"/>
+          <w:color w:val="000000"/>
+          <w:sz w:val="20"/>
+          <w:szCs w:val="20"/>
+        </w:rPr>
+        <w:t>351</w:t>
+      </w:r>
+      <w:r>
+        <w:rPr>
+          <w:rFonts w:ascii="Verdana" w:hAnsi="Verdana"/>
+          <w:color w:val="000000"/>
+          <w:sz w:val="20"/>
+          <w:szCs w:val="20"/>
+        </w:rPr>
+        <w:t>-</w:t>
+      </w:r>
+      <w:r>
+        <w:rPr>
+          <w:rFonts w:ascii="Verdana" w:hAnsi="Verdana"/>
+          <w:color w:val="000000"/>
+          <w:sz w:val="20"/>
+          <w:szCs w:val="20"/>
+        </w:rPr>
+        <w:t>396</w:t>
+      </w:r>
+      <w:r>
+        <w:rPr>
+          <w:rFonts w:ascii="Verdana" w:hAnsi="Verdana"/>
+          <w:color w:val="000000"/>
+          <w:sz w:val="20"/>
+          <w:szCs w:val="20"/>
+        </w:rPr>
+        <w:t>.</w:t>
+      </w:r>
+    </w:p>
+    <w:p>
+      <w:pPr>
+        <w:pStyle w:val="ListParagraph"/>
+        <w:numPr>
+          <w:ilvl w:val="0"/>
+          <w:numId w:val="2"/>
+        </w:numPr>
+        <w:contextualSpacing w:val="0"/>
+        <w:rPr>
+          <w:rFonts w:ascii="Verdana" w:hAnsi="Verdana"/>
+          <w:color w:val="000000"/>
+          <w:sz w:val="20"/>
+          <w:szCs w:val="20"/>
+        </w:rPr>
+      </w:pPr>
+      <w:r>
+        <w:rPr>
+          <w:rFonts w:ascii="Verdana" w:hAnsi="Verdana"/>
+          <w:color w:val="000000"/>
+          <w:sz w:val="20"/>
+          <w:szCs w:val="20"/>
+        </w:rPr>
+        <w:t xml:space="preserve">Coulouris, G. and Dollimore, J. and Kindberg, T. and Blair, G. (2012). </w:t>
+      </w:r>
+      <w:r>
+        <w:rPr>
+          <w:rFonts w:ascii="Verdana" w:hAnsi="Verdana"/>
+          <w:color w:val="000000"/>
+          <w:sz w:val="20"/>
+          <w:szCs w:val="20"/>
+        </w:rPr>
+        <w:t>Transactions and Concurrency Control</w:t>
+      </w:r>
+      <w:r>
+        <w:rPr>
+          <w:rFonts w:ascii="Verdana" w:hAnsi="Verdana"/>
+          <w:color w:val="000000"/>
+          <w:sz w:val="20"/>
+          <w:szCs w:val="20"/>
+        </w:rPr>
+        <w:t xml:space="preserve">. In: Horton, M. and Hirsch, M. and Goldstein, M. and Bell, C. and Holcomb, J. </w:t>
+      </w:r>
+      <w:r>
+        <w:rPr>
+          <w:rFonts w:ascii="Verdana" w:hAnsi="Verdana"/>
+          <w:i/>
+          <w:color w:val="000000"/>
+          <w:sz w:val="20"/>
+          <w:szCs w:val="20"/>
+        </w:rPr>
+        <w:t>Distributed Systems Concepts and Design.</w:t>
+      </w:r>
+      <w:r>
+        <w:rPr>
+          <w:rFonts w:ascii="Verdana" w:hAnsi="Verdana"/>
+          <w:color w:val="000000"/>
+          <w:sz w:val="20"/>
+          <w:szCs w:val="20"/>
+        </w:rPr>
+        <w:t xml:space="preserve"> 5th ed. United States of America: Pearson. P</w:t>
+      </w:r>
+      <w:r>
+        <w:rPr>
+          <w:rFonts w:ascii="Verdana" w:hAnsi="Verdana"/>
+          <w:color w:val="000000"/>
+          <w:sz w:val="20"/>
+          <w:szCs w:val="20"/>
+        </w:rPr>
+        <w:t>691</w:t>
+      </w:r>
+      <w:r>
+        <w:rPr>
+          <w:rFonts w:ascii="Verdana" w:hAnsi="Verdana"/>
+          <w:color w:val="000000"/>
+          <w:sz w:val="20"/>
+          <w:szCs w:val="20"/>
+        </w:rPr>
+        <w:t>-</w:t>
+      </w:r>
+      <w:r>
+        <w:rPr>
+          <w:rFonts w:ascii="Verdana" w:hAnsi="Verdana"/>
+          <w:color w:val="000000"/>
+          <w:sz w:val="20"/>
+          <w:szCs w:val="20"/>
+        </w:rPr>
+        <w:t>742</w:t>
+      </w:r>
+      <w:r>
+        <w:rPr>
+          <w:rFonts w:ascii="Verdana" w:hAnsi="Verdana"/>
+          <w:color w:val="000000"/>
+          <w:sz w:val="20"/>
+          <w:szCs w:val="20"/>
+        </w:rPr>
+        <w:t>.</w:t>
+      </w:r>
+    </w:p>
+    <w:p>
+      <w:pPr>
+        <w:pStyle w:val="ListParagraph"/>
+        <w:numPr>
+          <w:ilvl w:val="0"/>
+          <w:numId w:val="2"/>
+        </w:numPr>
+        <w:contextualSpacing w:val="0"/>
+        <w:rPr>
+          <w:rFonts w:ascii="Verdana" w:hAnsi="Verdana"/>
+          <w:color w:val="000000"/>
+          <w:sz w:val="20"/>
+          <w:szCs w:val="20"/>
+        </w:rPr>
+      </w:pPr>
+      <w:r>
+        <w:rPr>
+          <w:rFonts w:ascii="Verdana" w:hAnsi="Verdana"/>
+          <w:color w:val="000000"/>
+          <w:sz w:val="20"/>
+          <w:szCs w:val="20"/>
+        </w:rPr>
+        <w:t xml:space="preserve">Coulouris, G. and Dollimore, J. and Kindberg, T. and Blair, G. (2012). </w:t>
+      </w:r>
+      <w:r>
+        <w:rPr>
+          <w:rFonts w:ascii="Verdana" w:hAnsi="Verdana"/>
+          <w:color w:val="000000"/>
+          <w:sz w:val="20"/>
+          <w:szCs w:val="20"/>
+        </w:rPr>
+        <w:t>Distributed Transactions</w:t>
+      </w:r>
+      <w:r>
+        <w:rPr>
+          <w:rFonts w:ascii="Verdana" w:hAnsi="Verdana"/>
+          <w:color w:val="000000"/>
+          <w:sz w:val="20"/>
+          <w:szCs w:val="20"/>
+        </w:rPr>
+        <w:t xml:space="preserve">. In: Horton, M. and Hirsch, M. and Goldstein, M. and Bell, C. and Holcomb, J. </w:t>
+      </w:r>
+      <w:r>
+        <w:rPr>
+          <w:rFonts w:ascii="Verdana" w:hAnsi="Verdana"/>
+          <w:i/>
+          <w:color w:val="000000"/>
+          <w:sz w:val="20"/>
+          <w:szCs w:val="20"/>
+        </w:rPr>
+        <w:t>Distributed Systems Concepts and Design.</w:t>
+      </w:r>
+      <w:r>
+        <w:rPr>
+          <w:rFonts w:ascii="Verdana" w:hAnsi="Verdana"/>
+          <w:color w:val="000000"/>
+          <w:sz w:val="20"/>
+          <w:szCs w:val="20"/>
+        </w:rPr>
+        <w:t xml:space="preserve"> 5th ed. United States of America: Pearson. P</w:t>
+      </w:r>
+      <w:r>
+        <w:rPr>
+          <w:rFonts w:ascii="Verdana" w:hAnsi="Verdana"/>
+          <w:color w:val="000000"/>
+          <w:sz w:val="20"/>
+          <w:szCs w:val="20"/>
+        </w:rPr>
+        <w:t>743</w:t>
+      </w:r>
+      <w:r>
+        <w:rPr>
+          <w:rFonts w:ascii="Verdana" w:hAnsi="Verdana"/>
+          <w:color w:val="000000"/>
+          <w:sz w:val="20"/>
+          <w:szCs w:val="20"/>
+        </w:rPr>
+        <w:t>-</w:t>
+      </w:r>
+      <w:r>
+        <w:rPr>
+          <w:rFonts w:ascii="Verdana" w:hAnsi="Verdana"/>
+          <w:color w:val="000000"/>
+          <w:sz w:val="20"/>
+          <w:szCs w:val="20"/>
+        </w:rPr>
+        <w:t>780</w:t>
+      </w:r>
+      <w:r>
+        <w:rPr>
+          <w:rFonts w:ascii="Verdana" w:hAnsi="Verdana"/>
+          <w:color w:val="000000"/>
+          <w:sz w:val="20"/>
+          <w:szCs w:val="20"/>
+        </w:rPr>
+        <w:t>.</w:t>
+      </w:r>
+    </w:p>
+    <w:p>
+      <w:pPr>
+        <w:pStyle w:val="ListParagraph"/>
+        <w:numPr>
+          <w:ilvl w:val="0"/>
+          <w:numId w:val="2"/>
+        </w:numPr>
+        <w:contextualSpacing w:val="0"/>
+        <w:rPr>
+          <w:rFonts w:ascii="Verdana" w:hAnsi="Verdana"/>
+          <w:color w:val="000000"/>
+          <w:sz w:val="20"/>
+          <w:szCs w:val="20"/>
+        </w:rPr>
+      </w:pPr>
+      <w:r>
+        <w:rPr>
+          <w:rFonts w:ascii="Verdana" w:hAnsi="Verdana"/>
+          <w:color w:val="000000"/>
+          <w:sz w:val="20"/>
+          <w:szCs w:val="20"/>
+        </w:rPr>
+        <w:t xml:space="preserve">Connolly, T. and Begg, C. (2005). SQL: Data Manipulation. In: McGettrick, A. </w:t>
+      </w:r>
+      <w:r>
+        <w:rPr>
+          <w:rFonts w:ascii="Verdana" w:hAnsi="Verdana"/>
+          <w:i/>
+          <w:color w:val="000000"/>
+          <w:sz w:val="20"/>
+          <w:szCs w:val="20"/>
+        </w:rPr>
+        <w:t>Database Systems A Practical Approach to Design, Implementation and Management.</w:t>
+      </w:r>
+      <w:r>
+        <w:rPr>
+          <w:rFonts w:ascii="Verdana" w:hAnsi="Verdana"/>
+          <w:color w:val="000000"/>
+          <w:sz w:val="20"/>
+          <w:szCs w:val="20"/>
+        </w:rPr>
+        <w:t xml:space="preserve"> 4th ed. Unit</w:t>
+      </w:r>
+      <w:r>
+        <w:rPr>
+          <w:rFonts w:ascii="Verdana" w:hAnsi="Verdana"/>
+          <w:color w:val="000000"/>
+          <w:sz w:val="20"/>
+          <w:szCs w:val="20"/>
+        </w:rPr>
+        <w:t>ed States of America: Pearson. P</w:t>
+      </w:r>
+      <w:r>
+        <w:rPr>
+          <w:rFonts w:ascii="Verdana" w:hAnsi="Verdana"/>
+          <w:color w:val="000000"/>
+          <w:sz w:val="20"/>
+          <w:szCs w:val="20"/>
+        </w:rPr>
+        <w:t>112-156.</w:t>
+      </w:r>
+    </w:p>
+    <w:p>
+      <w:pPr>
+        <w:pStyle w:val="ListParagraph"/>
+        <w:numPr>
+          <w:ilvl w:val="0"/>
+          <w:numId w:val="2"/>
+        </w:numPr>
+        <w:contextualSpacing w:val="0"/>
+        <w:rPr>
+          <w:rFonts w:ascii="Verdana" w:hAnsi="Verdana"/>
+          <w:color w:val="000000"/>
+          <w:sz w:val="20"/>
+          <w:szCs w:val="20"/>
+        </w:rPr>
+      </w:pPr>
+      <w:r>
+        <w:rPr>
+          <w:rFonts w:ascii="Verdana" w:hAnsi="Verdana"/>
+          <w:color w:val="000000"/>
+          <w:sz w:val="20"/>
+          <w:szCs w:val="20"/>
+        </w:rPr>
+        <w:lastRenderedPageBreak/>
+        <w:t>Connolly, T. and Begg, C. (2005). S</w:t>
+      </w:r>
+      <w:r>
+        <w:rPr>
+          <w:rFonts w:ascii="Verdana" w:hAnsi="Verdana"/>
+          <w:color w:val="000000"/>
+          <w:sz w:val="20"/>
+          <w:szCs w:val="20"/>
+        </w:rPr>
+        <w:t>ecurity</w:t>
+      </w:r>
+      <w:r>
+        <w:rPr>
+          <w:rFonts w:ascii="Verdana" w:hAnsi="Verdana"/>
+          <w:color w:val="000000"/>
+          <w:sz w:val="20"/>
+          <w:szCs w:val="20"/>
+        </w:rPr>
+        <w:t xml:space="preserve">. In: McGettrick, A. </w:t>
+      </w:r>
+      <w:r>
+        <w:rPr>
+          <w:rFonts w:ascii="Verdana" w:hAnsi="Verdana"/>
+          <w:i/>
+          <w:color w:val="000000"/>
+          <w:sz w:val="20"/>
+          <w:szCs w:val="20"/>
+        </w:rPr>
+        <w:t>Database Systems A Practical Approach to Design, Implementation and Management.</w:t>
+      </w:r>
+      <w:r>
+        <w:rPr>
+          <w:rFonts w:ascii="Verdana" w:hAnsi="Verdana"/>
+          <w:color w:val="000000"/>
+          <w:sz w:val="20"/>
+          <w:szCs w:val="20"/>
+        </w:rPr>
+        <w:t xml:space="preserve"> 4th ed. United Stat</w:t>
+      </w:r>
+      <w:r>
+        <w:rPr>
+          <w:rFonts w:ascii="Verdana" w:hAnsi="Verdana"/>
+          <w:color w:val="000000"/>
+          <w:sz w:val="20"/>
+          <w:szCs w:val="20"/>
+        </w:rPr>
+        <w:t>es of America: Pearson. P541-571</w:t>
+      </w:r>
+      <w:r>
+        <w:rPr>
+          <w:rFonts w:ascii="Verdana" w:hAnsi="Verdana"/>
+          <w:color w:val="000000"/>
+          <w:sz w:val="20"/>
+          <w:szCs w:val="20"/>
+        </w:rPr>
+        <w:t>.</w:t>
+      </w:r>
+    </w:p>
+    <w:p>
+      <w:pPr>
+        <w:pStyle w:val="ListParagraph"/>
+        <w:numPr>
+          <w:ilvl w:val="0"/>
+          <w:numId w:val="2"/>
+        </w:numPr>
+        <w:contextualSpacing w:val="0"/>
+        <w:rPr>
+          <w:rFonts w:ascii="Verdana" w:hAnsi="Verdana"/>
+          <w:color w:val="000000"/>
+          <w:sz w:val="20"/>
+          <w:szCs w:val="20"/>
+        </w:rPr>
+      </w:pPr>
+      <w:r>
+        <w:rPr>
+          <w:rFonts w:ascii="Verdana" w:hAnsi="Verdana"/>
+          <w:color w:val="000000"/>
+          <w:sz w:val="20"/>
+          <w:szCs w:val="20"/>
+        </w:rPr>
+        <w:t>Connolly, T. and Begg, C</w:t>
+      </w:r>
+      <w:r>
+        <w:rPr>
+          <w:rFonts w:ascii="Verdana" w:hAnsi="Verdana"/>
+          <w:color w:val="000000"/>
+          <w:sz w:val="20"/>
+          <w:szCs w:val="20"/>
+        </w:rPr>
+        <w:t xml:space="preserve">. (2005). </w:t>
+      </w:r>
+      <w:r>
+        <w:rPr>
+          <w:rFonts w:ascii="Verdana" w:hAnsi="Verdana"/>
+          <w:color w:val="000000"/>
+          <w:sz w:val="20"/>
+          <w:szCs w:val="20"/>
+        </w:rPr>
+        <w:t>Transaction Management</w:t>
+      </w:r>
+      <w:r>
+        <w:rPr>
+          <w:rFonts w:ascii="Verdana" w:hAnsi="Verdana"/>
+          <w:color w:val="000000"/>
+          <w:sz w:val="20"/>
+          <w:szCs w:val="20"/>
+        </w:rPr>
+        <w:t xml:space="preserve">. In: McGettrick, A. </w:t>
+      </w:r>
+      <w:r>
+        <w:rPr>
+          <w:rFonts w:ascii="Verdana" w:hAnsi="Verdana"/>
+          <w:i/>
+          <w:color w:val="000000"/>
+          <w:sz w:val="20"/>
+          <w:szCs w:val="20"/>
+        </w:rPr>
+        <w:t>Database Systems A Practical Approach to Design, Implementation and Management.</w:t>
+      </w:r>
+      <w:r>
+        <w:rPr>
+          <w:rFonts w:ascii="Verdana" w:hAnsi="Verdana"/>
+          <w:color w:val="000000"/>
+          <w:sz w:val="20"/>
+          <w:szCs w:val="20"/>
+        </w:rPr>
+        <w:t xml:space="preserve"> 4th ed. United States of America: Pearson. </w:t>
+      </w:r>
+      <w:r>
+        <w:rPr>
+          <w:rFonts w:ascii="Verdana" w:hAnsi="Verdana"/>
+          <w:color w:val="000000"/>
+          <w:sz w:val="20"/>
+          <w:szCs w:val="20"/>
+        </w:rPr>
+        <w:t>P</w:t>
+      </w:r>
+      <w:r>
+        <w:rPr>
+          <w:rFonts w:ascii="Verdana" w:hAnsi="Verdana"/>
+          <w:color w:val="000000"/>
+          <w:sz w:val="20"/>
+          <w:szCs w:val="20"/>
+        </w:rPr>
+        <w:t>572</w:t>
+      </w:r>
+      <w:r>
+        <w:rPr>
+          <w:rFonts w:ascii="Verdana" w:hAnsi="Verdana"/>
+          <w:color w:val="000000"/>
+          <w:sz w:val="20"/>
+          <w:szCs w:val="20"/>
+        </w:rPr>
+        <w:t>-</w:t>
+      </w:r>
+      <w:r>
+        <w:rPr>
+          <w:rFonts w:ascii="Verdana" w:hAnsi="Verdana"/>
+          <w:color w:val="000000"/>
+          <w:sz w:val="20"/>
+          <w:szCs w:val="20"/>
+        </w:rPr>
+        <w:t>629</w:t>
+      </w:r>
+      <w:r>
+        <w:rPr>
+          <w:rFonts w:ascii="Verdana" w:hAnsi="Verdana"/>
+          <w:color w:val="000000"/>
+          <w:sz w:val="20"/>
+          <w:szCs w:val="20"/>
+        </w:rPr>
+        <w:t>.</w:t>
+      </w:r>
+    </w:p>
+    <w:p>
+      <w:pPr>
+        <w:pStyle w:val="ListParagraph"/>
+        <w:numPr>
+          <w:ilvl w:val="0"/>
+          <w:numId w:val="2"/>
+        </w:numPr>
+        <w:contextualSpacing w:val="0"/>
+        <w:rPr>
+          <w:rFonts w:ascii="Verdana" w:hAnsi="Verdana"/>
+          <w:color w:val="000000"/>
+          <w:sz w:val="20"/>
+          <w:szCs w:val="20"/>
+        </w:rPr>
+      </w:pPr>
+      <w:r>
+        <w:rPr>
+          <w:rFonts w:ascii="Verdana" w:hAnsi="Verdana"/>
+          <w:color w:val="000000"/>
+          <w:sz w:val="20"/>
+          <w:szCs w:val="20"/>
+        </w:rPr>
+        <w:t xml:space="preserve">Coulouris, G. and Dollimore, J. and Kindberg, T. and Blair, G. (2012). </w:t>
+      </w:r>
+      <w:r>
+        <w:rPr>
+          <w:rFonts w:ascii="Verdana" w:hAnsi="Verdana"/>
+          <w:color w:val="000000"/>
+          <w:sz w:val="20"/>
+          <w:szCs w:val="20"/>
+        </w:rPr>
+        <w:t>Security</w:t>
+      </w:r>
+      <w:r>
+        <w:rPr>
+          <w:rFonts w:ascii="Verdana" w:hAnsi="Verdana"/>
+          <w:color w:val="000000"/>
+          <w:sz w:val="20"/>
+          <w:szCs w:val="20"/>
+        </w:rPr>
+        <w:t xml:space="preserve">. In: Horton, M. and Hirsch, M. and Goldstein, M. and Bell, C. and Holcomb, J. </w:t>
+      </w:r>
+      <w:r>
+        <w:rPr>
+          <w:rFonts w:ascii="Verdana" w:hAnsi="Verdana"/>
+          <w:i/>
+          <w:color w:val="000000"/>
+          <w:sz w:val="20"/>
+          <w:szCs w:val="20"/>
+        </w:rPr>
+        <w:t>Distributed Systems Concepts and Design.</w:t>
+      </w:r>
+      <w:r>
+        <w:rPr>
+          <w:rFonts w:ascii="Verdana" w:hAnsi="Verdana"/>
+          <w:color w:val="000000"/>
+          <w:sz w:val="20"/>
+          <w:szCs w:val="20"/>
+        </w:rPr>
+        <w:t xml:space="preserve"> 5th ed. United States of America: Pearson. P</w:t>
+      </w:r>
+      <w:r>
+        <w:rPr>
+          <w:rFonts w:ascii="Verdana" w:hAnsi="Verdana"/>
+          <w:color w:val="000000"/>
+          <w:sz w:val="20"/>
+          <w:szCs w:val="20"/>
+        </w:rPr>
+        <w:t>479</w:t>
+      </w:r>
+      <w:r>
+        <w:rPr>
+          <w:rFonts w:ascii="Verdana" w:hAnsi="Verdana"/>
+          <w:color w:val="000000"/>
+          <w:sz w:val="20"/>
+          <w:szCs w:val="20"/>
+        </w:rPr>
+        <w:t>-</w:t>
+      </w:r>
+      <w:r>
+        <w:rPr>
+          <w:rFonts w:ascii="Verdana" w:hAnsi="Verdana"/>
+          <w:color w:val="000000"/>
+          <w:sz w:val="20"/>
+          <w:szCs w:val="20"/>
+        </w:rPr>
+        <w:t>536</w:t>
+      </w:r>
+      <w:r>
+        <w:rPr>
+          <w:rFonts w:ascii="Verdana" w:hAnsi="Verdana"/>
+          <w:color w:val="000000"/>
+          <w:sz w:val="20"/>
+          <w:szCs w:val="20"/>
+        </w:rPr>
+        <w:t>.</w:t>
+      </w:r>
+    </w:p>
+    <w:p>
+      <w:pPr>
+        <w:pStyle w:val="ListParagraph"/>
+        <w:numPr>
+          <w:ilvl w:val="0"/>
+          <w:numId w:val="2"/>
+        </w:numPr>
+        <w:contextualSpacing w:val="0"/>
+      </w:pPr>
+      <w:r>
+        <w:rPr>
+          <w:rFonts w:ascii="Verdana" w:hAnsi="Verdana"/>
+          <w:color w:val="000000"/>
+          <w:sz w:val="20"/>
+          <w:szCs w:val="20"/>
+        </w:rPr>
+        <w:t xml:space="preserve">Sommerville, I. (2011). </w:t>
+      </w:r>
+      <w:r>
+        <w:rPr>
+          <w:rFonts w:ascii="Verdana" w:hAnsi="Verdana"/>
+          <w:color w:val="000000"/>
+          <w:sz w:val="20"/>
+          <w:szCs w:val="20"/>
+        </w:rPr>
+        <w:t>Software testing</w:t>
+      </w:r>
+      <w:r>
+        <w:rPr>
+          <w:rFonts w:ascii="Verdana" w:hAnsi="Verdana"/>
+          <w:color w:val="000000"/>
+          <w:sz w:val="20"/>
+          <w:szCs w:val="20"/>
+        </w:rPr>
+        <w:t xml:space="preserve">. In: </w:t>
+      </w:r>
+      <w:r>
+        <w:rPr>
+          <w:rFonts w:ascii="Verdana" w:hAnsi="Verdana"/>
+          <w:color w:val="000000"/>
+          <w:sz w:val="20"/>
+          <w:szCs w:val="20"/>
+        </w:rPr>
+        <w:t>Horton, M. and Hirsch, M. and Goldstein, M. and Bell, C. and Holcomb, J.</w:t>
+      </w:r>
+      <w:r>
+        <w:rPr>
+          <w:rStyle w:val="apple-converted-space"/>
+          <w:rFonts w:ascii="Verdana" w:hAnsi="Verdana"/>
+          <w:color w:val="000000"/>
+          <w:sz w:val="20"/>
+          <w:szCs w:val="20"/>
+        </w:rPr>
+        <w:t> </w:t>
+      </w:r>
+      <w:r>
+        <w:rPr>
+          <w:rFonts w:ascii="Verdana" w:hAnsi="Verdana"/>
+          <w:i/>
+          <w:iCs/>
+          <w:color w:val="000000"/>
+          <w:sz w:val="20"/>
+          <w:szCs w:val="20"/>
+        </w:rPr>
+        <w:t>Software Engineering</w:t>
+      </w:r>
+      <w:r>
+        <w:rPr>
+          <w:rFonts w:ascii="Verdana" w:hAnsi="Verdana"/>
+          <w:color w:val="000000"/>
+          <w:sz w:val="20"/>
+          <w:szCs w:val="20"/>
+        </w:rPr>
+        <w:t>. 9th ed. Boston: Pearson. P</w:t>
+      </w:r>
+      <w:r>
+        <w:rPr>
+          <w:rFonts w:ascii="Verdana" w:hAnsi="Verdana"/>
+          <w:color w:val="000000"/>
+          <w:sz w:val="20"/>
+          <w:szCs w:val="20"/>
+        </w:rPr>
+        <w:t>205</w:t>
+      </w:r>
+      <w:r>
+        <w:rPr>
+          <w:rFonts w:ascii="Verdana" w:hAnsi="Verdana"/>
+          <w:color w:val="000000"/>
+          <w:sz w:val="20"/>
+          <w:szCs w:val="20"/>
+        </w:rPr>
+        <w:t>-</w:t>
+      </w:r>
+      <w:r>
+        <w:rPr>
+          <w:rFonts w:ascii="Verdana" w:hAnsi="Verdana"/>
+          <w:color w:val="000000"/>
+          <w:sz w:val="20"/>
+          <w:szCs w:val="20"/>
+        </w:rPr>
+        <w:t>233</w:t>
+      </w:r>
+      <w:r>
+        <w:rPr>
+          <w:rFonts w:ascii="Verdana" w:hAnsi="Verdana"/>
+          <w:color w:val="000000"/>
+          <w:sz w:val="20"/>
+          <w:szCs w:val="20"/>
+        </w:rPr>
+        <w:t>.</w:t>
+      </w:r>
+    </w:p>
+    <w:p>
+      <w:pPr>
+        <w:pStyle w:val="ListParagraph"/>
+        <w:numPr>
+          <w:ilvl w:val="0"/>
+          <w:numId w:val="2"/>
+        </w:numPr>
+        <w:contextualSpacing w:val="0"/>
+      </w:pPr>
+      <w:r>
+        <w:rPr>
+          <w:rFonts w:ascii="Verdana" w:hAnsi="Verdana"/>
+          <w:color w:val="000000"/>
+          <w:sz w:val="20"/>
+          <w:szCs w:val="20"/>
+        </w:rPr>
+        <w:t xml:space="preserve">Sommerville, I. (2011). </w:t>
+      </w:r>
+      <w:r>
+        <w:rPr>
+          <w:rFonts w:ascii="Verdana" w:hAnsi="Verdana"/>
+          <w:color w:val="000000"/>
+          <w:sz w:val="20"/>
+          <w:szCs w:val="20"/>
+        </w:rPr>
+        <w:t>Project management</w:t>
+      </w:r>
+      <w:r>
+        <w:rPr>
+          <w:rFonts w:ascii="Verdana" w:hAnsi="Verdana"/>
+          <w:color w:val="000000"/>
+          <w:sz w:val="20"/>
+          <w:szCs w:val="20"/>
+        </w:rPr>
+        <w:t xml:space="preserve">. In: </w:t>
+      </w:r>
+      <w:r>
+        <w:rPr>
+          <w:rFonts w:ascii="Verdana" w:hAnsi="Verdana"/>
+          <w:color w:val="000000"/>
+          <w:sz w:val="20"/>
+          <w:szCs w:val="20"/>
+        </w:rPr>
+        <w:t>Horton, M. and Hirsch, M. and Goldstein, M. and Bell, C. and Holcomb, J.</w:t>
+      </w:r>
+      <w:r>
+        <w:rPr>
+          <w:rStyle w:val="apple-converted-space"/>
+          <w:rFonts w:ascii="Verdana" w:hAnsi="Verdana"/>
+          <w:color w:val="000000"/>
+          <w:sz w:val="20"/>
+          <w:szCs w:val="20"/>
+        </w:rPr>
+        <w:t> </w:t>
+      </w:r>
+      <w:r>
+        <w:rPr>
+          <w:rFonts w:ascii="Verdana" w:hAnsi="Verdana"/>
+          <w:i/>
+          <w:iCs/>
+          <w:color w:val="000000"/>
+          <w:sz w:val="20"/>
+          <w:szCs w:val="20"/>
+        </w:rPr>
+        <w:t>Software Engineering</w:t>
+      </w:r>
+      <w:r>
+        <w:rPr>
+          <w:rFonts w:ascii="Verdana" w:hAnsi="Verdana"/>
+          <w:color w:val="000000"/>
+          <w:sz w:val="20"/>
+          <w:szCs w:val="20"/>
+        </w:rPr>
+        <w:t>. 9th ed. Boston: Pearson. P</w:t>
+      </w:r>
+      <w:r>
+        <w:rPr>
+          <w:rFonts w:ascii="Verdana" w:hAnsi="Verdana"/>
+          <w:color w:val="000000"/>
+          <w:sz w:val="20"/>
+          <w:szCs w:val="20"/>
+        </w:rPr>
+        <w:t>593</w:t>
+      </w:r>
+      <w:r>
+        <w:rPr>
+          <w:rFonts w:ascii="Verdana" w:hAnsi="Verdana"/>
+          <w:color w:val="000000"/>
+          <w:sz w:val="20"/>
+          <w:szCs w:val="20"/>
+        </w:rPr>
+        <w:t>-</w:t>
+      </w:r>
+      <w:r>
+        <w:rPr>
+          <w:rFonts w:ascii="Verdana" w:hAnsi="Verdana"/>
+          <w:color w:val="000000"/>
+          <w:sz w:val="20"/>
+          <w:szCs w:val="20"/>
+        </w:rPr>
+        <w:t>617</w:t>
+      </w:r>
+      <w:r>
+        <w:rPr>
+          <w:rFonts w:ascii="Verdana" w:hAnsi="Verdana"/>
+          <w:color w:val="000000"/>
+          <w:sz w:val="20"/>
+          <w:szCs w:val="20"/>
+        </w:rPr>
+        <w:t>.</w:t>
+      </w:r>
+    </w:p>
+    <w:p>
+      <w:pPr>
+        <w:pStyle w:val="ListParagraph"/>
+        <w:numPr>
+          <w:ilvl w:val="0"/>
+          <w:numId w:val="2"/>
+        </w:numPr>
+        <w:contextualSpacing w:val="0"/>
+      </w:pPr>
+      <w:r>
+        <w:rPr>
+          <w:rFonts w:ascii="Verdana" w:hAnsi="Verdana"/>
+          <w:color w:val="000000"/>
+          <w:sz w:val="20"/>
+          <w:szCs w:val="20"/>
+        </w:rPr>
+        <w:t xml:space="preserve">Sommerville, I. (2011). </w:t>
+      </w:r>
+      <w:r>
+        <w:rPr>
+          <w:rFonts w:ascii="Verdana" w:hAnsi="Verdana"/>
+          <w:color w:val="000000"/>
+          <w:sz w:val="20"/>
+          <w:szCs w:val="20"/>
+        </w:rPr>
+        <w:t>Project planning</w:t>
+      </w:r>
+      <w:r>
+        <w:rPr>
+          <w:rFonts w:ascii="Verdana" w:hAnsi="Verdana"/>
+          <w:color w:val="000000"/>
+          <w:sz w:val="20"/>
+          <w:szCs w:val="20"/>
+        </w:rPr>
+        <w:t xml:space="preserve">. In: </w:t>
+      </w:r>
+      <w:r>
+        <w:rPr>
+          <w:rFonts w:ascii="Verdana" w:hAnsi="Verdana"/>
+          <w:color w:val="000000"/>
+          <w:sz w:val="20"/>
+          <w:szCs w:val="20"/>
+        </w:rPr>
+        <w:t>Horton, M. and Hirsch, M. and Goldstein, M. and Bell, C. and Holcomb, J.</w:t>
+      </w:r>
+      <w:r>
+        <w:rPr>
+          <w:rStyle w:val="apple-converted-space"/>
+          <w:rFonts w:ascii="Verdana" w:hAnsi="Verdana"/>
+          <w:color w:val="000000"/>
+          <w:sz w:val="20"/>
+          <w:szCs w:val="20"/>
+        </w:rPr>
+        <w:t> </w:t>
+      </w:r>
+      <w:r>
+        <w:rPr>
+          <w:rFonts w:ascii="Verdana" w:hAnsi="Verdana"/>
+          <w:i/>
+          <w:iCs/>
+          <w:color w:val="000000"/>
+          <w:sz w:val="20"/>
+          <w:szCs w:val="20"/>
+        </w:rPr>
+        <w:t>Software Engineering</w:t>
+      </w:r>
+      <w:r>
+        <w:rPr>
+          <w:rFonts w:ascii="Verdana" w:hAnsi="Verdana"/>
+          <w:color w:val="000000"/>
+          <w:sz w:val="20"/>
+          <w:szCs w:val="20"/>
+        </w:rPr>
+        <w:t>. 9th ed. Boston: Pearson. P</w:t>
+      </w:r>
+      <w:r>
+        <w:rPr>
+          <w:rFonts w:ascii="Verdana" w:hAnsi="Verdana"/>
+          <w:color w:val="000000"/>
+          <w:sz w:val="20"/>
+          <w:szCs w:val="20"/>
+        </w:rPr>
+        <w:t>618</w:t>
+      </w:r>
+      <w:r>
+        <w:rPr>
+          <w:rFonts w:ascii="Verdana" w:hAnsi="Verdana"/>
+          <w:color w:val="000000"/>
+          <w:sz w:val="20"/>
+          <w:szCs w:val="20"/>
+        </w:rPr>
+        <w:t>-</w:t>
+      </w:r>
+      <w:r>
+        <w:rPr>
+          <w:rFonts w:ascii="Verdana" w:hAnsi="Verdana"/>
+          <w:color w:val="000000"/>
+          <w:sz w:val="20"/>
+          <w:szCs w:val="20"/>
+        </w:rPr>
+        <w:t>650</w:t>
+      </w:r>
+      <w:r>
+        <w:rPr>
+          <w:rFonts w:ascii="Verdana" w:hAnsi="Verdana"/>
+          <w:color w:val="000000"/>
+          <w:sz w:val="20"/>
+          <w:szCs w:val="20"/>
+        </w:rPr>
+        <w:t>.</w:t>
+      </w:r>
+    </w:p>
+    <w:p>
+      <w:pPr>
+        <w:pStyle w:val="ListParagraph"/>
+        <w:numPr>
+          <w:ilvl w:val="0"/>
+          <w:numId w:val="2"/>
+        </w:numPr>
+        <w:contextualSpacing w:val="0"/>
+        <w:rPr>
+          <w:rFonts w:ascii="Verdana" w:hAnsi="Verdana"/>
+          <w:sz w:val="20"/>
+          <w:szCs w:val="20"/>
+        </w:rPr>
+      </w:pPr>
+      <w:r>
+        <w:rPr>
+          <w:rFonts w:ascii="Verdana" w:hAnsi="Verdana"/>
+          <w:sz w:val="20"/>
+          <w:szCs w:val="20"/>
+        </w:rPr>
+        <w:t xml:space="preserve">Citizens Advice. (2015). </w:t>
+      </w:r>
+      <w:r>
+        <w:rPr>
+          <w:rFonts w:ascii="Verdana" w:hAnsi="Verdana"/>
+          <w:i/>
+          <w:iCs/>
+          <w:sz w:val="20"/>
+          <w:szCs w:val="20"/>
+        </w:rPr>
+        <w:t>The benefit cap - what you need to know.</w:t>
+      </w:r>
+      <w:r>
+        <w:rPr>
+          <w:rFonts w:ascii="Verdana" w:hAnsi="Verdana"/>
+          <w:sz w:val="20"/>
+          <w:szCs w:val="20"/>
+        </w:rPr>
+        <w:t xml:space="preserve"> Available: https://www.citizensadvice.org.uk/benefits/the-benefit-cap/the-benefit-cap-what-you-need-to-know/. Last accessed 20th Jun 2015.</w:t>
+      </w:r>
+    </w:p>
+    <w:p>
+      <w:pPr>
+        <w:pStyle w:val="ListParagraph"/>
+        <w:numPr>
+          <w:ilvl w:val="0"/>
+          <w:numId w:val="2"/>
+        </w:numPr>
+        <w:contextualSpacing w:val="0"/>
+        <w:rPr>
+          <w:rFonts w:ascii="Verdana" w:hAnsi="Verdana"/>
+          <w:sz w:val="20"/>
+          <w:szCs w:val="20"/>
+        </w:rPr>
+      </w:pPr>
+      <w:r>
+        <w:rPr>
+          <w:rFonts w:ascii="Verdana" w:hAnsi="Verdana"/>
+          <w:sz w:val="20"/>
+          <w:szCs w:val="20"/>
+        </w:rPr>
+        <w:t>Hunt, B.</w:t>
+      </w:r>
+      <w:r>
+        <w:rPr>
+          <w:rFonts w:ascii="Verdana" w:hAnsi="Verdana"/>
+          <w:sz w:val="20"/>
+          <w:szCs w:val="20"/>
+        </w:rPr>
+        <w:t xml:space="preserve"> (2015). </w:t>
+      </w:r>
+      <w:r>
+        <w:rPr>
+          <w:rFonts w:ascii="Verdana" w:hAnsi="Verdana"/>
+          <w:i/>
+          <w:iCs/>
+          <w:sz w:val="20"/>
+          <w:szCs w:val="20"/>
+        </w:rPr>
+        <w:t>UH Ethics Approval.</w:t>
+      </w:r>
+      <w:r>
+        <w:rPr>
+          <w:rFonts w:ascii="Verdana" w:hAnsi="Verdana"/>
+          <w:sz w:val="20"/>
+          <w:szCs w:val="20"/>
+        </w:rPr>
+        <w:t xml:space="preserve"> Available: http://www.studynet2.herts.ac.uk/ptl/common/ethics.nsf/Homepage?ReadForm. Last accessed 19th Jul 2015.</w:t>
+      </w:r>
+    </w:p>
+    <w:p>
+      <w:pPr>
+        <w:pStyle w:val="ListParagraph"/>
+        <w:numPr>
+          <w:ilvl w:val="0"/>
+          <w:numId w:val="2"/>
+        </w:numPr>
+        <w:contextualSpacing w:val="0"/>
+        <w:rPr>
+          <w:rFonts w:ascii="Verdana" w:hAnsi="Verdana"/>
+          <w:sz w:val="20"/>
+          <w:szCs w:val="20"/>
+        </w:rPr>
+      </w:pPr>
     </w:p>
     <w:sectPr>
       <w:pgSz w:w="11906" w:h="16838"/>
@@ -2378,7 +4137,7 @@
   <w:abstractNum w:abstractNumId="1" w15:restartNumberingAfterBreak="0">
     <w:nsid w:val="13985EFB"/>
     <w:multiLevelType w:val="hybridMultilevel"/>
-    <w:tmpl w:val="2FDECBE0"/>
+    <w:tmpl w:val="F228A66E"/>
     <w:lvl w:ilvl="0" w:tplc="0809000F">
       <w:start w:val="1"/>
       <w:numFmt w:val="decimal"/>
@@ -2462,6 +4221,92 @@
     </w:lvl>
   </w:abstractNum>
   <w:abstractNum w:abstractNumId="2" w15:restartNumberingAfterBreak="0">
+    <w:nsid w:val="197675C1"/>
+    <w:multiLevelType w:val="hybridMultilevel"/>
+    <w:tmpl w:val="2FDECBE0"/>
+    <w:lvl w:ilvl="0" w:tplc="0809000F">
+      <w:start w:val="1"/>
+      <w:numFmt w:val="decimal"/>
+      <w:lvlText w:val="%1."/>
+      <w:lvlJc w:val="left"/>
+      <w:pPr>
+        <w:ind w:left="720" w:hanging="360"/>
+      </w:pPr>
+    </w:lvl>
+    <w:lvl w:ilvl="1" w:tplc="08090019" w:tentative="1">
+      <w:start w:val="1"/>
+      <w:numFmt w:val="lowerLetter"/>
+      <w:lvlText w:val="%2."/>
+      <w:lvlJc w:val="left"/>
+      <w:pPr>
+        <w:ind w:left="1440" w:hanging="360"/>
+      </w:pPr>
+    </w:lvl>
+    <w:lvl w:ilvl="2" w:tplc="0809001B" w:tentative="1">
+      <w:start w:val="1"/>
+      <w:numFmt w:val="lowerRoman"/>
+      <w:lvlText w:val="%3."/>
+      <w:lvlJc w:val="right"/>
+      <w:pPr>
+        <w:ind w:left="2160" w:hanging="180"/>
+      </w:pPr>
+    </w:lvl>
+    <w:lvl w:ilvl="3" w:tplc="0809000F" w:tentative="1">
+      <w:start w:val="1"/>
+      <w:numFmt w:val="decimal"/>
+      <w:lvlText w:val="%4."/>
+      <w:lvlJc w:val="left"/>
+      <w:pPr>
+        <w:ind w:left="2880" w:hanging="360"/>
+      </w:pPr>
+    </w:lvl>
+    <w:lvl w:ilvl="4" w:tplc="08090019" w:tentative="1">
+      <w:start w:val="1"/>
+      <w:numFmt w:val="lowerLetter"/>
+      <w:lvlText w:val="%5."/>
+      <w:lvlJc w:val="left"/>
+      <w:pPr>
+        <w:ind w:left="3600" w:hanging="360"/>
+      </w:pPr>
+    </w:lvl>
+    <w:lvl w:ilvl="5" w:tplc="0809001B" w:tentative="1">
+      <w:start w:val="1"/>
+      <w:numFmt w:val="lowerRoman"/>
+      <w:lvlText w:val="%6."/>
+      <w:lvlJc w:val="right"/>
+      <w:pPr>
+        <w:ind w:left="4320" w:hanging="180"/>
+      </w:pPr>
+    </w:lvl>
+    <w:lvl w:ilvl="6" w:tplc="0809000F" w:tentative="1">
+      <w:start w:val="1"/>
+      <w:numFmt w:val="decimal"/>
+      <w:lvlText w:val="%7."/>
+      <w:lvlJc w:val="left"/>
+      <w:pPr>
+        <w:ind w:left="5040" w:hanging="360"/>
+      </w:pPr>
+    </w:lvl>
+    <w:lvl w:ilvl="7" w:tplc="08090019" w:tentative="1">
+      <w:start w:val="1"/>
+      <w:numFmt w:val="lowerLetter"/>
+      <w:lvlText w:val="%8."/>
+      <w:lvlJc w:val="left"/>
+      <w:pPr>
+        <w:ind w:left="5760" w:hanging="360"/>
+      </w:pPr>
+    </w:lvl>
+    <w:lvl w:ilvl="8" w:tplc="0809001B" w:tentative="1">
+      <w:start w:val="1"/>
+      <w:numFmt w:val="lowerRoman"/>
+      <w:lvlText w:val="%9."/>
+      <w:lvlJc w:val="right"/>
+      <w:pPr>
+        <w:ind w:left="6480" w:hanging="180"/>
+      </w:pPr>
+    </w:lvl>
+  </w:abstractNum>
+  <w:abstractNum w:abstractNumId="3" w15:restartNumberingAfterBreak="0">
     <w:nsid w:val="276052AC"/>
     <w:multiLevelType w:val="hybridMultilevel"/>
     <w:tmpl w:val="A0382456"/>
@@ -2574,7 +4419,93 @@
       </w:rPr>
     </w:lvl>
   </w:abstractNum>
-  <w:abstractNum w:abstractNumId="3" w15:restartNumberingAfterBreak="0">
+  <w:abstractNum w:abstractNumId="4" w15:restartNumberingAfterBreak="0">
+    <w:nsid w:val="401A6EE9"/>
+    <w:multiLevelType w:val="hybridMultilevel"/>
+    <w:tmpl w:val="726C2082"/>
+    <w:lvl w:ilvl="0" w:tplc="0809000F">
+      <w:start w:val="1"/>
+      <w:numFmt w:val="decimal"/>
+      <w:lvlText w:val="%1."/>
+      <w:lvlJc w:val="left"/>
+      <w:pPr>
+        <w:ind w:left="720" w:hanging="360"/>
+      </w:pPr>
+    </w:lvl>
+    <w:lvl w:ilvl="1" w:tplc="08090019" w:tentative="1">
+      <w:start w:val="1"/>
+      <w:numFmt w:val="lowerLetter"/>
+      <w:lvlText w:val="%2."/>
+      <w:lvlJc w:val="left"/>
+      <w:pPr>
+        <w:ind w:left="1440" w:hanging="360"/>
+      </w:pPr>
+    </w:lvl>
+    <w:lvl w:ilvl="2" w:tplc="0809001B" w:tentative="1">
+      <w:start w:val="1"/>
+      <w:numFmt w:val="lowerRoman"/>
+      <w:lvlText w:val="%3."/>
+      <w:lvlJc w:val="right"/>
+      <w:pPr>
+        <w:ind w:left="2160" w:hanging="180"/>
+      </w:pPr>
+    </w:lvl>
+    <w:lvl w:ilvl="3" w:tplc="0809000F" w:tentative="1">
+      <w:start w:val="1"/>
+      <w:numFmt w:val="decimal"/>
+      <w:lvlText w:val="%4."/>
+      <w:lvlJc w:val="left"/>
+      <w:pPr>
+        <w:ind w:left="2880" w:hanging="360"/>
+      </w:pPr>
+    </w:lvl>
+    <w:lvl w:ilvl="4" w:tplc="08090019" w:tentative="1">
+      <w:start w:val="1"/>
+      <w:numFmt w:val="lowerLetter"/>
+      <w:lvlText w:val="%5."/>
+      <w:lvlJc w:val="left"/>
+      <w:pPr>
+        <w:ind w:left="3600" w:hanging="360"/>
+      </w:pPr>
+    </w:lvl>
+    <w:lvl w:ilvl="5" w:tplc="0809001B" w:tentative="1">
+      <w:start w:val="1"/>
+      <w:numFmt w:val="lowerRoman"/>
+      <w:lvlText w:val="%6."/>
+      <w:lvlJc w:val="right"/>
+      <w:pPr>
+        <w:ind w:left="4320" w:hanging="180"/>
+      </w:pPr>
+    </w:lvl>
+    <w:lvl w:ilvl="6" w:tplc="0809000F" w:tentative="1">
+      <w:start w:val="1"/>
+      <w:numFmt w:val="decimal"/>
+      <w:lvlText w:val="%7."/>
+      <w:lvlJc w:val="left"/>
+      <w:pPr>
+        <w:ind w:left="5040" w:hanging="360"/>
+      </w:pPr>
+    </w:lvl>
+    <w:lvl w:ilvl="7" w:tplc="08090019" w:tentative="1">
+      <w:start w:val="1"/>
+      <w:numFmt w:val="lowerLetter"/>
+      <w:lvlText w:val="%8."/>
+      <w:lvlJc w:val="left"/>
+      <w:pPr>
+        <w:ind w:left="5760" w:hanging="360"/>
+      </w:pPr>
+    </w:lvl>
+    <w:lvl w:ilvl="8" w:tplc="0809001B" w:tentative="1">
+      <w:start w:val="1"/>
+      <w:numFmt w:val="lowerRoman"/>
+      <w:lvlText w:val="%9."/>
+      <w:lvlJc w:val="right"/>
+      <w:pPr>
+        <w:ind w:left="6480" w:hanging="180"/>
+      </w:pPr>
+    </w:lvl>
+  </w:abstractNum>
+  <w:abstractNum w:abstractNumId="5" w15:restartNumberingAfterBreak="0">
     <w:nsid w:val="58B5656B"/>
     <w:multiLevelType w:val="hybridMultilevel"/>
     <w:tmpl w:val="1AEE9394"/>
@@ -2687,7 +4618,7 @@
       </w:rPr>
     </w:lvl>
   </w:abstractNum>
-  <w:abstractNum w:abstractNumId="4" w15:restartNumberingAfterBreak="0">
+  <w:abstractNum w:abstractNumId="6" w15:restartNumberingAfterBreak="0">
     <w:nsid w:val="6DEA75BD"/>
     <w:multiLevelType w:val="hybridMultilevel"/>
     <w:tmpl w:val="F6BAEE40"/>
@@ -2800,7 +4731,7 @@
       </w:rPr>
     </w:lvl>
   </w:abstractNum>
-  <w:abstractNum w:abstractNumId="5" w15:restartNumberingAfterBreak="0">
+  <w:abstractNum w:abstractNumId="7" w15:restartNumberingAfterBreak="0">
     <w:nsid w:val="72E46D03"/>
     <w:multiLevelType w:val="hybridMultilevel"/>
     <w:tmpl w:val="A6A0C522"/>
@@ -2913,7 +4844,7 @@
       </w:rPr>
     </w:lvl>
   </w:abstractNum>
-  <w:abstractNum w:abstractNumId="6" w15:restartNumberingAfterBreak="0">
+  <w:abstractNum w:abstractNumId="8" w15:restartNumberingAfterBreak="0">
     <w:nsid w:val="757A25BB"/>
     <w:multiLevelType w:val="hybridMultilevel"/>
     <w:tmpl w:val="5038DB72"/>
@@ -3000,25 +4931,31 @@
     </w:lvl>
   </w:abstractNum>
   <w:num w:numId="1">
-    <w:abstractNumId w:val="4"/>
+    <w:abstractNumId w:val="6"/>
   </w:num>
   <w:num w:numId="2">
     <w:abstractNumId w:val="1"/>
   </w:num>
   <w:num w:numId="3">
-    <w:abstractNumId w:val="6"/>
+    <w:abstractNumId w:val="8"/>
   </w:num>
   <w:num w:numId="4">
+    <w:abstractNumId w:val="5"/>
+  </w:num>
+  <w:num w:numId="5">
     <w:abstractNumId w:val="3"/>
   </w:num>
-  <w:num w:numId="5">
-    <w:abstractNumId w:val="2"/>
-  </w:num>
   <w:num w:numId="6">
-    <w:abstractNumId w:val="5"/>
+    <w:abstractNumId w:val="7"/>
   </w:num>
   <w:num w:numId="7">
     <w:abstractNumId w:val="0"/>
+  </w:num>
+  <w:num w:numId="8">
+    <w:abstractNumId w:val="2"/>
+  </w:num>
+  <w:num w:numId="9">
+    <w:abstractNumId w:val="4"/>
   </w:num>
 </w:numbering>
 </file>
@@ -3477,6 +5414,17 @@
     <w:basedOn w:val="DefaultParagraphFont"/>
     <w:rsid w:val="005A211D"/>
   </w:style>
+  <w:style w:type="character" w:styleId="Hyperlink">
+    <w:name w:val="Hyperlink"/>
+    <w:basedOn w:val="DefaultParagraphFont"/>
+    <w:uiPriority w:val="99"/>
+    <w:unhideWhenUsed/>
+    <w:rsid w:val="00144A41"/>
+    <w:rPr>
+      <w:color w:val="0563C1" w:themeColor="hyperlink"/>
+      <w:u w:val="single"/>
+    </w:rPr>
+  </w:style>
 </w:styles>
 </file>
 

</xml_diff>

<commit_message>
Added refrences in bibliography
</commit_message>
<xml_diff>
--- a/Assignment 3/EPP_EdwardsDwayne.docx
+++ b/Assignment 3/EPP_EdwardsDwayne.docx
@@ -1981,25 +1981,7 @@
           <w:szCs w:val="20"/>
         </w:rPr>
         <w:lastRenderedPageBreak/>
-        <w:t xml:space="preserve">Sommerville, I. (2011). </w:t>
-      </w:r>
-      <w:r>
-        <w:rPr>
-          <w:rFonts w:ascii="Verdana" w:hAnsi="Verdana"/>
-          <w:color w:val="000000"/>
-          <w:sz w:val="20"/>
-          <w:szCs w:val="20"/>
-        </w:rPr>
-        <w:t>Distributed software engineering</w:t>
-      </w:r>
-      <w:r>
-        <w:rPr>
-          <w:rFonts w:ascii="Verdana" w:hAnsi="Verdana"/>
-          <w:color w:val="000000"/>
-          <w:sz w:val="20"/>
-          <w:szCs w:val="20"/>
-        </w:rPr>
-        <w:t xml:space="preserve">. In: </w:t>
+        <w:t xml:space="preserve">Sommerville, I. (2011). Distributed software engineering. In: </w:t>
       </w:r>
       <w:r>
         <w:rPr>
@@ -2038,43 +2020,7 @@
           <w:sz w:val="20"/>
           <w:szCs w:val="20"/>
         </w:rPr>
-        <w:t>. 9th ed. Boston: Pearson. P</w:t>
-      </w:r>
-      <w:r>
-        <w:rPr>
-          <w:rFonts w:ascii="Verdana" w:hAnsi="Verdana"/>
-          <w:color w:val="000000"/>
-          <w:sz w:val="20"/>
-          <w:szCs w:val="20"/>
-        </w:rPr>
-        <w:t>479</w:t>
-      </w:r>
-      <w:r>
-        <w:rPr>
-          <w:rFonts w:ascii="Verdana" w:hAnsi="Verdana"/>
-          <w:color w:val="000000"/>
-          <w:sz w:val="20"/>
-          <w:szCs w:val="20"/>
-        </w:rPr>
-        <w:t>-</w:t>
-      </w:r>
-      <w:r>
-        <w:rPr>
-          <w:rFonts w:ascii="Verdana" w:hAnsi="Verdana"/>
-          <w:color w:val="000000"/>
-          <w:sz w:val="20"/>
-          <w:szCs w:val="20"/>
-        </w:rPr>
-        <w:t>507</w:t>
-      </w:r>
-      <w:r>
-        <w:rPr>
-          <w:rFonts w:ascii="Verdana" w:hAnsi="Verdana"/>
-          <w:color w:val="000000"/>
-          <w:sz w:val="20"/>
-          <w:szCs w:val="20"/>
-        </w:rPr>
-        <w:t>.</w:t>
+        <w:t>. 9th ed. Boston: Pearson. P479-507.</w:t>
       </w:r>
     </w:p>
     <w:p>
@@ -2102,16 +2048,7 @@
           <w:sz w:val="20"/>
           <w:szCs w:val="20"/>
         </w:rPr>
-        <w:t>. (2011). Software processes</w:t>
-      </w:r>
-      <w:r>
-        <w:rPr>
-          <w:rFonts w:ascii="Verdana" w:hAnsi="Verdana"/>
-          <w:color w:val="000000"/>
-          <w:sz w:val="20"/>
-          <w:szCs w:val="20"/>
-        </w:rPr>
-        <w:t xml:space="preserve">. In: </w:t>
+        <w:t xml:space="preserve">. (2011). Software processes. In: </w:t>
       </w:r>
       <w:r>
         <w:rPr>
@@ -2150,43 +2087,7 @@
           <w:sz w:val="20"/>
           <w:szCs w:val="20"/>
         </w:rPr>
-        <w:t xml:space="preserve">. 9th ed. Boston: Pearson. </w:t>
-      </w:r>
-      <w:r>
-        <w:rPr>
-          <w:rFonts w:ascii="Verdana" w:hAnsi="Verdana"/>
-          <w:color w:val="000000"/>
-          <w:sz w:val="20"/>
-          <w:szCs w:val="20"/>
-        </w:rPr>
-        <w:t>P27</w:t>
-      </w:r>
-      <w:r>
-        <w:rPr>
-          <w:rFonts w:ascii="Verdana" w:hAnsi="Verdana"/>
-          <w:color w:val="000000"/>
-          <w:sz w:val="20"/>
-          <w:szCs w:val="20"/>
-        </w:rPr>
-        <w:t>-</w:t>
-      </w:r>
-      <w:r>
-        <w:rPr>
-          <w:rFonts w:ascii="Verdana" w:hAnsi="Verdana"/>
-          <w:color w:val="000000"/>
-          <w:sz w:val="20"/>
-          <w:szCs w:val="20"/>
-        </w:rPr>
-        <w:t>55</w:t>
-      </w:r>
-      <w:r>
-        <w:rPr>
-          <w:rFonts w:ascii="Verdana" w:hAnsi="Verdana"/>
-          <w:color w:val="000000"/>
-          <w:sz w:val="20"/>
-          <w:szCs w:val="20"/>
-        </w:rPr>
-        <w:t>.</w:t>
+        <w:t>. 9th ed. Boston: Pearson. P27-55.</w:t>
       </w:r>
     </w:p>
     <w:p>
@@ -2250,16 +2151,7 @@
           <w:sz w:val="20"/>
           <w:szCs w:val="20"/>
         </w:rPr>
-        <w:t>. (2011). Requirements engineering</w:t>
-      </w:r>
-      <w:r>
-        <w:rPr>
-          <w:rFonts w:ascii="Verdana" w:hAnsi="Verdana"/>
-          <w:color w:val="000000"/>
-          <w:sz w:val="20"/>
-          <w:szCs w:val="20"/>
-        </w:rPr>
-        <w:t xml:space="preserve">. In: </w:t>
+        <w:t xml:space="preserve">. (2011). Requirements engineering. In: </w:t>
       </w:r>
       <w:r>
         <w:rPr>
@@ -2298,34 +2190,7 @@
           <w:sz w:val="20"/>
           <w:szCs w:val="20"/>
         </w:rPr>
-        <w:t>. 9th ed. Boston: Pearson. P82</w:t>
-      </w:r>
-      <w:r>
-        <w:rPr>
-          <w:rFonts w:ascii="Verdana" w:hAnsi="Verdana"/>
-          <w:color w:val="000000"/>
-          <w:sz w:val="20"/>
-          <w:szCs w:val="20"/>
-        </w:rPr>
-        <w:t>-</w:t>
-      </w:r>
-      <w:r>
-        <w:rPr>
-          <w:rFonts w:ascii="Verdana" w:hAnsi="Verdana"/>
-          <w:color w:val="000000"/>
-          <w:sz w:val="20"/>
-          <w:szCs w:val="20"/>
-        </w:rPr>
-        <w:t>117</w:t>
-      </w:r>
-      <w:r>
-        <w:rPr>
-          <w:rFonts w:ascii="Verdana" w:hAnsi="Verdana"/>
-          <w:color w:val="000000"/>
-          <w:sz w:val="20"/>
-          <w:szCs w:val="20"/>
-        </w:rPr>
-        <w:t>.</w:t>
+        <w:t>. 9th ed. Boston: Pearson. P82-117.</w:t>
       </w:r>
     </w:p>
     <w:p>
@@ -2344,25 +2209,7 @@
           <w:sz w:val="20"/>
           <w:szCs w:val="20"/>
         </w:rPr>
-        <w:t xml:space="preserve">Sommerville, I. </w:t>
-      </w:r>
-      <w:r>
-        <w:rPr>
-          <w:rFonts w:ascii="Verdana" w:hAnsi="Verdana"/>
-          <w:color w:val="000000"/>
-          <w:sz w:val="20"/>
-          <w:szCs w:val="20"/>
-        </w:rPr>
-        <w:t>(2011). System modeling</w:t>
-      </w:r>
-      <w:r>
-        <w:rPr>
-          <w:rFonts w:ascii="Verdana" w:hAnsi="Verdana"/>
-          <w:color w:val="000000"/>
-          <w:sz w:val="20"/>
-          <w:szCs w:val="20"/>
-        </w:rPr>
-        <w:t xml:space="preserve">. In: </w:t>
+        <w:t xml:space="preserve">Sommerville, I. (2011). System modeling. In: </w:t>
       </w:r>
       <w:r>
         <w:rPr>
@@ -2401,43 +2248,7 @@
           <w:sz w:val="20"/>
           <w:szCs w:val="20"/>
         </w:rPr>
-        <w:t>. 9th ed. Boston: Pearson. P</w:t>
-      </w:r>
-      <w:r>
-        <w:rPr>
-          <w:rFonts w:ascii="Verdana" w:hAnsi="Verdana"/>
-          <w:color w:val="000000"/>
-          <w:sz w:val="20"/>
-          <w:szCs w:val="20"/>
-        </w:rPr>
-        <w:t>118</w:t>
-      </w:r>
-      <w:r>
-        <w:rPr>
-          <w:rFonts w:ascii="Verdana" w:hAnsi="Verdana"/>
-          <w:color w:val="000000"/>
-          <w:sz w:val="20"/>
-          <w:szCs w:val="20"/>
-        </w:rPr>
-        <w:t>-</w:t>
-      </w:r>
-      <w:r>
-        <w:rPr>
-          <w:rFonts w:ascii="Verdana" w:hAnsi="Verdana"/>
-          <w:color w:val="000000"/>
-          <w:sz w:val="20"/>
-          <w:szCs w:val="20"/>
-        </w:rPr>
-        <w:t>146</w:t>
-      </w:r>
-      <w:r>
-        <w:rPr>
-          <w:rFonts w:ascii="Verdana" w:hAnsi="Verdana"/>
-          <w:color w:val="000000"/>
-          <w:sz w:val="20"/>
-          <w:szCs w:val="20"/>
-        </w:rPr>
-        <w:t>.</w:t>
+        <w:t>. 9th ed. Boston: Pearson. P118-146.</w:t>
       </w:r>
     </w:p>
     <w:p>
@@ -2670,25 +2481,7 @@
           <w:sz w:val="20"/>
           <w:szCs w:val="20"/>
         </w:rPr>
-        <w:t xml:space="preserve">Sommerville, I. </w:t>
-      </w:r>
-      <w:r>
-        <w:rPr>
-          <w:rFonts w:ascii="Verdana" w:hAnsi="Verdana"/>
-          <w:color w:val="000000"/>
-          <w:sz w:val="20"/>
-          <w:szCs w:val="20"/>
-        </w:rPr>
-        <w:t>(2011). Design and implementation</w:t>
-      </w:r>
-      <w:r>
-        <w:rPr>
-          <w:rFonts w:ascii="Verdana" w:hAnsi="Verdana"/>
-          <w:color w:val="000000"/>
-          <w:sz w:val="20"/>
-          <w:szCs w:val="20"/>
-        </w:rPr>
-        <w:t xml:space="preserve">. In: </w:t>
+        <w:t xml:space="preserve">Sommerville, I. (2011). Design and implementation. In: </w:t>
       </w:r>
       <w:r>
         <w:rPr>
@@ -2727,43 +2520,7 @@
           <w:sz w:val="20"/>
           <w:szCs w:val="20"/>
         </w:rPr>
-        <w:t>. 9th ed. Boston: Pearson. P</w:t>
-      </w:r>
-      <w:r>
-        <w:rPr>
-          <w:rFonts w:ascii="Verdana" w:hAnsi="Verdana"/>
-          <w:color w:val="000000"/>
-          <w:sz w:val="20"/>
-          <w:szCs w:val="20"/>
-        </w:rPr>
-        <w:t>176</w:t>
-      </w:r>
-      <w:r>
-        <w:rPr>
-          <w:rFonts w:ascii="Verdana" w:hAnsi="Verdana"/>
-          <w:color w:val="000000"/>
-          <w:sz w:val="20"/>
-          <w:szCs w:val="20"/>
-        </w:rPr>
-        <w:t>-</w:t>
-      </w:r>
-      <w:r>
-        <w:rPr>
-          <w:rFonts w:ascii="Verdana" w:hAnsi="Verdana"/>
-          <w:color w:val="000000"/>
-          <w:sz w:val="20"/>
-          <w:szCs w:val="20"/>
-        </w:rPr>
-        <w:t>204</w:t>
-      </w:r>
-      <w:r>
-        <w:rPr>
-          <w:rFonts w:ascii="Verdana" w:hAnsi="Verdana"/>
-          <w:color w:val="000000"/>
-          <w:sz w:val="20"/>
-          <w:szCs w:val="20"/>
-        </w:rPr>
-        <w:t>.</w:t>
+        <w:t>. 9th ed. Boston: Pearson. P176-204.</w:t>
       </w:r>
     </w:p>
     <w:p>
@@ -2967,16 +2724,7 @@
           <w:sz w:val="20"/>
           <w:szCs w:val="20"/>
         </w:rPr>
-        <w:t xml:space="preserve"> 5th ed. United States of America: Pearson. </w:t>
-      </w:r>
-      <w:r>
-        <w:rPr>
-          <w:rFonts w:ascii="Verdana" w:hAnsi="Verdana"/>
-          <w:color w:val="000000"/>
-          <w:sz w:val="20"/>
-          <w:szCs w:val="20"/>
-        </w:rPr>
-        <w:t>P</w:t>
+        <w:t xml:space="preserve"> 5th ed. United States of America: Pearson. P</w:t>
       </w:r>
       <w:r>
         <w:rPr>
@@ -3422,16 +3170,7 @@
           <w:sz w:val="20"/>
           <w:szCs w:val="20"/>
         </w:rPr>
-        <w:t xml:space="preserve"> 4th ed. United States of America: Pearson. </w:t>
-      </w:r>
-      <w:r>
-        <w:rPr>
-          <w:rFonts w:ascii="Verdana" w:hAnsi="Verdana"/>
-          <w:color w:val="000000"/>
-          <w:sz w:val="20"/>
-          <w:szCs w:val="20"/>
-        </w:rPr>
-        <w:t>P</w:t>
+        <w:t xml:space="preserve"> 4th ed. United States of America: Pearson. P</w:t>
       </w:r>
       <w:r>
         <w:rPr>
@@ -3584,25 +3323,7 @@
           <w:sz w:val="20"/>
           <w:szCs w:val="20"/>
         </w:rPr>
-        <w:t xml:space="preserve">Sommerville, I. (2011). </w:t>
-      </w:r>
-      <w:r>
-        <w:rPr>
-          <w:rFonts w:ascii="Verdana" w:hAnsi="Verdana"/>
-          <w:color w:val="000000"/>
-          <w:sz w:val="20"/>
-          <w:szCs w:val="20"/>
-        </w:rPr>
-        <w:t>Software testing</w:t>
-      </w:r>
-      <w:r>
-        <w:rPr>
-          <w:rFonts w:ascii="Verdana" w:hAnsi="Verdana"/>
-          <w:color w:val="000000"/>
-          <w:sz w:val="20"/>
-          <w:szCs w:val="20"/>
-        </w:rPr>
-        <w:t xml:space="preserve">. In: </w:t>
+        <w:t xml:space="preserve">Sommerville, I. (2011). Software testing. In: </w:t>
       </w:r>
       <w:r>
         <w:rPr>
@@ -3641,43 +3362,7 @@
           <w:sz w:val="20"/>
           <w:szCs w:val="20"/>
         </w:rPr>
-        <w:t>. 9th ed. Boston: Pearson. P</w:t>
-      </w:r>
-      <w:r>
-        <w:rPr>
-          <w:rFonts w:ascii="Verdana" w:hAnsi="Verdana"/>
-          <w:color w:val="000000"/>
-          <w:sz w:val="20"/>
-          <w:szCs w:val="20"/>
-        </w:rPr>
-        <w:t>205</w:t>
-      </w:r>
-      <w:r>
-        <w:rPr>
-          <w:rFonts w:ascii="Verdana" w:hAnsi="Verdana"/>
-          <w:color w:val="000000"/>
-          <w:sz w:val="20"/>
-          <w:szCs w:val="20"/>
-        </w:rPr>
-        <w:t>-</w:t>
-      </w:r>
-      <w:r>
-        <w:rPr>
-          <w:rFonts w:ascii="Verdana" w:hAnsi="Verdana"/>
-          <w:color w:val="000000"/>
-          <w:sz w:val="20"/>
-          <w:szCs w:val="20"/>
-        </w:rPr>
-        <w:t>233</w:t>
-      </w:r>
-      <w:r>
-        <w:rPr>
-          <w:rFonts w:ascii="Verdana" w:hAnsi="Verdana"/>
-          <w:color w:val="000000"/>
-          <w:sz w:val="20"/>
-          <w:szCs w:val="20"/>
-        </w:rPr>
-        <w:t>.</w:t>
+        <w:t>. 9th ed. Boston: Pearson. P205-233.</w:t>
       </w:r>
     </w:p>
     <w:p>
@@ -3696,25 +3381,7 @@
           <w:sz w:val="20"/>
           <w:szCs w:val="20"/>
         </w:rPr>
-        <w:t xml:space="preserve">Sommerville, I. (2011). </w:t>
-      </w:r>
-      <w:r>
-        <w:rPr>
-          <w:rFonts w:ascii="Verdana" w:hAnsi="Verdana"/>
-          <w:color w:val="000000"/>
-          <w:sz w:val="20"/>
-          <w:szCs w:val="20"/>
-        </w:rPr>
-        <w:t>Project management</w:t>
-      </w:r>
-      <w:r>
-        <w:rPr>
-          <w:rFonts w:ascii="Verdana" w:hAnsi="Verdana"/>
-          <w:color w:val="000000"/>
-          <w:sz w:val="20"/>
-          <w:szCs w:val="20"/>
-        </w:rPr>
-        <w:t xml:space="preserve">. In: </w:t>
+        <w:t xml:space="preserve">Sommerville, I. (2011). Project management. In: </w:t>
       </w:r>
       <w:r>
         <w:rPr>
@@ -3753,43 +3420,7 @@
           <w:sz w:val="20"/>
           <w:szCs w:val="20"/>
         </w:rPr>
-        <w:t>. 9th ed. Boston: Pearson. P</w:t>
-      </w:r>
-      <w:r>
-        <w:rPr>
-          <w:rFonts w:ascii="Verdana" w:hAnsi="Verdana"/>
-          <w:color w:val="000000"/>
-          <w:sz w:val="20"/>
-          <w:szCs w:val="20"/>
-        </w:rPr>
-        <w:t>593</w:t>
-      </w:r>
-      <w:r>
-        <w:rPr>
-          <w:rFonts w:ascii="Verdana" w:hAnsi="Verdana"/>
-          <w:color w:val="000000"/>
-          <w:sz w:val="20"/>
-          <w:szCs w:val="20"/>
-        </w:rPr>
-        <w:t>-</w:t>
-      </w:r>
-      <w:r>
-        <w:rPr>
-          <w:rFonts w:ascii="Verdana" w:hAnsi="Verdana"/>
-          <w:color w:val="000000"/>
-          <w:sz w:val="20"/>
-          <w:szCs w:val="20"/>
-        </w:rPr>
-        <w:t>617</w:t>
-      </w:r>
-      <w:r>
-        <w:rPr>
-          <w:rFonts w:ascii="Verdana" w:hAnsi="Verdana"/>
-          <w:color w:val="000000"/>
-          <w:sz w:val="20"/>
-          <w:szCs w:val="20"/>
-        </w:rPr>
-        <w:t>.</w:t>
+        <w:t>. 9th ed. Boston: Pearson. P593-617.</w:t>
       </w:r>
     </w:p>
     <w:p>
@@ -3808,25 +3439,7 @@
           <w:sz w:val="20"/>
           <w:szCs w:val="20"/>
         </w:rPr>
-        <w:t xml:space="preserve">Sommerville, I. (2011). </w:t>
-      </w:r>
-      <w:r>
-        <w:rPr>
-          <w:rFonts w:ascii="Verdana" w:hAnsi="Verdana"/>
-          <w:color w:val="000000"/>
-          <w:sz w:val="20"/>
-          <w:szCs w:val="20"/>
-        </w:rPr>
-        <w:t>Project planning</w:t>
-      </w:r>
-      <w:r>
-        <w:rPr>
-          <w:rFonts w:ascii="Verdana" w:hAnsi="Verdana"/>
-          <w:color w:val="000000"/>
-          <w:sz w:val="20"/>
-          <w:szCs w:val="20"/>
-        </w:rPr>
-        <w:t xml:space="preserve">. In: </w:t>
+        <w:t xml:space="preserve">Sommerville, I. (2011). Project planning. In: </w:t>
       </w:r>
       <w:r>
         <w:rPr>
@@ -3865,43 +3478,7 @@
           <w:sz w:val="20"/>
           <w:szCs w:val="20"/>
         </w:rPr>
-        <w:t>. 9th ed. Boston: Pearson. P</w:t>
-      </w:r>
-      <w:r>
-        <w:rPr>
-          <w:rFonts w:ascii="Verdana" w:hAnsi="Verdana"/>
-          <w:color w:val="000000"/>
-          <w:sz w:val="20"/>
-          <w:szCs w:val="20"/>
-        </w:rPr>
-        <w:t>618</w:t>
-      </w:r>
-      <w:r>
-        <w:rPr>
-          <w:rFonts w:ascii="Verdana" w:hAnsi="Verdana"/>
-          <w:color w:val="000000"/>
-          <w:sz w:val="20"/>
-          <w:szCs w:val="20"/>
-        </w:rPr>
-        <w:t>-</w:t>
-      </w:r>
-      <w:r>
-        <w:rPr>
-          <w:rFonts w:ascii="Verdana" w:hAnsi="Verdana"/>
-          <w:color w:val="000000"/>
-          <w:sz w:val="20"/>
-          <w:szCs w:val="20"/>
-        </w:rPr>
-        <w:t>650</w:t>
-      </w:r>
-      <w:r>
-        <w:rPr>
-          <w:rFonts w:ascii="Verdana" w:hAnsi="Verdana"/>
-          <w:color w:val="000000"/>
-          <w:sz w:val="20"/>
-          <w:szCs w:val="20"/>
-        </w:rPr>
-        <w:t>.</w:t>
+        <w:t>. 9th ed. Boston: Pearson. P618-650.</w:t>
       </w:r>
     </w:p>
     <w:p>
@@ -3965,15 +3542,7 @@
           <w:sz w:val="20"/>
           <w:szCs w:val="20"/>
         </w:rPr>
-        <w:t>Hunt, B.</w:t>
-      </w:r>
-      <w:r>
-        <w:rPr>
-          <w:rFonts w:ascii="Verdana" w:hAnsi="Verdana"/>
-          <w:sz w:val="20"/>
-          <w:szCs w:val="20"/>
-        </w:rPr>
-        <w:t xml:space="preserve"> (2015). </w:t>
+        <w:t xml:space="preserve">Hunt, B. (2015). </w:t>
       </w:r>
       <w:r>
         <w:rPr>
@@ -3992,6 +3561,126 @@
           <w:szCs w:val="20"/>
         </w:rPr>
         <w:t xml:space="preserve"> Available: http://www.studynet2.herts.ac.uk/ptl/common/ethics.nsf/Homepage?ReadForm. Last accessed 19th Jul 2015.</w:t>
+      </w:r>
+    </w:p>
+    <w:p>
+      <w:pPr>
+        <w:pStyle w:val="ListParagraph"/>
+        <w:numPr>
+          <w:ilvl w:val="0"/>
+          <w:numId w:val="2"/>
+        </w:numPr>
+        <w:contextualSpacing w:val="0"/>
+        <w:rPr>
+          <w:rFonts w:ascii="Verdana" w:hAnsi="Verdana"/>
+          <w:sz w:val="20"/>
+          <w:szCs w:val="20"/>
+        </w:rPr>
+      </w:pPr>
+      <w:hyperlink r:id="rId5" w:history="1">
+        <w:r>
+          <w:rPr>
+            <w:rStyle w:val="Hyperlink"/>
+            <w:rFonts w:ascii="Verdana" w:hAnsi="Verdana"/>
+            <w:sz w:val="20"/>
+            <w:szCs w:val="20"/>
+          </w:rPr>
+          <w:t>http://ieeexplore.ieee.org/stamp/stamp.jsp?tp=&amp;arnumber=708248</w:t>
+        </w:r>
+      </w:hyperlink>
+      <w:r>
+        <w:rPr>
+          <w:rFonts w:ascii="Verdana" w:hAnsi="Verdana"/>
+          <w:sz w:val="20"/>
+          <w:szCs w:val="20"/>
+        </w:rPr>
+        <w:t xml:space="preserve"> (RMI)</w:t>
+      </w:r>
+    </w:p>
+    <w:p>
+      <w:pPr>
+        <w:pStyle w:val="ListParagraph"/>
+        <w:numPr>
+          <w:ilvl w:val="0"/>
+          <w:numId w:val="2"/>
+        </w:numPr>
+        <w:contextualSpacing w:val="0"/>
+        <w:rPr>
+          <w:rFonts w:ascii="Verdana" w:hAnsi="Verdana"/>
+          <w:sz w:val="20"/>
+          <w:szCs w:val="20"/>
+        </w:rPr>
+      </w:pPr>
+      <w:hyperlink r:id="rId6" w:history="1">
+        <w:r>
+          <w:rPr>
+            <w:rStyle w:val="Hyperlink"/>
+            <w:rFonts w:ascii="Verdana" w:hAnsi="Verdana"/>
+            <w:sz w:val="20"/>
+            <w:szCs w:val="20"/>
+          </w:rPr>
+          <w:t>http://delivery.acm.org/10.1145/310000/301120/p173-maassen.pdf?ip=147.197.156.25&amp;id=301120&amp;acc=ACTIVE%20SERVICE&amp;key=BF07A2EE685417C5%2E3BD3653AA34A5633%2E4D4702B0C3E38B35%2E4D4702B0C3E38B35&amp;CFID=529142859&amp;CFTOKEN=92034656&amp;__acm__=1437315657_b0fc12dd1b025d87acc6c1d74c33c682</w:t>
+        </w:r>
+      </w:hyperlink>
+      <w:r>
+        <w:rPr>
+          <w:rFonts w:ascii="Verdana" w:hAnsi="Verdana"/>
+          <w:sz w:val="20"/>
+          <w:szCs w:val="20"/>
+        </w:rPr>
+        <w:t xml:space="preserve"> (</w:t>
+      </w:r>
+      <w:proofErr w:type="spellStart"/>
+      <w:r>
+        <w:rPr>
+          <w:rFonts w:ascii="Verdana" w:hAnsi="Verdana"/>
+          <w:sz w:val="20"/>
+          <w:szCs w:val="20"/>
+        </w:rPr>
+        <w:t>Efficent</w:t>
+      </w:r>
+      <w:proofErr w:type="spellEnd"/>
+      <w:r>
+        <w:rPr>
+          <w:rFonts w:ascii="Verdana" w:hAnsi="Verdana"/>
+          <w:sz w:val="20"/>
+          <w:szCs w:val="20"/>
+        </w:rPr>
+        <w:t xml:space="preserve"> RMI)</w:t>
+      </w:r>
+    </w:p>
+    <w:p>
+      <w:pPr>
+        <w:pStyle w:val="ListParagraph"/>
+        <w:numPr>
+          <w:ilvl w:val="0"/>
+          <w:numId w:val="2"/>
+        </w:numPr>
+        <w:contextualSpacing w:val="0"/>
+        <w:rPr>
+          <w:rFonts w:ascii="Verdana" w:hAnsi="Verdana"/>
+          <w:sz w:val="20"/>
+          <w:szCs w:val="20"/>
+        </w:rPr>
+      </w:pPr>
+      <w:hyperlink r:id="rId7" w:history="1">
+        <w:r>
+          <w:rPr>
+            <w:rStyle w:val="Hyperlink"/>
+            <w:rFonts w:ascii="Verdana" w:hAnsi="Verdana"/>
+            <w:sz w:val="20"/>
+            <w:szCs w:val="20"/>
+          </w:rPr>
+          <w:t>http://ieeexplore.ieee.org/stamp/stamp.jsp?tp=&amp;arnumber=677474</w:t>
+        </w:r>
+      </w:hyperlink>
+      <w:r>
+        <w:rPr>
+          <w:rFonts w:ascii="Verdana" w:hAnsi="Verdana"/>
+          <w:sz w:val="20"/>
+          <w:szCs w:val="20"/>
+        </w:rPr>
+        <w:t xml:space="preserve"> (JDBC – ODBC)</w:t>
       </w:r>
     </w:p>
     <w:p>

</xml_diff>

<commit_message>
completed Extended Project Proposal and amended Gantt Chart
</commit_message>
<xml_diff>
--- a/Assignment 3/EPP_EdwardsDwayne.docx
+++ b/Assignment 3/EPP_EdwardsDwayne.docx
@@ -4,112 +4,719 @@
   <w:body>
     <w:p>
       <w:pPr>
+        <w:widowControl w:val="0"/>
+        <w:tabs>
+          <w:tab w:val="left" w:pos="720"/>
+        </w:tabs>
+        <w:ind w:left="20"/>
+        <w:jc w:val="center"/>
+        <w:rPr>
+          <w:b/>
+          <w:sz w:val="28"/>
+        </w:rPr>
+      </w:pPr>
+      <w:r>
+        <w:rPr>
+          <w:b/>
+          <w:sz w:val="28"/>
+        </w:rPr>
+        <w:t>UNIVERSITY OF HERTFORDSHIRE</w:t>
+      </w:r>
+      <w:bookmarkStart w:id="0" w:name="_GoBack"/>
+      <w:bookmarkEnd w:id="0"/>
+    </w:p>
+    <w:p>
+      <w:pPr>
+        <w:widowControl w:val="0"/>
+        <w:tabs>
+          <w:tab w:val="left" w:pos="720"/>
+        </w:tabs>
+        <w:ind w:left="20"/>
+        <w:jc w:val="center"/>
+        <w:rPr>
+          <w:b/>
+          <w:sz w:val="28"/>
+        </w:rPr>
+      </w:pPr>
+      <w:r>
+        <w:rPr>
+          <w:b/>
+          <w:sz w:val="28"/>
+        </w:rPr>
+        <w:t>Faculty of Science Technology and the Creative Arts</w:t>
+      </w:r>
+    </w:p>
+    <w:p>
+      <w:pPr>
+        <w:widowControl w:val="0"/>
+        <w:tabs>
+          <w:tab w:val="left" w:pos="720"/>
+        </w:tabs>
+        <w:ind w:left="20"/>
+        <w:jc w:val="center"/>
+        <w:rPr>
+          <w:b/>
+          <w:sz w:val="28"/>
+        </w:rPr>
+      </w:pPr>
+    </w:p>
+    <w:p>
+      <w:pPr>
+        <w:widowControl w:val="0"/>
+        <w:tabs>
+          <w:tab w:val="left" w:pos="720"/>
+        </w:tabs>
+        <w:ind w:left="20"/>
+        <w:jc w:val="center"/>
+        <w:rPr>
+          <w:b/>
+          <w:sz w:val="28"/>
+        </w:rPr>
+      </w:pPr>
+      <w:r>
+        <w:rPr>
+          <w:b/>
+          <w:sz w:val="28"/>
+        </w:rPr>
+        <w:t>Modular M</w:t>
+      </w:r>
+      <w:r>
+        <w:rPr>
+          <w:b/>
+          <w:sz w:val="28"/>
+        </w:rPr>
+        <w:t>Sc Honours in Computer Science</w:t>
+      </w:r>
+    </w:p>
+    <w:p>
+      <w:pPr>
+        <w:widowControl w:val="0"/>
+        <w:tabs>
+          <w:tab w:val="left" w:pos="720"/>
+        </w:tabs>
+        <w:ind w:left="20"/>
+        <w:jc w:val="center"/>
+        <w:rPr>
+          <w:b/>
+          <w:sz w:val="28"/>
+        </w:rPr>
+      </w:pPr>
+    </w:p>
+    <w:p>
+      <w:pPr>
+        <w:widowControl w:val="0"/>
+        <w:tabs>
+          <w:tab w:val="left" w:pos="720"/>
+        </w:tabs>
+        <w:ind w:left="20"/>
+        <w:jc w:val="center"/>
+        <w:rPr>
+          <w:b/>
+          <w:sz w:val="28"/>
+        </w:rPr>
+      </w:pPr>
+    </w:p>
+    <w:p>
+      <w:pPr>
+        <w:widowControl w:val="0"/>
+        <w:tabs>
+          <w:tab w:val="left" w:pos="720"/>
+        </w:tabs>
+        <w:jc w:val="center"/>
+        <w:rPr>
+          <w:b/>
+          <w:sz w:val="28"/>
+        </w:rPr>
+      </w:pPr>
+    </w:p>
+    <w:p>
+      <w:pPr>
+        <w:widowControl w:val="0"/>
+        <w:tabs>
+          <w:tab w:val="left" w:pos="720"/>
+        </w:tabs>
+        <w:ind w:left="20"/>
+        <w:jc w:val="center"/>
+        <w:rPr>
+          <w:b/>
+          <w:sz w:val="28"/>
+        </w:rPr>
+      </w:pPr>
+      <w:r>
+        <w:rPr>
+          <w:b/>
+          <w:sz w:val="28"/>
+        </w:rPr>
+        <w:t>7WCM0031-0602</w:t>
+      </w:r>
+      <w:r>
+        <w:rPr>
+          <w:b/>
+          <w:sz w:val="28"/>
+        </w:rPr>
+        <w:t xml:space="preserve"> Software Engineering </w:t>
+      </w:r>
+      <w:r>
+        <w:rPr>
+          <w:b/>
+          <w:sz w:val="28"/>
+        </w:rPr>
+        <w:t xml:space="preserve">MSc </w:t>
+      </w:r>
+      <w:r>
+        <w:rPr>
+          <w:b/>
+          <w:sz w:val="28"/>
+        </w:rPr>
+        <w:t>Project</w:t>
+      </w:r>
+    </w:p>
+    <w:p>
+      <w:pPr>
+        <w:widowControl w:val="0"/>
+        <w:tabs>
+          <w:tab w:val="left" w:pos="720"/>
+        </w:tabs>
+        <w:ind w:left="20"/>
+        <w:jc w:val="center"/>
+        <w:rPr>
+          <w:b/>
+          <w:sz w:val="28"/>
+        </w:rPr>
+      </w:pPr>
+    </w:p>
+    <w:p>
+      <w:pPr>
+        <w:widowControl w:val="0"/>
+        <w:tabs>
+          <w:tab w:val="left" w:pos="720"/>
+        </w:tabs>
+        <w:ind w:left="20"/>
+        <w:jc w:val="center"/>
+        <w:rPr>
+          <w:b/>
+          <w:sz w:val="28"/>
+        </w:rPr>
+      </w:pPr>
+      <w:r>
+        <w:rPr>
+          <w:b/>
+          <w:sz w:val="28"/>
+        </w:rPr>
+        <w:t>Extended Project Proposal</w:t>
+      </w:r>
+    </w:p>
+    <w:p>
+      <w:pPr>
+        <w:widowControl w:val="0"/>
+        <w:tabs>
+          <w:tab w:val="left" w:pos="720"/>
+        </w:tabs>
+        <w:ind w:left="20"/>
+        <w:jc w:val="center"/>
+        <w:rPr>
+          <w:b/>
+          <w:sz w:val="28"/>
+        </w:rPr>
+      </w:pPr>
+      <w:r>
+        <w:rPr>
+          <w:b/>
+          <w:sz w:val="28"/>
+        </w:rPr>
+        <w:t>July 2015</w:t>
+      </w:r>
+    </w:p>
+    <w:p>
+      <w:pPr>
+        <w:widowControl w:val="0"/>
+        <w:tabs>
+          <w:tab w:val="left" w:pos="720"/>
+        </w:tabs>
+        <w:ind w:left="20"/>
+        <w:jc w:val="center"/>
+        <w:rPr>
+          <w:b/>
+          <w:sz w:val="28"/>
+        </w:rPr>
+      </w:pPr>
+    </w:p>
+    <w:p>
+      <w:pPr>
+        <w:widowControl w:val="0"/>
+        <w:tabs>
+          <w:tab w:val="left" w:pos="720"/>
+        </w:tabs>
+        <w:ind w:left="20"/>
+        <w:jc w:val="center"/>
+        <w:rPr>
+          <w:b/>
+          <w:sz w:val="28"/>
+        </w:rPr>
+      </w:pPr>
+    </w:p>
+    <w:p>
+      <w:pPr>
+        <w:widowControl w:val="0"/>
+        <w:tabs>
+          <w:tab w:val="left" w:pos="720"/>
+        </w:tabs>
+        <w:ind w:left="20"/>
+        <w:jc w:val="center"/>
+        <w:rPr>
+          <w:b/>
+          <w:sz w:val="28"/>
+        </w:rPr>
+      </w:pPr>
+    </w:p>
+    <w:p>
+      <w:pPr>
+        <w:widowControl w:val="0"/>
+        <w:tabs>
+          <w:tab w:val="left" w:pos="720"/>
+        </w:tabs>
+        <w:ind w:left="20"/>
+        <w:jc w:val="center"/>
+        <w:rPr>
+          <w:b/>
+          <w:sz w:val="28"/>
+        </w:rPr>
+      </w:pPr>
+      <w:r>
+        <w:rPr>
+          <w:b/>
+          <w:sz w:val="28"/>
+        </w:rPr>
+        <w:t>Development of a distributed system for ‘MSc Properties’</w:t>
+      </w:r>
+    </w:p>
+    <w:p>
+      <w:pPr>
+        <w:widowControl w:val="0"/>
+        <w:tabs>
+          <w:tab w:val="left" w:pos="720"/>
+        </w:tabs>
+        <w:ind w:left="20"/>
+        <w:jc w:val="center"/>
+        <w:rPr>
+          <w:b/>
+          <w:sz w:val="28"/>
+        </w:rPr>
+      </w:pPr>
+    </w:p>
+    <w:p>
+      <w:pPr>
+        <w:widowControl w:val="0"/>
+        <w:tabs>
+          <w:tab w:val="left" w:pos="720"/>
+        </w:tabs>
+        <w:ind w:left="20"/>
+        <w:jc w:val="center"/>
+        <w:rPr>
+          <w:b/>
+          <w:sz w:val="28"/>
+        </w:rPr>
+      </w:pPr>
+    </w:p>
+    <w:p>
+      <w:pPr>
+        <w:widowControl w:val="0"/>
+        <w:tabs>
+          <w:tab w:val="left" w:pos="720"/>
+        </w:tabs>
+        <w:ind w:left="20"/>
+        <w:jc w:val="center"/>
+        <w:rPr>
+          <w:b/>
+          <w:sz w:val="28"/>
+        </w:rPr>
+      </w:pPr>
+    </w:p>
+    <w:p>
+      <w:pPr>
+        <w:widowControl w:val="0"/>
+        <w:tabs>
+          <w:tab w:val="left" w:pos="720"/>
+        </w:tabs>
+        <w:ind w:left="20"/>
+        <w:jc w:val="center"/>
+        <w:rPr>
+          <w:b/>
+          <w:sz w:val="28"/>
+        </w:rPr>
+      </w:pPr>
+      <w:r>
+        <w:rPr>
+          <w:b/>
+          <w:sz w:val="28"/>
+        </w:rPr>
+        <w:t xml:space="preserve">Mr </w:t>
+      </w:r>
+      <w:r>
+        <w:rPr>
+          <w:b/>
+          <w:sz w:val="28"/>
+        </w:rPr>
+        <w:t>D L Edwards</w:t>
+      </w:r>
+    </w:p>
+    <w:p>
+      <w:pPr>
         <w:rPr>
           <w:b/>
           <w:sz w:val="28"/>
           <w:szCs w:val="28"/>
         </w:rPr>
       </w:pPr>
-      <w:r>
+    </w:p>
+    <w:p>
+      <w:pPr>
         <w:rPr>
           <w:b/>
           <w:sz w:val="28"/>
           <w:szCs w:val="28"/>
         </w:rPr>
-        <w:t>Aim</w:t>
-      </w:r>
-      <w:r>
+      </w:pPr>
+    </w:p>
+    <w:p>
+      <w:pPr>
         <w:rPr>
           <w:b/>
           <w:sz w:val="28"/>
           <w:szCs w:val="28"/>
         </w:rPr>
-        <w:t xml:space="preserve"> – ADD FR</w:t>
-      </w:r>
-      <w:bookmarkStart w:id="0" w:name="_GoBack"/>
-      <w:bookmarkEnd w:id="0"/>
-      <w:r>
+        <w:sectPr>
+          <w:footerReference w:type="default" r:id="rId7"/>
+          <w:pgSz w:w="11906" w:h="16838"/>
+          <w:pgMar w:top="1440" w:right="1440" w:bottom="1440" w:left="1440" w:header="708" w:footer="708" w:gutter="0"/>
+          <w:cols w:space="708"/>
+          <w:docGrid w:linePitch="360"/>
+        </w:sectPr>
+      </w:pPr>
+    </w:p>
+    <w:p>
+      <w:pPr>
         <w:rPr>
           <w:b/>
           <w:sz w:val="28"/>
           <w:szCs w:val="28"/>
         </w:rPr>
-        <w:t>ONT COVER AND HEADER AND FOOTERS</w:t>
-      </w:r>
-    </w:p>
-    <w:p>
-      <w:r>
-        <w:t>Development of a d</w:t>
-      </w:r>
-      <w:r>
-        <w:t xml:space="preserve">istributed </w:t>
-      </w:r>
-      <w:r>
-        <w:t>s</w:t>
-      </w:r>
-      <w:r>
-        <w:t>ystem for ‘MSc Properties’.</w:t>
-      </w:r>
-    </w:p>
-    <w:p>
-      <w:r>
-        <w:t>D</w:t>
-      </w:r>
-      <w:r>
-        <w:t>evelop and i</w:t>
-      </w:r>
-      <w:r>
-        <w:t>m</w:t>
-      </w:r>
-      <w:r>
-        <w:t xml:space="preserve">plement a distributed system for </w:t>
-      </w:r>
-      <w:r>
-        <w:t>‘</w:t>
-      </w:r>
-      <w:r>
-        <w:t>MSc Properties</w:t>
-      </w:r>
-      <w:r>
-        <w:t>’</w:t>
-      </w:r>
-      <w:r>
-        <w:t xml:space="preserve"> to manage their business data and</w:t>
-      </w:r>
-      <w:r>
-        <w:t xml:space="preserve"> meet the required functionality and performance desired by MSc Properties,</w:t>
-      </w:r>
-      <w:r>
-        <w:t xml:space="preserve"> </w:t>
-      </w:r>
-      <w:r>
-        <w:t>ensuring it is</w:t>
-      </w:r>
-      <w:r>
-        <w:t xml:space="preserve"> maintainable, depe</w:t>
-      </w:r>
-      <w:r>
-        <w:t>ndable, and usable.</w:t>
-      </w:r>
-      <w:r>
-        <w:t xml:space="preserve"> In doing this I will explore the different techniques that support program specification, design, validation and evolution of software.</w:t>
-      </w:r>
-    </w:p>
-    <w:p/>
-    <w:p>
-      <w:pPr>
+      </w:pPr>
+      <w:r>
         <w:rPr>
           <w:b/>
           <w:sz w:val="28"/>
           <w:szCs w:val="28"/>
         </w:rPr>
-      </w:pPr>
-      <w:r>
+        <w:lastRenderedPageBreak/>
+        <w:t>Table of Contents</w:t>
+      </w:r>
+    </w:p>
+    <w:p>
+      <w:pPr>
+        <w:rPr>
+          <w:sz w:val="24"/>
+          <w:szCs w:val="24"/>
+        </w:rPr>
+      </w:pPr>
+      <w:r>
+        <w:rPr>
+          <w:sz w:val="24"/>
+          <w:szCs w:val="24"/>
+        </w:rPr>
+        <w:t>Table of Contents…………………………………………………………………………………………………………………</w:t>
+      </w:r>
+      <w:proofErr w:type="spellStart"/>
+      <w:r>
+        <w:rPr>
+          <w:sz w:val="24"/>
+          <w:szCs w:val="24"/>
+        </w:rPr>
+        <w:t>i</w:t>
+      </w:r>
+      <w:proofErr w:type="spellEnd"/>
+    </w:p>
+    <w:p>
+      <w:pPr>
+        <w:rPr>
+          <w:sz w:val="24"/>
+          <w:szCs w:val="24"/>
+        </w:rPr>
+      </w:pPr>
+      <w:r>
+        <w:rPr>
+          <w:sz w:val="24"/>
+          <w:szCs w:val="24"/>
+        </w:rPr>
+        <w:t>1 Aim……………………………………………………………………………………………………………………………………1</w:t>
+      </w:r>
+    </w:p>
+    <w:p>
+      <w:pPr>
+        <w:rPr>
+          <w:sz w:val="24"/>
+          <w:szCs w:val="24"/>
+        </w:rPr>
+      </w:pPr>
+      <w:r>
+        <w:rPr>
+          <w:sz w:val="24"/>
+          <w:szCs w:val="24"/>
+        </w:rPr>
+        <w:t>2 Objectives…………………………………………………………………………………………………………………………</w:t>
+      </w:r>
+      <w:r>
+        <w:rPr>
+          <w:sz w:val="24"/>
+          <w:szCs w:val="24"/>
+        </w:rPr>
+        <w:t>.1</w:t>
+      </w:r>
+    </w:p>
+    <w:p>
+      <w:pPr>
+        <w:ind w:firstLine="720"/>
+        <w:rPr>
+          <w:sz w:val="24"/>
+          <w:szCs w:val="24"/>
+        </w:rPr>
+      </w:pPr>
+      <w:r>
+        <w:rPr>
+          <w:sz w:val="24"/>
+          <w:szCs w:val="24"/>
+        </w:rPr>
+        <w:t>2.1 Core Objectives…………………………………………………………………………………………………..1</w:t>
+      </w:r>
+    </w:p>
+    <w:p>
+      <w:pPr>
+        <w:ind w:firstLine="720"/>
+        <w:rPr>
+          <w:sz w:val="24"/>
+          <w:szCs w:val="24"/>
+        </w:rPr>
+      </w:pPr>
+      <w:r>
+        <w:rPr>
+          <w:sz w:val="24"/>
+          <w:szCs w:val="24"/>
+        </w:rPr>
+        <w:t>2.2 Advanced Objectives…………………………………………………………………………………………..2</w:t>
+      </w:r>
+    </w:p>
+    <w:p>
+      <w:pPr>
+        <w:rPr>
+          <w:sz w:val="24"/>
+          <w:szCs w:val="24"/>
+        </w:rPr>
+      </w:pPr>
+      <w:r>
+        <w:rPr>
+          <w:sz w:val="24"/>
+          <w:szCs w:val="24"/>
+        </w:rPr>
+        <w:t>3 Background……………………………………………………………………………………………………………………….2</w:t>
+      </w:r>
+    </w:p>
+    <w:p>
+      <w:pPr>
+        <w:rPr>
+          <w:sz w:val="24"/>
+          <w:szCs w:val="24"/>
+        </w:rPr>
+      </w:pPr>
+      <w:r>
+        <w:rPr>
+          <w:sz w:val="24"/>
+          <w:szCs w:val="24"/>
+        </w:rPr>
+        <w:t>4 Methods/Methodology……………………………………………………………………………………………………..3</w:t>
+      </w:r>
+    </w:p>
+    <w:p>
+      <w:pPr>
+        <w:rPr>
+          <w:sz w:val="24"/>
+          <w:szCs w:val="24"/>
+        </w:rPr>
+      </w:pPr>
+      <w:r>
+        <w:rPr>
+          <w:sz w:val="24"/>
+          <w:szCs w:val="24"/>
+        </w:rPr>
+        <w:t>5 Project Plan……………………………………………………………………………………………………………………….3</w:t>
+      </w:r>
+    </w:p>
+    <w:p>
+      <w:pPr>
+        <w:rPr>
+          <w:sz w:val="24"/>
+          <w:szCs w:val="24"/>
+        </w:rPr>
+      </w:pPr>
+      <w:r>
+        <w:rPr>
+          <w:sz w:val="24"/>
+          <w:szCs w:val="24"/>
+        </w:rPr>
+        <w:t xml:space="preserve">6 </w:t>
+      </w:r>
+      <w:r>
+        <w:rPr>
+          <w:sz w:val="24"/>
+          <w:szCs w:val="24"/>
+        </w:rPr>
+        <w:t>Relation to Target Award…………………………………………………………………………………………………..8</w:t>
+      </w:r>
+    </w:p>
+    <w:p>
+      <w:pPr>
+        <w:rPr>
+          <w:sz w:val="24"/>
+          <w:szCs w:val="24"/>
+        </w:rPr>
+      </w:pPr>
+      <w:r>
+        <w:rPr>
+          <w:sz w:val="24"/>
+          <w:szCs w:val="24"/>
+        </w:rPr>
+        <w:t>7 Required resources and skills…………………………………………………………………………………………….9</w:t>
+      </w:r>
+    </w:p>
+    <w:p>
+      <w:pPr>
+        <w:rPr>
+          <w:sz w:val="24"/>
+          <w:szCs w:val="24"/>
+        </w:rPr>
+      </w:pPr>
+      <w:r>
+        <w:rPr>
+          <w:sz w:val="24"/>
+          <w:szCs w:val="24"/>
+        </w:rPr>
+        <w:t>8 Ethics Approval………………………………………………………………………………………………………………..10</w:t>
+      </w:r>
+    </w:p>
+    <w:p>
+      <w:pPr>
+        <w:rPr>
+          <w:sz w:val="24"/>
+          <w:szCs w:val="24"/>
+        </w:rPr>
+        <w:sectPr>
+          <w:headerReference w:type="default" r:id="rId8"/>
+          <w:footerReference w:type="default" r:id="rId9"/>
+          <w:pgSz w:w="11906" w:h="16838"/>
+          <w:pgMar w:top="1440" w:right="1440" w:bottom="1440" w:left="1440" w:header="708" w:footer="708" w:gutter="0"/>
+          <w:pgNumType w:fmt="lowerRoman" w:start="1"/>
+          <w:cols w:space="708"/>
+          <w:docGrid w:linePitch="360"/>
+        </w:sectPr>
+      </w:pPr>
+      <w:r>
+        <w:rPr>
+          <w:sz w:val="24"/>
+          <w:szCs w:val="24"/>
+        </w:rPr>
+        <w:t>9 Bibliography…………………………………………………………………………………………………………………….11</w:t>
+      </w:r>
+    </w:p>
+    <w:p>
+      <w:pPr>
         <w:rPr>
           <w:b/>
           <w:sz w:val="28"/>
           <w:szCs w:val="28"/>
         </w:rPr>
+      </w:pPr>
+      <w:r>
+        <w:rPr>
+          <w:b/>
+          <w:sz w:val="28"/>
+          <w:szCs w:val="28"/>
+        </w:rPr>
+        <w:lastRenderedPageBreak/>
+        <w:t>Aim</w:t>
+      </w:r>
+    </w:p>
+    <w:p>
+      <w:r>
+        <w:t>Development of a d</w:t>
+      </w:r>
+      <w:r>
+        <w:t xml:space="preserve">istributed </w:t>
+      </w:r>
+      <w:r>
+        <w:t>s</w:t>
+      </w:r>
+      <w:r>
+        <w:t>ystem for ‘MSc Properties’.</w:t>
+      </w:r>
+    </w:p>
+    <w:p>
+      <w:r>
+        <w:t>D</w:t>
+      </w:r>
+      <w:r>
+        <w:t>evelop and i</w:t>
+      </w:r>
+      <w:r>
+        <w:t>m</w:t>
+      </w:r>
+      <w:r>
+        <w:t xml:space="preserve">plement a distributed system for </w:t>
+      </w:r>
+      <w:r>
+        <w:t>‘</w:t>
+      </w:r>
+      <w:r>
+        <w:t>MSc Properties</w:t>
+      </w:r>
+      <w:r>
+        <w:t>’</w:t>
+      </w:r>
+      <w:r>
+        <w:t xml:space="preserve"> to manage their business data and</w:t>
+      </w:r>
+      <w:r>
+        <w:t xml:space="preserve"> meet the required functionality and performance desired by MSc Properties,</w:t>
+      </w:r>
+      <w:r>
+        <w:t xml:space="preserve"> </w:t>
+      </w:r>
+      <w:r>
+        <w:t>ensuring it is</w:t>
+      </w:r>
+      <w:r>
+        <w:t xml:space="preserve"> maintainable, depe</w:t>
+      </w:r>
+      <w:r>
+        <w:t>ndable, and usable.</w:t>
+      </w:r>
+      <w:r>
+        <w:t xml:space="preserve"> In doing this I will explore the different techniques that support program specification, design, validation and evolution of software.</w:t>
+      </w:r>
+    </w:p>
+    <w:p/>
+    <w:p>
+      <w:pPr>
+        <w:rPr>
+          <w:b/>
+          <w:sz w:val="28"/>
+          <w:szCs w:val="28"/>
+        </w:rPr>
+      </w:pPr>
+      <w:r>
+        <w:rPr>
+          <w:b/>
+          <w:sz w:val="28"/>
+          <w:szCs w:val="28"/>
+        </w:rPr>
         <w:t>Objectives</w:t>
       </w:r>
     </w:p>
@@ -135,7 +742,7 @@
         <w:t>Analyse ‘MSc Properties’ curr</w:t>
       </w:r>
       <w:r>
-        <w:t>ent business processes by week 4</w:t>
+        <w:t>ent business processes by week 5</w:t>
       </w:r>
       <w:r>
         <w:t>.</w:t>
@@ -161,7 +768,10 @@
         <w:t xml:space="preserve"> the software engineering models, methodologies, tools and metrics used in t</w:t>
       </w:r>
       <w:r>
-        <w:t>he development process by week 7</w:t>
+        <w:t>he development process by w</w:t>
+      </w:r>
+      <w:r>
+        <w:t>eek 12</w:t>
       </w:r>
       <w:r>
         <w:t>.</w:t>
@@ -208,7 +818,7 @@
         <w:t xml:space="preserve">Develop a suitable data management system model that meets the requirements defined </w:t>
       </w:r>
       <w:r>
-        <w:t>by week 14</w:t>
+        <w:t>by week 15</w:t>
       </w:r>
       <w:r>
         <w:t>.</w:t>
@@ -254,7 +864,7 @@
         <w:t xml:space="preserve">by week </w:t>
       </w:r>
       <w:r>
-        <w:t>15</w:t>
+        <w:t>16</w:t>
       </w:r>
       <w:r>
         <w:t>.</w:t>
@@ -315,7 +925,13 @@
         <w:t>Test</w:t>
       </w:r>
       <w:r>
-        <w:t xml:space="preserve"> the system using the test scripts created, ensuring the test results are above the acceptable failure rate defined in the requirements by week 35.</w:t>
+        <w:t xml:space="preserve"> the system using the test scripts created, ensuring the test results are above the acceptable failure rate define</w:t>
+      </w:r>
+      <w:r>
+        <w:t>d in the requirements by week 33</w:t>
+      </w:r>
+      <w:r>
+        <w:t>.</w:t>
       </w:r>
     </w:p>
     <w:p>
@@ -349,10 +965,12 @@
         <w:t xml:space="preserve"> development and outline what went well and what could have been done better by </w:t>
       </w:r>
       <w:r>
-        <w:t>week 35.</w:t>
-      </w:r>
-    </w:p>
-    <w:p/>
+        <w:t>week 34</w:t>
+      </w:r>
+      <w:r>
+        <w:t>.</w:t>
+      </w:r>
+    </w:p>
     <w:p>
       <w:pPr>
         <w:rPr>
@@ -367,6 +985,7 @@
           <w:sz w:val="24"/>
           <w:szCs w:val="24"/>
         </w:rPr>
+        <w:lastRenderedPageBreak/>
         <w:t>Advanced Objectives</w:t>
       </w:r>
     </w:p>
@@ -451,6 +1070,11 @@
     </w:p>
     <w:p>
       <w:r>
+        <w:t>Develop a home screen which provides a live feed of the tenancies and leases due to expire by week 26.</w:t>
+      </w:r>
+    </w:p>
+    <w:p>
+      <w:r>
         <w:t xml:space="preserve">Develop a </w:t>
       </w:r>
       <w:r>
@@ -466,7 +1090,13 @@
         <w:t>h access to the</w:t>
       </w:r>
       <w:r>
-        <w:t xml:space="preserve"> system. This should be implemented by week 30.</w:t>
+        <w:t xml:space="preserve"> system. This </w:t>
+      </w:r>
+      <w:r>
+        <w:t>should be implemented by week 26</w:t>
+      </w:r>
+      <w:r>
+        <w:t>.</w:t>
       </w:r>
     </w:p>
     <w:p/>
@@ -699,7 +1329,6 @@
           <w:sz w:val="28"/>
           <w:szCs w:val="28"/>
         </w:rPr>
-        <w:lastRenderedPageBreak/>
         <w:t>Met</w:t>
       </w:r>
       <w:r>
@@ -1206,6 +1835,14 @@
           <w:lang w:eastAsia="zh-CN"/>
         </w:rPr>
       </w:pPr>
+      <w:r>
+        <w:rPr>
+          <w:rFonts w:eastAsia="Cambria" w:cs="Cambria"/>
+          <w:kern w:val="3"/>
+          <w:lang w:eastAsia="zh-CN"/>
+        </w:rPr>
+        <w:t>My project Gantt chart is below:</w:t>
+      </w:r>
     </w:p>
     <w:p>
       <w:pPr>
@@ -1255,6 +1892,13 @@
           <w:kern w:val="3"/>
           <w:lang w:eastAsia="zh-CN"/>
         </w:rPr>
+        <w:sectPr>
+          <w:pgSz w:w="11906" w:h="16838"/>
+          <w:pgMar w:top="1440" w:right="1440" w:bottom="1440" w:left="1440" w:header="708" w:footer="708" w:gutter="0"/>
+          <w:pgNumType w:start="1"/>
+          <w:cols w:space="708"/>
+          <w:docGrid w:linePitch="360"/>
+        </w:sectPr>
       </w:pPr>
     </w:p>
     <w:p>
@@ -1266,6 +1910,61 @@
           <w:lang w:eastAsia="zh-CN"/>
         </w:rPr>
       </w:pPr>
+      <w:r>
+        <w:rPr>
+          <w:noProof/>
+          <w:lang w:eastAsia="en-GB"/>
+        </w:rPr>
+        <w:lastRenderedPageBreak/>
+        <w:drawing>
+          <wp:inline distT="0" distB="0" distL="0" distR="0" wp14:anchorId="624CA045" wp14:editId="30AD71F3">
+            <wp:extent cx="8859520" cy="5555615"/>
+            <wp:effectExtent l="0" t="0" r="0" b="6985"/>
+            <wp:docPr id="1" name="Picture 1"/>
+            <wp:cNvGraphicFramePr>
+              <a:graphicFrameLocks xmlns:a="http://schemas.openxmlformats.org/drawingml/2006/main" noChangeAspect="1"/>
+            </wp:cNvGraphicFramePr>
+            <a:graphic xmlns:a="http://schemas.openxmlformats.org/drawingml/2006/main">
+              <a:graphicData uri="http://schemas.openxmlformats.org/drawingml/2006/picture">
+                <pic:pic xmlns:pic="http://schemas.openxmlformats.org/drawingml/2006/picture">
+                  <pic:nvPicPr>
+                    <pic:cNvPr id="0" name="Picture 1"/>
+                    <pic:cNvPicPr>
+                      <a:picLocks noChangeAspect="1" noChangeArrowheads="1"/>
+                    </pic:cNvPicPr>
+                  </pic:nvPicPr>
+                  <pic:blipFill>
+                    <a:blip r:embed="rId10">
+                      <a:extLst>
+                        <a:ext uri="{28A0092B-C50C-407E-A947-70E740481C1C}">
+                          <a14:useLocalDpi xmlns:a14="http://schemas.microsoft.com/office/drawing/2010/main" val="0"/>
+                        </a:ext>
+                      </a:extLst>
+                    </a:blip>
+                    <a:srcRect/>
+                    <a:stretch>
+                      <a:fillRect/>
+                    </a:stretch>
+                  </pic:blipFill>
+                  <pic:spPr bwMode="auto">
+                    <a:xfrm>
+                      <a:off x="0" y="0"/>
+                      <a:ext cx="8859520" cy="5555615"/>
+                    </a:xfrm>
+                    <a:prstGeom prst="rect">
+                      <a:avLst/>
+                    </a:prstGeom>
+                    <a:noFill/>
+                    <a:ln>
+                      <a:noFill/>
+                    </a:ln>
+                  </pic:spPr>
+                </pic:pic>
+              </a:graphicData>
+            </a:graphic>
+          </wp:inline>
+        </w:drawing>
+      </w:r>
     </w:p>
     <w:p>
       <w:pPr>
@@ -1275,6 +1974,232 @@
           <w:kern w:val="3"/>
           <w:lang w:eastAsia="zh-CN"/>
         </w:rPr>
+      </w:pPr>
+      <w:r>
+        <w:rPr>
+          <w:rFonts w:eastAsia="Cambria" w:cs="Cambria"/>
+          <w:noProof/>
+          <w:kern w:val="3"/>
+          <w:lang w:eastAsia="en-GB"/>
+        </w:rPr>
+        <w:lastRenderedPageBreak/>
+        <w:drawing>
+          <wp:inline distT="0" distB="0" distL="0" distR="0">
+            <wp:extent cx="8859520" cy="5538470"/>
+            <wp:effectExtent l="0" t="0" r="0" b="5080"/>
+            <wp:docPr id="2" name="Picture 2"/>
+            <wp:cNvGraphicFramePr>
+              <a:graphicFrameLocks xmlns:a="http://schemas.openxmlformats.org/drawingml/2006/main" noChangeAspect="1"/>
+            </wp:cNvGraphicFramePr>
+            <a:graphic xmlns:a="http://schemas.openxmlformats.org/drawingml/2006/main">
+              <a:graphicData uri="http://schemas.openxmlformats.org/drawingml/2006/picture">
+                <pic:pic xmlns:pic="http://schemas.openxmlformats.org/drawingml/2006/picture">
+                  <pic:nvPicPr>
+                    <pic:cNvPr id="0" name="Picture 1"/>
+                    <pic:cNvPicPr>
+                      <a:picLocks noChangeAspect="1" noChangeArrowheads="1"/>
+                    </pic:cNvPicPr>
+                  </pic:nvPicPr>
+                  <pic:blipFill>
+                    <a:blip r:embed="rId11">
+                      <a:extLst>
+                        <a:ext uri="{28A0092B-C50C-407E-A947-70E740481C1C}">
+                          <a14:useLocalDpi xmlns:a14="http://schemas.microsoft.com/office/drawing/2010/main" val="0"/>
+                        </a:ext>
+                      </a:extLst>
+                    </a:blip>
+                    <a:srcRect/>
+                    <a:stretch>
+                      <a:fillRect/>
+                    </a:stretch>
+                  </pic:blipFill>
+                  <pic:spPr bwMode="auto">
+                    <a:xfrm>
+                      <a:off x="0" y="0"/>
+                      <a:ext cx="8859520" cy="5538470"/>
+                    </a:xfrm>
+                    <a:prstGeom prst="rect">
+                      <a:avLst/>
+                    </a:prstGeom>
+                    <a:noFill/>
+                    <a:ln>
+                      <a:noFill/>
+                    </a:ln>
+                  </pic:spPr>
+                </pic:pic>
+              </a:graphicData>
+            </a:graphic>
+          </wp:inline>
+        </w:drawing>
+      </w:r>
+    </w:p>
+    <w:p>
+      <w:pPr>
+        <w:contextualSpacing/>
+        <w:rPr>
+          <w:rFonts w:eastAsia="Cambria" w:cs="Cambria"/>
+          <w:kern w:val="3"/>
+          <w:lang w:eastAsia="zh-CN"/>
+        </w:rPr>
+      </w:pPr>
+    </w:p>
+    <w:p>
+      <w:pPr>
+        <w:tabs>
+          <w:tab w:val="left" w:pos="1997"/>
+        </w:tabs>
+        <w:contextualSpacing/>
+        <w:rPr>
+          <w:rFonts w:eastAsia="Cambria" w:cs="Cambria"/>
+          <w:kern w:val="3"/>
+          <w:lang w:eastAsia="zh-CN"/>
+        </w:rPr>
+      </w:pPr>
+      <w:r>
+        <w:rPr>
+          <w:rFonts w:eastAsia="Cambria" w:cs="Cambria"/>
+          <w:noProof/>
+          <w:kern w:val="3"/>
+          <w:lang w:eastAsia="en-GB"/>
+        </w:rPr>
+        <w:lastRenderedPageBreak/>
+        <w:drawing>
+          <wp:inline distT="0" distB="0" distL="0" distR="0">
+            <wp:extent cx="8859520" cy="5529580"/>
+            <wp:effectExtent l="0" t="0" r="0" b="0"/>
+            <wp:docPr id="3" name="Picture 3"/>
+            <wp:cNvGraphicFramePr>
+              <a:graphicFrameLocks xmlns:a="http://schemas.openxmlformats.org/drawingml/2006/main" noChangeAspect="1"/>
+            </wp:cNvGraphicFramePr>
+            <a:graphic xmlns:a="http://schemas.openxmlformats.org/drawingml/2006/main">
+              <a:graphicData uri="http://schemas.openxmlformats.org/drawingml/2006/picture">
+                <pic:pic xmlns:pic="http://schemas.openxmlformats.org/drawingml/2006/picture">
+                  <pic:nvPicPr>
+                    <pic:cNvPr id="0" name="Picture 2"/>
+                    <pic:cNvPicPr>
+                      <a:picLocks noChangeAspect="1" noChangeArrowheads="1"/>
+                    </pic:cNvPicPr>
+                  </pic:nvPicPr>
+                  <pic:blipFill>
+                    <a:blip r:embed="rId12">
+                      <a:extLst>
+                        <a:ext uri="{28A0092B-C50C-407E-A947-70E740481C1C}">
+                          <a14:useLocalDpi xmlns:a14="http://schemas.microsoft.com/office/drawing/2010/main" val="0"/>
+                        </a:ext>
+                      </a:extLst>
+                    </a:blip>
+                    <a:srcRect/>
+                    <a:stretch>
+                      <a:fillRect/>
+                    </a:stretch>
+                  </pic:blipFill>
+                  <pic:spPr bwMode="auto">
+                    <a:xfrm>
+                      <a:off x="0" y="0"/>
+                      <a:ext cx="8859520" cy="5529580"/>
+                    </a:xfrm>
+                    <a:prstGeom prst="rect">
+                      <a:avLst/>
+                    </a:prstGeom>
+                    <a:noFill/>
+                    <a:ln>
+                      <a:noFill/>
+                    </a:ln>
+                  </pic:spPr>
+                </pic:pic>
+              </a:graphicData>
+            </a:graphic>
+          </wp:inline>
+        </w:drawing>
+      </w:r>
+      <w:r>
+        <w:rPr>
+          <w:rFonts w:eastAsia="Cambria" w:cs="Cambria"/>
+          <w:kern w:val="3"/>
+          <w:lang w:eastAsia="zh-CN"/>
+        </w:rPr>
+        <w:tab/>
+      </w:r>
+    </w:p>
+    <w:p>
+      <w:pPr>
+        <w:rPr>
+          <w:rFonts w:eastAsia="Cambria" w:cs="Cambria"/>
+          <w:kern w:val="3"/>
+          <w:lang w:eastAsia="zh-CN"/>
+        </w:rPr>
+      </w:pPr>
+      <w:r>
+        <w:rPr>
+          <w:rFonts w:eastAsia="Cambria" w:cs="Cambria"/>
+          <w:noProof/>
+          <w:kern w:val="3"/>
+          <w:lang w:eastAsia="en-GB"/>
+        </w:rPr>
+        <w:lastRenderedPageBreak/>
+        <w:drawing>
+          <wp:inline distT="0" distB="0" distL="0" distR="0">
+            <wp:extent cx="8859520" cy="5529580"/>
+            <wp:effectExtent l="0" t="0" r="0" b="0"/>
+            <wp:docPr id="4" name="Picture 4"/>
+            <wp:cNvGraphicFramePr>
+              <a:graphicFrameLocks xmlns:a="http://schemas.openxmlformats.org/drawingml/2006/main" noChangeAspect="1"/>
+            </wp:cNvGraphicFramePr>
+            <a:graphic xmlns:a="http://schemas.openxmlformats.org/drawingml/2006/main">
+              <a:graphicData uri="http://schemas.openxmlformats.org/drawingml/2006/picture">
+                <pic:pic xmlns:pic="http://schemas.openxmlformats.org/drawingml/2006/picture">
+                  <pic:nvPicPr>
+                    <pic:cNvPr id="0" name="Picture 3"/>
+                    <pic:cNvPicPr>
+                      <a:picLocks noChangeAspect="1" noChangeArrowheads="1"/>
+                    </pic:cNvPicPr>
+                  </pic:nvPicPr>
+                  <pic:blipFill>
+                    <a:blip r:embed="rId13">
+                      <a:extLst>
+                        <a:ext uri="{28A0092B-C50C-407E-A947-70E740481C1C}">
+                          <a14:useLocalDpi xmlns:a14="http://schemas.microsoft.com/office/drawing/2010/main" val="0"/>
+                        </a:ext>
+                      </a:extLst>
+                    </a:blip>
+                    <a:srcRect/>
+                    <a:stretch>
+                      <a:fillRect/>
+                    </a:stretch>
+                  </pic:blipFill>
+                  <pic:spPr bwMode="auto">
+                    <a:xfrm>
+                      <a:off x="0" y="0"/>
+                      <a:ext cx="8859520" cy="5529580"/>
+                    </a:xfrm>
+                    <a:prstGeom prst="rect">
+                      <a:avLst/>
+                    </a:prstGeom>
+                    <a:noFill/>
+                    <a:ln>
+                      <a:noFill/>
+                    </a:ln>
+                  </pic:spPr>
+                </pic:pic>
+              </a:graphicData>
+            </a:graphic>
+          </wp:inline>
+        </w:drawing>
+      </w:r>
+    </w:p>
+    <w:p>
+      <w:pPr>
+        <w:rPr>
+          <w:rFonts w:eastAsia="Cambria" w:cs="Cambria"/>
+          <w:kern w:val="3"/>
+          <w:lang w:eastAsia="zh-CN"/>
+        </w:rPr>
+        <w:sectPr>
+          <w:pgSz w:w="16838" w:h="11906" w:orient="landscape"/>
+          <w:pgMar w:top="1440" w:right="1440" w:bottom="1440" w:left="1440" w:header="708" w:footer="708" w:gutter="0"/>
+          <w:cols w:space="708"/>
+          <w:docGrid w:linePitch="360"/>
+        </w:sectPr>
       </w:pPr>
     </w:p>
     <w:p>
@@ -1731,7 +2656,7 @@
           <w:kern w:val="3"/>
           <w:lang w:eastAsia="zh-CN"/>
         </w:rPr>
-        <w:t>Word count = 415</w:t>
+        <w:t>Word count = 421</w:t>
       </w:r>
     </w:p>
     <w:p>
@@ -1757,7 +2682,7 @@
           <w:sz w:val="28"/>
           <w:szCs w:val="28"/>
         </w:rPr>
-        <w:t>Relation to tar</w:t>
+        <w:t>Relation to T</w:t>
       </w:r>
       <w:r>
         <w:rPr>
@@ -1765,12 +2690,28 @@
           <w:sz w:val="28"/>
           <w:szCs w:val="28"/>
         </w:rPr>
+        <w:t>ar</w:t>
+      </w:r>
+      <w:r>
+        <w:rPr>
+          <w:b/>
+          <w:sz w:val="28"/>
+          <w:szCs w:val="28"/>
+        </w:rPr>
         <w:t>get Award</w:t>
       </w:r>
     </w:p>
     <w:p>
       <w:r>
-        <w:t>Software Engineering is defined by Ian Sommerville as an engineering discipline concerned with all aspects of software production (specification, development, validation and evolution), and goes on to say it is concerned with the practicalities of developing and delivering useful software [1].</w:t>
+        <w:t xml:space="preserve">Software Engineering is defined by Ian </w:t>
+      </w:r>
+      <w:proofErr w:type="spellStart"/>
+      <w:r>
+        <w:t>Sommerville</w:t>
+      </w:r>
+      <w:proofErr w:type="spellEnd"/>
+      <w:r>
+        <w:t xml:space="preserve"> as an engineering discipline concerned with all aspects of software production (specification, development, validation and evolution), and goes on to say it is concerned with the practicalities of developing and delivering useful software [1].</w:t>
       </w:r>
     </w:p>
     <w:p>
@@ -2458,6 +3399,7 @@
         <w:ind w:left="714" w:hanging="357"/>
         <w:contextualSpacing w:val="0"/>
       </w:pPr>
+      <w:proofErr w:type="spellStart"/>
       <w:r>
         <w:rPr>
           <w:rFonts w:ascii="Verdana" w:hAnsi="Verdana"/>
@@ -2467,6 +3409,7 @@
         </w:rPr>
         <w:t>Sommerville</w:t>
       </w:r>
+      <w:proofErr w:type="spellEnd"/>
       <w:r>
         <w:rPr>
           <w:rFonts w:ascii="Verdana" w:hAnsi="Verdana"/>
@@ -2559,14 +3502,85 @@
           <w:szCs w:val="20"/>
         </w:rPr>
       </w:pPr>
-      <w:r>
-        <w:rPr>
-          <w:rFonts w:ascii="Verdana" w:hAnsi="Verdana"/>
-          <w:color w:val="000000"/>
-          <w:sz w:val="20"/>
-          <w:szCs w:val="20"/>
-        </w:rPr>
-        <w:t xml:space="preserve">Coulouris, G. and Dollimore, J. and Kindberg, T. and Blair, G. (2012). Charecterization of Distributed Systems. In: Horton, M. and Hirsch, M. and Goldstein, M. and Bell, C. and Holcomb, J. </w:t>
+      <w:proofErr w:type="spellStart"/>
+      <w:r>
+        <w:rPr>
+          <w:rFonts w:ascii="Verdana" w:hAnsi="Verdana"/>
+          <w:color w:val="000000"/>
+          <w:sz w:val="20"/>
+          <w:szCs w:val="20"/>
+        </w:rPr>
+        <w:t>Coulouris</w:t>
+      </w:r>
+      <w:proofErr w:type="spellEnd"/>
+      <w:r>
+        <w:rPr>
+          <w:rFonts w:ascii="Verdana" w:hAnsi="Verdana"/>
+          <w:color w:val="000000"/>
+          <w:sz w:val="20"/>
+          <w:szCs w:val="20"/>
+        </w:rPr>
+        <w:t xml:space="preserve">, G. and </w:t>
+      </w:r>
+      <w:proofErr w:type="spellStart"/>
+      <w:r>
+        <w:rPr>
+          <w:rFonts w:ascii="Verdana" w:hAnsi="Verdana"/>
+          <w:color w:val="000000"/>
+          <w:sz w:val="20"/>
+          <w:szCs w:val="20"/>
+        </w:rPr>
+        <w:t>Dollimore</w:t>
+      </w:r>
+      <w:proofErr w:type="spellEnd"/>
+      <w:r>
+        <w:rPr>
+          <w:rFonts w:ascii="Verdana" w:hAnsi="Verdana"/>
+          <w:color w:val="000000"/>
+          <w:sz w:val="20"/>
+          <w:szCs w:val="20"/>
+        </w:rPr>
+        <w:t xml:space="preserve">, J. and </w:t>
+      </w:r>
+      <w:proofErr w:type="spellStart"/>
+      <w:r>
+        <w:rPr>
+          <w:rFonts w:ascii="Verdana" w:hAnsi="Verdana"/>
+          <w:color w:val="000000"/>
+          <w:sz w:val="20"/>
+          <w:szCs w:val="20"/>
+        </w:rPr>
+        <w:t>Kindberg</w:t>
+      </w:r>
+      <w:proofErr w:type="spellEnd"/>
+      <w:r>
+        <w:rPr>
+          <w:rFonts w:ascii="Verdana" w:hAnsi="Verdana"/>
+          <w:color w:val="000000"/>
+          <w:sz w:val="20"/>
+          <w:szCs w:val="20"/>
+        </w:rPr>
+        <w:t xml:space="preserve">, T. and Blair, G. (2012). </w:t>
+      </w:r>
+      <w:proofErr w:type="spellStart"/>
+      <w:r>
+        <w:rPr>
+          <w:rFonts w:ascii="Verdana" w:hAnsi="Verdana"/>
+          <w:color w:val="000000"/>
+          <w:sz w:val="20"/>
+          <w:szCs w:val="20"/>
+        </w:rPr>
+        <w:t>Charecterization</w:t>
+      </w:r>
+      <w:proofErr w:type="spellEnd"/>
+      <w:r>
+        <w:rPr>
+          <w:rFonts w:ascii="Verdana" w:hAnsi="Verdana"/>
+          <w:color w:val="000000"/>
+          <w:sz w:val="20"/>
+          <w:szCs w:val="20"/>
+        </w:rPr>
+        <w:t xml:space="preserve"> of Distributed Systems. In: Horton, M. and Hirsch, M. and Goldstein, M. and Bell, C. and Holcomb, J. </w:t>
       </w:r>
       <w:r>
         <w:rPr>
@@ -2615,14 +3629,25 @@
         </w:numPr>
         <w:contextualSpacing w:val="0"/>
       </w:pPr>
-      <w:r>
-        <w:rPr>
-          <w:rFonts w:ascii="Verdana" w:hAnsi="Verdana"/>
-          <w:color w:val="000000"/>
-          <w:sz w:val="20"/>
-          <w:szCs w:val="20"/>
-        </w:rPr>
-        <w:t xml:space="preserve">Sommerville, I. (2011). Distributed software engineering. In: </w:t>
+      <w:proofErr w:type="spellStart"/>
+      <w:r>
+        <w:rPr>
+          <w:rFonts w:ascii="Verdana" w:hAnsi="Verdana"/>
+          <w:color w:val="000000"/>
+          <w:sz w:val="20"/>
+          <w:szCs w:val="20"/>
+        </w:rPr>
+        <w:t>Sommerville</w:t>
+      </w:r>
+      <w:proofErr w:type="spellEnd"/>
+      <w:r>
+        <w:rPr>
+          <w:rFonts w:ascii="Verdana" w:hAnsi="Verdana"/>
+          <w:color w:val="000000"/>
+          <w:sz w:val="20"/>
+          <w:szCs w:val="20"/>
+        </w:rPr>
+        <w:t xml:space="preserve">, I. (2011). Distributed software engineering. In: </w:t>
       </w:r>
       <w:r>
         <w:rPr>
@@ -2673,14 +3698,25 @@
         </w:numPr>
         <w:contextualSpacing w:val="0"/>
       </w:pPr>
-      <w:r>
-        <w:rPr>
-          <w:rFonts w:ascii="Verdana" w:hAnsi="Verdana"/>
-          <w:color w:val="000000"/>
-          <w:sz w:val="20"/>
-          <w:szCs w:val="20"/>
-        </w:rPr>
-        <w:t>Sommerville, I</w:t>
+      <w:proofErr w:type="spellStart"/>
+      <w:r>
+        <w:rPr>
+          <w:rFonts w:ascii="Verdana" w:hAnsi="Verdana"/>
+          <w:color w:val="000000"/>
+          <w:sz w:val="20"/>
+          <w:szCs w:val="20"/>
+        </w:rPr>
+        <w:t>Sommerville</w:t>
+      </w:r>
+      <w:proofErr w:type="spellEnd"/>
+      <w:r>
+        <w:rPr>
+          <w:rFonts w:ascii="Verdana" w:hAnsi="Verdana"/>
+          <w:color w:val="000000"/>
+          <w:sz w:val="20"/>
+          <w:szCs w:val="20"/>
+        </w:rPr>
+        <w:t>, I</w:t>
       </w:r>
       <w:r>
         <w:rPr>
@@ -2746,7 +3782,25 @@
           <w:sz w:val="20"/>
           <w:szCs w:val="20"/>
         </w:rPr>
-        <w:t xml:space="preserve">Cockburn, A. and Highsmith, J. and Bohem, B. (2001). Agile Software Development: The Business of Innovation. </w:t>
+        <w:t xml:space="preserve">Cockburn, A. and Highsmith, J. and </w:t>
+      </w:r>
+      <w:proofErr w:type="spellStart"/>
+      <w:r>
+        <w:rPr>
+          <w:rFonts w:ascii="Verdana" w:hAnsi="Verdana"/>
+          <w:sz w:val="20"/>
+          <w:szCs w:val="20"/>
+        </w:rPr>
+        <w:t>Bohem</w:t>
+      </w:r>
+      <w:proofErr w:type="spellEnd"/>
+      <w:r>
+        <w:rPr>
+          <w:rFonts w:ascii="Verdana" w:hAnsi="Verdana"/>
+          <w:sz w:val="20"/>
+          <w:szCs w:val="20"/>
+        </w:rPr>
+        <w:t xml:space="preserve">, B. (2001). Agile Software Development: The Business of Innovation. </w:t>
       </w:r>
       <w:r>
         <w:rPr>
@@ -2776,14 +3830,25 @@
         </w:numPr>
         <w:contextualSpacing w:val="0"/>
       </w:pPr>
-      <w:r>
-        <w:rPr>
-          <w:rFonts w:ascii="Verdana" w:hAnsi="Verdana"/>
-          <w:color w:val="000000"/>
-          <w:sz w:val="20"/>
-          <w:szCs w:val="20"/>
-        </w:rPr>
-        <w:t>Sommerville, I</w:t>
+      <w:proofErr w:type="spellStart"/>
+      <w:r>
+        <w:rPr>
+          <w:rFonts w:ascii="Verdana" w:hAnsi="Verdana"/>
+          <w:color w:val="000000"/>
+          <w:sz w:val="20"/>
+          <w:szCs w:val="20"/>
+        </w:rPr>
+        <w:t>Sommerville</w:t>
+      </w:r>
+      <w:proofErr w:type="spellEnd"/>
+      <w:r>
+        <w:rPr>
+          <w:rFonts w:ascii="Verdana" w:hAnsi="Verdana"/>
+          <w:color w:val="000000"/>
+          <w:sz w:val="20"/>
+          <w:szCs w:val="20"/>
+        </w:rPr>
+        <w:t>, I</w:t>
       </w:r>
       <w:r>
         <w:rPr>
@@ -2843,14 +3908,45 @@
         </w:numPr>
         <w:contextualSpacing w:val="0"/>
       </w:pPr>
-      <w:r>
-        <w:rPr>
-          <w:rFonts w:ascii="Verdana" w:hAnsi="Verdana"/>
-          <w:color w:val="000000"/>
-          <w:sz w:val="20"/>
-          <w:szCs w:val="20"/>
-        </w:rPr>
-        <w:t xml:space="preserve">Sommerville, I. (2011). System modeling. In: </w:t>
+      <w:proofErr w:type="spellStart"/>
+      <w:r>
+        <w:rPr>
+          <w:rFonts w:ascii="Verdana" w:hAnsi="Verdana"/>
+          <w:color w:val="000000"/>
+          <w:sz w:val="20"/>
+          <w:szCs w:val="20"/>
+        </w:rPr>
+        <w:t>Sommerville</w:t>
+      </w:r>
+      <w:proofErr w:type="spellEnd"/>
+      <w:r>
+        <w:rPr>
+          <w:rFonts w:ascii="Verdana" w:hAnsi="Verdana"/>
+          <w:color w:val="000000"/>
+          <w:sz w:val="20"/>
+          <w:szCs w:val="20"/>
+        </w:rPr>
+        <w:t xml:space="preserve">, I. (2011). System </w:t>
+      </w:r>
+      <w:proofErr w:type="spellStart"/>
+      <w:r>
+        <w:rPr>
+          <w:rFonts w:ascii="Verdana" w:hAnsi="Verdana"/>
+          <w:color w:val="000000"/>
+          <w:sz w:val="20"/>
+          <w:szCs w:val="20"/>
+        </w:rPr>
+        <w:t>modeling</w:t>
+      </w:r>
+      <w:proofErr w:type="spellEnd"/>
+      <w:r>
+        <w:rPr>
+          <w:rFonts w:ascii="Verdana" w:hAnsi="Verdana"/>
+          <w:color w:val="000000"/>
+          <w:sz w:val="20"/>
+          <w:szCs w:val="20"/>
+        </w:rPr>
+        <w:t xml:space="preserve">. In: </w:t>
       </w:r>
       <w:r>
         <w:rPr>
@@ -2914,7 +4010,27 @@
           <w:sz w:val="20"/>
           <w:szCs w:val="20"/>
         </w:rPr>
-        <w:t>Connolly, T. and Begg, C.</w:t>
+        <w:t xml:space="preserve">Connolly, T. and </w:t>
+      </w:r>
+      <w:proofErr w:type="spellStart"/>
+      <w:r>
+        <w:rPr>
+          <w:rFonts w:ascii="Verdana" w:hAnsi="Verdana"/>
+          <w:color w:val="000000"/>
+          <w:sz w:val="20"/>
+          <w:szCs w:val="20"/>
+        </w:rPr>
+        <w:t>Begg</w:t>
+      </w:r>
+      <w:proofErr w:type="spellEnd"/>
+      <w:r>
+        <w:rPr>
+          <w:rFonts w:ascii="Verdana" w:hAnsi="Verdana"/>
+          <w:color w:val="000000"/>
+          <w:sz w:val="20"/>
+          <w:szCs w:val="20"/>
+        </w:rPr>
+        <w:t>, C.</w:t>
       </w:r>
       <w:r>
         <w:rPr>
@@ -2941,7 +4057,27 @@
           <w:sz w:val="20"/>
           <w:szCs w:val="20"/>
         </w:rPr>
-        <w:t xml:space="preserve">. In: McGettrick, A. </w:t>
+        <w:t xml:space="preserve">. In: </w:t>
+      </w:r>
+      <w:proofErr w:type="spellStart"/>
+      <w:r>
+        <w:rPr>
+          <w:rFonts w:ascii="Verdana" w:hAnsi="Verdana"/>
+          <w:color w:val="000000"/>
+          <w:sz w:val="20"/>
+          <w:szCs w:val="20"/>
+        </w:rPr>
+        <w:t>McGettrick</w:t>
+      </w:r>
+      <w:proofErr w:type="spellEnd"/>
+      <w:r>
+        <w:rPr>
+          <w:rFonts w:ascii="Verdana" w:hAnsi="Verdana"/>
+          <w:color w:val="000000"/>
+          <w:sz w:val="20"/>
+          <w:szCs w:val="20"/>
+        </w:rPr>
+        <w:t xml:space="preserve">, A. </w:t>
       </w:r>
       <w:r>
         <w:rPr>
@@ -3021,7 +4157,27 @@
           <w:sz w:val="20"/>
           <w:szCs w:val="20"/>
         </w:rPr>
-        <w:t>Connolly, T. and Begg, C.</w:t>
+        <w:t xml:space="preserve">Connolly, T. and </w:t>
+      </w:r>
+      <w:proofErr w:type="spellStart"/>
+      <w:r>
+        <w:rPr>
+          <w:rFonts w:ascii="Verdana" w:hAnsi="Verdana"/>
+          <w:color w:val="000000"/>
+          <w:sz w:val="20"/>
+          <w:szCs w:val="20"/>
+        </w:rPr>
+        <w:t>Begg</w:t>
+      </w:r>
+      <w:proofErr w:type="spellEnd"/>
+      <w:r>
+        <w:rPr>
+          <w:rFonts w:ascii="Verdana" w:hAnsi="Verdana"/>
+          <w:color w:val="000000"/>
+          <w:sz w:val="20"/>
+          <w:szCs w:val="20"/>
+        </w:rPr>
+        <w:t>, C.</w:t>
       </w:r>
       <w:r>
         <w:rPr>
@@ -3039,16 +4195,47 @@
           <w:sz w:val="20"/>
           <w:szCs w:val="20"/>
         </w:rPr>
-        <w:t>Entity-Relationship Modeling</w:t>
-      </w:r>
-      <w:r>
-        <w:rPr>
-          <w:rFonts w:ascii="Verdana" w:hAnsi="Verdana"/>
-          <w:color w:val="000000"/>
-          <w:sz w:val="20"/>
-          <w:szCs w:val="20"/>
-        </w:rPr>
-        <w:t xml:space="preserve">. In: McGettrick, A. </w:t>
+        <w:t xml:space="preserve">Entity-Relationship </w:t>
+      </w:r>
+      <w:proofErr w:type="spellStart"/>
+      <w:r>
+        <w:rPr>
+          <w:rFonts w:ascii="Verdana" w:hAnsi="Verdana"/>
+          <w:color w:val="000000"/>
+          <w:sz w:val="20"/>
+          <w:szCs w:val="20"/>
+        </w:rPr>
+        <w:t>Modeling</w:t>
+      </w:r>
+      <w:proofErr w:type="spellEnd"/>
+      <w:r>
+        <w:rPr>
+          <w:rFonts w:ascii="Verdana" w:hAnsi="Verdana"/>
+          <w:color w:val="000000"/>
+          <w:sz w:val="20"/>
+          <w:szCs w:val="20"/>
+        </w:rPr>
+        <w:t xml:space="preserve">. In: </w:t>
+      </w:r>
+      <w:proofErr w:type="spellStart"/>
+      <w:r>
+        <w:rPr>
+          <w:rFonts w:ascii="Verdana" w:hAnsi="Verdana"/>
+          <w:color w:val="000000"/>
+          <w:sz w:val="20"/>
+          <w:szCs w:val="20"/>
+        </w:rPr>
+        <w:t>McGettrick</w:t>
+      </w:r>
+      <w:proofErr w:type="spellEnd"/>
+      <w:r>
+        <w:rPr>
+          <w:rFonts w:ascii="Verdana" w:hAnsi="Verdana"/>
+          <w:color w:val="000000"/>
+          <w:sz w:val="20"/>
+          <w:szCs w:val="20"/>
+        </w:rPr>
+        <w:t xml:space="preserve">, A. </w:t>
       </w:r>
       <w:r>
         <w:rPr>
@@ -3115,14 +4302,25 @@
         </w:numPr>
         <w:contextualSpacing w:val="0"/>
       </w:pPr>
-      <w:r>
-        <w:rPr>
-          <w:rFonts w:ascii="Verdana" w:hAnsi="Verdana"/>
-          <w:color w:val="000000"/>
-          <w:sz w:val="20"/>
-          <w:szCs w:val="20"/>
-        </w:rPr>
-        <w:t xml:space="preserve">Sommerville, I. (2011). Design and implementation. In: </w:t>
+      <w:proofErr w:type="spellStart"/>
+      <w:r>
+        <w:rPr>
+          <w:rFonts w:ascii="Verdana" w:hAnsi="Verdana"/>
+          <w:color w:val="000000"/>
+          <w:sz w:val="20"/>
+          <w:szCs w:val="20"/>
+        </w:rPr>
+        <w:t>Sommerville</w:t>
+      </w:r>
+      <w:proofErr w:type="spellEnd"/>
+      <w:r>
+        <w:rPr>
+          <w:rFonts w:ascii="Verdana" w:hAnsi="Verdana"/>
+          <w:color w:val="000000"/>
+          <w:sz w:val="20"/>
+          <w:szCs w:val="20"/>
+        </w:rPr>
+        <w:t xml:space="preserve">, I. (2011). Design and implementation. In: </w:t>
       </w:r>
       <w:r>
         <w:rPr>
@@ -3179,14 +4377,45 @@
           <w:szCs w:val="20"/>
         </w:rPr>
       </w:pPr>
-      <w:r>
-        <w:rPr>
-          <w:rFonts w:ascii="Verdana" w:hAnsi="Verdana"/>
-          <w:color w:val="000000"/>
-          <w:sz w:val="20"/>
-          <w:szCs w:val="20"/>
-        </w:rPr>
-        <w:t>Reges, S. and Stepp, M</w:t>
+      <w:proofErr w:type="spellStart"/>
+      <w:r>
+        <w:rPr>
+          <w:rFonts w:ascii="Verdana" w:hAnsi="Verdana"/>
+          <w:color w:val="000000"/>
+          <w:sz w:val="20"/>
+          <w:szCs w:val="20"/>
+        </w:rPr>
+        <w:t>Reges</w:t>
+      </w:r>
+      <w:proofErr w:type="spellEnd"/>
+      <w:r>
+        <w:rPr>
+          <w:rFonts w:ascii="Verdana" w:hAnsi="Verdana"/>
+          <w:color w:val="000000"/>
+          <w:sz w:val="20"/>
+          <w:szCs w:val="20"/>
+        </w:rPr>
+        <w:t xml:space="preserve">, S. and </w:t>
+      </w:r>
+      <w:proofErr w:type="spellStart"/>
+      <w:r>
+        <w:rPr>
+          <w:rFonts w:ascii="Verdana" w:hAnsi="Verdana"/>
+          <w:color w:val="000000"/>
+          <w:sz w:val="20"/>
+          <w:szCs w:val="20"/>
+        </w:rPr>
+        <w:t>Stepp</w:t>
+      </w:r>
+      <w:proofErr w:type="spellEnd"/>
+      <w:r>
+        <w:rPr>
+          <w:rFonts w:ascii="Verdana" w:hAnsi="Verdana"/>
+          <w:color w:val="000000"/>
+          <w:sz w:val="20"/>
+          <w:szCs w:val="20"/>
+        </w:rPr>
+        <w:t>, M</w:t>
       </w:r>
       <w:r>
         <w:rPr>
@@ -3241,14 +4470,65 @@
           <w:szCs w:val="20"/>
         </w:rPr>
       </w:pPr>
-      <w:r>
-        <w:rPr>
-          <w:rFonts w:ascii="Verdana" w:hAnsi="Verdana"/>
-          <w:color w:val="000000"/>
-          <w:sz w:val="20"/>
-          <w:szCs w:val="20"/>
-        </w:rPr>
-        <w:t xml:space="preserve">Coulouris, G. and Dollimore, J. and Kindberg, T. and Blair, G. (2012). </w:t>
+      <w:proofErr w:type="spellStart"/>
+      <w:r>
+        <w:rPr>
+          <w:rFonts w:ascii="Verdana" w:hAnsi="Verdana"/>
+          <w:color w:val="000000"/>
+          <w:sz w:val="20"/>
+          <w:szCs w:val="20"/>
+        </w:rPr>
+        <w:t>Coulouris</w:t>
+      </w:r>
+      <w:proofErr w:type="spellEnd"/>
+      <w:r>
+        <w:rPr>
+          <w:rFonts w:ascii="Verdana" w:hAnsi="Verdana"/>
+          <w:color w:val="000000"/>
+          <w:sz w:val="20"/>
+          <w:szCs w:val="20"/>
+        </w:rPr>
+        <w:t xml:space="preserve">, G. and </w:t>
+      </w:r>
+      <w:proofErr w:type="spellStart"/>
+      <w:r>
+        <w:rPr>
+          <w:rFonts w:ascii="Verdana" w:hAnsi="Verdana"/>
+          <w:color w:val="000000"/>
+          <w:sz w:val="20"/>
+          <w:szCs w:val="20"/>
+        </w:rPr>
+        <w:t>Dollimore</w:t>
+      </w:r>
+      <w:proofErr w:type="spellEnd"/>
+      <w:r>
+        <w:rPr>
+          <w:rFonts w:ascii="Verdana" w:hAnsi="Verdana"/>
+          <w:color w:val="000000"/>
+          <w:sz w:val="20"/>
+          <w:szCs w:val="20"/>
+        </w:rPr>
+        <w:t xml:space="preserve">, J. and </w:t>
+      </w:r>
+      <w:proofErr w:type="spellStart"/>
+      <w:r>
+        <w:rPr>
+          <w:rFonts w:ascii="Verdana" w:hAnsi="Verdana"/>
+          <w:color w:val="000000"/>
+          <w:sz w:val="20"/>
+          <w:szCs w:val="20"/>
+        </w:rPr>
+        <w:t>Kindberg</w:t>
+      </w:r>
+      <w:proofErr w:type="spellEnd"/>
+      <w:r>
+        <w:rPr>
+          <w:rFonts w:ascii="Verdana" w:hAnsi="Verdana"/>
+          <w:color w:val="000000"/>
+          <w:sz w:val="20"/>
+          <w:szCs w:val="20"/>
+        </w:rPr>
+        <w:t xml:space="preserve">, T. and Blair, G. (2012). </w:t>
       </w:r>
       <w:r>
         <w:rPr>
@@ -3321,14 +4601,65 @@
           <w:szCs w:val="20"/>
         </w:rPr>
       </w:pPr>
-      <w:r>
-        <w:rPr>
-          <w:rFonts w:ascii="Verdana" w:hAnsi="Verdana"/>
-          <w:color w:val="000000"/>
-          <w:sz w:val="20"/>
-          <w:szCs w:val="20"/>
-        </w:rPr>
-        <w:t xml:space="preserve">Coulouris, G. and Dollimore, J. and Kindberg, T. and Blair, G. (2012). </w:t>
+      <w:proofErr w:type="spellStart"/>
+      <w:r>
+        <w:rPr>
+          <w:rFonts w:ascii="Verdana" w:hAnsi="Verdana"/>
+          <w:color w:val="000000"/>
+          <w:sz w:val="20"/>
+          <w:szCs w:val="20"/>
+        </w:rPr>
+        <w:t>Coulouris</w:t>
+      </w:r>
+      <w:proofErr w:type="spellEnd"/>
+      <w:r>
+        <w:rPr>
+          <w:rFonts w:ascii="Verdana" w:hAnsi="Verdana"/>
+          <w:color w:val="000000"/>
+          <w:sz w:val="20"/>
+          <w:szCs w:val="20"/>
+        </w:rPr>
+        <w:t xml:space="preserve">, G. and </w:t>
+      </w:r>
+      <w:proofErr w:type="spellStart"/>
+      <w:r>
+        <w:rPr>
+          <w:rFonts w:ascii="Verdana" w:hAnsi="Verdana"/>
+          <w:color w:val="000000"/>
+          <w:sz w:val="20"/>
+          <w:szCs w:val="20"/>
+        </w:rPr>
+        <w:t>Dollimore</w:t>
+      </w:r>
+      <w:proofErr w:type="spellEnd"/>
+      <w:r>
+        <w:rPr>
+          <w:rFonts w:ascii="Verdana" w:hAnsi="Verdana"/>
+          <w:color w:val="000000"/>
+          <w:sz w:val="20"/>
+          <w:szCs w:val="20"/>
+        </w:rPr>
+        <w:t xml:space="preserve">, J. and </w:t>
+      </w:r>
+      <w:proofErr w:type="spellStart"/>
+      <w:r>
+        <w:rPr>
+          <w:rFonts w:ascii="Verdana" w:hAnsi="Verdana"/>
+          <w:color w:val="000000"/>
+          <w:sz w:val="20"/>
+          <w:szCs w:val="20"/>
+        </w:rPr>
+        <w:t>Kindberg</w:t>
+      </w:r>
+      <w:proofErr w:type="spellEnd"/>
+      <w:r>
+        <w:rPr>
+          <w:rFonts w:ascii="Verdana" w:hAnsi="Verdana"/>
+          <w:color w:val="000000"/>
+          <w:sz w:val="20"/>
+          <w:szCs w:val="20"/>
+        </w:rPr>
+        <w:t xml:space="preserve">, T. and Blair, G. (2012). </w:t>
       </w:r>
       <w:r>
         <w:rPr>
@@ -3419,14 +4750,65 @@
           <w:szCs w:val="20"/>
         </w:rPr>
       </w:pPr>
-      <w:r>
-        <w:rPr>
-          <w:rFonts w:ascii="Verdana" w:hAnsi="Verdana"/>
-          <w:color w:val="000000"/>
-          <w:sz w:val="20"/>
-          <w:szCs w:val="20"/>
-        </w:rPr>
-        <w:t xml:space="preserve">Coulouris, G. and Dollimore, J. and Kindberg, T. and Blair, G. (2012). </w:t>
+      <w:proofErr w:type="spellStart"/>
+      <w:r>
+        <w:rPr>
+          <w:rFonts w:ascii="Verdana" w:hAnsi="Verdana"/>
+          <w:color w:val="000000"/>
+          <w:sz w:val="20"/>
+          <w:szCs w:val="20"/>
+        </w:rPr>
+        <w:t>Coulouris</w:t>
+      </w:r>
+      <w:proofErr w:type="spellEnd"/>
+      <w:r>
+        <w:rPr>
+          <w:rFonts w:ascii="Verdana" w:hAnsi="Verdana"/>
+          <w:color w:val="000000"/>
+          <w:sz w:val="20"/>
+          <w:szCs w:val="20"/>
+        </w:rPr>
+        <w:t xml:space="preserve">, G. and </w:t>
+      </w:r>
+      <w:proofErr w:type="spellStart"/>
+      <w:r>
+        <w:rPr>
+          <w:rFonts w:ascii="Verdana" w:hAnsi="Verdana"/>
+          <w:color w:val="000000"/>
+          <w:sz w:val="20"/>
+          <w:szCs w:val="20"/>
+        </w:rPr>
+        <w:t>Dollimore</w:t>
+      </w:r>
+      <w:proofErr w:type="spellEnd"/>
+      <w:r>
+        <w:rPr>
+          <w:rFonts w:ascii="Verdana" w:hAnsi="Verdana"/>
+          <w:color w:val="000000"/>
+          <w:sz w:val="20"/>
+          <w:szCs w:val="20"/>
+        </w:rPr>
+        <w:t xml:space="preserve">, J. and </w:t>
+      </w:r>
+      <w:proofErr w:type="spellStart"/>
+      <w:r>
+        <w:rPr>
+          <w:rFonts w:ascii="Verdana" w:hAnsi="Verdana"/>
+          <w:color w:val="000000"/>
+          <w:sz w:val="20"/>
+          <w:szCs w:val="20"/>
+        </w:rPr>
+        <w:t>Kindberg</w:t>
+      </w:r>
+      <w:proofErr w:type="spellEnd"/>
+      <w:r>
+        <w:rPr>
+          <w:rFonts w:ascii="Verdana" w:hAnsi="Verdana"/>
+          <w:color w:val="000000"/>
+          <w:sz w:val="20"/>
+          <w:szCs w:val="20"/>
+        </w:rPr>
+        <w:t xml:space="preserve">, T. and Blair, G. (2012). </w:t>
       </w:r>
       <w:r>
         <w:rPr>
@@ -3527,14 +4909,65 @@
           <w:szCs w:val="20"/>
         </w:rPr>
       </w:pPr>
-      <w:r>
-        <w:rPr>
-          <w:rFonts w:ascii="Verdana" w:hAnsi="Verdana"/>
-          <w:color w:val="000000"/>
-          <w:sz w:val="20"/>
-          <w:szCs w:val="20"/>
-        </w:rPr>
-        <w:t xml:space="preserve">Coulouris, G. and Dollimore, J. and Kindberg, T. and Blair, G. (2012). </w:t>
+      <w:proofErr w:type="spellStart"/>
+      <w:r>
+        <w:rPr>
+          <w:rFonts w:ascii="Verdana" w:hAnsi="Verdana"/>
+          <w:color w:val="000000"/>
+          <w:sz w:val="20"/>
+          <w:szCs w:val="20"/>
+        </w:rPr>
+        <w:t>Coulouris</w:t>
+      </w:r>
+      <w:proofErr w:type="spellEnd"/>
+      <w:r>
+        <w:rPr>
+          <w:rFonts w:ascii="Verdana" w:hAnsi="Verdana"/>
+          <w:color w:val="000000"/>
+          <w:sz w:val="20"/>
+          <w:szCs w:val="20"/>
+        </w:rPr>
+        <w:t xml:space="preserve">, G. and </w:t>
+      </w:r>
+      <w:proofErr w:type="spellStart"/>
+      <w:r>
+        <w:rPr>
+          <w:rFonts w:ascii="Verdana" w:hAnsi="Verdana"/>
+          <w:color w:val="000000"/>
+          <w:sz w:val="20"/>
+          <w:szCs w:val="20"/>
+        </w:rPr>
+        <w:t>Dollimore</w:t>
+      </w:r>
+      <w:proofErr w:type="spellEnd"/>
+      <w:r>
+        <w:rPr>
+          <w:rFonts w:ascii="Verdana" w:hAnsi="Verdana"/>
+          <w:color w:val="000000"/>
+          <w:sz w:val="20"/>
+          <w:szCs w:val="20"/>
+        </w:rPr>
+        <w:t xml:space="preserve">, J. and </w:t>
+      </w:r>
+      <w:proofErr w:type="spellStart"/>
+      <w:r>
+        <w:rPr>
+          <w:rFonts w:ascii="Verdana" w:hAnsi="Verdana"/>
+          <w:color w:val="000000"/>
+          <w:sz w:val="20"/>
+          <w:szCs w:val="20"/>
+        </w:rPr>
+        <w:t>Kindberg</w:t>
+      </w:r>
+      <w:proofErr w:type="spellEnd"/>
+      <w:r>
+        <w:rPr>
+          <w:rFonts w:ascii="Verdana" w:hAnsi="Verdana"/>
+          <w:color w:val="000000"/>
+          <w:sz w:val="20"/>
+          <w:szCs w:val="20"/>
+        </w:rPr>
+        <w:t xml:space="preserve">, T. and Blair, G. (2012). </w:t>
       </w:r>
       <w:r>
         <w:rPr>
@@ -3632,7 +5065,47 @@
           <w:sz w:val="20"/>
           <w:szCs w:val="20"/>
         </w:rPr>
-        <w:t xml:space="preserve">Connolly, T. and Begg, C. (2005). SQL: Data Manipulation. In: McGettrick, A. </w:t>
+        <w:t xml:space="preserve">Connolly, T. and </w:t>
+      </w:r>
+      <w:proofErr w:type="spellStart"/>
+      <w:r>
+        <w:rPr>
+          <w:rFonts w:ascii="Verdana" w:hAnsi="Verdana"/>
+          <w:color w:val="000000"/>
+          <w:sz w:val="20"/>
+          <w:szCs w:val="20"/>
+        </w:rPr>
+        <w:t>Begg</w:t>
+      </w:r>
+      <w:proofErr w:type="spellEnd"/>
+      <w:r>
+        <w:rPr>
+          <w:rFonts w:ascii="Verdana" w:hAnsi="Verdana"/>
+          <w:color w:val="000000"/>
+          <w:sz w:val="20"/>
+          <w:szCs w:val="20"/>
+        </w:rPr>
+        <w:t xml:space="preserve">, C. (2005). SQL: Data Manipulation. In: </w:t>
+      </w:r>
+      <w:proofErr w:type="spellStart"/>
+      <w:r>
+        <w:rPr>
+          <w:rFonts w:ascii="Verdana" w:hAnsi="Verdana"/>
+          <w:color w:val="000000"/>
+          <w:sz w:val="20"/>
+          <w:szCs w:val="20"/>
+        </w:rPr>
+        <w:t>McGettrick</w:t>
+      </w:r>
+      <w:proofErr w:type="spellEnd"/>
+      <w:r>
+        <w:rPr>
+          <w:rFonts w:ascii="Verdana" w:hAnsi="Verdana"/>
+          <w:color w:val="000000"/>
+          <w:sz w:val="20"/>
+          <w:szCs w:val="20"/>
+        </w:rPr>
+        <w:t xml:space="preserve">, A. </w:t>
       </w:r>
       <w:r>
         <w:rPr>
@@ -3694,7 +5167,27 @@
           <w:sz w:val="20"/>
           <w:szCs w:val="20"/>
         </w:rPr>
-        <w:t>Connolly, T. and Begg, C. (2005). S</w:t>
+        <w:t xml:space="preserve">Connolly, T. and </w:t>
+      </w:r>
+      <w:proofErr w:type="spellStart"/>
+      <w:r>
+        <w:rPr>
+          <w:rFonts w:ascii="Verdana" w:hAnsi="Verdana"/>
+          <w:color w:val="000000"/>
+          <w:sz w:val="20"/>
+          <w:szCs w:val="20"/>
+        </w:rPr>
+        <w:t>Begg</w:t>
+      </w:r>
+      <w:proofErr w:type="spellEnd"/>
+      <w:r>
+        <w:rPr>
+          <w:rFonts w:ascii="Verdana" w:hAnsi="Verdana"/>
+          <w:color w:val="000000"/>
+          <w:sz w:val="20"/>
+          <w:szCs w:val="20"/>
+        </w:rPr>
+        <w:t>, C. (2005). S</w:t>
       </w:r>
       <w:r>
         <w:rPr>
@@ -3712,7 +5205,27 @@
           <w:sz w:val="20"/>
           <w:szCs w:val="20"/>
         </w:rPr>
-        <w:t xml:space="preserve">. In: McGettrick, A. </w:t>
+        <w:t xml:space="preserve">. In: </w:t>
+      </w:r>
+      <w:proofErr w:type="spellStart"/>
+      <w:r>
+        <w:rPr>
+          <w:rFonts w:ascii="Verdana" w:hAnsi="Verdana"/>
+          <w:color w:val="000000"/>
+          <w:sz w:val="20"/>
+          <w:szCs w:val="20"/>
+        </w:rPr>
+        <w:t>McGettrick</w:t>
+      </w:r>
+      <w:proofErr w:type="spellEnd"/>
+      <w:r>
+        <w:rPr>
+          <w:rFonts w:ascii="Verdana" w:hAnsi="Verdana"/>
+          <w:color w:val="000000"/>
+          <w:sz w:val="20"/>
+          <w:szCs w:val="20"/>
+        </w:rPr>
+        <w:t xml:space="preserve">, A. </w:t>
       </w:r>
       <w:r>
         <w:rPr>
@@ -3774,7 +5287,27 @@
           <w:sz w:val="20"/>
           <w:szCs w:val="20"/>
         </w:rPr>
-        <w:t>Connolly, T. and Begg, C</w:t>
+        <w:t xml:space="preserve">Connolly, T. and </w:t>
+      </w:r>
+      <w:proofErr w:type="spellStart"/>
+      <w:r>
+        <w:rPr>
+          <w:rFonts w:ascii="Verdana" w:hAnsi="Verdana"/>
+          <w:color w:val="000000"/>
+          <w:sz w:val="20"/>
+          <w:szCs w:val="20"/>
+        </w:rPr>
+        <w:t>Begg</w:t>
+      </w:r>
+      <w:proofErr w:type="spellEnd"/>
+      <w:r>
+        <w:rPr>
+          <w:rFonts w:ascii="Verdana" w:hAnsi="Verdana"/>
+          <w:color w:val="000000"/>
+          <w:sz w:val="20"/>
+          <w:szCs w:val="20"/>
+        </w:rPr>
+        <w:t>, C</w:t>
       </w:r>
       <w:r>
         <w:rPr>
@@ -3801,7 +5334,27 @@
           <w:sz w:val="20"/>
           <w:szCs w:val="20"/>
         </w:rPr>
-        <w:t xml:space="preserve">. In: McGettrick, A. </w:t>
+        <w:t xml:space="preserve">. In: </w:t>
+      </w:r>
+      <w:proofErr w:type="spellStart"/>
+      <w:r>
+        <w:rPr>
+          <w:rFonts w:ascii="Verdana" w:hAnsi="Verdana"/>
+          <w:color w:val="000000"/>
+          <w:sz w:val="20"/>
+          <w:szCs w:val="20"/>
+        </w:rPr>
+        <w:t>McGettrick</w:t>
+      </w:r>
+      <w:proofErr w:type="spellEnd"/>
+      <w:r>
+        <w:rPr>
+          <w:rFonts w:ascii="Verdana" w:hAnsi="Verdana"/>
+          <w:color w:val="000000"/>
+          <w:sz w:val="20"/>
+          <w:szCs w:val="20"/>
+        </w:rPr>
+        <w:t xml:space="preserve">, A. </w:t>
       </w:r>
       <w:r>
         <w:rPr>
@@ -3874,14 +5427,65 @@
           <w:szCs w:val="20"/>
         </w:rPr>
       </w:pPr>
-      <w:r>
-        <w:rPr>
-          <w:rFonts w:ascii="Verdana" w:hAnsi="Verdana"/>
-          <w:color w:val="000000"/>
-          <w:sz w:val="20"/>
-          <w:szCs w:val="20"/>
-        </w:rPr>
-        <w:t xml:space="preserve">Coulouris, G. and Dollimore, J. and Kindberg, T. and Blair, G. (2012). </w:t>
+      <w:proofErr w:type="spellStart"/>
+      <w:r>
+        <w:rPr>
+          <w:rFonts w:ascii="Verdana" w:hAnsi="Verdana"/>
+          <w:color w:val="000000"/>
+          <w:sz w:val="20"/>
+          <w:szCs w:val="20"/>
+        </w:rPr>
+        <w:t>Coulouris</w:t>
+      </w:r>
+      <w:proofErr w:type="spellEnd"/>
+      <w:r>
+        <w:rPr>
+          <w:rFonts w:ascii="Verdana" w:hAnsi="Verdana"/>
+          <w:color w:val="000000"/>
+          <w:sz w:val="20"/>
+          <w:szCs w:val="20"/>
+        </w:rPr>
+        <w:t xml:space="preserve">, G. and </w:t>
+      </w:r>
+      <w:proofErr w:type="spellStart"/>
+      <w:r>
+        <w:rPr>
+          <w:rFonts w:ascii="Verdana" w:hAnsi="Verdana"/>
+          <w:color w:val="000000"/>
+          <w:sz w:val="20"/>
+          <w:szCs w:val="20"/>
+        </w:rPr>
+        <w:t>Dollimore</w:t>
+      </w:r>
+      <w:proofErr w:type="spellEnd"/>
+      <w:r>
+        <w:rPr>
+          <w:rFonts w:ascii="Verdana" w:hAnsi="Verdana"/>
+          <w:color w:val="000000"/>
+          <w:sz w:val="20"/>
+          <w:szCs w:val="20"/>
+        </w:rPr>
+        <w:t xml:space="preserve">, J. and </w:t>
+      </w:r>
+      <w:proofErr w:type="spellStart"/>
+      <w:r>
+        <w:rPr>
+          <w:rFonts w:ascii="Verdana" w:hAnsi="Verdana"/>
+          <w:color w:val="000000"/>
+          <w:sz w:val="20"/>
+          <w:szCs w:val="20"/>
+        </w:rPr>
+        <w:t>Kindberg</w:t>
+      </w:r>
+      <w:proofErr w:type="spellEnd"/>
+      <w:r>
+        <w:rPr>
+          <w:rFonts w:ascii="Verdana" w:hAnsi="Verdana"/>
+          <w:color w:val="000000"/>
+          <w:sz w:val="20"/>
+          <w:szCs w:val="20"/>
+        </w:rPr>
+        <w:t xml:space="preserve">, T. and Blair, G. (2012). </w:t>
       </w:r>
       <w:r>
         <w:rPr>
@@ -3966,14 +5570,25 @@
         </w:numPr>
         <w:contextualSpacing w:val="0"/>
       </w:pPr>
-      <w:r>
-        <w:rPr>
-          <w:rFonts w:ascii="Verdana" w:hAnsi="Verdana"/>
-          <w:color w:val="000000"/>
-          <w:sz w:val="20"/>
-          <w:szCs w:val="20"/>
-        </w:rPr>
-        <w:t xml:space="preserve">Sommerville, I. (2011). Software testing. In: </w:t>
+      <w:proofErr w:type="spellStart"/>
+      <w:r>
+        <w:rPr>
+          <w:rFonts w:ascii="Verdana" w:hAnsi="Verdana"/>
+          <w:color w:val="000000"/>
+          <w:sz w:val="20"/>
+          <w:szCs w:val="20"/>
+        </w:rPr>
+        <w:t>Sommerville</w:t>
+      </w:r>
+      <w:proofErr w:type="spellEnd"/>
+      <w:r>
+        <w:rPr>
+          <w:rFonts w:ascii="Verdana" w:hAnsi="Verdana"/>
+          <w:color w:val="000000"/>
+          <w:sz w:val="20"/>
+          <w:szCs w:val="20"/>
+        </w:rPr>
+        <w:t xml:space="preserve">, I. (2011). Software testing. In: </w:t>
       </w:r>
       <w:r>
         <w:rPr>
@@ -4024,14 +5639,25 @@
         </w:numPr>
         <w:contextualSpacing w:val="0"/>
       </w:pPr>
-      <w:r>
-        <w:rPr>
-          <w:rFonts w:ascii="Verdana" w:hAnsi="Verdana"/>
-          <w:color w:val="000000"/>
-          <w:sz w:val="20"/>
-          <w:szCs w:val="20"/>
-        </w:rPr>
-        <w:t xml:space="preserve">Sommerville, I. (2011). Project management. In: </w:t>
+      <w:proofErr w:type="spellStart"/>
+      <w:r>
+        <w:rPr>
+          <w:rFonts w:ascii="Verdana" w:hAnsi="Verdana"/>
+          <w:color w:val="000000"/>
+          <w:sz w:val="20"/>
+          <w:szCs w:val="20"/>
+        </w:rPr>
+        <w:t>Sommerville</w:t>
+      </w:r>
+      <w:proofErr w:type="spellEnd"/>
+      <w:r>
+        <w:rPr>
+          <w:rFonts w:ascii="Verdana" w:hAnsi="Verdana"/>
+          <w:color w:val="000000"/>
+          <w:sz w:val="20"/>
+          <w:szCs w:val="20"/>
+        </w:rPr>
+        <w:t xml:space="preserve">, I. (2011). Project management. In: </w:t>
       </w:r>
       <w:r>
         <w:rPr>
@@ -4082,14 +5708,25 @@
         </w:numPr>
         <w:contextualSpacing w:val="0"/>
       </w:pPr>
-      <w:r>
-        <w:rPr>
-          <w:rFonts w:ascii="Verdana" w:hAnsi="Verdana"/>
-          <w:color w:val="000000"/>
-          <w:sz w:val="20"/>
-          <w:szCs w:val="20"/>
-        </w:rPr>
-        <w:t xml:space="preserve">Sommerville, I. (2011). Project planning. In: </w:t>
+      <w:proofErr w:type="spellStart"/>
+      <w:r>
+        <w:rPr>
+          <w:rFonts w:ascii="Verdana" w:hAnsi="Verdana"/>
+          <w:color w:val="000000"/>
+          <w:sz w:val="20"/>
+          <w:szCs w:val="20"/>
+        </w:rPr>
+        <w:t>Sommerville</w:t>
+      </w:r>
+      <w:proofErr w:type="spellEnd"/>
+      <w:r>
+        <w:rPr>
+          <w:rFonts w:ascii="Verdana" w:hAnsi="Verdana"/>
+          <w:color w:val="000000"/>
+          <w:sz w:val="20"/>
+          <w:szCs w:val="20"/>
+        </w:rPr>
+        <w:t xml:space="preserve">, I. (2011). Project planning. In: </w:t>
       </w:r>
       <w:r>
         <w:rPr>
@@ -4153,6 +5790,7 @@
         </w:rPr>
         <w:t xml:space="preserve">Citizens Advice. (2015). </w:t>
       </w:r>
+      <w:proofErr w:type="gramStart"/>
       <w:r>
         <w:rPr>
           <w:rFonts w:ascii="Verdana" w:hAnsi="Verdana"/>
@@ -4161,7 +5799,18 @@
           <w:sz w:val="20"/>
           <w:szCs w:val="20"/>
         </w:rPr>
-        <w:t>The benefit cap - what you need to know.</w:t>
+        <w:t>The</w:t>
+      </w:r>
+      <w:proofErr w:type="gramEnd"/>
+      <w:r>
+        <w:rPr>
+          <w:rFonts w:ascii="Verdana" w:hAnsi="Verdana"/>
+          <w:i/>
+          <w:iCs/>
+          <w:sz w:val="20"/>
+          <w:szCs w:val="20"/>
+        </w:rPr>
+        <w:t xml:space="preserve"> benefit cap - what you need to know.</w:t>
       </w:r>
       <w:r>
         <w:rPr>
@@ -4202,27 +5851,7 @@
           <w:sz w:val="20"/>
           <w:szCs w:val="20"/>
         </w:rPr>
-        <w:t>En</w:t>
-      </w:r>
-      <w:r>
-        <w:rPr>
-          <w:rFonts w:ascii="Verdana" w:hAnsi="Verdana"/>
-          <w:i/>
-          <w:iCs/>
-          <w:sz w:val="20"/>
-          <w:szCs w:val="20"/>
-        </w:rPr>
-        <w:t>f</w:t>
-      </w:r>
-      <w:r>
-        <w:rPr>
-          <w:rFonts w:ascii="Verdana" w:hAnsi="Verdana"/>
-          <w:i/>
-          <w:iCs/>
-          <w:sz w:val="20"/>
-          <w:szCs w:val="20"/>
-        </w:rPr>
-        <w:t>ield's Homelessness Strategy 2013-2018.</w:t>
+        <w:t>Enfield's Homelessness Strategy 2013-2018.</w:t>
       </w:r>
       <w:r>
         <w:rPr>
@@ -4335,7 +5964,25 @@
           <w:sz w:val="20"/>
           <w:szCs w:val="20"/>
         </w:rPr>
-        <w:t xml:space="preserve">Guan, H. and Ip, H. and Zhang, Y. (1998). Java-based approaches for accessing databases on the Internet and a JDBC-ODBC implementation. </w:t>
+        <w:t xml:space="preserve">Guan, H. and </w:t>
+      </w:r>
+      <w:proofErr w:type="spellStart"/>
+      <w:r>
+        <w:rPr>
+          <w:rFonts w:ascii="Verdana" w:hAnsi="Verdana"/>
+          <w:sz w:val="20"/>
+          <w:szCs w:val="20"/>
+        </w:rPr>
+        <w:t>Ip</w:t>
+      </w:r>
+      <w:proofErr w:type="spellEnd"/>
+      <w:r>
+        <w:rPr>
+          <w:rFonts w:ascii="Verdana" w:hAnsi="Verdana"/>
+          <w:sz w:val="20"/>
+          <w:szCs w:val="20"/>
+        </w:rPr>
+        <w:t xml:space="preserve">, H. and Zhang, Y. (1998). Java-based approaches for accessing databases on the Internet and a JDBC-ODBC implementation. </w:t>
       </w:r>
       <w:r>
         <w:rPr>
@@ -4384,6 +6031,144 @@
     </w:sectPr>
   </w:body>
 </w:document>
+</file>
+
+<file path=word/endnotes.xml><?xml version="1.0" encoding="utf-8"?>
+<w:endnotes xmlns:wpc="http://schemas.microsoft.com/office/word/2010/wordprocessingCanvas" xmlns:mc="http://schemas.openxmlformats.org/markup-compatibility/2006" xmlns:o="urn:schemas-microsoft-com:office:office" xmlns:r="http://schemas.openxmlformats.org/officeDocument/2006/relationships" xmlns:m="http://schemas.openxmlformats.org/officeDocument/2006/math" xmlns:v="urn:schemas-microsoft-com:vml" xmlns:wp14="http://schemas.microsoft.com/office/word/2010/wordprocessingDrawing" xmlns:wp="http://schemas.openxmlformats.org/drawingml/2006/wordprocessingDrawing" xmlns:w10="urn:schemas-microsoft-com:office:word" xmlns:w="http://schemas.openxmlformats.org/wordprocessingml/2006/main" xmlns:w14="http://schemas.microsoft.com/office/word/2010/wordml" xmlns:w15="http://schemas.microsoft.com/office/word/2012/wordml" xmlns:wpg="http://schemas.microsoft.com/office/word/2010/wordprocessingGroup" xmlns:wpi="http://schemas.microsoft.com/office/word/2010/wordprocessingInk" xmlns:wne="http://schemas.microsoft.com/office/word/2006/wordml" xmlns:wps="http://schemas.microsoft.com/office/word/2010/wordprocessingShape" mc:Ignorable="w14 w15 wp14">
+  <w:endnote w:type="separator" w:id="-1">
+    <w:p>
+      <w:pPr>
+        <w:spacing w:after="0" w:line="240" w:lineRule="auto"/>
+      </w:pPr>
+      <w:r>
+        <w:separator/>
+      </w:r>
+    </w:p>
+  </w:endnote>
+  <w:endnote w:type="continuationSeparator" w:id="0">
+    <w:p>
+      <w:pPr>
+        <w:spacing w:after="0" w:line="240" w:lineRule="auto"/>
+      </w:pPr>
+      <w:r>
+        <w:continuationSeparator/>
+      </w:r>
+    </w:p>
+  </w:endnote>
+</w:endnotes>
+</file>
+
+<file path=word/footer1.xml><?xml version="1.0" encoding="utf-8"?>
+<w:ftr xmlns:wpc="http://schemas.microsoft.com/office/word/2010/wordprocessingCanvas" xmlns:mc="http://schemas.openxmlformats.org/markup-compatibility/2006" xmlns:o="urn:schemas-microsoft-com:office:office" xmlns:r="http://schemas.openxmlformats.org/officeDocument/2006/relationships" xmlns:m="http://schemas.openxmlformats.org/officeDocument/2006/math" xmlns:v="urn:schemas-microsoft-com:vml" xmlns:wp14="http://schemas.microsoft.com/office/word/2010/wordprocessingDrawing" xmlns:wp="http://schemas.openxmlformats.org/drawingml/2006/wordprocessingDrawing" xmlns:w10="urn:schemas-microsoft-com:office:word" xmlns:w="http://schemas.openxmlformats.org/wordprocessingml/2006/main" xmlns:w14="http://schemas.microsoft.com/office/word/2010/wordml" xmlns:w15="http://schemas.microsoft.com/office/word/2012/wordml" xmlns:wpg="http://schemas.microsoft.com/office/word/2010/wordprocessingGroup" xmlns:wpi="http://schemas.microsoft.com/office/word/2010/wordprocessingInk" xmlns:wne="http://schemas.microsoft.com/office/word/2006/wordml" xmlns:wps="http://schemas.microsoft.com/office/word/2010/wordprocessingShape" mc:Ignorable="w14 w15 wp14">
+  <w:p>
+    <w:pPr>
+      <w:pStyle w:val="Footer"/>
+    </w:pPr>
+  </w:p>
+  <w:p>
+    <w:pPr>
+      <w:pStyle w:val="Footer"/>
+    </w:pPr>
+  </w:p>
+</w:ftr>
+</file>
+
+<file path=word/footer2.xml><?xml version="1.0" encoding="utf-8"?>
+<w:ftr xmlns:wpc="http://schemas.microsoft.com/office/word/2010/wordprocessingCanvas" xmlns:mc="http://schemas.openxmlformats.org/markup-compatibility/2006" xmlns:o="urn:schemas-microsoft-com:office:office" xmlns:r="http://schemas.openxmlformats.org/officeDocument/2006/relationships" xmlns:m="http://schemas.openxmlformats.org/officeDocument/2006/math" xmlns:v="urn:schemas-microsoft-com:vml" xmlns:wp14="http://schemas.microsoft.com/office/word/2010/wordprocessingDrawing" xmlns:wp="http://schemas.openxmlformats.org/drawingml/2006/wordprocessingDrawing" xmlns:w10="urn:schemas-microsoft-com:office:word" xmlns:w="http://schemas.openxmlformats.org/wordprocessingml/2006/main" xmlns:w14="http://schemas.microsoft.com/office/word/2010/wordml" xmlns:w15="http://schemas.microsoft.com/office/word/2012/wordml" xmlns:wpg="http://schemas.microsoft.com/office/word/2010/wordprocessingGroup" xmlns:wpi="http://schemas.microsoft.com/office/word/2010/wordprocessingInk" xmlns:wne="http://schemas.microsoft.com/office/word/2006/wordml" xmlns:wps="http://schemas.microsoft.com/office/word/2010/wordprocessingShape" mc:Ignorable="w14 w15 wp14">
+  <w:sdt>
+    <w:sdtPr>
+      <w:id w:val="196975941"/>
+      <w:docPartObj>
+        <w:docPartGallery w:val="Page Numbers (Bottom of Page)"/>
+        <w:docPartUnique/>
+      </w:docPartObj>
+    </w:sdtPr>
+    <w:sdtEndPr>
+      <w:rPr>
+        <w:noProof/>
+      </w:rPr>
+    </w:sdtEndPr>
+    <w:sdtContent>
+      <w:p>
+        <w:pPr>
+          <w:pStyle w:val="Footer"/>
+          <w:jc w:val="center"/>
+        </w:pPr>
+        <w:r>
+          <w:fldChar w:fldCharType="begin"/>
+        </w:r>
+        <w:r>
+          <w:instrText xml:space="preserve"> PAGE   \* MERGEFORMAT </w:instrText>
+        </w:r>
+        <w:r>
+          <w:fldChar w:fldCharType="separate"/>
+        </w:r>
+        <w:r>
+          <w:rPr>
+            <w:noProof/>
+          </w:rPr>
+          <w:t>i</w:t>
+        </w:r>
+        <w:r>
+          <w:rPr>
+            <w:noProof/>
+          </w:rPr>
+          <w:fldChar w:fldCharType="end"/>
+        </w:r>
+      </w:p>
+    </w:sdtContent>
+  </w:sdt>
+  <w:p>
+    <w:pPr>
+      <w:pStyle w:val="Footer"/>
+    </w:pPr>
+    <w:r>
+      <w:t>Dwayne Leroy Edwards</w:t>
+    </w:r>
+    <w:r>
+      <w:tab/>
+    </w:r>
+    <w:r>
+      <w:tab/>
+      <w:t>Student Number: 07156987</w:t>
+    </w:r>
+  </w:p>
+</w:ftr>
+</file>
+
+<file path=word/footnotes.xml><?xml version="1.0" encoding="utf-8"?>
+<w:footnotes xmlns:wpc="http://schemas.microsoft.com/office/word/2010/wordprocessingCanvas" xmlns:mc="http://schemas.openxmlformats.org/markup-compatibility/2006" xmlns:o="urn:schemas-microsoft-com:office:office" xmlns:r="http://schemas.openxmlformats.org/officeDocument/2006/relationships" xmlns:m="http://schemas.openxmlformats.org/officeDocument/2006/math" xmlns:v="urn:schemas-microsoft-com:vml" xmlns:wp14="http://schemas.microsoft.com/office/word/2010/wordprocessingDrawing" xmlns:wp="http://schemas.openxmlformats.org/drawingml/2006/wordprocessingDrawing" xmlns:w10="urn:schemas-microsoft-com:office:word" xmlns:w="http://schemas.openxmlformats.org/wordprocessingml/2006/main" xmlns:w14="http://schemas.microsoft.com/office/word/2010/wordml" xmlns:w15="http://schemas.microsoft.com/office/word/2012/wordml" xmlns:wpg="http://schemas.microsoft.com/office/word/2010/wordprocessingGroup" xmlns:wpi="http://schemas.microsoft.com/office/word/2010/wordprocessingInk" xmlns:wne="http://schemas.microsoft.com/office/word/2006/wordml" xmlns:wps="http://schemas.microsoft.com/office/word/2010/wordprocessingShape" mc:Ignorable="w14 w15 wp14">
+  <w:footnote w:type="separator" w:id="-1">
+    <w:p>
+      <w:pPr>
+        <w:spacing w:after="0" w:line="240" w:lineRule="auto"/>
+      </w:pPr>
+      <w:r>
+        <w:separator/>
+      </w:r>
+    </w:p>
+  </w:footnote>
+  <w:footnote w:type="continuationSeparator" w:id="0">
+    <w:p>
+      <w:pPr>
+        <w:spacing w:after="0" w:line="240" w:lineRule="auto"/>
+      </w:pPr>
+      <w:r>
+        <w:continuationSeparator/>
+      </w:r>
+    </w:p>
+  </w:footnote>
+</w:footnotes>
+</file>
+
+<file path=word/header1.xml><?xml version="1.0" encoding="utf-8"?>
+<w:hdr xmlns:wpc="http://schemas.microsoft.com/office/word/2010/wordprocessingCanvas" xmlns:mc="http://schemas.openxmlformats.org/markup-compatibility/2006" xmlns:o="urn:schemas-microsoft-com:office:office" xmlns:r="http://schemas.openxmlformats.org/officeDocument/2006/relationships" xmlns:m="http://schemas.openxmlformats.org/officeDocument/2006/math" xmlns:v="urn:schemas-microsoft-com:vml" xmlns:wp14="http://schemas.microsoft.com/office/word/2010/wordprocessingDrawing" xmlns:wp="http://schemas.openxmlformats.org/drawingml/2006/wordprocessingDrawing" xmlns:w10="urn:schemas-microsoft-com:office:word" xmlns:w="http://schemas.openxmlformats.org/wordprocessingml/2006/main" xmlns:w14="http://schemas.microsoft.com/office/word/2010/wordml" xmlns:w15="http://schemas.microsoft.com/office/word/2012/wordml" xmlns:wpg="http://schemas.microsoft.com/office/word/2010/wordprocessingGroup" xmlns:wpi="http://schemas.microsoft.com/office/word/2010/wordprocessingInk" xmlns:wne="http://schemas.microsoft.com/office/word/2006/wordml" xmlns:wps="http://schemas.microsoft.com/office/word/2010/wordprocessingShape" mc:Ignorable="w14 w15 wp14">
+  <w:p>
+    <w:pPr>
+      <w:pStyle w:val="Header"/>
+    </w:pPr>
+  </w:p>
+</w:hdr>
 </file>
 
 <file path=word/numbering.xml><?xml version="1.0" encoding="utf-8"?>
@@ -5792,7 +7577,590 @@
       <w:u w:val="single"/>
     </w:rPr>
   </w:style>
+  <w:style w:type="paragraph" w:styleId="Header">
+    <w:name w:val="header"/>
+    <w:basedOn w:val="Normal"/>
+    <w:link w:val="HeaderChar"/>
+    <w:uiPriority w:val="99"/>
+    <w:unhideWhenUsed/>
+    <w:rsid w:val="00053473"/>
+    <w:pPr>
+      <w:tabs>
+        <w:tab w:val="center" w:pos="4513"/>
+        <w:tab w:val="right" w:pos="9026"/>
+      </w:tabs>
+      <w:spacing w:after="0" w:line="240" w:lineRule="auto"/>
+    </w:pPr>
+  </w:style>
+  <w:style w:type="character" w:customStyle="1" w:styleId="HeaderChar">
+    <w:name w:val="Header Char"/>
+    <w:basedOn w:val="DefaultParagraphFont"/>
+    <w:link w:val="Header"/>
+    <w:uiPriority w:val="99"/>
+    <w:rsid w:val="00053473"/>
+  </w:style>
+  <w:style w:type="paragraph" w:styleId="Footer">
+    <w:name w:val="footer"/>
+    <w:basedOn w:val="Normal"/>
+    <w:link w:val="FooterChar"/>
+    <w:uiPriority w:val="99"/>
+    <w:unhideWhenUsed/>
+    <w:rsid w:val="00053473"/>
+    <w:pPr>
+      <w:tabs>
+        <w:tab w:val="center" w:pos="4513"/>
+        <w:tab w:val="right" w:pos="9026"/>
+      </w:tabs>
+      <w:spacing w:after="0" w:line="240" w:lineRule="auto"/>
+    </w:pPr>
+  </w:style>
+  <w:style w:type="character" w:customStyle="1" w:styleId="FooterChar">
+    <w:name w:val="Footer Char"/>
+    <w:basedOn w:val="DefaultParagraphFont"/>
+    <w:link w:val="Footer"/>
+    <w:uiPriority w:val="99"/>
+    <w:rsid w:val="00053473"/>
+  </w:style>
 </w:styles>
+</file>
+
+<file path=word/glossary/document.xml><?xml version="1.0" encoding="utf-8"?>
+<w:glossaryDocument xmlns:wpc="http://schemas.microsoft.com/office/word/2010/wordprocessingCanvas" xmlns:mc="http://schemas.openxmlformats.org/markup-compatibility/2006" xmlns:o="urn:schemas-microsoft-com:office:office" xmlns:r="http://schemas.openxmlformats.org/officeDocument/2006/relationships" xmlns:m="http://schemas.openxmlformats.org/officeDocument/2006/math" xmlns:v="urn:schemas-microsoft-com:vml" xmlns:wp14="http://schemas.microsoft.com/office/word/2010/wordprocessingDrawing" xmlns:wp="http://schemas.openxmlformats.org/drawingml/2006/wordprocessingDrawing" xmlns:w10="urn:schemas-microsoft-com:office:word" xmlns:w="http://schemas.openxmlformats.org/wordprocessingml/2006/main" xmlns:w14="http://schemas.microsoft.com/office/word/2010/wordml" xmlns:w15="http://schemas.microsoft.com/office/word/2012/wordml" xmlns:wpg="http://schemas.microsoft.com/office/word/2010/wordprocessingGroup" xmlns:wpi="http://schemas.microsoft.com/office/word/2010/wordprocessingInk" xmlns:wne="http://schemas.microsoft.com/office/word/2006/wordml" xmlns:wps="http://schemas.microsoft.com/office/word/2010/wordprocessingShape" mc:Ignorable="w14 w15 wp14"/>
+</file>
+
+<file path=word/glossary/fontTable.xml><?xml version="1.0" encoding="utf-8"?>
+<w:fonts xmlns:mc="http://schemas.openxmlformats.org/markup-compatibility/2006" xmlns:r="http://schemas.openxmlformats.org/officeDocument/2006/relationships" xmlns:w="http://schemas.openxmlformats.org/wordprocessingml/2006/main" xmlns:w14="http://schemas.microsoft.com/office/word/2010/wordml" xmlns:w15="http://schemas.microsoft.com/office/word/2012/wordml" mc:Ignorable="w14 w15">
+  <w:font w:name="Symbol">
+    <w:panose1 w:val="05050102010706020507"/>
+    <w:charset w:val="02"/>
+    <w:family w:val="roman"/>
+    <w:pitch w:val="variable"/>
+    <w:sig w:usb0="00000000" w:usb1="10000000" w:usb2="00000000" w:usb3="00000000" w:csb0="80000000" w:csb1="00000000"/>
+  </w:font>
+  <w:font w:name="Times New Roman">
+    <w:panose1 w:val="02020603050405020304"/>
+    <w:charset w:val="00"/>
+    <w:family w:val="roman"/>
+    <w:pitch w:val="variable"/>
+    <w:sig w:usb0="E0002EFF" w:usb1="C0007843" w:usb2="00000009" w:usb3="00000000" w:csb0="000001FF" w:csb1="00000000"/>
+  </w:font>
+  <w:font w:name="Courier New">
+    <w:panose1 w:val="02070309020205020404"/>
+    <w:charset w:val="00"/>
+    <w:family w:val="modern"/>
+    <w:pitch w:val="fixed"/>
+    <w:sig w:usb0="E0002AFF" w:usb1="C0007843" w:usb2="00000009" w:usb3="00000000" w:csb0="000001FF" w:csb1="00000000"/>
+  </w:font>
+  <w:font w:name="Wingdings">
+    <w:panose1 w:val="05000000000000000000"/>
+    <w:charset w:val="02"/>
+    <w:family w:val="auto"/>
+    <w:pitch w:val="variable"/>
+    <w:sig w:usb0="00000000" w:usb1="10000000" w:usb2="00000000" w:usb3="00000000" w:csb0="80000000" w:csb1="00000000"/>
+  </w:font>
+  <w:font w:name="Calibri">
+    <w:panose1 w:val="020F0502020204030204"/>
+    <w:charset w:val="00"/>
+    <w:family w:val="swiss"/>
+    <w:pitch w:val="variable"/>
+    <w:sig w:usb0="E00002FF" w:usb1="4000ACFF" w:usb2="00000001" w:usb3="00000000" w:csb0="0000019F" w:csb1="00000000"/>
+  </w:font>
+  <w:font w:name="Cambria">
+    <w:panose1 w:val="02040503050406030204"/>
+    <w:charset w:val="00"/>
+    <w:family w:val="roman"/>
+    <w:pitch w:val="variable"/>
+    <w:sig w:usb0="E00002FF" w:usb1="400004FF" w:usb2="00000000" w:usb3="00000000" w:csb0="0000019F" w:csb1="00000000"/>
+  </w:font>
+  <w:font w:name="Verdana">
+    <w:panose1 w:val="020B0604030504040204"/>
+    <w:charset w:val="00"/>
+    <w:family w:val="swiss"/>
+    <w:pitch w:val="variable"/>
+    <w:sig w:usb0="A10006FF" w:usb1="4000205B" w:usb2="00000010" w:usb3="00000000" w:csb0="0000019F" w:csb1="00000000"/>
+  </w:font>
+  <w:font w:name="Calibri Light">
+    <w:panose1 w:val="020F0302020204030204"/>
+    <w:charset w:val="00"/>
+    <w:family w:val="swiss"/>
+    <w:pitch w:val="variable"/>
+    <w:sig w:usb0="A00002EF" w:usb1="4000207B" w:usb2="00000000" w:usb3="00000000" w:csb0="0000019F" w:csb1="00000000"/>
+  </w:font>
+</w:fonts>
+</file>
+
+<file path=word/glossary/settings.xml><?xml version="1.0" encoding="utf-8"?>
+<w:settings xmlns:mc="http://schemas.openxmlformats.org/markup-compatibility/2006" xmlns:o="urn:schemas-microsoft-com:office:office" xmlns:r="http://schemas.openxmlformats.org/officeDocument/2006/relationships" xmlns:m="http://schemas.openxmlformats.org/officeDocument/2006/math" xmlns:v="urn:schemas-microsoft-com:vml" xmlns:w10="urn:schemas-microsoft-com:office:word" xmlns:w="http://schemas.openxmlformats.org/wordprocessingml/2006/main" xmlns:w14="http://schemas.microsoft.com/office/word/2010/wordml" xmlns:w15="http://schemas.microsoft.com/office/word/2012/wordml" xmlns:sl="http://schemas.openxmlformats.org/schemaLibrary/2006/main" mc:Ignorable="w14 w15">
+  <w:view w:val="normal"/>
+  <w:defaultTabStop w:val="720"/>
+  <w:characterSpacingControl w:val="doNotCompress"/>
+  <w:compat>
+    <w:useFELayout/>
+    <w:compatSetting w:name="compatibilityMode" w:uri="http://schemas.microsoft.com/office/word" w:val="15"/>
+    <w:compatSetting w:name="overrideTableStyleFontSizeAndJustification" w:uri="http://schemas.microsoft.com/office/word" w:val="1"/>
+    <w:compatSetting w:name="enableOpenTypeFeatures" w:uri="http://schemas.microsoft.com/office/word" w:val="1"/>
+    <w:compatSetting w:name="doNotFlipMirrorIndents" w:uri="http://schemas.microsoft.com/office/word" w:val="1"/>
+    <w:compatSetting w:name="differentiateMultirowTableHeaders" w:uri="http://schemas.microsoft.com/office/word" w:val="1"/>
+  </w:compat>
+  <w:rsids>
+    <w:rsidRoot w:val="0077661F"/>
+    <w:rsid w:val="006F797E"/>
+    <w:rsid w:val="0077661F"/>
+  </w:rsids>
+  <m:mathPr>
+    <m:mathFont m:val="Cambria Math"/>
+    <m:brkBin m:val="before"/>
+    <m:brkBinSub m:val="--"/>
+    <m:smallFrac m:val="0"/>
+    <m:dispDef/>
+    <m:lMargin m:val="0"/>
+    <m:rMargin m:val="0"/>
+    <m:defJc m:val="centerGroup"/>
+    <m:wrapIndent m:val="1440"/>
+    <m:intLim m:val="subSup"/>
+    <m:naryLim m:val="undOvr"/>
+  </m:mathPr>
+  <w:themeFontLang w:val="en-GB"/>
+  <w:clrSchemeMapping w:bg1="light1" w:t1="dark1" w:bg2="light2" w:t2="dark2" w:accent1="accent1" w:accent2="accent2" w:accent3="accent3" w:accent4="accent4" w:accent5="accent5" w:accent6="accent6" w:hyperlink="hyperlink" w:followedHyperlink="followedHyperlink"/>
+  <w:decimalSymbol w:val="."/>
+  <w:listSeparator w:val=","/>
+  <w15:chartTrackingRefBased/>
+</w:settings>
+</file>
+
+<file path=word/glossary/styles.xml><?xml version="1.0" encoding="utf-8"?>
+<w:styles xmlns:mc="http://schemas.openxmlformats.org/markup-compatibility/2006" xmlns:r="http://schemas.openxmlformats.org/officeDocument/2006/relationships" xmlns:w="http://schemas.openxmlformats.org/wordprocessingml/2006/main" xmlns:w14="http://schemas.microsoft.com/office/word/2010/wordml" xmlns:w15="http://schemas.microsoft.com/office/word/2012/wordml" mc:Ignorable="w14 w15">
+  <w:docDefaults>
+    <w:rPrDefault>
+      <w:rPr>
+        <w:rFonts w:asciiTheme="minorHAnsi" w:eastAsiaTheme="minorEastAsia" w:hAnsiTheme="minorHAnsi" w:cstheme="minorBidi"/>
+        <w:sz w:val="22"/>
+        <w:szCs w:val="22"/>
+        <w:lang w:val="en-GB" w:eastAsia="en-GB" w:bidi="ar-SA"/>
+      </w:rPr>
+    </w:rPrDefault>
+    <w:pPrDefault>
+      <w:pPr>
+        <w:spacing w:after="160" w:line="259" w:lineRule="auto"/>
+      </w:pPr>
+    </w:pPrDefault>
+  </w:docDefaults>
+  <w:latentStyles w:defLockedState="0" w:defUIPriority="99" w:defSemiHidden="0" w:defUnhideWhenUsed="0" w:defQFormat="0" w:count="371">
+    <w:lsdException w:name="Normal" w:uiPriority="0" w:qFormat="1"/>
+    <w:lsdException w:name="heading 1" w:uiPriority="9" w:qFormat="1"/>
+    <w:lsdException w:name="heading 2" w:semiHidden="1" w:uiPriority="9" w:unhideWhenUsed="1" w:qFormat="1"/>
+    <w:lsdException w:name="heading 3" w:semiHidden="1" w:uiPriority="9" w:unhideWhenUsed="1" w:qFormat="1"/>
+    <w:lsdException w:name="heading 4" w:semiHidden="1" w:uiPriority="9" w:unhideWhenUsed="1" w:qFormat="1"/>
+    <w:lsdException w:name="heading 5" w:semiHidden="1" w:uiPriority="9" w:unhideWhenUsed="1" w:qFormat="1"/>
+    <w:lsdException w:name="heading 6" w:semiHidden="1" w:uiPriority="9" w:unhideWhenUsed="1" w:qFormat="1"/>
+    <w:lsdException w:name="heading 7" w:semiHidden="1" w:uiPriority="9" w:unhideWhenUsed="1" w:qFormat="1"/>
+    <w:lsdException w:name="heading 8" w:semiHidden="1" w:uiPriority="9" w:unhideWhenUsed="1" w:qFormat="1"/>
+    <w:lsdException w:name="heading 9" w:semiHidden="1" w:uiPriority="9" w:unhideWhenUsed="1" w:qFormat="1"/>
+    <w:lsdException w:name="index 1" w:semiHidden="1" w:unhideWhenUsed="1"/>
+    <w:lsdException w:name="index 2" w:semiHidden="1" w:unhideWhenUsed="1"/>
+    <w:lsdException w:name="index 3" w:semiHidden="1" w:unhideWhenUsed="1"/>
+    <w:lsdException w:name="index 4" w:semiHidden="1" w:unhideWhenUsed="1"/>
+    <w:lsdException w:name="index 5" w:semiHidden="1" w:unhideWhenUsed="1"/>
+    <w:lsdException w:name="index 6" w:semiHidden="1" w:unhideWhenUsed="1"/>
+    <w:lsdException w:name="index 7" w:semiHidden="1" w:unhideWhenUsed="1"/>
+    <w:lsdException w:name="index 8" w:semiHidden="1" w:unhideWhenUsed="1"/>
+    <w:lsdException w:name="index 9" w:semiHidden="1" w:unhideWhenUsed="1"/>
+    <w:lsdException w:name="toc 1" w:semiHidden="1" w:uiPriority="39" w:unhideWhenUsed="1"/>
+    <w:lsdException w:name="toc 2" w:semiHidden="1" w:uiPriority="39" w:unhideWhenUsed="1"/>
+    <w:lsdException w:name="toc 3" w:semiHidden="1" w:uiPriority="39" w:unhideWhenUsed="1"/>
+    <w:lsdException w:name="toc 4" w:semiHidden="1" w:uiPriority="39" w:unhideWhenUsed="1"/>
+    <w:lsdException w:name="toc 5" w:semiHidden="1" w:uiPriority="39" w:unhideWhenUsed="1"/>
+    <w:lsdException w:name="toc 6" w:semiHidden="1" w:uiPriority="39" w:unhideWhenUsed="1"/>
+    <w:lsdException w:name="toc 7" w:semiHidden="1" w:uiPriority="39" w:unhideWhenUsed="1"/>
+    <w:lsdException w:name="toc 8" w:semiHidden="1" w:uiPriority="39" w:unhideWhenUsed="1"/>
+    <w:lsdException w:name="toc 9" w:semiHidden="1" w:uiPriority="39" w:unhideWhenUsed="1"/>
+    <w:lsdException w:name="Normal Indent" w:semiHidden="1" w:unhideWhenUsed="1"/>
+    <w:lsdException w:name="footnote text" w:semiHidden="1" w:unhideWhenUsed="1"/>
+    <w:lsdException w:name="annotation text" w:semiHidden="1" w:unhideWhenUsed="1"/>
+    <w:lsdException w:name="header" w:semiHidden="1" w:unhideWhenUsed="1"/>
+    <w:lsdException w:name="footer" w:semiHidden="1" w:unhideWhenUsed="1"/>
+    <w:lsdException w:name="index heading" w:semiHidden="1" w:unhideWhenUsed="1"/>
+    <w:lsdException w:name="caption" w:semiHidden="1" w:uiPriority="35" w:unhideWhenUsed="1" w:qFormat="1"/>
+    <w:lsdException w:name="table of figures" w:semiHidden="1" w:unhideWhenUsed="1"/>
+    <w:lsdException w:name="envelope address" w:semiHidden="1" w:unhideWhenUsed="1"/>
+    <w:lsdException w:name="envelope return" w:semiHidden="1" w:unhideWhenUsed="1"/>
+    <w:lsdException w:name="footnote reference" w:semiHidden="1" w:unhideWhenUsed="1"/>
+    <w:lsdException w:name="annotation reference" w:semiHidden="1" w:unhideWhenUsed="1"/>
+    <w:lsdException w:name="line number" w:semiHidden="1" w:unhideWhenUsed="1"/>
+    <w:lsdException w:name="page number" w:semiHidden="1" w:unhideWhenUsed="1"/>
+    <w:lsdException w:name="endnote reference" w:semiHidden="1" w:unhideWhenUsed="1"/>
+    <w:lsdException w:name="endnote text" w:semiHidden="1" w:unhideWhenUsed="1"/>
+    <w:lsdException w:name="table of authorities" w:semiHidden="1" w:unhideWhenUsed="1"/>
+    <w:lsdException w:name="macro" w:semiHidden="1" w:unhideWhenUsed="1"/>
+    <w:lsdException w:name="toa heading" w:semiHidden="1" w:unhideWhenUsed="1"/>
+    <w:lsdException w:name="List" w:semiHidden="1" w:unhideWhenUsed="1"/>
+    <w:lsdException w:name="List Bullet" w:semiHidden="1" w:unhideWhenUsed="1"/>
+    <w:lsdException w:name="List Number" w:semiHidden="1" w:unhideWhenUsed="1"/>
+    <w:lsdException w:name="List 2" w:semiHidden="1" w:unhideWhenUsed="1"/>
+    <w:lsdException w:name="List 3" w:semiHidden="1" w:unhideWhenUsed="1"/>
+    <w:lsdException w:name="List 4" w:semiHidden="1" w:unhideWhenUsed="1"/>
+    <w:lsdException w:name="List 5" w:semiHidden="1" w:unhideWhenUsed="1"/>
+    <w:lsdException w:name="List Bullet 2" w:semiHidden="1" w:unhideWhenUsed="1"/>
+    <w:lsdException w:name="List Bullet 3" w:semiHidden="1" w:unhideWhenUsed="1"/>
+    <w:lsdException w:name="List Bullet 4" w:semiHidden="1" w:unhideWhenUsed="1"/>
+    <w:lsdException w:name="List Bullet 5" w:semiHidden="1" w:unhideWhenUsed="1"/>
+    <w:lsdException w:name="List Number 2" w:semiHidden="1" w:unhideWhenUsed="1"/>
+    <w:lsdException w:name="List Number 3" w:semiHidden="1" w:unhideWhenUsed="1"/>
+    <w:lsdException w:name="List Number 4" w:semiHidden="1" w:unhideWhenUsed="1"/>
+    <w:lsdException w:name="List Number 5" w:semiHidden="1" w:unhideWhenUsed="1"/>
+    <w:lsdException w:name="Title" w:uiPriority="10" w:qFormat="1"/>
+    <w:lsdException w:name="Closing" w:semiHidden="1" w:unhideWhenUsed="1"/>
+    <w:lsdException w:name="Signature" w:semiHidden="1" w:unhideWhenUsed="1"/>
+    <w:lsdException w:name="Default Paragraph Font" w:semiHidden="1" w:uiPriority="1" w:unhideWhenUsed="1"/>
+    <w:lsdException w:name="Body Text" w:semiHidden="1" w:unhideWhenUsed="1"/>
+    <w:lsdException w:name="Body Text Indent" w:semiHidden="1" w:unhideWhenUsed="1"/>
+    <w:lsdException w:name="List Continue" w:semiHidden="1" w:unhideWhenUsed="1"/>
+    <w:lsdException w:name="List Continue 2" w:semiHidden="1" w:unhideWhenUsed="1"/>
+    <w:lsdException w:name="List Continue 3" w:semiHidden="1" w:unhideWhenUsed="1"/>
+    <w:lsdException w:name="List Continue 4" w:semiHidden="1" w:unhideWhenUsed="1"/>
+    <w:lsdException w:name="List Continue 5" w:semiHidden="1" w:unhideWhenUsed="1"/>
+    <w:lsdException w:name="Message Header" w:semiHidden="1" w:unhideWhenUsed="1"/>
+    <w:lsdException w:name="Subtitle" w:uiPriority="11" w:qFormat="1"/>
+    <w:lsdException w:name="Salutation" w:semiHidden="1" w:unhideWhenUsed="1"/>
+    <w:lsdException w:name="Date" w:semiHidden="1" w:unhideWhenUsed="1"/>
+    <w:lsdException w:name="Body Text First Indent" w:semiHidden="1" w:unhideWhenUsed="1"/>
+    <w:lsdException w:name="Body Text First Indent 2" w:semiHidden="1" w:unhideWhenUsed="1"/>
+    <w:lsdException w:name="Note Heading" w:semiHidden="1" w:unhideWhenUsed="1"/>
+    <w:lsdException w:name="Body Text 2" w:semiHidden="1" w:unhideWhenUsed="1"/>
+    <w:lsdException w:name="Body Text 3" w:semiHidden="1" w:unhideWhenUsed="1"/>
+    <w:lsdException w:name="Body Text Indent 2" w:semiHidden="1" w:unhideWhenUsed="1"/>
+    <w:lsdException w:name="Body Text Indent 3" w:semiHidden="1" w:unhideWhenUsed="1"/>
+    <w:lsdException w:name="Block Text" w:semiHidden="1" w:unhideWhenUsed="1"/>
+    <w:lsdException w:name="Hyperlink" w:semiHidden="1" w:unhideWhenUsed="1"/>
+    <w:lsdException w:name="FollowedHyperlink" w:semiHidden="1" w:unhideWhenUsed="1"/>
+    <w:lsdException w:name="Strong" w:uiPriority="22" w:qFormat="1"/>
+    <w:lsdException w:name="Emphasis" w:uiPriority="20" w:qFormat="1"/>
+    <w:lsdException w:name="Document Map" w:semiHidden="1" w:unhideWhenUsed="1"/>
+    <w:lsdException w:name="Plain Text" w:semiHidden="1" w:unhideWhenUsed="1"/>
+    <w:lsdException w:name="E-mail Signature" w:semiHidden="1" w:unhideWhenUsed="1"/>
+    <w:lsdException w:name="HTML Top of Form" w:semiHidden="1" w:unhideWhenUsed="1"/>
+    <w:lsdException w:name="HTML Bottom of Form" w:semiHidden="1" w:unhideWhenUsed="1"/>
+    <w:lsdException w:name="Normal (Web)" w:semiHidden="1" w:unhideWhenUsed="1"/>
+    <w:lsdException w:name="HTML Acronym" w:semiHidden="1" w:unhideWhenUsed="1"/>
+    <w:lsdException w:name="HTML Address" w:semiHidden="1" w:unhideWhenUsed="1"/>
+    <w:lsdException w:name="HTML Cite" w:semiHidden="1" w:unhideWhenUsed="1"/>
+    <w:lsdException w:name="HTML Code" w:semiHidden="1" w:unhideWhenUsed="1"/>
+    <w:lsdException w:name="HTML Definition" w:semiHidden="1" w:unhideWhenUsed="1"/>
+    <w:lsdException w:name="HTML Keyboard" w:semiHidden="1" w:unhideWhenUsed="1"/>
+    <w:lsdException w:name="HTML Preformatted" w:semiHidden="1" w:unhideWhenUsed="1"/>
+    <w:lsdException w:name="HTML Sample" w:semiHidden="1" w:unhideWhenUsed="1"/>
+    <w:lsdException w:name="HTML Typewriter" w:semiHidden="1" w:unhideWhenUsed="1"/>
+    <w:lsdException w:name="HTML Variable" w:semiHidden="1" w:unhideWhenUsed="1"/>
+    <w:lsdException w:name="Normal Table" w:semiHidden="1" w:unhideWhenUsed="1"/>
+    <w:lsdException w:name="annotation subject" w:semiHidden="1" w:unhideWhenUsed="1"/>
+    <w:lsdException w:name="No List" w:semiHidden="1" w:unhideWhenUsed="1"/>
+    <w:lsdException w:name="Outline List 1" w:semiHidden="1" w:unhideWhenUsed="1"/>
+    <w:lsdException w:name="Outline List 2" w:semiHidden="1" w:unhideWhenUsed="1"/>
+    <w:lsdException w:name="Outline List 3" w:semiHidden="1" w:unhideWhenUsed="1"/>
+    <w:lsdException w:name="Table Simple 1" w:semiHidden="1" w:unhideWhenUsed="1"/>
+    <w:lsdException w:name="Table Simple 2" w:semiHidden="1" w:unhideWhenUsed="1"/>
+    <w:lsdException w:name="Table Simple 3" w:semiHidden="1" w:unhideWhenUsed="1"/>
+    <w:lsdException w:name="Table Classic 1" w:semiHidden="1" w:unhideWhenUsed="1"/>
+    <w:lsdException w:name="Table Classic 2" w:semiHidden="1" w:unhideWhenUsed="1"/>
+    <w:lsdException w:name="Table Classic 3" w:semiHidden="1" w:unhideWhenUsed="1"/>
+    <w:lsdException w:name="Table Classic 4" w:semiHidden="1" w:unhideWhenUsed="1"/>
+    <w:lsdException w:name="Table Colorful 1" w:semiHidden="1" w:unhideWhenUsed="1"/>
+    <w:lsdException w:name="Table Colorful 2" w:semiHidden="1" w:unhideWhenUsed="1"/>
+    <w:lsdException w:name="Table Colorful 3" w:semiHidden="1" w:unhideWhenUsed="1"/>
+    <w:lsdException w:name="Table Columns 1" w:semiHidden="1" w:unhideWhenUsed="1"/>
+    <w:lsdException w:name="Table Columns 2" w:semiHidden="1" w:unhideWhenUsed="1"/>
+    <w:lsdException w:name="Table Columns 3" w:semiHidden="1" w:unhideWhenUsed="1"/>
+    <w:lsdException w:name="Table Columns 4" w:semiHidden="1" w:unhideWhenUsed="1"/>
+    <w:lsdException w:name="Table Columns 5" w:semiHidden="1" w:unhideWhenUsed="1"/>
+    <w:lsdException w:name="Table Grid 1" w:semiHidden="1" w:unhideWhenUsed="1"/>
+    <w:lsdException w:name="Table Grid 2" w:semiHidden="1" w:unhideWhenUsed="1"/>
+    <w:lsdException w:name="Table Grid 3" w:semiHidden="1" w:unhideWhenUsed="1"/>
+    <w:lsdException w:name="Table Grid 4" w:semiHidden="1" w:unhideWhenUsed="1"/>
+    <w:lsdException w:name="Table Grid 5" w:semiHidden="1" w:unhideWhenUsed="1"/>
+    <w:lsdException w:name="Table Grid 6" w:semiHidden="1" w:unhideWhenUsed="1"/>
+    <w:lsdException w:name="Table Grid 7" w:semiHidden="1" w:unhideWhenUsed="1"/>
+    <w:lsdException w:name="Table Grid 8" w:semiHidden="1" w:unhideWhenUsed="1"/>
+    <w:lsdException w:name="Table List 1" w:semiHidden="1" w:unhideWhenUsed="1"/>
+    <w:lsdException w:name="Table List 2" w:semiHidden="1" w:unhideWhenUsed="1"/>
+    <w:lsdException w:name="Table List 3" w:semiHidden="1" w:unhideWhenUsed="1"/>
+    <w:lsdException w:name="Table List 4" w:semiHidden="1" w:unhideWhenUsed="1"/>
+    <w:lsdException w:name="Table List 5" w:semiHidden="1" w:unhideWhenUsed="1"/>
+    <w:lsdException w:name="Table List 6" w:semiHidden="1" w:unhideWhenUsed="1"/>
+    <w:lsdException w:name="Table List 7" w:semiHidden="1" w:unhideWhenUsed="1"/>
+    <w:lsdException w:name="Table List 8" w:semiHidden="1" w:unhideWhenUsed="1"/>
+    <w:lsdException w:name="Table 3D effects 1" w:semiHidden="1" w:unhideWhenUsed="1"/>
+    <w:lsdException w:name="Table 3D effects 2" w:semiHidden="1" w:unhideWhenUsed="1"/>
+    <w:lsdException w:name="Table 3D effects 3" w:semiHidden="1" w:unhideWhenUsed="1"/>
+    <w:lsdException w:name="Table Contemporary" w:semiHidden="1" w:unhideWhenUsed="1"/>
+    <w:lsdException w:name="Table Elegant" w:semiHidden="1" w:unhideWhenUsed="1"/>
+    <w:lsdException w:name="Table Professional" w:semiHidden="1" w:unhideWhenUsed="1"/>
+    <w:lsdException w:name="Table Subtle 1" w:semiHidden="1" w:unhideWhenUsed="1"/>
+    <w:lsdException w:name="Table Subtle 2" w:semiHidden="1" w:unhideWhenUsed="1"/>
+    <w:lsdException w:name="Table Web 1" w:semiHidden="1" w:unhideWhenUsed="1"/>
+    <w:lsdException w:name="Table Web 2" w:semiHidden="1" w:unhideWhenUsed="1"/>
+    <w:lsdException w:name="Table Web 3" w:semiHidden="1" w:unhideWhenUsed="1"/>
+    <w:lsdException w:name="Balloon Text" w:semiHidden="1" w:unhideWhenUsed="1"/>
+    <w:lsdException w:name="Table Grid" w:uiPriority="39"/>
+    <w:lsdException w:name="Table Theme" w:semiHidden="1" w:unhideWhenUsed="1"/>
+    <w:lsdException w:name="Placeholder Text" w:semiHidden="1"/>
+    <w:lsdException w:name="No Spacing" w:uiPriority="1" w:qFormat="1"/>
+    <w:lsdException w:name="Light Shading" w:uiPriority="60"/>
+    <w:lsdException w:name="Light List" w:uiPriority="61"/>
+    <w:lsdException w:name="Light Grid" w:uiPriority="62"/>
+    <w:lsdException w:name="Medium Shading 1" w:uiPriority="63"/>
+    <w:lsdException w:name="Medium Shading 2" w:uiPriority="64"/>
+    <w:lsdException w:name="Medium List 1" w:uiPriority="65"/>
+    <w:lsdException w:name="Medium List 2" w:uiPriority="66"/>
+    <w:lsdException w:name="Medium Grid 1" w:uiPriority="67"/>
+    <w:lsdException w:name="Medium Grid 2" w:uiPriority="68"/>
+    <w:lsdException w:name="Medium Grid 3" w:uiPriority="69"/>
+    <w:lsdException w:name="Dark List" w:uiPriority="70"/>
+    <w:lsdException w:name="Colorful Shading" w:uiPriority="71"/>
+    <w:lsdException w:name="Colorful List" w:uiPriority="72"/>
+    <w:lsdException w:name="Colorful Grid" w:uiPriority="73"/>
+    <w:lsdException w:name="Light Shading Accent 1" w:uiPriority="60"/>
+    <w:lsdException w:name="Light List Accent 1" w:uiPriority="61"/>
+    <w:lsdException w:name="Light Grid Accent 1" w:uiPriority="62"/>
+    <w:lsdException w:name="Medium Shading 1 Accent 1" w:uiPriority="63"/>
+    <w:lsdException w:name="Medium Shading 2 Accent 1" w:uiPriority="64"/>
+    <w:lsdException w:name="Medium List 1 Accent 1" w:uiPriority="65"/>
+    <w:lsdException w:name="Revision" w:semiHidden="1"/>
+    <w:lsdException w:name="List Paragraph" w:uiPriority="34" w:qFormat="1"/>
+    <w:lsdException w:name="Quote" w:uiPriority="29" w:qFormat="1"/>
+    <w:lsdException w:name="Intense Quote" w:uiPriority="30" w:qFormat="1"/>
+    <w:lsdException w:name="Medium List 2 Accent 1" w:uiPriority="66"/>
+    <w:lsdException w:name="Medium Grid 1 Accent 1" w:uiPriority="67"/>
+    <w:lsdException w:name="Medium Grid 2 Accent 1" w:uiPriority="68"/>
+    <w:lsdException w:name="Medium Grid 3 Accent 1" w:uiPriority="69"/>
+    <w:lsdException w:name="Dark List Accent 1" w:uiPriority="70"/>
+    <w:lsdException w:name="Colorful Shading Accent 1" w:uiPriority="71"/>
+    <w:lsdException w:name="Colorful List Accent 1" w:uiPriority="72"/>
+    <w:lsdException w:name="Colorful Grid Accent 1" w:uiPriority="73"/>
+    <w:lsdException w:name="Light Shading Accent 2" w:uiPriority="60"/>
+    <w:lsdException w:name="Light List Accent 2" w:uiPriority="61"/>
+    <w:lsdException w:name="Light Grid Accent 2" w:uiPriority="62"/>
+    <w:lsdException w:name="Medium Shading 1 Accent 2" w:uiPriority="63"/>
+    <w:lsdException w:name="Medium Shading 2 Accent 2" w:uiPriority="64"/>
+    <w:lsdException w:name="Medium List 1 Accent 2" w:uiPriority="65"/>
+    <w:lsdException w:name="Medium List 2 Accent 2" w:uiPriority="66"/>
+    <w:lsdException w:name="Medium Grid 1 Accent 2" w:uiPriority="67"/>
+    <w:lsdException w:name="Medium Grid 2 Accent 2" w:uiPriority="68"/>
+    <w:lsdException w:name="Medium Grid 3 Accent 2" w:uiPriority="69"/>
+    <w:lsdException w:name="Dark List Accent 2" w:uiPriority="70"/>
+    <w:lsdException w:name="Colorful Shading Accent 2" w:uiPriority="71"/>
+    <w:lsdException w:name="Colorful List Accent 2" w:uiPriority="72"/>
+    <w:lsdException w:name="Colorful Grid Accent 2" w:uiPriority="73"/>
+    <w:lsdException w:name="Light Shading Accent 3" w:uiPriority="60"/>
+    <w:lsdException w:name="Light List Accent 3" w:uiPriority="61"/>
+    <w:lsdException w:name="Light Grid Accent 3" w:uiPriority="62"/>
+    <w:lsdException w:name="Medium Shading 1 Accent 3" w:uiPriority="63"/>
+    <w:lsdException w:name="Medium Shading 2 Accent 3" w:uiPriority="64"/>
+    <w:lsdException w:name="Medium List 1 Accent 3" w:uiPriority="65"/>
+    <w:lsdException w:name="Medium List 2 Accent 3" w:uiPriority="66"/>
+    <w:lsdException w:name="Medium Grid 1 Accent 3" w:uiPriority="67"/>
+    <w:lsdException w:name="Medium Grid 2 Accent 3" w:uiPriority="68"/>
+    <w:lsdException w:name="Medium Grid 3 Accent 3" w:uiPriority="69"/>
+    <w:lsdException w:name="Dark List Accent 3" w:uiPriority="70"/>
+    <w:lsdException w:name="Colorful Shading Accent 3" w:uiPriority="71"/>
+    <w:lsdException w:name="Colorful List Accent 3" w:uiPriority="72"/>
+    <w:lsdException w:name="Colorful Grid Accent 3" w:uiPriority="73"/>
+    <w:lsdException w:name="Light Shading Accent 4" w:uiPriority="60"/>
+    <w:lsdException w:name="Light List Accent 4" w:uiPriority="61"/>
+    <w:lsdException w:name="Light Grid Accent 4" w:uiPriority="62"/>
+    <w:lsdException w:name="Medium Shading 1 Accent 4" w:uiPriority="63"/>
+    <w:lsdException w:name="Medium Shading 2 Accent 4" w:uiPriority="64"/>
+    <w:lsdException w:name="Medium List 1 Accent 4" w:uiPriority="65"/>
+    <w:lsdException w:name="Medium List 2 Accent 4" w:uiPriority="66"/>
+    <w:lsdException w:name="Medium Grid 1 Accent 4" w:uiPriority="67"/>
+    <w:lsdException w:name="Medium Grid 2 Accent 4" w:uiPriority="68"/>
+    <w:lsdException w:name="Medium Grid 3 Accent 4" w:uiPriority="69"/>
+    <w:lsdException w:name="Dark List Accent 4" w:uiPriority="70"/>
+    <w:lsdException w:name="Colorful Shading Accent 4" w:uiPriority="71"/>
+    <w:lsdException w:name="Colorful List Accent 4" w:uiPriority="72"/>
+    <w:lsdException w:name="Colorful Grid Accent 4" w:uiPriority="73"/>
+    <w:lsdException w:name="Light Shading Accent 5" w:uiPriority="60"/>
+    <w:lsdException w:name="Light List Accent 5" w:uiPriority="61"/>
+    <w:lsdException w:name="Light Grid Accent 5" w:uiPriority="62"/>
+    <w:lsdException w:name="Medium Shading 1 Accent 5" w:uiPriority="63"/>
+    <w:lsdException w:name="Medium Shading 2 Accent 5" w:uiPriority="64"/>
+    <w:lsdException w:name="Medium List 1 Accent 5" w:uiPriority="65"/>
+    <w:lsdException w:name="Medium List 2 Accent 5" w:uiPriority="66"/>
+    <w:lsdException w:name="Medium Grid 1 Accent 5" w:uiPriority="67"/>
+    <w:lsdException w:name="Medium Grid 2 Accent 5" w:uiPriority="68"/>
+    <w:lsdException w:name="Medium Grid 3 Accent 5" w:uiPriority="69"/>
+    <w:lsdException w:name="Dark List Accent 5" w:uiPriority="70"/>
+    <w:lsdException w:name="Colorful Shading Accent 5" w:uiPriority="71"/>
+    <w:lsdException w:name="Colorful List Accent 5" w:uiPriority="72"/>
+    <w:lsdException w:name="Colorful Grid Accent 5" w:uiPriority="73"/>
+    <w:lsdException w:name="Light Shading Accent 6" w:uiPriority="60"/>
+    <w:lsdException w:name="Light List Accent 6" w:uiPriority="61"/>
+    <w:lsdException w:name="Light Grid Accent 6" w:uiPriority="62"/>
+    <w:lsdException w:name="Medium Shading 1 Accent 6" w:uiPriority="63"/>
+    <w:lsdException w:name="Medium Shading 2 Accent 6" w:uiPriority="64"/>
+    <w:lsdException w:name="Medium List 1 Accent 6" w:uiPriority="65"/>
+    <w:lsdException w:name="Medium List 2 Accent 6" w:uiPriority="66"/>
+    <w:lsdException w:name="Medium Grid 1 Accent 6" w:uiPriority="67"/>
+    <w:lsdException w:name="Medium Grid 2 Accent 6" w:uiPriority="68"/>
+    <w:lsdException w:name="Medium Grid 3 Accent 6" w:uiPriority="69"/>
+    <w:lsdException w:name="Dark List Accent 6" w:uiPriority="70"/>
+    <w:lsdException w:name="Colorful Shading Accent 6" w:uiPriority="71"/>
+    <w:lsdException w:name="Colorful List Accent 6" w:uiPriority="72"/>
+    <w:lsdException w:name="Colorful Grid Accent 6" w:uiPriority="73"/>
+    <w:lsdException w:name="Subtle Emphasis" w:uiPriority="19" w:qFormat="1"/>
+    <w:lsdException w:name="Intense Emphasis" w:uiPriority="21" w:qFormat="1"/>
+    <w:lsdException w:name="Subtle Reference" w:uiPriority="31" w:qFormat="1"/>
+    <w:lsdException w:name="Intense Reference" w:uiPriority="32" w:qFormat="1"/>
+    <w:lsdException w:name="Book Title" w:uiPriority="33" w:qFormat="1"/>
+    <w:lsdException w:name="Bibliography" w:semiHidden="1" w:uiPriority="37" w:unhideWhenUsed="1"/>
+    <w:lsdException w:name="TOC Heading" w:semiHidden="1" w:uiPriority="39" w:unhideWhenUsed="1" w:qFormat="1"/>
+    <w:lsdException w:name="Plain Table 1" w:uiPriority="41"/>
+    <w:lsdException w:name="Plain Table 2" w:uiPriority="42"/>
+    <w:lsdException w:name="Plain Table 3" w:uiPriority="43"/>
+    <w:lsdException w:name="Plain Table 4" w:uiPriority="44"/>
+    <w:lsdException w:name="Plain Table 5" w:uiPriority="45"/>
+    <w:lsdException w:name="Grid Table Light" w:uiPriority="40"/>
+    <w:lsdException w:name="Grid Table 1 Light" w:uiPriority="46"/>
+    <w:lsdException w:name="Grid Table 2" w:uiPriority="47"/>
+    <w:lsdException w:name="Grid Table 3" w:uiPriority="48"/>
+    <w:lsdException w:name="Grid Table 4" w:uiPriority="49"/>
+    <w:lsdException w:name="Grid Table 5 Dark" w:uiPriority="50"/>
+    <w:lsdException w:name="Grid Table 6 Colorful" w:uiPriority="51"/>
+    <w:lsdException w:name="Grid Table 7 Colorful" w:uiPriority="52"/>
+    <w:lsdException w:name="Grid Table 1 Light Accent 1" w:uiPriority="46"/>
+    <w:lsdException w:name="Grid Table 2 Accent 1" w:uiPriority="47"/>
+    <w:lsdException w:name="Grid Table 3 Accent 1" w:uiPriority="48"/>
+    <w:lsdException w:name="Grid Table 4 Accent 1" w:uiPriority="49"/>
+    <w:lsdException w:name="Grid Table 5 Dark Accent 1" w:uiPriority="50"/>
+    <w:lsdException w:name="Grid Table 6 Colorful Accent 1" w:uiPriority="51"/>
+    <w:lsdException w:name="Grid Table 7 Colorful Accent 1" w:uiPriority="52"/>
+    <w:lsdException w:name="Grid Table 1 Light Accent 2" w:uiPriority="46"/>
+    <w:lsdException w:name="Grid Table 2 Accent 2" w:uiPriority="47"/>
+    <w:lsdException w:name="Grid Table 3 Accent 2" w:uiPriority="48"/>
+    <w:lsdException w:name="Grid Table 4 Accent 2" w:uiPriority="49"/>
+    <w:lsdException w:name="Grid Table 5 Dark Accent 2" w:uiPriority="50"/>
+    <w:lsdException w:name="Grid Table 6 Colorful Accent 2" w:uiPriority="51"/>
+    <w:lsdException w:name="Grid Table 7 Colorful Accent 2" w:uiPriority="52"/>
+    <w:lsdException w:name="Grid Table 1 Light Accent 3" w:uiPriority="46"/>
+    <w:lsdException w:name="Grid Table 2 Accent 3" w:uiPriority="47"/>
+    <w:lsdException w:name="Grid Table 3 Accent 3" w:uiPriority="48"/>
+    <w:lsdException w:name="Grid Table 4 Accent 3" w:uiPriority="49"/>
+    <w:lsdException w:name="Grid Table 5 Dark Accent 3" w:uiPriority="50"/>
+    <w:lsdException w:name="Grid Table 6 Colorful Accent 3" w:uiPriority="51"/>
+    <w:lsdException w:name="Grid Table 7 Colorful Accent 3" w:uiPriority="52"/>
+    <w:lsdException w:name="Grid Table 1 Light Accent 4" w:uiPriority="46"/>
+    <w:lsdException w:name="Grid Table 2 Accent 4" w:uiPriority="47"/>
+    <w:lsdException w:name="Grid Table 3 Accent 4" w:uiPriority="48"/>
+    <w:lsdException w:name="Grid Table 4 Accent 4" w:uiPriority="49"/>
+    <w:lsdException w:name="Grid Table 5 Dark Accent 4" w:uiPriority="50"/>
+    <w:lsdException w:name="Grid Table 6 Colorful Accent 4" w:uiPriority="51"/>
+    <w:lsdException w:name="Grid Table 7 Colorful Accent 4" w:uiPriority="52"/>
+    <w:lsdException w:name="Grid Table 1 Light Accent 5" w:uiPriority="46"/>
+    <w:lsdException w:name="Grid Table 2 Accent 5" w:uiPriority="47"/>
+    <w:lsdException w:name="Grid Table 3 Accent 5" w:uiPriority="48"/>
+    <w:lsdException w:name="Grid Table 4 Accent 5" w:uiPriority="49"/>
+    <w:lsdException w:name="Grid Table 5 Dark Accent 5" w:uiPriority="50"/>
+    <w:lsdException w:name="Grid Table 6 Colorful Accent 5" w:uiPriority="51"/>
+    <w:lsdException w:name="Grid Table 7 Colorful Accent 5" w:uiPriority="52"/>
+    <w:lsdException w:name="Grid Table 1 Light Accent 6" w:uiPriority="46"/>
+    <w:lsdException w:name="Grid Table 2 Accent 6" w:uiPriority="47"/>
+    <w:lsdException w:name="Grid Table 3 Accent 6" w:uiPriority="48"/>
+    <w:lsdException w:name="Grid Table 4 Accent 6" w:uiPriority="49"/>
+    <w:lsdException w:name="Grid Table 5 Dark Accent 6" w:uiPriority="50"/>
+    <w:lsdException w:name="Grid Table 6 Colorful Accent 6" w:uiPriority="51"/>
+    <w:lsdException w:name="Grid Table 7 Colorful Accent 6" w:uiPriority="52"/>
+    <w:lsdException w:name="List Table 1 Light" w:uiPriority="46"/>
+    <w:lsdException w:name="List Table 2" w:uiPriority="47"/>
+    <w:lsdException w:name="List Table 3" w:uiPriority="48"/>
+    <w:lsdException w:name="List Table 4" w:uiPriority="49"/>
+    <w:lsdException w:name="List Table 5 Dark" w:uiPriority="50"/>
+    <w:lsdException w:name="List Table 6 Colorful" w:uiPriority="51"/>
+    <w:lsdException w:name="List Table 7 Colorful" w:uiPriority="52"/>
+    <w:lsdException w:name="List Table 1 Light Accent 1" w:uiPriority="46"/>
+    <w:lsdException w:name="List Table 2 Accent 1" w:uiPriority="47"/>
+    <w:lsdException w:name="List Table 3 Accent 1" w:uiPriority="48"/>
+    <w:lsdException w:name="List Table 4 Accent 1" w:uiPriority="49"/>
+    <w:lsdException w:name="List Table 5 Dark Accent 1" w:uiPriority="50"/>
+    <w:lsdException w:name="List Table 6 Colorful Accent 1" w:uiPriority="51"/>
+    <w:lsdException w:name="List Table 7 Colorful Accent 1" w:uiPriority="52"/>
+    <w:lsdException w:name="List Table 1 Light Accent 2" w:uiPriority="46"/>
+    <w:lsdException w:name="List Table 2 Accent 2" w:uiPriority="47"/>
+    <w:lsdException w:name="List Table 3 Accent 2" w:uiPriority="48"/>
+    <w:lsdException w:name="List Table 4 Accent 2" w:uiPriority="49"/>
+    <w:lsdException w:name="List Table 5 Dark Accent 2" w:uiPriority="50"/>
+    <w:lsdException w:name="List Table 6 Colorful Accent 2" w:uiPriority="51"/>
+    <w:lsdException w:name="List Table 7 Colorful Accent 2" w:uiPriority="52"/>
+    <w:lsdException w:name="List Table 1 Light Accent 3" w:uiPriority="46"/>
+    <w:lsdException w:name="List Table 2 Accent 3" w:uiPriority="47"/>
+    <w:lsdException w:name="List Table 3 Accent 3" w:uiPriority="48"/>
+    <w:lsdException w:name="List Table 4 Accent 3" w:uiPriority="49"/>
+    <w:lsdException w:name="List Table 5 Dark Accent 3" w:uiPriority="50"/>
+    <w:lsdException w:name="List Table 6 Colorful Accent 3" w:uiPriority="51"/>
+    <w:lsdException w:name="List Table 7 Colorful Accent 3" w:uiPriority="52"/>
+    <w:lsdException w:name="List Table 1 Light Accent 4" w:uiPriority="46"/>
+    <w:lsdException w:name="List Table 2 Accent 4" w:uiPriority="47"/>
+    <w:lsdException w:name="List Table 3 Accent 4" w:uiPriority="48"/>
+    <w:lsdException w:name="List Table 4 Accent 4" w:uiPriority="49"/>
+    <w:lsdException w:name="List Table 5 Dark Accent 4" w:uiPriority="50"/>
+    <w:lsdException w:name="List Table 6 Colorful Accent 4" w:uiPriority="51"/>
+    <w:lsdException w:name="List Table 7 Colorful Accent 4" w:uiPriority="52"/>
+    <w:lsdException w:name="List Table 1 Light Accent 5" w:uiPriority="46"/>
+    <w:lsdException w:name="List Table 2 Accent 5" w:uiPriority="47"/>
+    <w:lsdException w:name="List Table 3 Accent 5" w:uiPriority="48"/>
+    <w:lsdException w:name="List Table 4 Accent 5" w:uiPriority="49"/>
+    <w:lsdException w:name="List Table 5 Dark Accent 5" w:uiPriority="50"/>
+    <w:lsdException w:name="List Table 6 Colorful Accent 5" w:uiPriority="51"/>
+    <w:lsdException w:name="List Table 7 Colorful Accent 5" w:uiPriority="52"/>
+    <w:lsdException w:name="List Table 1 Light Accent 6" w:uiPriority="46"/>
+    <w:lsdException w:name="List Table 2 Accent 6" w:uiPriority="47"/>
+    <w:lsdException w:name="List Table 3 Accent 6" w:uiPriority="48"/>
+    <w:lsdException w:name="List Table 4 Accent 6" w:uiPriority="49"/>
+    <w:lsdException w:name="List Table 5 Dark Accent 6" w:uiPriority="50"/>
+    <w:lsdException w:name="List Table 6 Colorful Accent 6" w:uiPriority="51"/>
+    <w:lsdException w:name="List Table 7 Colorful Accent 6" w:uiPriority="52"/>
+  </w:latentStyles>
+  <w:style w:type="paragraph" w:default="1" w:styleId="Normal">
+    <w:name w:val="Normal"/>
+    <w:qFormat/>
+  </w:style>
+  <w:style w:type="character" w:default="1" w:styleId="DefaultParagraphFont">
+    <w:name w:val="Default Paragraph Font"/>
+    <w:uiPriority w:val="1"/>
+    <w:semiHidden/>
+    <w:unhideWhenUsed/>
+  </w:style>
+  <w:style w:type="table" w:default="1" w:styleId="TableNormal">
+    <w:name w:val="Normal Table"/>
+    <w:uiPriority w:val="99"/>
+    <w:semiHidden/>
+    <w:unhideWhenUsed/>
+    <w:tblPr>
+      <w:tblInd w:w="0" w:type="dxa"/>
+      <w:tblCellMar>
+        <w:top w:w="0" w:type="dxa"/>
+        <w:left w:w="108" w:type="dxa"/>
+        <w:bottom w:w="0" w:type="dxa"/>
+        <w:right w:w="108" w:type="dxa"/>
+      </w:tblCellMar>
+    </w:tblPr>
+  </w:style>
+  <w:style w:type="numbering" w:default="1" w:styleId="NoList">
+    <w:name w:val="No List"/>
+    <w:uiPriority w:val="99"/>
+    <w:semiHidden/>
+    <w:unhideWhenUsed/>
+  </w:style>
+  <w:style w:type="paragraph" w:customStyle="1" w:styleId="D88F302755924641A5187E244B16DF6B">
+    <w:name w:val="D88F302755924641A5187E244B16DF6B"/>
+    <w:rsid w:val="0077661F"/>
+  </w:style>
+</w:styles>
+</file>
+
+<file path=word/glossary/webSettings.xml><?xml version="1.0" encoding="utf-8"?>
+<w:webSettings xmlns:mc="http://schemas.openxmlformats.org/markup-compatibility/2006" xmlns:r="http://schemas.openxmlformats.org/officeDocument/2006/relationships" xmlns:w="http://schemas.openxmlformats.org/wordprocessingml/2006/main" xmlns:w14="http://schemas.microsoft.com/office/word/2010/wordml" xmlns:w15="http://schemas.microsoft.com/office/word/2012/wordml" mc:Ignorable="w14 w15">
+  <w:optimizeForBrowser/>
+  <w:allowPNG/>
+</w:webSettings>
 </file>
 
 <file path=word/theme/theme1.xml><?xml version="1.0" encoding="utf-8"?>

</xml_diff>

<commit_message>
amended extended project proposal
</commit_message>
<xml_diff>
--- a/Assignment 3/EPP_EdwardsDwayne.docx
+++ b/Assignment 3/EPP_EdwardsDwayne.docx
@@ -22,8 +22,6 @@
         </w:rPr>
         <w:t>UNIVERSITY OF HERTFORDSHIRE</w:t>
       </w:r>
-      <w:bookmarkStart w:id="0" w:name="_GoBack"/>
-      <w:bookmarkEnd w:id="0"/>
     </w:p>
     <w:p>
       <w:pPr>
@@ -78,14 +76,7 @@
           <w:b/>
           <w:sz w:val="28"/>
         </w:rPr>
-        <w:t>Modular M</w:t>
-      </w:r>
-      <w:r>
-        <w:rPr>
-          <w:b/>
-          <w:sz w:val="28"/>
-        </w:rPr>
-        <w:t>Sc Honours in Computer Science</w:t>
+        <w:t>Modular MSc Honours in Computer Science</w:t>
       </w:r>
     </w:p>
     <w:p>
@@ -147,28 +138,7 @@
           <w:b/>
           <w:sz w:val="28"/>
         </w:rPr>
-        <w:t>7WCM0031-0602</w:t>
-      </w:r>
-      <w:r>
-        <w:rPr>
-          <w:b/>
-          <w:sz w:val="28"/>
-        </w:rPr>
-        <w:t xml:space="preserve"> Software Engineering </w:t>
-      </w:r>
-      <w:r>
-        <w:rPr>
-          <w:b/>
-          <w:sz w:val="28"/>
-        </w:rPr>
-        <w:t xml:space="preserve">MSc </w:t>
-      </w:r>
-      <w:r>
-        <w:rPr>
-          <w:b/>
-          <w:sz w:val="28"/>
-        </w:rPr>
-        <w:t>Project</w:t>
+        <w:t>7WCM0031-0602 Software Engineering MSc Project</w:t>
       </w:r>
     </w:p>
     <w:p>
@@ -350,14 +320,7 @@
           <w:b/>
           <w:sz w:val="28"/>
         </w:rPr>
-        <w:t xml:space="preserve">Mr </w:t>
-      </w:r>
-      <w:r>
-        <w:rPr>
-          <w:b/>
-          <w:sz w:val="28"/>
-        </w:rPr>
-        <w:t>D L Edwards</w:t>
+        <w:t>Mr D L Edwards</w:t>
       </w:r>
     </w:p>
     <w:p>
@@ -2195,6 +2158,7 @@
           <w:lang w:eastAsia="zh-CN"/>
         </w:rPr>
         <w:sectPr>
+          <w:footerReference w:type="default" r:id="rId14"/>
           <w:pgSz w:w="16838" w:h="11906" w:orient="landscape"/>
           <w:pgMar w:top="1440" w:right="1440" w:bottom="1440" w:left="1440" w:header="708" w:footer="708" w:gutter="0"/>
           <w:cols w:space="708"/>
@@ -2820,7 +2784,17 @@
           <w:szCs w:val="28"/>
         </w:rPr>
         <w:lastRenderedPageBreak/>
-        <w:t>Required resources and skills</w:t>
+        <w:t>Required resource</w:t>
+      </w:r>
+      <w:bookmarkStart w:id="0" w:name="_GoBack"/>
+      <w:bookmarkEnd w:id="0"/>
+      <w:r>
+        <w:rPr>
+          <w:b/>
+          <w:sz w:val="28"/>
+          <w:szCs w:val="28"/>
+        </w:rPr>
+        <w:t>s and skills</w:t>
       </w:r>
     </w:p>
     <w:p>
@@ -6024,6 +5998,7 @@
       </w:r>
     </w:p>
     <w:sectPr>
+      <w:footerReference w:type="default" r:id="rId15"/>
       <w:pgSz w:w="11906" w:h="16838"/>
       <w:pgMar w:top="1440" w:right="1440" w:bottom="1440" w:left="1440" w:header="708" w:footer="708" w:gutter="0"/>
       <w:cols w:space="708"/>
@@ -6108,6 +6083,141 @@
             <w:noProof/>
           </w:rPr>
           <w:t>i</w:t>
+        </w:r>
+        <w:r>
+          <w:rPr>
+            <w:noProof/>
+          </w:rPr>
+          <w:fldChar w:fldCharType="end"/>
+        </w:r>
+      </w:p>
+    </w:sdtContent>
+  </w:sdt>
+  <w:p>
+    <w:pPr>
+      <w:pStyle w:val="Footer"/>
+    </w:pPr>
+    <w:r>
+      <w:t>Dwayne Leroy Edwards</w:t>
+    </w:r>
+    <w:r>
+      <w:tab/>
+    </w:r>
+    <w:r>
+      <w:tab/>
+      <w:t>Student Number: 07156987</w:t>
+    </w:r>
+  </w:p>
+</w:ftr>
+</file>
+
+<file path=word/footer3.xml><?xml version="1.0" encoding="utf-8"?>
+<w:ftr xmlns:wpc="http://schemas.microsoft.com/office/word/2010/wordprocessingCanvas" xmlns:mc="http://schemas.openxmlformats.org/markup-compatibility/2006" xmlns:o="urn:schemas-microsoft-com:office:office" xmlns:r="http://schemas.openxmlformats.org/officeDocument/2006/relationships" xmlns:m="http://schemas.openxmlformats.org/officeDocument/2006/math" xmlns:v="urn:schemas-microsoft-com:vml" xmlns:wp14="http://schemas.microsoft.com/office/word/2010/wordprocessingDrawing" xmlns:wp="http://schemas.openxmlformats.org/drawingml/2006/wordprocessingDrawing" xmlns:w10="urn:schemas-microsoft-com:office:word" xmlns:w="http://schemas.openxmlformats.org/wordprocessingml/2006/main" xmlns:w14="http://schemas.microsoft.com/office/word/2010/wordml" xmlns:w15="http://schemas.microsoft.com/office/word/2012/wordml" xmlns:wpg="http://schemas.microsoft.com/office/word/2010/wordprocessingGroup" xmlns:wpi="http://schemas.microsoft.com/office/word/2010/wordprocessingInk" xmlns:wne="http://schemas.microsoft.com/office/word/2006/wordml" xmlns:wps="http://schemas.microsoft.com/office/word/2010/wordprocessingShape" mc:Ignorable="w14 w15 wp14">
+  <w:sdt>
+    <w:sdtPr>
+      <w:id w:val="-743190518"/>
+      <w:docPartObj>
+        <w:docPartGallery w:val="Page Numbers (Bottom of Page)"/>
+        <w:docPartUnique/>
+      </w:docPartObj>
+    </w:sdtPr>
+    <w:sdtEndPr>
+      <w:rPr>
+        <w:noProof/>
+      </w:rPr>
+    </w:sdtEndPr>
+    <w:sdtContent>
+      <w:p>
+        <w:pPr>
+          <w:pStyle w:val="Footer"/>
+          <w:jc w:val="center"/>
+        </w:pPr>
+        <w:r>
+          <w:fldChar w:fldCharType="begin"/>
+        </w:r>
+        <w:r>
+          <w:instrText xml:space="preserve"> PAGE   \* MERGEFORMAT </w:instrText>
+        </w:r>
+        <w:r>
+          <w:fldChar w:fldCharType="separate"/>
+        </w:r>
+        <w:r>
+          <w:rPr>
+            <w:noProof/>
+          </w:rPr>
+          <w:t>7</w:t>
+        </w:r>
+        <w:r>
+          <w:rPr>
+            <w:noProof/>
+          </w:rPr>
+          <w:fldChar w:fldCharType="end"/>
+        </w:r>
+      </w:p>
+    </w:sdtContent>
+  </w:sdt>
+  <w:p>
+    <w:pPr>
+      <w:pStyle w:val="Footer"/>
+    </w:pPr>
+    <w:r>
+      <w:t>Dwayne Leroy Edwards</w:t>
+    </w:r>
+    <w:r>
+      <w:tab/>
+    </w:r>
+    <w:r>
+      <w:tab/>
+    </w:r>
+    <w:r>
+      <w:tab/>
+    </w:r>
+    <w:r>
+      <w:tab/>
+    </w:r>
+    <w:r>
+      <w:tab/>
+      <w:t xml:space="preserve">           Student Number: 07156987</w:t>
+    </w:r>
+  </w:p>
+</w:ftr>
+</file>
+
+<file path=word/footer4.xml><?xml version="1.0" encoding="utf-8"?>
+<w:ftr xmlns:wpc="http://schemas.microsoft.com/office/word/2010/wordprocessingCanvas" xmlns:mc="http://schemas.openxmlformats.org/markup-compatibility/2006" xmlns:o="urn:schemas-microsoft-com:office:office" xmlns:r="http://schemas.openxmlformats.org/officeDocument/2006/relationships" xmlns:m="http://schemas.openxmlformats.org/officeDocument/2006/math" xmlns:v="urn:schemas-microsoft-com:vml" xmlns:wp14="http://schemas.microsoft.com/office/word/2010/wordprocessingDrawing" xmlns:wp="http://schemas.openxmlformats.org/drawingml/2006/wordprocessingDrawing" xmlns:w10="urn:schemas-microsoft-com:office:word" xmlns:w="http://schemas.openxmlformats.org/wordprocessingml/2006/main" xmlns:w14="http://schemas.microsoft.com/office/word/2010/wordml" xmlns:w15="http://schemas.microsoft.com/office/word/2012/wordml" xmlns:wpg="http://schemas.microsoft.com/office/word/2010/wordprocessingGroup" xmlns:wpi="http://schemas.microsoft.com/office/word/2010/wordprocessingInk" xmlns:wne="http://schemas.microsoft.com/office/word/2006/wordml" xmlns:wps="http://schemas.microsoft.com/office/word/2010/wordprocessingShape" mc:Ignorable="w14 w15 wp14">
+  <w:sdt>
+    <w:sdtPr>
+      <w:id w:val="2133587934"/>
+      <w:docPartObj>
+        <w:docPartGallery w:val="Page Numbers (Bottom of Page)"/>
+        <w:docPartUnique/>
+      </w:docPartObj>
+    </w:sdtPr>
+    <w:sdtEndPr>
+      <w:rPr>
+        <w:noProof/>
+      </w:rPr>
+    </w:sdtEndPr>
+    <w:sdtContent>
+      <w:p>
+        <w:pPr>
+          <w:pStyle w:val="Footer"/>
+          <w:jc w:val="center"/>
+        </w:pPr>
+        <w:r>
+          <w:fldChar w:fldCharType="begin"/>
+        </w:r>
+        <w:r>
+          <w:instrText xml:space="preserve"> PAGE   \* MERGEFORMAT </w:instrText>
+        </w:r>
+        <w:r>
+          <w:fldChar w:fldCharType="separate"/>
+        </w:r>
+        <w:r>
+          <w:rPr>
+            <w:noProof/>
+          </w:rPr>
+          <w:t>8</w:t>
         </w:r>
         <w:r>
           <w:rPr>
@@ -7621,546 +7731,37 @@
     <w:uiPriority w:val="99"/>
     <w:rsid w:val="00053473"/>
   </w:style>
-</w:styles>
-</file>
-
-<file path=word/glossary/document.xml><?xml version="1.0" encoding="utf-8"?>
-<w:glossaryDocument xmlns:wpc="http://schemas.microsoft.com/office/word/2010/wordprocessingCanvas" xmlns:mc="http://schemas.openxmlformats.org/markup-compatibility/2006" xmlns:o="urn:schemas-microsoft-com:office:office" xmlns:r="http://schemas.openxmlformats.org/officeDocument/2006/relationships" xmlns:m="http://schemas.openxmlformats.org/officeDocument/2006/math" xmlns:v="urn:schemas-microsoft-com:vml" xmlns:wp14="http://schemas.microsoft.com/office/word/2010/wordprocessingDrawing" xmlns:wp="http://schemas.openxmlformats.org/drawingml/2006/wordprocessingDrawing" xmlns:w10="urn:schemas-microsoft-com:office:word" xmlns:w="http://schemas.openxmlformats.org/wordprocessingml/2006/main" xmlns:w14="http://schemas.microsoft.com/office/word/2010/wordml" xmlns:w15="http://schemas.microsoft.com/office/word/2012/wordml" xmlns:wpg="http://schemas.microsoft.com/office/word/2010/wordprocessingGroup" xmlns:wpi="http://schemas.microsoft.com/office/word/2010/wordprocessingInk" xmlns:wne="http://schemas.microsoft.com/office/word/2006/wordml" xmlns:wps="http://schemas.microsoft.com/office/word/2010/wordprocessingShape" mc:Ignorable="w14 w15 wp14"/>
-</file>
-
-<file path=word/glossary/fontTable.xml><?xml version="1.0" encoding="utf-8"?>
-<w:fonts xmlns:mc="http://schemas.openxmlformats.org/markup-compatibility/2006" xmlns:r="http://schemas.openxmlformats.org/officeDocument/2006/relationships" xmlns:w="http://schemas.openxmlformats.org/wordprocessingml/2006/main" xmlns:w14="http://schemas.microsoft.com/office/word/2010/wordml" xmlns:w15="http://schemas.microsoft.com/office/word/2012/wordml" mc:Ignorable="w14 w15">
-  <w:font w:name="Symbol">
-    <w:panose1 w:val="05050102010706020507"/>
-    <w:charset w:val="02"/>
-    <w:family w:val="roman"/>
-    <w:pitch w:val="variable"/>
-    <w:sig w:usb0="00000000" w:usb1="10000000" w:usb2="00000000" w:usb3="00000000" w:csb0="80000000" w:csb1="00000000"/>
-  </w:font>
-  <w:font w:name="Times New Roman">
-    <w:panose1 w:val="02020603050405020304"/>
-    <w:charset w:val="00"/>
-    <w:family w:val="roman"/>
-    <w:pitch w:val="variable"/>
-    <w:sig w:usb0="E0002EFF" w:usb1="C0007843" w:usb2="00000009" w:usb3="00000000" w:csb0="000001FF" w:csb1="00000000"/>
-  </w:font>
-  <w:font w:name="Courier New">
-    <w:panose1 w:val="02070309020205020404"/>
-    <w:charset w:val="00"/>
-    <w:family w:val="modern"/>
-    <w:pitch w:val="fixed"/>
-    <w:sig w:usb0="E0002AFF" w:usb1="C0007843" w:usb2="00000009" w:usb3="00000000" w:csb0="000001FF" w:csb1="00000000"/>
-  </w:font>
-  <w:font w:name="Wingdings">
-    <w:panose1 w:val="05000000000000000000"/>
-    <w:charset w:val="02"/>
-    <w:family w:val="auto"/>
-    <w:pitch w:val="variable"/>
-    <w:sig w:usb0="00000000" w:usb1="10000000" w:usb2="00000000" w:usb3="00000000" w:csb0="80000000" w:csb1="00000000"/>
-  </w:font>
-  <w:font w:name="Calibri">
-    <w:panose1 w:val="020F0502020204030204"/>
-    <w:charset w:val="00"/>
-    <w:family w:val="swiss"/>
-    <w:pitch w:val="variable"/>
-    <w:sig w:usb0="E00002FF" w:usb1="4000ACFF" w:usb2="00000001" w:usb3="00000000" w:csb0="0000019F" w:csb1="00000000"/>
-  </w:font>
-  <w:font w:name="Cambria">
-    <w:panose1 w:val="02040503050406030204"/>
-    <w:charset w:val="00"/>
-    <w:family w:val="roman"/>
-    <w:pitch w:val="variable"/>
-    <w:sig w:usb0="E00002FF" w:usb1="400004FF" w:usb2="00000000" w:usb3="00000000" w:csb0="0000019F" w:csb1="00000000"/>
-  </w:font>
-  <w:font w:name="Verdana">
-    <w:panose1 w:val="020B0604030504040204"/>
-    <w:charset w:val="00"/>
-    <w:family w:val="swiss"/>
-    <w:pitch w:val="variable"/>
-    <w:sig w:usb0="A10006FF" w:usb1="4000205B" w:usb2="00000010" w:usb3="00000000" w:csb0="0000019F" w:csb1="00000000"/>
-  </w:font>
-  <w:font w:name="Calibri Light">
-    <w:panose1 w:val="020F0302020204030204"/>
-    <w:charset w:val="00"/>
-    <w:family w:val="swiss"/>
-    <w:pitch w:val="variable"/>
-    <w:sig w:usb0="A00002EF" w:usb1="4000207B" w:usb2="00000000" w:usb3="00000000" w:csb0="0000019F" w:csb1="00000000"/>
-  </w:font>
-</w:fonts>
-</file>
-
-<file path=word/glossary/settings.xml><?xml version="1.0" encoding="utf-8"?>
-<w:settings xmlns:mc="http://schemas.openxmlformats.org/markup-compatibility/2006" xmlns:o="urn:schemas-microsoft-com:office:office" xmlns:r="http://schemas.openxmlformats.org/officeDocument/2006/relationships" xmlns:m="http://schemas.openxmlformats.org/officeDocument/2006/math" xmlns:v="urn:schemas-microsoft-com:vml" xmlns:w10="urn:schemas-microsoft-com:office:word" xmlns:w="http://schemas.openxmlformats.org/wordprocessingml/2006/main" xmlns:w14="http://schemas.microsoft.com/office/word/2010/wordml" xmlns:w15="http://schemas.microsoft.com/office/word/2012/wordml" xmlns:sl="http://schemas.openxmlformats.org/schemaLibrary/2006/main" mc:Ignorable="w14 w15">
-  <w:view w:val="normal"/>
-  <w:defaultTabStop w:val="720"/>
-  <w:characterSpacingControl w:val="doNotCompress"/>
-  <w:compat>
-    <w:useFELayout/>
-    <w:compatSetting w:name="compatibilityMode" w:uri="http://schemas.microsoft.com/office/word" w:val="15"/>
-    <w:compatSetting w:name="overrideTableStyleFontSizeAndJustification" w:uri="http://schemas.microsoft.com/office/word" w:val="1"/>
-    <w:compatSetting w:name="enableOpenTypeFeatures" w:uri="http://schemas.microsoft.com/office/word" w:val="1"/>
-    <w:compatSetting w:name="doNotFlipMirrorIndents" w:uri="http://schemas.microsoft.com/office/word" w:val="1"/>
-    <w:compatSetting w:name="differentiateMultirowTableHeaders" w:uri="http://schemas.microsoft.com/office/word" w:val="1"/>
-  </w:compat>
-  <w:rsids>
-    <w:rsidRoot w:val="0077661F"/>
-    <w:rsid w:val="006F797E"/>
-    <w:rsid w:val="0077661F"/>
-  </w:rsids>
-  <m:mathPr>
-    <m:mathFont m:val="Cambria Math"/>
-    <m:brkBin m:val="before"/>
-    <m:brkBinSub m:val="--"/>
-    <m:smallFrac m:val="0"/>
-    <m:dispDef/>
-    <m:lMargin m:val="0"/>
-    <m:rMargin m:val="0"/>
-    <m:defJc m:val="centerGroup"/>
-    <m:wrapIndent m:val="1440"/>
-    <m:intLim m:val="subSup"/>
-    <m:naryLim m:val="undOvr"/>
-  </m:mathPr>
-  <w:themeFontLang w:val="en-GB"/>
-  <w:clrSchemeMapping w:bg1="light1" w:t1="dark1" w:bg2="light2" w:t2="dark2" w:accent1="accent1" w:accent2="accent2" w:accent3="accent3" w:accent4="accent4" w:accent5="accent5" w:accent6="accent6" w:hyperlink="hyperlink" w:followedHyperlink="followedHyperlink"/>
-  <w:decimalSymbol w:val="."/>
-  <w:listSeparator w:val=","/>
-  <w15:chartTrackingRefBased/>
-</w:settings>
-</file>
-
-<file path=word/glossary/styles.xml><?xml version="1.0" encoding="utf-8"?>
-<w:styles xmlns:mc="http://schemas.openxmlformats.org/markup-compatibility/2006" xmlns:r="http://schemas.openxmlformats.org/officeDocument/2006/relationships" xmlns:w="http://schemas.openxmlformats.org/wordprocessingml/2006/main" xmlns:w14="http://schemas.microsoft.com/office/word/2010/wordml" xmlns:w15="http://schemas.microsoft.com/office/word/2012/wordml" mc:Ignorable="w14 w15">
-  <w:docDefaults>
-    <w:rPrDefault>
-      <w:rPr>
-        <w:rFonts w:asciiTheme="minorHAnsi" w:eastAsiaTheme="minorEastAsia" w:hAnsiTheme="minorHAnsi" w:cstheme="minorBidi"/>
-        <w:sz w:val="22"/>
-        <w:szCs w:val="22"/>
-        <w:lang w:val="en-GB" w:eastAsia="en-GB" w:bidi="ar-SA"/>
-      </w:rPr>
-    </w:rPrDefault>
-    <w:pPrDefault>
-      <w:pPr>
-        <w:spacing w:after="160" w:line="259" w:lineRule="auto"/>
-      </w:pPr>
-    </w:pPrDefault>
-  </w:docDefaults>
-  <w:latentStyles w:defLockedState="0" w:defUIPriority="99" w:defSemiHidden="0" w:defUnhideWhenUsed="0" w:defQFormat="0" w:count="371">
-    <w:lsdException w:name="Normal" w:uiPriority="0" w:qFormat="1"/>
-    <w:lsdException w:name="heading 1" w:uiPriority="9" w:qFormat="1"/>
-    <w:lsdException w:name="heading 2" w:semiHidden="1" w:uiPriority="9" w:unhideWhenUsed="1" w:qFormat="1"/>
-    <w:lsdException w:name="heading 3" w:semiHidden="1" w:uiPriority="9" w:unhideWhenUsed="1" w:qFormat="1"/>
-    <w:lsdException w:name="heading 4" w:semiHidden="1" w:uiPriority="9" w:unhideWhenUsed="1" w:qFormat="1"/>
-    <w:lsdException w:name="heading 5" w:semiHidden="1" w:uiPriority="9" w:unhideWhenUsed="1" w:qFormat="1"/>
-    <w:lsdException w:name="heading 6" w:semiHidden="1" w:uiPriority="9" w:unhideWhenUsed="1" w:qFormat="1"/>
-    <w:lsdException w:name="heading 7" w:semiHidden="1" w:uiPriority="9" w:unhideWhenUsed="1" w:qFormat="1"/>
-    <w:lsdException w:name="heading 8" w:semiHidden="1" w:uiPriority="9" w:unhideWhenUsed="1" w:qFormat="1"/>
-    <w:lsdException w:name="heading 9" w:semiHidden="1" w:uiPriority="9" w:unhideWhenUsed="1" w:qFormat="1"/>
-    <w:lsdException w:name="index 1" w:semiHidden="1" w:unhideWhenUsed="1"/>
-    <w:lsdException w:name="index 2" w:semiHidden="1" w:unhideWhenUsed="1"/>
-    <w:lsdException w:name="index 3" w:semiHidden="1" w:unhideWhenUsed="1"/>
-    <w:lsdException w:name="index 4" w:semiHidden="1" w:unhideWhenUsed="1"/>
-    <w:lsdException w:name="index 5" w:semiHidden="1" w:unhideWhenUsed="1"/>
-    <w:lsdException w:name="index 6" w:semiHidden="1" w:unhideWhenUsed="1"/>
-    <w:lsdException w:name="index 7" w:semiHidden="1" w:unhideWhenUsed="1"/>
-    <w:lsdException w:name="index 8" w:semiHidden="1" w:unhideWhenUsed="1"/>
-    <w:lsdException w:name="index 9" w:semiHidden="1" w:unhideWhenUsed="1"/>
-    <w:lsdException w:name="toc 1" w:semiHidden="1" w:uiPriority="39" w:unhideWhenUsed="1"/>
-    <w:lsdException w:name="toc 2" w:semiHidden="1" w:uiPriority="39" w:unhideWhenUsed="1"/>
-    <w:lsdException w:name="toc 3" w:semiHidden="1" w:uiPriority="39" w:unhideWhenUsed="1"/>
-    <w:lsdException w:name="toc 4" w:semiHidden="1" w:uiPriority="39" w:unhideWhenUsed="1"/>
-    <w:lsdException w:name="toc 5" w:semiHidden="1" w:uiPriority="39" w:unhideWhenUsed="1"/>
-    <w:lsdException w:name="toc 6" w:semiHidden="1" w:uiPriority="39" w:unhideWhenUsed="1"/>
-    <w:lsdException w:name="toc 7" w:semiHidden="1" w:uiPriority="39" w:unhideWhenUsed="1"/>
-    <w:lsdException w:name="toc 8" w:semiHidden="1" w:uiPriority="39" w:unhideWhenUsed="1"/>
-    <w:lsdException w:name="toc 9" w:semiHidden="1" w:uiPriority="39" w:unhideWhenUsed="1"/>
-    <w:lsdException w:name="Normal Indent" w:semiHidden="1" w:unhideWhenUsed="1"/>
-    <w:lsdException w:name="footnote text" w:semiHidden="1" w:unhideWhenUsed="1"/>
-    <w:lsdException w:name="annotation text" w:semiHidden="1" w:unhideWhenUsed="1"/>
-    <w:lsdException w:name="header" w:semiHidden="1" w:unhideWhenUsed="1"/>
-    <w:lsdException w:name="footer" w:semiHidden="1" w:unhideWhenUsed="1"/>
-    <w:lsdException w:name="index heading" w:semiHidden="1" w:unhideWhenUsed="1"/>
-    <w:lsdException w:name="caption" w:semiHidden="1" w:uiPriority="35" w:unhideWhenUsed="1" w:qFormat="1"/>
-    <w:lsdException w:name="table of figures" w:semiHidden="1" w:unhideWhenUsed="1"/>
-    <w:lsdException w:name="envelope address" w:semiHidden="1" w:unhideWhenUsed="1"/>
-    <w:lsdException w:name="envelope return" w:semiHidden="1" w:unhideWhenUsed="1"/>
-    <w:lsdException w:name="footnote reference" w:semiHidden="1" w:unhideWhenUsed="1"/>
-    <w:lsdException w:name="annotation reference" w:semiHidden="1" w:unhideWhenUsed="1"/>
-    <w:lsdException w:name="line number" w:semiHidden="1" w:unhideWhenUsed="1"/>
-    <w:lsdException w:name="page number" w:semiHidden="1" w:unhideWhenUsed="1"/>
-    <w:lsdException w:name="endnote reference" w:semiHidden="1" w:unhideWhenUsed="1"/>
-    <w:lsdException w:name="endnote text" w:semiHidden="1" w:unhideWhenUsed="1"/>
-    <w:lsdException w:name="table of authorities" w:semiHidden="1" w:unhideWhenUsed="1"/>
-    <w:lsdException w:name="macro" w:semiHidden="1" w:unhideWhenUsed="1"/>
-    <w:lsdException w:name="toa heading" w:semiHidden="1" w:unhideWhenUsed="1"/>
-    <w:lsdException w:name="List" w:semiHidden="1" w:unhideWhenUsed="1"/>
-    <w:lsdException w:name="List Bullet" w:semiHidden="1" w:unhideWhenUsed="1"/>
-    <w:lsdException w:name="List Number" w:semiHidden="1" w:unhideWhenUsed="1"/>
-    <w:lsdException w:name="List 2" w:semiHidden="1" w:unhideWhenUsed="1"/>
-    <w:lsdException w:name="List 3" w:semiHidden="1" w:unhideWhenUsed="1"/>
-    <w:lsdException w:name="List 4" w:semiHidden="1" w:unhideWhenUsed="1"/>
-    <w:lsdException w:name="List 5" w:semiHidden="1" w:unhideWhenUsed="1"/>
-    <w:lsdException w:name="List Bullet 2" w:semiHidden="1" w:unhideWhenUsed="1"/>
-    <w:lsdException w:name="List Bullet 3" w:semiHidden="1" w:unhideWhenUsed="1"/>
-    <w:lsdException w:name="List Bullet 4" w:semiHidden="1" w:unhideWhenUsed="1"/>
-    <w:lsdException w:name="List Bullet 5" w:semiHidden="1" w:unhideWhenUsed="1"/>
-    <w:lsdException w:name="List Number 2" w:semiHidden="1" w:unhideWhenUsed="1"/>
-    <w:lsdException w:name="List Number 3" w:semiHidden="1" w:unhideWhenUsed="1"/>
-    <w:lsdException w:name="List Number 4" w:semiHidden="1" w:unhideWhenUsed="1"/>
-    <w:lsdException w:name="List Number 5" w:semiHidden="1" w:unhideWhenUsed="1"/>
-    <w:lsdException w:name="Title" w:uiPriority="10" w:qFormat="1"/>
-    <w:lsdException w:name="Closing" w:semiHidden="1" w:unhideWhenUsed="1"/>
-    <w:lsdException w:name="Signature" w:semiHidden="1" w:unhideWhenUsed="1"/>
-    <w:lsdException w:name="Default Paragraph Font" w:semiHidden="1" w:uiPriority="1" w:unhideWhenUsed="1"/>
-    <w:lsdException w:name="Body Text" w:semiHidden="1" w:unhideWhenUsed="1"/>
-    <w:lsdException w:name="Body Text Indent" w:semiHidden="1" w:unhideWhenUsed="1"/>
-    <w:lsdException w:name="List Continue" w:semiHidden="1" w:unhideWhenUsed="1"/>
-    <w:lsdException w:name="List Continue 2" w:semiHidden="1" w:unhideWhenUsed="1"/>
-    <w:lsdException w:name="List Continue 3" w:semiHidden="1" w:unhideWhenUsed="1"/>
-    <w:lsdException w:name="List Continue 4" w:semiHidden="1" w:unhideWhenUsed="1"/>
-    <w:lsdException w:name="List Continue 5" w:semiHidden="1" w:unhideWhenUsed="1"/>
-    <w:lsdException w:name="Message Header" w:semiHidden="1" w:unhideWhenUsed="1"/>
-    <w:lsdException w:name="Subtitle" w:uiPriority="11" w:qFormat="1"/>
-    <w:lsdException w:name="Salutation" w:semiHidden="1" w:unhideWhenUsed="1"/>
-    <w:lsdException w:name="Date" w:semiHidden="1" w:unhideWhenUsed="1"/>
-    <w:lsdException w:name="Body Text First Indent" w:semiHidden="1" w:unhideWhenUsed="1"/>
-    <w:lsdException w:name="Body Text First Indent 2" w:semiHidden="1" w:unhideWhenUsed="1"/>
-    <w:lsdException w:name="Note Heading" w:semiHidden="1" w:unhideWhenUsed="1"/>
-    <w:lsdException w:name="Body Text 2" w:semiHidden="1" w:unhideWhenUsed="1"/>
-    <w:lsdException w:name="Body Text 3" w:semiHidden="1" w:unhideWhenUsed="1"/>
-    <w:lsdException w:name="Body Text Indent 2" w:semiHidden="1" w:unhideWhenUsed="1"/>
-    <w:lsdException w:name="Body Text Indent 3" w:semiHidden="1" w:unhideWhenUsed="1"/>
-    <w:lsdException w:name="Block Text" w:semiHidden="1" w:unhideWhenUsed="1"/>
-    <w:lsdException w:name="Hyperlink" w:semiHidden="1" w:unhideWhenUsed="1"/>
-    <w:lsdException w:name="FollowedHyperlink" w:semiHidden="1" w:unhideWhenUsed="1"/>
-    <w:lsdException w:name="Strong" w:uiPriority="22" w:qFormat="1"/>
-    <w:lsdException w:name="Emphasis" w:uiPriority="20" w:qFormat="1"/>
-    <w:lsdException w:name="Document Map" w:semiHidden="1" w:unhideWhenUsed="1"/>
-    <w:lsdException w:name="Plain Text" w:semiHidden="1" w:unhideWhenUsed="1"/>
-    <w:lsdException w:name="E-mail Signature" w:semiHidden="1" w:unhideWhenUsed="1"/>
-    <w:lsdException w:name="HTML Top of Form" w:semiHidden="1" w:unhideWhenUsed="1"/>
-    <w:lsdException w:name="HTML Bottom of Form" w:semiHidden="1" w:unhideWhenUsed="1"/>
-    <w:lsdException w:name="Normal (Web)" w:semiHidden="1" w:unhideWhenUsed="1"/>
-    <w:lsdException w:name="HTML Acronym" w:semiHidden="1" w:unhideWhenUsed="1"/>
-    <w:lsdException w:name="HTML Address" w:semiHidden="1" w:unhideWhenUsed="1"/>
-    <w:lsdException w:name="HTML Cite" w:semiHidden="1" w:unhideWhenUsed="1"/>
-    <w:lsdException w:name="HTML Code" w:semiHidden="1" w:unhideWhenUsed="1"/>
-    <w:lsdException w:name="HTML Definition" w:semiHidden="1" w:unhideWhenUsed="1"/>
-    <w:lsdException w:name="HTML Keyboard" w:semiHidden="1" w:unhideWhenUsed="1"/>
-    <w:lsdException w:name="HTML Preformatted" w:semiHidden="1" w:unhideWhenUsed="1"/>
-    <w:lsdException w:name="HTML Sample" w:semiHidden="1" w:unhideWhenUsed="1"/>
-    <w:lsdException w:name="HTML Typewriter" w:semiHidden="1" w:unhideWhenUsed="1"/>
-    <w:lsdException w:name="HTML Variable" w:semiHidden="1" w:unhideWhenUsed="1"/>
-    <w:lsdException w:name="Normal Table" w:semiHidden="1" w:unhideWhenUsed="1"/>
-    <w:lsdException w:name="annotation subject" w:semiHidden="1" w:unhideWhenUsed="1"/>
-    <w:lsdException w:name="No List" w:semiHidden="1" w:unhideWhenUsed="1"/>
-    <w:lsdException w:name="Outline List 1" w:semiHidden="1" w:unhideWhenUsed="1"/>
-    <w:lsdException w:name="Outline List 2" w:semiHidden="1" w:unhideWhenUsed="1"/>
-    <w:lsdException w:name="Outline List 3" w:semiHidden="1" w:unhideWhenUsed="1"/>
-    <w:lsdException w:name="Table Simple 1" w:semiHidden="1" w:unhideWhenUsed="1"/>
-    <w:lsdException w:name="Table Simple 2" w:semiHidden="1" w:unhideWhenUsed="1"/>
-    <w:lsdException w:name="Table Simple 3" w:semiHidden="1" w:unhideWhenUsed="1"/>
-    <w:lsdException w:name="Table Classic 1" w:semiHidden="1" w:unhideWhenUsed="1"/>
-    <w:lsdException w:name="Table Classic 2" w:semiHidden="1" w:unhideWhenUsed="1"/>
-    <w:lsdException w:name="Table Classic 3" w:semiHidden="1" w:unhideWhenUsed="1"/>
-    <w:lsdException w:name="Table Classic 4" w:semiHidden="1" w:unhideWhenUsed="1"/>
-    <w:lsdException w:name="Table Colorful 1" w:semiHidden="1" w:unhideWhenUsed="1"/>
-    <w:lsdException w:name="Table Colorful 2" w:semiHidden="1" w:unhideWhenUsed="1"/>
-    <w:lsdException w:name="Table Colorful 3" w:semiHidden="1" w:unhideWhenUsed="1"/>
-    <w:lsdException w:name="Table Columns 1" w:semiHidden="1" w:unhideWhenUsed="1"/>
-    <w:lsdException w:name="Table Columns 2" w:semiHidden="1" w:unhideWhenUsed="1"/>
-    <w:lsdException w:name="Table Columns 3" w:semiHidden="1" w:unhideWhenUsed="1"/>
-    <w:lsdException w:name="Table Columns 4" w:semiHidden="1" w:unhideWhenUsed="1"/>
-    <w:lsdException w:name="Table Columns 5" w:semiHidden="1" w:unhideWhenUsed="1"/>
-    <w:lsdException w:name="Table Grid 1" w:semiHidden="1" w:unhideWhenUsed="1"/>
-    <w:lsdException w:name="Table Grid 2" w:semiHidden="1" w:unhideWhenUsed="1"/>
-    <w:lsdException w:name="Table Grid 3" w:semiHidden="1" w:unhideWhenUsed="1"/>
-    <w:lsdException w:name="Table Grid 4" w:semiHidden="1" w:unhideWhenUsed="1"/>
-    <w:lsdException w:name="Table Grid 5" w:semiHidden="1" w:unhideWhenUsed="1"/>
-    <w:lsdException w:name="Table Grid 6" w:semiHidden="1" w:unhideWhenUsed="1"/>
-    <w:lsdException w:name="Table Grid 7" w:semiHidden="1" w:unhideWhenUsed="1"/>
-    <w:lsdException w:name="Table Grid 8" w:semiHidden="1" w:unhideWhenUsed="1"/>
-    <w:lsdException w:name="Table List 1" w:semiHidden="1" w:unhideWhenUsed="1"/>
-    <w:lsdException w:name="Table List 2" w:semiHidden="1" w:unhideWhenUsed="1"/>
-    <w:lsdException w:name="Table List 3" w:semiHidden="1" w:unhideWhenUsed="1"/>
-    <w:lsdException w:name="Table List 4" w:semiHidden="1" w:unhideWhenUsed="1"/>
-    <w:lsdException w:name="Table List 5" w:semiHidden="1" w:unhideWhenUsed="1"/>
-    <w:lsdException w:name="Table List 6" w:semiHidden="1" w:unhideWhenUsed="1"/>
-    <w:lsdException w:name="Table List 7" w:semiHidden="1" w:unhideWhenUsed="1"/>
-    <w:lsdException w:name="Table List 8" w:semiHidden="1" w:unhideWhenUsed="1"/>
-    <w:lsdException w:name="Table 3D effects 1" w:semiHidden="1" w:unhideWhenUsed="1"/>
-    <w:lsdException w:name="Table 3D effects 2" w:semiHidden="1" w:unhideWhenUsed="1"/>
-    <w:lsdException w:name="Table 3D effects 3" w:semiHidden="1" w:unhideWhenUsed="1"/>
-    <w:lsdException w:name="Table Contemporary" w:semiHidden="1" w:unhideWhenUsed="1"/>
-    <w:lsdException w:name="Table Elegant" w:semiHidden="1" w:unhideWhenUsed="1"/>
-    <w:lsdException w:name="Table Professional" w:semiHidden="1" w:unhideWhenUsed="1"/>
-    <w:lsdException w:name="Table Subtle 1" w:semiHidden="1" w:unhideWhenUsed="1"/>
-    <w:lsdException w:name="Table Subtle 2" w:semiHidden="1" w:unhideWhenUsed="1"/>
-    <w:lsdException w:name="Table Web 1" w:semiHidden="1" w:unhideWhenUsed="1"/>
-    <w:lsdException w:name="Table Web 2" w:semiHidden="1" w:unhideWhenUsed="1"/>
-    <w:lsdException w:name="Table Web 3" w:semiHidden="1" w:unhideWhenUsed="1"/>
-    <w:lsdException w:name="Balloon Text" w:semiHidden="1" w:unhideWhenUsed="1"/>
-    <w:lsdException w:name="Table Grid" w:uiPriority="39"/>
-    <w:lsdException w:name="Table Theme" w:semiHidden="1" w:unhideWhenUsed="1"/>
-    <w:lsdException w:name="Placeholder Text" w:semiHidden="1"/>
-    <w:lsdException w:name="No Spacing" w:uiPriority="1" w:qFormat="1"/>
-    <w:lsdException w:name="Light Shading" w:uiPriority="60"/>
-    <w:lsdException w:name="Light List" w:uiPriority="61"/>
-    <w:lsdException w:name="Light Grid" w:uiPriority="62"/>
-    <w:lsdException w:name="Medium Shading 1" w:uiPriority="63"/>
-    <w:lsdException w:name="Medium Shading 2" w:uiPriority="64"/>
-    <w:lsdException w:name="Medium List 1" w:uiPriority="65"/>
-    <w:lsdException w:name="Medium List 2" w:uiPriority="66"/>
-    <w:lsdException w:name="Medium Grid 1" w:uiPriority="67"/>
-    <w:lsdException w:name="Medium Grid 2" w:uiPriority="68"/>
-    <w:lsdException w:name="Medium Grid 3" w:uiPriority="69"/>
-    <w:lsdException w:name="Dark List" w:uiPriority="70"/>
-    <w:lsdException w:name="Colorful Shading" w:uiPriority="71"/>
-    <w:lsdException w:name="Colorful List" w:uiPriority="72"/>
-    <w:lsdException w:name="Colorful Grid" w:uiPriority="73"/>
-    <w:lsdException w:name="Light Shading Accent 1" w:uiPriority="60"/>
-    <w:lsdException w:name="Light List Accent 1" w:uiPriority="61"/>
-    <w:lsdException w:name="Light Grid Accent 1" w:uiPriority="62"/>
-    <w:lsdException w:name="Medium Shading 1 Accent 1" w:uiPriority="63"/>
-    <w:lsdException w:name="Medium Shading 2 Accent 1" w:uiPriority="64"/>
-    <w:lsdException w:name="Medium List 1 Accent 1" w:uiPriority="65"/>
-    <w:lsdException w:name="Revision" w:semiHidden="1"/>
-    <w:lsdException w:name="List Paragraph" w:uiPriority="34" w:qFormat="1"/>
-    <w:lsdException w:name="Quote" w:uiPriority="29" w:qFormat="1"/>
-    <w:lsdException w:name="Intense Quote" w:uiPriority="30" w:qFormat="1"/>
-    <w:lsdException w:name="Medium List 2 Accent 1" w:uiPriority="66"/>
-    <w:lsdException w:name="Medium Grid 1 Accent 1" w:uiPriority="67"/>
-    <w:lsdException w:name="Medium Grid 2 Accent 1" w:uiPriority="68"/>
-    <w:lsdException w:name="Medium Grid 3 Accent 1" w:uiPriority="69"/>
-    <w:lsdException w:name="Dark List Accent 1" w:uiPriority="70"/>
-    <w:lsdException w:name="Colorful Shading Accent 1" w:uiPriority="71"/>
-    <w:lsdException w:name="Colorful List Accent 1" w:uiPriority="72"/>
-    <w:lsdException w:name="Colorful Grid Accent 1" w:uiPriority="73"/>
-    <w:lsdException w:name="Light Shading Accent 2" w:uiPriority="60"/>
-    <w:lsdException w:name="Light List Accent 2" w:uiPriority="61"/>
-    <w:lsdException w:name="Light Grid Accent 2" w:uiPriority="62"/>
-    <w:lsdException w:name="Medium Shading 1 Accent 2" w:uiPriority="63"/>
-    <w:lsdException w:name="Medium Shading 2 Accent 2" w:uiPriority="64"/>
-    <w:lsdException w:name="Medium List 1 Accent 2" w:uiPriority="65"/>
-    <w:lsdException w:name="Medium List 2 Accent 2" w:uiPriority="66"/>
-    <w:lsdException w:name="Medium Grid 1 Accent 2" w:uiPriority="67"/>
-    <w:lsdException w:name="Medium Grid 2 Accent 2" w:uiPriority="68"/>
-    <w:lsdException w:name="Medium Grid 3 Accent 2" w:uiPriority="69"/>
-    <w:lsdException w:name="Dark List Accent 2" w:uiPriority="70"/>
-    <w:lsdException w:name="Colorful Shading Accent 2" w:uiPriority="71"/>
-    <w:lsdException w:name="Colorful List Accent 2" w:uiPriority="72"/>
-    <w:lsdException w:name="Colorful Grid Accent 2" w:uiPriority="73"/>
-    <w:lsdException w:name="Light Shading Accent 3" w:uiPriority="60"/>
-    <w:lsdException w:name="Light List Accent 3" w:uiPriority="61"/>
-    <w:lsdException w:name="Light Grid Accent 3" w:uiPriority="62"/>
-    <w:lsdException w:name="Medium Shading 1 Accent 3" w:uiPriority="63"/>
-    <w:lsdException w:name="Medium Shading 2 Accent 3" w:uiPriority="64"/>
-    <w:lsdException w:name="Medium List 1 Accent 3" w:uiPriority="65"/>
-    <w:lsdException w:name="Medium List 2 Accent 3" w:uiPriority="66"/>
-    <w:lsdException w:name="Medium Grid 1 Accent 3" w:uiPriority="67"/>
-    <w:lsdException w:name="Medium Grid 2 Accent 3" w:uiPriority="68"/>
-    <w:lsdException w:name="Medium Grid 3 Accent 3" w:uiPriority="69"/>
-    <w:lsdException w:name="Dark List Accent 3" w:uiPriority="70"/>
-    <w:lsdException w:name="Colorful Shading Accent 3" w:uiPriority="71"/>
-    <w:lsdException w:name="Colorful List Accent 3" w:uiPriority="72"/>
-    <w:lsdException w:name="Colorful Grid Accent 3" w:uiPriority="73"/>
-    <w:lsdException w:name="Light Shading Accent 4" w:uiPriority="60"/>
-    <w:lsdException w:name="Light List Accent 4" w:uiPriority="61"/>
-    <w:lsdException w:name="Light Grid Accent 4" w:uiPriority="62"/>
-    <w:lsdException w:name="Medium Shading 1 Accent 4" w:uiPriority="63"/>
-    <w:lsdException w:name="Medium Shading 2 Accent 4" w:uiPriority="64"/>
-    <w:lsdException w:name="Medium List 1 Accent 4" w:uiPriority="65"/>
-    <w:lsdException w:name="Medium List 2 Accent 4" w:uiPriority="66"/>
-    <w:lsdException w:name="Medium Grid 1 Accent 4" w:uiPriority="67"/>
-    <w:lsdException w:name="Medium Grid 2 Accent 4" w:uiPriority="68"/>
-    <w:lsdException w:name="Medium Grid 3 Accent 4" w:uiPriority="69"/>
-    <w:lsdException w:name="Dark List Accent 4" w:uiPriority="70"/>
-    <w:lsdException w:name="Colorful Shading Accent 4" w:uiPriority="71"/>
-    <w:lsdException w:name="Colorful List Accent 4" w:uiPriority="72"/>
-    <w:lsdException w:name="Colorful Grid Accent 4" w:uiPriority="73"/>
-    <w:lsdException w:name="Light Shading Accent 5" w:uiPriority="60"/>
-    <w:lsdException w:name="Light List Accent 5" w:uiPriority="61"/>
-    <w:lsdException w:name="Light Grid Accent 5" w:uiPriority="62"/>
-    <w:lsdException w:name="Medium Shading 1 Accent 5" w:uiPriority="63"/>
-    <w:lsdException w:name="Medium Shading 2 Accent 5" w:uiPriority="64"/>
-    <w:lsdException w:name="Medium List 1 Accent 5" w:uiPriority="65"/>
-    <w:lsdException w:name="Medium List 2 Accent 5" w:uiPriority="66"/>
-    <w:lsdException w:name="Medium Grid 1 Accent 5" w:uiPriority="67"/>
-    <w:lsdException w:name="Medium Grid 2 Accent 5" w:uiPriority="68"/>
-    <w:lsdException w:name="Medium Grid 3 Accent 5" w:uiPriority="69"/>
-    <w:lsdException w:name="Dark List Accent 5" w:uiPriority="70"/>
-    <w:lsdException w:name="Colorful Shading Accent 5" w:uiPriority="71"/>
-    <w:lsdException w:name="Colorful List Accent 5" w:uiPriority="72"/>
-    <w:lsdException w:name="Colorful Grid Accent 5" w:uiPriority="73"/>
-    <w:lsdException w:name="Light Shading Accent 6" w:uiPriority="60"/>
-    <w:lsdException w:name="Light List Accent 6" w:uiPriority="61"/>
-    <w:lsdException w:name="Light Grid Accent 6" w:uiPriority="62"/>
-    <w:lsdException w:name="Medium Shading 1 Accent 6" w:uiPriority="63"/>
-    <w:lsdException w:name="Medium Shading 2 Accent 6" w:uiPriority="64"/>
-    <w:lsdException w:name="Medium List 1 Accent 6" w:uiPriority="65"/>
-    <w:lsdException w:name="Medium List 2 Accent 6" w:uiPriority="66"/>
-    <w:lsdException w:name="Medium Grid 1 Accent 6" w:uiPriority="67"/>
-    <w:lsdException w:name="Medium Grid 2 Accent 6" w:uiPriority="68"/>
-    <w:lsdException w:name="Medium Grid 3 Accent 6" w:uiPriority="69"/>
-    <w:lsdException w:name="Dark List Accent 6" w:uiPriority="70"/>
-    <w:lsdException w:name="Colorful Shading Accent 6" w:uiPriority="71"/>
-    <w:lsdException w:name="Colorful List Accent 6" w:uiPriority="72"/>
-    <w:lsdException w:name="Colorful Grid Accent 6" w:uiPriority="73"/>
-    <w:lsdException w:name="Subtle Emphasis" w:uiPriority="19" w:qFormat="1"/>
-    <w:lsdException w:name="Intense Emphasis" w:uiPriority="21" w:qFormat="1"/>
-    <w:lsdException w:name="Subtle Reference" w:uiPriority="31" w:qFormat="1"/>
-    <w:lsdException w:name="Intense Reference" w:uiPriority="32" w:qFormat="1"/>
-    <w:lsdException w:name="Book Title" w:uiPriority="33" w:qFormat="1"/>
-    <w:lsdException w:name="Bibliography" w:semiHidden="1" w:uiPriority="37" w:unhideWhenUsed="1"/>
-    <w:lsdException w:name="TOC Heading" w:semiHidden="1" w:uiPriority="39" w:unhideWhenUsed="1" w:qFormat="1"/>
-    <w:lsdException w:name="Plain Table 1" w:uiPriority="41"/>
-    <w:lsdException w:name="Plain Table 2" w:uiPriority="42"/>
-    <w:lsdException w:name="Plain Table 3" w:uiPriority="43"/>
-    <w:lsdException w:name="Plain Table 4" w:uiPriority="44"/>
-    <w:lsdException w:name="Plain Table 5" w:uiPriority="45"/>
-    <w:lsdException w:name="Grid Table Light" w:uiPriority="40"/>
-    <w:lsdException w:name="Grid Table 1 Light" w:uiPriority="46"/>
-    <w:lsdException w:name="Grid Table 2" w:uiPriority="47"/>
-    <w:lsdException w:name="Grid Table 3" w:uiPriority="48"/>
-    <w:lsdException w:name="Grid Table 4" w:uiPriority="49"/>
-    <w:lsdException w:name="Grid Table 5 Dark" w:uiPriority="50"/>
-    <w:lsdException w:name="Grid Table 6 Colorful" w:uiPriority="51"/>
-    <w:lsdException w:name="Grid Table 7 Colorful" w:uiPriority="52"/>
-    <w:lsdException w:name="Grid Table 1 Light Accent 1" w:uiPriority="46"/>
-    <w:lsdException w:name="Grid Table 2 Accent 1" w:uiPriority="47"/>
-    <w:lsdException w:name="Grid Table 3 Accent 1" w:uiPriority="48"/>
-    <w:lsdException w:name="Grid Table 4 Accent 1" w:uiPriority="49"/>
-    <w:lsdException w:name="Grid Table 5 Dark Accent 1" w:uiPriority="50"/>
-    <w:lsdException w:name="Grid Table 6 Colorful Accent 1" w:uiPriority="51"/>
-    <w:lsdException w:name="Grid Table 7 Colorful Accent 1" w:uiPriority="52"/>
-    <w:lsdException w:name="Grid Table 1 Light Accent 2" w:uiPriority="46"/>
-    <w:lsdException w:name="Grid Table 2 Accent 2" w:uiPriority="47"/>
-    <w:lsdException w:name="Grid Table 3 Accent 2" w:uiPriority="48"/>
-    <w:lsdException w:name="Grid Table 4 Accent 2" w:uiPriority="49"/>
-    <w:lsdException w:name="Grid Table 5 Dark Accent 2" w:uiPriority="50"/>
-    <w:lsdException w:name="Grid Table 6 Colorful Accent 2" w:uiPriority="51"/>
-    <w:lsdException w:name="Grid Table 7 Colorful Accent 2" w:uiPriority="52"/>
-    <w:lsdException w:name="Grid Table 1 Light Accent 3" w:uiPriority="46"/>
-    <w:lsdException w:name="Grid Table 2 Accent 3" w:uiPriority="47"/>
-    <w:lsdException w:name="Grid Table 3 Accent 3" w:uiPriority="48"/>
-    <w:lsdException w:name="Grid Table 4 Accent 3" w:uiPriority="49"/>
-    <w:lsdException w:name="Grid Table 5 Dark Accent 3" w:uiPriority="50"/>
-    <w:lsdException w:name="Grid Table 6 Colorful Accent 3" w:uiPriority="51"/>
-    <w:lsdException w:name="Grid Table 7 Colorful Accent 3" w:uiPriority="52"/>
-    <w:lsdException w:name="Grid Table 1 Light Accent 4" w:uiPriority="46"/>
-    <w:lsdException w:name="Grid Table 2 Accent 4" w:uiPriority="47"/>
-    <w:lsdException w:name="Grid Table 3 Accent 4" w:uiPriority="48"/>
-    <w:lsdException w:name="Grid Table 4 Accent 4" w:uiPriority="49"/>
-    <w:lsdException w:name="Grid Table 5 Dark Accent 4" w:uiPriority="50"/>
-    <w:lsdException w:name="Grid Table 6 Colorful Accent 4" w:uiPriority="51"/>
-    <w:lsdException w:name="Grid Table 7 Colorful Accent 4" w:uiPriority="52"/>
-    <w:lsdException w:name="Grid Table 1 Light Accent 5" w:uiPriority="46"/>
-    <w:lsdException w:name="Grid Table 2 Accent 5" w:uiPriority="47"/>
-    <w:lsdException w:name="Grid Table 3 Accent 5" w:uiPriority="48"/>
-    <w:lsdException w:name="Grid Table 4 Accent 5" w:uiPriority="49"/>
-    <w:lsdException w:name="Grid Table 5 Dark Accent 5" w:uiPriority="50"/>
-    <w:lsdException w:name="Grid Table 6 Colorful Accent 5" w:uiPriority="51"/>
-    <w:lsdException w:name="Grid Table 7 Colorful Accent 5" w:uiPriority="52"/>
-    <w:lsdException w:name="Grid Table 1 Light Accent 6" w:uiPriority="46"/>
-    <w:lsdException w:name="Grid Table 2 Accent 6" w:uiPriority="47"/>
-    <w:lsdException w:name="Grid Table 3 Accent 6" w:uiPriority="48"/>
-    <w:lsdException w:name="Grid Table 4 Accent 6" w:uiPriority="49"/>
-    <w:lsdException w:name="Grid Table 5 Dark Accent 6" w:uiPriority="50"/>
-    <w:lsdException w:name="Grid Table 6 Colorful Accent 6" w:uiPriority="51"/>
-    <w:lsdException w:name="Grid Table 7 Colorful Accent 6" w:uiPriority="52"/>
-    <w:lsdException w:name="List Table 1 Light" w:uiPriority="46"/>
-    <w:lsdException w:name="List Table 2" w:uiPriority="47"/>
-    <w:lsdException w:name="List Table 3" w:uiPriority="48"/>
-    <w:lsdException w:name="List Table 4" w:uiPriority="49"/>
-    <w:lsdException w:name="List Table 5 Dark" w:uiPriority="50"/>
-    <w:lsdException w:name="List Table 6 Colorful" w:uiPriority="51"/>
-    <w:lsdException w:name="List Table 7 Colorful" w:uiPriority="52"/>
-    <w:lsdException w:name="List Table 1 Light Accent 1" w:uiPriority="46"/>
-    <w:lsdException w:name="List Table 2 Accent 1" w:uiPriority="47"/>
-    <w:lsdException w:name="List Table 3 Accent 1" w:uiPriority="48"/>
-    <w:lsdException w:name="List Table 4 Accent 1" w:uiPriority="49"/>
-    <w:lsdException w:name="List Table 5 Dark Accent 1" w:uiPriority="50"/>
-    <w:lsdException w:name="List Table 6 Colorful Accent 1" w:uiPriority="51"/>
-    <w:lsdException w:name="List Table 7 Colorful Accent 1" w:uiPriority="52"/>
-    <w:lsdException w:name="List Table 1 Light Accent 2" w:uiPriority="46"/>
-    <w:lsdException w:name="List Table 2 Accent 2" w:uiPriority="47"/>
-    <w:lsdException w:name="List Table 3 Accent 2" w:uiPriority="48"/>
-    <w:lsdException w:name="List Table 4 Accent 2" w:uiPriority="49"/>
-    <w:lsdException w:name="List Table 5 Dark Accent 2" w:uiPriority="50"/>
-    <w:lsdException w:name="List Table 6 Colorful Accent 2" w:uiPriority="51"/>
-    <w:lsdException w:name="List Table 7 Colorful Accent 2" w:uiPriority="52"/>
-    <w:lsdException w:name="List Table 1 Light Accent 3" w:uiPriority="46"/>
-    <w:lsdException w:name="List Table 2 Accent 3" w:uiPriority="47"/>
-    <w:lsdException w:name="List Table 3 Accent 3" w:uiPriority="48"/>
-    <w:lsdException w:name="List Table 4 Accent 3" w:uiPriority="49"/>
-    <w:lsdException w:name="List Table 5 Dark Accent 3" w:uiPriority="50"/>
-    <w:lsdException w:name="List Table 6 Colorful Accent 3" w:uiPriority="51"/>
-    <w:lsdException w:name="List Table 7 Colorful Accent 3" w:uiPriority="52"/>
-    <w:lsdException w:name="List Table 1 Light Accent 4" w:uiPriority="46"/>
-    <w:lsdException w:name="List Table 2 Accent 4" w:uiPriority="47"/>
-    <w:lsdException w:name="List Table 3 Accent 4" w:uiPriority="48"/>
-    <w:lsdException w:name="List Table 4 Accent 4" w:uiPriority="49"/>
-    <w:lsdException w:name="List Table 5 Dark Accent 4" w:uiPriority="50"/>
-    <w:lsdException w:name="List Table 6 Colorful Accent 4" w:uiPriority="51"/>
-    <w:lsdException w:name="List Table 7 Colorful Accent 4" w:uiPriority="52"/>
-    <w:lsdException w:name="List Table 1 Light Accent 5" w:uiPriority="46"/>
-    <w:lsdException w:name="List Table 2 Accent 5" w:uiPriority="47"/>
-    <w:lsdException w:name="List Table 3 Accent 5" w:uiPriority="48"/>
-    <w:lsdException w:name="List Table 4 Accent 5" w:uiPriority="49"/>
-    <w:lsdException w:name="List Table 5 Dark Accent 5" w:uiPriority="50"/>
-    <w:lsdException w:name="List Table 6 Colorful Accent 5" w:uiPriority="51"/>
-    <w:lsdException w:name="List Table 7 Colorful Accent 5" w:uiPriority="52"/>
-    <w:lsdException w:name="List Table 1 Light Accent 6" w:uiPriority="46"/>
-    <w:lsdException w:name="List Table 2 Accent 6" w:uiPriority="47"/>
-    <w:lsdException w:name="List Table 3 Accent 6" w:uiPriority="48"/>
-    <w:lsdException w:name="List Table 4 Accent 6" w:uiPriority="49"/>
-    <w:lsdException w:name="List Table 5 Dark Accent 6" w:uiPriority="50"/>
-    <w:lsdException w:name="List Table 6 Colorful Accent 6" w:uiPriority="51"/>
-    <w:lsdException w:name="List Table 7 Colorful Accent 6" w:uiPriority="52"/>
-  </w:latentStyles>
-  <w:style w:type="paragraph" w:default="1" w:styleId="Normal">
-    <w:name w:val="Normal"/>
-    <w:qFormat/>
-  </w:style>
-  <w:style w:type="character" w:default="1" w:styleId="DefaultParagraphFont">
-    <w:name w:val="Default Paragraph Font"/>
-    <w:uiPriority w:val="1"/>
-    <w:semiHidden/>
-    <w:unhideWhenUsed/>
-  </w:style>
-  <w:style w:type="table" w:default="1" w:styleId="TableNormal">
-    <w:name w:val="Normal Table"/>
+  <w:style w:type="paragraph" w:styleId="BalloonText">
+    <w:name w:val="Balloon Text"/>
+    <w:basedOn w:val="Normal"/>
+    <w:link w:val="BalloonTextChar"/>
     <w:uiPriority w:val="99"/>
     <w:semiHidden/>
     <w:unhideWhenUsed/>
-    <w:tblPr>
-      <w:tblInd w:w="0" w:type="dxa"/>
-      <w:tblCellMar>
-        <w:top w:w="0" w:type="dxa"/>
-        <w:left w:w="108" w:type="dxa"/>
-        <w:bottom w:w="0" w:type="dxa"/>
-        <w:right w:w="108" w:type="dxa"/>
-      </w:tblCellMar>
-    </w:tblPr>
+    <w:rsid w:val="0051393D"/>
+    <w:pPr>
+      <w:spacing w:after="0" w:line="240" w:lineRule="auto"/>
+    </w:pPr>
+    <w:rPr>
+      <w:rFonts w:ascii="Segoe UI" w:hAnsi="Segoe UI" w:cs="Segoe UI"/>
+      <w:sz w:val="18"/>
+      <w:szCs w:val="18"/>
+    </w:rPr>
   </w:style>
-  <w:style w:type="numbering" w:default="1" w:styleId="NoList">
-    <w:name w:val="No List"/>
+  <w:style w:type="character" w:customStyle="1" w:styleId="BalloonTextChar">
+    <w:name w:val="Balloon Text Char"/>
+    <w:basedOn w:val="DefaultParagraphFont"/>
+    <w:link w:val="BalloonText"/>
     <w:uiPriority w:val="99"/>
     <w:semiHidden/>
-    <w:unhideWhenUsed/>
-  </w:style>
-  <w:style w:type="paragraph" w:customStyle="1" w:styleId="D88F302755924641A5187E244B16DF6B">
-    <w:name w:val="D88F302755924641A5187E244B16DF6B"/>
-    <w:rsid w:val="0077661F"/>
+    <w:rsid w:val="0051393D"/>
+    <w:rPr>
+      <w:rFonts w:ascii="Segoe UI" w:hAnsi="Segoe UI" w:cs="Segoe UI"/>
+      <w:sz w:val="18"/>
+      <w:szCs w:val="18"/>
+    </w:rPr>
   </w:style>
 </w:styles>
-</file>
-
-<file path=word/glossary/webSettings.xml><?xml version="1.0" encoding="utf-8"?>
-<w:webSettings xmlns:mc="http://schemas.openxmlformats.org/markup-compatibility/2006" xmlns:r="http://schemas.openxmlformats.org/officeDocument/2006/relationships" xmlns:w="http://schemas.openxmlformats.org/wordprocessingml/2006/main" xmlns:w14="http://schemas.microsoft.com/office/word/2010/wordml" xmlns:w15="http://schemas.microsoft.com/office/word/2012/wordml" mc:Ignorable="w14 w15">
-  <w:optimizeForBrowser/>
-  <w:allowPNG/>
-</w:webSettings>
 </file>
 
 <file path=word/theme/theme1.xml><?xml version="1.0" encoding="utf-8"?>

</xml_diff>

<commit_message>
Final Amendments to Extended Project Proposal
</commit_message>
<xml_diff>
--- a/Assignment 3/EPP_EdwardsDwayne.docx
+++ b/Assignment 3/EPP_EdwardsDwayne.docx
@@ -57,6 +57,8 @@
           <w:sz w:val="28"/>
         </w:rPr>
       </w:pPr>
+      <w:bookmarkStart w:id="0" w:name="_GoBack"/>
+      <w:bookmarkEnd w:id="0"/>
     </w:p>
     <w:p>
       <w:pPr>
@@ -138,7 +140,14 @@
           <w:b/>
           <w:sz w:val="28"/>
         </w:rPr>
-        <w:t>7WCM0031-0602 Software Engineering MSc Project</w:t>
+        <w:t>7WCM0031</w:t>
+      </w:r>
+      <w:r>
+        <w:rPr>
+          <w:b/>
+          <w:sz w:val="28"/>
+        </w:rPr>
+        <w:t xml:space="preserve"> Software Engineering MSc Project</w:t>
       </w:r>
     </w:p>
     <w:p>
@@ -1200,7 +1209,13 @@
         <w:t xml:space="preserve"> ‘MSc Properties’ </w:t>
       </w:r>
       <w:r>
-        <w:t>where specific tasks and responsibilities are assigned to certain staff roles meaning that not all staff can carry out each task due to privileges.</w:t>
+        <w:t>where specific tasks and responsibilities are assigned to certain staff roles meaning that not all staff can carry out eac</w:t>
+      </w:r>
+      <w:r>
+        <w:t>h task due to privileges</w:t>
+      </w:r>
+      <w:r>
+        <w:t>.</w:t>
       </w:r>
     </w:p>
     <w:p>
@@ -1277,22 +1292,22 @@
           <w:szCs w:val="28"/>
         </w:rPr>
       </w:pPr>
-    </w:p>
-    <w:p>
-      <w:pPr>
+      <w:r>
         <w:rPr>
           <w:b/>
           <w:sz w:val="28"/>
           <w:szCs w:val="28"/>
         </w:rPr>
-      </w:pPr>
+        <w:lastRenderedPageBreak/>
+        <w:t>Met</w:t>
+      </w:r>
       <w:r>
         <w:rPr>
           <w:b/>
           <w:sz w:val="28"/>
           <w:szCs w:val="28"/>
         </w:rPr>
-        <w:t>Met</w:t>
+        <w:t>hods/</w:t>
       </w:r>
       <w:r>
         <w:rPr>
@@ -1300,7 +1315,7 @@
           <w:sz w:val="28"/>
           <w:szCs w:val="28"/>
         </w:rPr>
-        <w:t>hods/Methodology</w:t>
+        <w:t>Methodology</w:t>
       </w:r>
     </w:p>
     <w:p>
@@ -1326,7 +1341,7 @@
           <w:sz w:val="22"/>
           <w:szCs w:val="22"/>
         </w:rPr>
-        <w:t xml:space="preserve">To assist me in designing the distributed system, I’m going to use the unified modelling language (UML) to develop diagrams which will allow me to virtualize the design of the structure, behaviour and interaction of the distributed system. When designing </w:t>
+        <w:t>I will adopt a software model to structure the project, this will allow the project to be managed, and an example of a software model I may use is the waterfall model</w:t>
       </w:r>
       <w:r>
         <w:rPr>
@@ -1334,7 +1349,7 @@
           <w:sz w:val="22"/>
           <w:szCs w:val="22"/>
         </w:rPr>
-        <w:t xml:space="preserve">and implementing </w:t>
+        <w:t xml:space="preserve"> [4]</w:t>
       </w:r>
       <w:r>
         <w:rPr>
@@ -1342,33 +1357,33 @@
           <w:sz w:val="22"/>
           <w:szCs w:val="22"/>
         </w:rPr>
-        <w:t>the distributed system I’m going to use programming techniques to ensure my program has high cohesion, strong e</w:t>
-      </w:r>
-      <w:r>
+        <w:t>.</w:t>
+      </w:r>
+    </w:p>
+    <w:p>
+      <w:pPr>
+        <w:pStyle w:val="Standard"/>
         <w:rPr>
           <w:rFonts w:asciiTheme="minorHAnsi" w:hAnsiTheme="minorHAnsi"/>
           <w:sz w:val="22"/>
           <w:szCs w:val="22"/>
         </w:rPr>
-        <w:t>ncapsulation, and low coupling.</w:t>
-      </w:r>
-    </w:p>
-    <w:p>
-      <w:pPr>
-        <w:pStyle w:val="Standard"/>
+      </w:pPr>
+      <w:r>
         <w:rPr>
           <w:rFonts w:asciiTheme="minorHAnsi" w:hAnsiTheme="minorHAnsi"/>
           <w:sz w:val="22"/>
           <w:szCs w:val="22"/>
         </w:rPr>
-      </w:pPr>
+        <w:t xml:space="preserve">To assist me in designing the distributed system, I’m going to use the unified modelling language (UML) to develop diagrams which will allow me to virtualize the design of the structure, behaviour and interaction of the distributed system. When designing </w:t>
+      </w:r>
       <w:r>
         <w:rPr>
           <w:rFonts w:asciiTheme="minorHAnsi" w:hAnsiTheme="minorHAnsi"/>
           <w:sz w:val="22"/>
           <w:szCs w:val="22"/>
         </w:rPr>
-        <w:t>For the implementation of the distributed system, I will use more programmin</w:t>
+        <w:t xml:space="preserve">and implementing </w:t>
       </w:r>
       <w:r>
         <w:rPr>
@@ -1376,7 +1391,7 @@
           <w:sz w:val="22"/>
           <w:szCs w:val="22"/>
         </w:rPr>
-        <w:t xml:space="preserve">g techniques such as </w:t>
+        <w:t>the distributed system I’m going to use programming techniques to ensure my program has high cohesion, strong e</w:t>
       </w:r>
       <w:r>
         <w:rPr>
@@ -1384,7 +1399,7 @@
           <w:sz w:val="22"/>
           <w:szCs w:val="22"/>
         </w:rPr>
-        <w:t>remote method invocation (RMI)</w:t>
+        <w:t>ncapsulation, and low coupling</w:t>
       </w:r>
       <w:r>
         <w:rPr>
@@ -1392,7 +1407,7 @@
           <w:sz w:val="22"/>
           <w:szCs w:val="22"/>
         </w:rPr>
-        <w:t xml:space="preserve"> [</w:t>
+        <w:t xml:space="preserve"> [10]</w:t>
       </w:r>
       <w:r>
         <w:rPr>
@@ -1400,23 +1415,25 @@
           <w:sz w:val="22"/>
           <w:szCs w:val="22"/>
         </w:rPr>
-        <w:t>26]</w:t>
-      </w:r>
-      <w:r>
+        <w:t>.</w:t>
+      </w:r>
+    </w:p>
+    <w:p>
+      <w:pPr>
+        <w:pStyle w:val="Standard"/>
         <w:rPr>
           <w:rFonts w:asciiTheme="minorHAnsi" w:hAnsiTheme="minorHAnsi"/>
           <w:sz w:val="22"/>
           <w:szCs w:val="22"/>
         </w:rPr>
-        <w:t>, this will allow me to develop a distributed system that can communicate between hosts and a server on the same or different networks. I will also use Java GUI frameworks such as AWT and Swing to develop the Java interface. I will also use JDBC</w:t>
-      </w:r>
+      </w:pPr>
       <w:r>
         <w:rPr>
           <w:rFonts w:asciiTheme="minorHAnsi" w:hAnsiTheme="minorHAnsi"/>
           <w:sz w:val="22"/>
           <w:szCs w:val="22"/>
         </w:rPr>
-        <w:t xml:space="preserve"> </w:t>
+        <w:t>For the implementation of the distributed system, I will use more programmin</w:t>
       </w:r>
       <w:r>
         <w:rPr>
@@ -1424,7 +1441,7 @@
           <w:sz w:val="22"/>
           <w:szCs w:val="22"/>
         </w:rPr>
-        <w:t>or</w:t>
+        <w:t xml:space="preserve">g techniques such as </w:t>
       </w:r>
       <w:r>
         <w:rPr>
@@ -1432,7 +1449,7 @@
           <w:sz w:val="22"/>
           <w:szCs w:val="22"/>
         </w:rPr>
-        <w:t xml:space="preserve"> ORM</w:t>
+        <w:t>remote method invocation (RMI)</w:t>
       </w:r>
       <w:r>
         <w:rPr>
@@ -1440,7 +1457,7 @@
           <w:sz w:val="22"/>
           <w:szCs w:val="22"/>
         </w:rPr>
-        <w:t xml:space="preserve"> to provide a common interface (API) to the MySQL database</w:t>
+        <w:t xml:space="preserve"> [</w:t>
       </w:r>
       <w:r>
         <w:rPr>
@@ -1448,7 +1465,7 @@
           <w:sz w:val="22"/>
           <w:szCs w:val="22"/>
         </w:rPr>
-        <w:t xml:space="preserve"> [27]</w:t>
+        <w:t>26]</w:t>
       </w:r>
       <w:r>
         <w:rPr>
@@ -1456,25 +1473,23 @@
           <w:sz w:val="22"/>
           <w:szCs w:val="22"/>
         </w:rPr>
-        <w:t>, allowing the distributed system to interact with the database. During the development I will use a concurrent version system to track the evolution of files in the development, allowing me to keep track of updates made and a rollback facility to go back to a previous working version if necessary.</w:t>
-      </w:r>
-    </w:p>
-    <w:p>
-      <w:pPr>
-        <w:pStyle w:val="Standard"/>
+        <w:t>, this will allow me to develop a distributed system that can communicate between hosts and a server on the same or different networks. I will also use Java GUI frameworks such as AWT and Swing to develop the Java interface. I will also use JDBC</w:t>
+      </w:r>
+      <w:r>
         <w:rPr>
           <w:rFonts w:asciiTheme="minorHAnsi" w:hAnsiTheme="minorHAnsi"/>
           <w:sz w:val="22"/>
           <w:szCs w:val="22"/>
         </w:rPr>
-      </w:pPr>
+        <w:t xml:space="preserve"> </w:t>
+      </w:r>
       <w:r>
         <w:rPr>
           <w:rFonts w:asciiTheme="minorHAnsi" w:hAnsiTheme="minorHAnsi"/>
           <w:sz w:val="22"/>
           <w:szCs w:val="22"/>
         </w:rPr>
-        <w:t>To</w:t>
+        <w:t>or</w:t>
       </w:r>
       <w:r>
         <w:rPr>
@@ -1482,7 +1497,7 @@
           <w:sz w:val="22"/>
           <w:szCs w:val="22"/>
         </w:rPr>
-        <w:t xml:space="preserve"> test my program source code I am going to use a number of testing strategies to ensure my program developed has no faults or errors at runtime and the program works as set out by the requirements. I am going to do unit testing </w:t>
+        <w:t xml:space="preserve"> ORM</w:t>
       </w:r>
       <w:r>
         <w:rPr>
@@ -1490,7 +1505,7 @@
           <w:sz w:val="22"/>
           <w:szCs w:val="22"/>
         </w:rPr>
-        <w:t>and system testing with a combination of both black and white box testing strategy.</w:t>
+        <w:t xml:space="preserve"> to provide a common interface (API) to the MySQL database</w:t>
       </w:r>
       <w:r>
         <w:rPr>
@@ -1498,7 +1513,7 @@
           <w:sz w:val="22"/>
           <w:szCs w:val="22"/>
         </w:rPr>
-        <w:t xml:space="preserve"> </w:t>
+        <w:t xml:space="preserve"> [27]</w:t>
       </w:r>
       <w:r>
         <w:rPr>
@@ -1506,23 +1521,25 @@
           <w:sz w:val="22"/>
           <w:szCs w:val="22"/>
         </w:rPr>
-        <w:t>T</w:t>
-      </w:r>
-      <w:r>
+        <w:t>, allowing the distributed system to interact with the database. During the development I will use a concurrent version system to track the evolution of files in the development, allowing me to keep track of updates made and a rollback facility to go back to a previous working version if necessary.</w:t>
+      </w:r>
+    </w:p>
+    <w:p>
+      <w:pPr>
+        <w:pStyle w:val="Standard"/>
         <w:rPr>
           <w:rFonts w:asciiTheme="minorHAnsi" w:hAnsiTheme="minorHAnsi"/>
           <w:sz w:val="22"/>
           <w:szCs w:val="22"/>
         </w:rPr>
-        <w:t>his will allow me to test individual components as a single to ensure each of these work alone and find defects with my program source code as early as possible in the development</w:t>
-      </w:r>
+      </w:pPr>
       <w:r>
         <w:rPr>
           <w:rFonts w:asciiTheme="minorHAnsi" w:hAnsiTheme="minorHAnsi"/>
           <w:sz w:val="22"/>
           <w:szCs w:val="22"/>
         </w:rPr>
-        <w:t xml:space="preserve">, and also </w:t>
+        <w:t>To</w:t>
       </w:r>
       <w:r>
         <w:rPr>
@@ -1530,7 +1547,7 @@
           <w:sz w:val="22"/>
           <w:szCs w:val="22"/>
         </w:rPr>
-        <w:t xml:space="preserve">test </w:t>
+        <w:t xml:space="preserve"> test my program source code I am going to use a number of testing strategies to ensure my program developed has no faults or errors at runtime and the program works as set out by the requirements. I am going to do unit testing </w:t>
       </w:r>
       <w:r>
         <w:rPr>
@@ -1538,7 +1555,7 @@
           <w:sz w:val="22"/>
           <w:szCs w:val="22"/>
         </w:rPr>
-        <w:t>the components a</w:t>
+        <w:t>and system testing with a combination of both black and white box testing strategy.</w:t>
       </w:r>
       <w:r>
         <w:rPr>
@@ -1546,25 +1563,75 @@
           <w:sz w:val="22"/>
           <w:szCs w:val="22"/>
         </w:rPr>
-        <w:t>s a group to ensure the components of my program work together as intended. To allow me to control the execution of my tests and compare actual outcomes against predicted outcomes, I am going to use a bug tracking and testing tool.</w:t>
-      </w:r>
-    </w:p>
-    <w:p>
-      <w:pPr>
-        <w:pStyle w:val="Standard"/>
+        <w:t xml:space="preserve"> </w:t>
+      </w:r>
+      <w:r>
         <w:rPr>
           <w:rFonts w:asciiTheme="minorHAnsi" w:hAnsiTheme="minorHAnsi"/>
           <w:sz w:val="22"/>
           <w:szCs w:val="22"/>
         </w:rPr>
-      </w:pPr>
+        <w:t>T</w:t>
+      </w:r>
       <w:r>
         <w:rPr>
           <w:rFonts w:asciiTheme="minorHAnsi" w:hAnsiTheme="minorHAnsi"/>
           <w:sz w:val="22"/>
           <w:szCs w:val="22"/>
         </w:rPr>
-        <w:t>Word count = 352</w:t>
+        <w:t>his will allow me to test individual components as a single to ensure each of these work alone and find defects with my program source code as early as possible in the development</w:t>
+      </w:r>
+      <w:r>
+        <w:rPr>
+          <w:rFonts w:asciiTheme="minorHAnsi" w:hAnsiTheme="minorHAnsi"/>
+          <w:sz w:val="22"/>
+          <w:szCs w:val="22"/>
+        </w:rPr>
+        <w:t xml:space="preserve">, and also </w:t>
+      </w:r>
+      <w:r>
+        <w:rPr>
+          <w:rFonts w:asciiTheme="minorHAnsi" w:hAnsiTheme="minorHAnsi"/>
+          <w:sz w:val="22"/>
+          <w:szCs w:val="22"/>
+        </w:rPr>
+        <w:t xml:space="preserve">test </w:t>
+      </w:r>
+      <w:r>
+        <w:rPr>
+          <w:rFonts w:asciiTheme="minorHAnsi" w:hAnsiTheme="minorHAnsi"/>
+          <w:sz w:val="22"/>
+          <w:szCs w:val="22"/>
+        </w:rPr>
+        <w:t>the components a</w:t>
+      </w:r>
+      <w:r>
+        <w:rPr>
+          <w:rFonts w:asciiTheme="minorHAnsi" w:hAnsiTheme="minorHAnsi"/>
+          <w:sz w:val="22"/>
+          <w:szCs w:val="22"/>
+        </w:rPr>
+        <w:t>s a group to ensure the components of my program work together as intended. To allow me to control the execution of my tests and compare actual outcomes against predicted outcomes, I am going to use a bug tracking and testing tool.</w:t>
+      </w:r>
+    </w:p>
+    <w:p>
+      <w:pPr>
+        <w:pStyle w:val="Standard"/>
+        <w:rPr>
+          <w:rFonts w:asciiTheme="minorHAnsi" w:hAnsiTheme="minorHAnsi"/>
+          <w:b/>
+          <w:sz w:val="22"/>
+          <w:szCs w:val="22"/>
+        </w:rPr>
+      </w:pPr>
+      <w:r>
+        <w:rPr>
+          <w:rFonts w:asciiTheme="minorHAnsi" w:hAnsiTheme="minorHAnsi"/>
+          <w:b/>
+          <w:sz w:val="22"/>
+          <w:szCs w:val="22"/>
+        </w:rPr>
+        <w:t>Word count = 386</w:t>
       </w:r>
     </w:p>
     <w:p/>
@@ -1806,16 +1873,6 @@
         </w:rPr>
         <w:t>My project Gantt chart is below:</w:t>
       </w:r>
-    </w:p>
-    <w:p>
-      <w:pPr>
-        <w:contextualSpacing/>
-        <w:rPr>
-          <w:rFonts w:eastAsia="Cambria" w:cs="Cambria"/>
-          <w:kern w:val="3"/>
-          <w:lang w:eastAsia="zh-CN"/>
-        </w:rPr>
-      </w:pPr>
     </w:p>
     <w:p>
       <w:pPr>
@@ -2587,7 +2644,15 @@
           <w:kern w:val="3"/>
           <w:lang w:eastAsia="zh-CN"/>
         </w:rPr>
-        <w:t>I will keep</w:t>
+        <w:t>K</w:t>
+      </w:r>
+      <w:r>
+        <w:rPr>
+          <w:rFonts w:eastAsia="Cambria" w:cs="Cambria"/>
+          <w:kern w:val="3"/>
+          <w:lang w:eastAsia="zh-CN"/>
+        </w:rPr>
+        <w:t>eep</w:t>
       </w:r>
       <w:r>
         <w:rPr>
@@ -2610,17 +2675,19 @@
       <w:pPr>
         <w:rPr>
           <w:rFonts w:eastAsia="Cambria" w:cs="Cambria"/>
-          <w:kern w:val="3"/>
-          <w:lang w:eastAsia="zh-CN"/>
-        </w:rPr>
-      </w:pPr>
-      <w:r>
-        <w:rPr>
-          <w:rFonts w:eastAsia="Cambria" w:cs="Cambria"/>
-          <w:kern w:val="3"/>
-          <w:lang w:eastAsia="zh-CN"/>
-        </w:rPr>
-        <w:t>Word count = 421</w:t>
+          <w:b/>
+          <w:kern w:val="3"/>
+          <w:lang w:eastAsia="zh-CN"/>
+        </w:rPr>
+      </w:pPr>
+      <w:r>
+        <w:rPr>
+          <w:rFonts w:eastAsia="Cambria" w:cs="Cambria"/>
+          <w:b/>
+          <w:kern w:val="3"/>
+          <w:lang w:eastAsia="zh-CN"/>
+        </w:rPr>
+        <w:t>Word count = 419</w:t>
       </w:r>
     </w:p>
     <w:p>
@@ -2784,17 +2851,7 @@
           <w:szCs w:val="28"/>
         </w:rPr>
         <w:lastRenderedPageBreak/>
-        <w:t>Required resource</w:t>
-      </w:r>
-      <w:bookmarkStart w:id="0" w:name="_GoBack"/>
-      <w:bookmarkEnd w:id="0"/>
-      <w:r>
-        <w:rPr>
-          <w:b/>
-          <w:sz w:val="28"/>
-          <w:szCs w:val="28"/>
-        </w:rPr>
-        <w:t>s and skills</w:t>
+        <w:t>Required resources and skills</w:t>
       </w:r>
     </w:p>
     <w:p>
@@ -6082,7 +6139,7 @@
           <w:rPr>
             <w:noProof/>
           </w:rPr>
-          <w:t>i</w:t>
+          <w:t>3</w:t>
         </w:r>
         <w:r>
           <w:rPr>
@@ -6217,7 +6274,7 @@
           <w:rPr>
             <w:noProof/>
           </w:rPr>
-          <w:t>8</w:t>
+          <w:t>12</w:t>
         </w:r>
         <w:r>
           <w:rPr>

</xml_diff>